<commit_message>
Documents - 3 Functional Requirements Use Case Diagram Added
Added for 3 Use Case Diagram since it needs to be with clarity for the logic and function with this feature
</commit_message>
<xml_diff>
--- a/documents/Barangay360.docx
+++ b/documents/Barangay360.docx
@@ -1,6 +1,6 @@
 
 <file path=word/document.xml><?xml version="1.0" encoding="utf-8"?>
-<w:document xmlns:wpc="http://schemas.microsoft.com/office/word/2010/wordprocessingCanvas" xmlns:cx="http://schemas.microsoft.com/office/drawing/2014/chartex" xmlns:mc="http://schemas.openxmlformats.org/markup-compatibility/2006" xmlns:o="urn:schemas-microsoft-com:office:office" xmlns:r="http://schemas.openxmlformats.org/officeDocument/2006/relationships" xmlns:m="http://schemas.openxmlformats.org/officeDocument/2006/math" xmlns:v="urn:schemas-microsoft-com:vml" xmlns:wp14="http://schemas.microsoft.com/office/word/2010/wordprocessingDrawing" xmlns:wp="http://schemas.openxmlformats.org/drawingml/2006/wordprocessingDrawing" xmlns:w10="urn:schemas-microsoft-com:office:word" xmlns:w="http://schemas.openxmlformats.org/wordprocessingml/2006/main" xmlns:w14="http://schemas.microsoft.com/office/word/2010/wordml" xmlns:w15="http://schemas.microsoft.com/office/word/2012/wordml" xmlns:w16se="http://schemas.microsoft.com/office/word/2015/wordml/symex" xmlns:wpg="http://schemas.microsoft.com/office/word/2010/wordprocessingGroup" xmlns:wpi="http://schemas.microsoft.com/office/word/2010/wordprocessingInk" xmlns:wne="http://schemas.microsoft.com/office/word/2006/wordml" xmlns:wps="http://schemas.microsoft.com/office/word/2010/wordprocessingShape" mc:Ignorable="w14 w15 w16se wp14">
+<w:document xmlns:wpc="http://schemas.microsoft.com/office/word/2010/wordprocessingCanvas" xmlns:cx="http://schemas.microsoft.com/office/drawing/2014/chartex" xmlns:cx1="http://schemas.microsoft.com/office/drawing/2015/9/8/chartex" xmlns:cx2="http://schemas.microsoft.com/office/drawing/2015/10/21/chartex" xmlns:cx3="http://schemas.microsoft.com/office/drawing/2016/5/9/chartex" xmlns:cx4="http://schemas.microsoft.com/office/drawing/2016/5/10/chartex" xmlns:cx5="http://schemas.microsoft.com/office/drawing/2016/5/11/chartex" xmlns:cx6="http://schemas.microsoft.com/office/drawing/2016/5/12/chartex" xmlns:cx7="http://schemas.microsoft.com/office/drawing/2016/5/13/chartex" xmlns:cx8="http://schemas.microsoft.com/office/drawing/2016/5/14/chartex" xmlns:mc="http://schemas.openxmlformats.org/markup-compatibility/2006" xmlns:aink="http://schemas.microsoft.com/office/drawing/2016/ink" xmlns:am3d="http://schemas.microsoft.com/office/drawing/2017/model3d" xmlns:o="urn:schemas-microsoft-com:office:office" xmlns:oel="http://schemas.microsoft.com/office/2019/extlst" xmlns:r="http://schemas.openxmlformats.org/officeDocument/2006/relationships" xmlns:m="http://schemas.openxmlformats.org/officeDocument/2006/math" xmlns:v="urn:schemas-microsoft-com:vml" xmlns:wp14="http://schemas.microsoft.com/office/word/2010/wordprocessingDrawing" xmlns:wp="http://schemas.openxmlformats.org/drawingml/2006/wordprocessingDrawing" xmlns:w10="urn:schemas-microsoft-com:office:word" xmlns:w="http://schemas.openxmlformats.org/wordprocessingml/2006/main" xmlns:w14="http://schemas.microsoft.com/office/word/2010/wordml" xmlns:w15="http://schemas.microsoft.com/office/word/2012/wordml" xmlns:w16cex="http://schemas.microsoft.com/office/word/2018/wordml/cex" xmlns:w16cid="http://schemas.microsoft.com/office/word/2016/wordml/cid" xmlns:w16="http://schemas.microsoft.com/office/word/2018/wordml" xmlns:w16du="http://schemas.microsoft.com/office/word/2023/wordml/word16du" xmlns:w16sdtdh="http://schemas.microsoft.com/office/word/2020/wordml/sdtdatahash" xmlns:w16sdtfl="http://schemas.microsoft.com/office/word/2024/wordml/sdtformatlock" xmlns:w16se="http://schemas.microsoft.com/office/word/2015/wordml/symex" xmlns:wpg="http://schemas.microsoft.com/office/word/2010/wordprocessingGroup" xmlns:wpi="http://schemas.microsoft.com/office/word/2010/wordprocessingInk" xmlns:wne="http://schemas.microsoft.com/office/word/2006/wordml" xmlns:wps="http://schemas.microsoft.com/office/word/2010/wordprocessingShape" mc:Ignorable="w14 w15 w16se w16cid w16 w16cex w16sdtdh w16sdtfl w16du wp14">
   <w:body>
     <w:p>
       <w:pPr>
@@ -583,7 +583,6 @@
         <w:rPr>
           <w:rFonts w:ascii="Arial" w:hAnsi="Arial" w:cs="Arial"/>
         </w:rPr>
-        <w:lastRenderedPageBreak/>
         <w:fldChar w:fldCharType="begin"/>
       </w:r>
       <w:r>
@@ -2837,7 +2836,29 @@
           <w:color w:val="215E99"/>
           <w:lang w:val="en-PH"/>
         </w:rPr>
-        <w:t xml:space="preserve">Identify the software product(s) to be produced by name (e.g., Host DBMS, Report Generator, etc.); </w:t>
+        <w:t>Identify the software product(s) to be produced by name (e.g., Host DBMS, Report Generator, etc.</w:t>
+      </w:r>
+      <w:proofErr w:type="gramStart"/>
+      <w:r>
+        <w:rPr>
+          <w:rFonts w:cs="Arial"/>
+          <w:i/>
+          <w:iCs/>
+          <w:color w:val="215E99"/>
+          <w:lang w:val="en-PH"/>
+        </w:rPr>
+        <w:t>);</w:t>
+      </w:r>
+      <w:proofErr w:type="gramEnd"/>
+      <w:r>
+        <w:rPr>
+          <w:rFonts w:cs="Arial"/>
+          <w:i/>
+          <w:iCs/>
+          <w:color w:val="215E99"/>
+          <w:lang w:val="en-PH"/>
+        </w:rPr>
+        <w:t xml:space="preserve"> </w:t>
       </w:r>
     </w:p>
     <w:p>
@@ -2863,7 +2884,29 @@
           <w:color w:val="215E99"/>
           <w:lang w:val="en-PH"/>
         </w:rPr>
-        <w:t xml:space="preserve">Explain what the software product(s) will, and, if necessary, will not do; </w:t>
+        <w:t xml:space="preserve">Explain what the software product(s) will, and, if necessary, will not </w:t>
+      </w:r>
+      <w:proofErr w:type="gramStart"/>
+      <w:r>
+        <w:rPr>
+          <w:rFonts w:cs="Arial"/>
+          <w:i/>
+          <w:iCs/>
+          <w:color w:val="215E99"/>
+          <w:lang w:val="en-PH"/>
+        </w:rPr>
+        <w:t>do;</w:t>
+      </w:r>
+      <w:proofErr w:type="gramEnd"/>
+      <w:r>
+        <w:rPr>
+          <w:rFonts w:cs="Arial"/>
+          <w:i/>
+          <w:iCs/>
+          <w:color w:val="215E99"/>
+          <w:lang w:val="en-PH"/>
+        </w:rPr>
+        <w:t xml:space="preserve"> </w:t>
       </w:r>
     </w:p>
     <w:p>
@@ -2889,7 +2932,29 @@
           <w:color w:val="215E99"/>
           <w:lang w:val="en-PH"/>
         </w:rPr>
-        <w:t xml:space="preserve">Describe the application of the software being specified, including relevant benefits, objectives, and goals; </w:t>
+        <w:t xml:space="preserve">Describe the application of the software being specified, including relevant benefits, objectives, and </w:t>
+      </w:r>
+      <w:proofErr w:type="gramStart"/>
+      <w:r>
+        <w:rPr>
+          <w:rFonts w:cs="Arial"/>
+          <w:i/>
+          <w:iCs/>
+          <w:color w:val="215E99"/>
+          <w:lang w:val="en-PH"/>
+        </w:rPr>
+        <w:t>goals;</w:t>
+      </w:r>
+      <w:proofErr w:type="gramEnd"/>
+      <w:r>
+        <w:rPr>
+          <w:rFonts w:cs="Arial"/>
+          <w:i/>
+          <w:iCs/>
+          <w:color w:val="215E99"/>
+          <w:lang w:val="en-PH"/>
+        </w:rPr>
+        <w:t xml:space="preserve"> </w:t>
       </w:r>
     </w:p>
     <w:p>
@@ -3040,7 +3105,29 @@
           <w:color w:val="215E99"/>
           <w:lang w:val="en-PH"/>
         </w:rPr>
-        <w:t xml:space="preserve">Provide a complete list of all documents referenced elsewhere in the SRS; </w:t>
+        <w:t xml:space="preserve">Provide a complete list of all documents referenced elsewhere in the </w:t>
+      </w:r>
+      <w:proofErr w:type="gramStart"/>
+      <w:r>
+        <w:rPr>
+          <w:rFonts w:cs="Arial"/>
+          <w:i/>
+          <w:iCs/>
+          <w:color w:val="215E99"/>
+          <w:lang w:val="en-PH"/>
+        </w:rPr>
+        <w:t>SRS;</w:t>
+      </w:r>
+      <w:proofErr w:type="gramEnd"/>
+      <w:r>
+        <w:rPr>
+          <w:rFonts w:cs="Arial"/>
+          <w:i/>
+          <w:iCs/>
+          <w:color w:val="215E99"/>
+          <w:lang w:val="en-PH"/>
+        </w:rPr>
+        <w:t xml:space="preserve"> </w:t>
       </w:r>
     </w:p>
     <w:p>
@@ -3067,7 +3154,29 @@
           <w:color w:val="215E99"/>
           <w:lang w:val="en-PH"/>
         </w:rPr>
-        <w:t xml:space="preserve">Identify each document by title, report number (if applicable), date, and publishing organization; </w:t>
+        <w:t xml:space="preserve">Identify each document by title, report number (if applicable), date, and publishing </w:t>
+      </w:r>
+      <w:proofErr w:type="gramStart"/>
+      <w:r>
+        <w:rPr>
+          <w:rFonts w:cs="Arial"/>
+          <w:i/>
+          <w:iCs/>
+          <w:color w:val="215E99"/>
+          <w:lang w:val="en-PH"/>
+        </w:rPr>
+        <w:t>organization;</w:t>
+      </w:r>
+      <w:proofErr w:type="gramEnd"/>
+      <w:r>
+        <w:rPr>
+          <w:rFonts w:cs="Arial"/>
+          <w:i/>
+          <w:iCs/>
+          <w:color w:val="215E99"/>
+          <w:lang w:val="en-PH"/>
+        </w:rPr>
+        <w:t xml:space="preserve"> </w:t>
       </w:r>
     </w:p>
     <w:p>
@@ -3198,7 +3307,51 @@
           <w:szCs w:val="22"/>
           <w:lang w:eastAsia="en-US"/>
         </w:rPr>
-        <w:t>is a comprehensive digital platform designed to address the challenges of fragmented communication, low community engagement, and inefficient service delivery in barangays by providing a centralized hub for essential services and activities. It solves these issues by offering features such as event management for organizing vaccination drives and local seminars, real-time announcements for important updates, streamlined document requests for certificates and permits, and instant emergency alerts for natural disasters or health crises. Additionally, Barangay360 promotes transparency and accountability through resource management tools, a directory for barangay officials, and a feedback system that allows residents to report issues and participate in surveys. By bridging the gap between officials and residents, Barangay360 fosters a stronger sense of community, enhances civic engagement, and improves overall quality of life, ensuring barangays operate as modern, efficient, and transparent communities.</w:t>
+        <w:t xml:space="preserve">is a comprehensive digital platform designed to address the challenges of fragmented communication, low community engagement, and inefficient service delivery in </w:t>
+      </w:r>
+      <w:proofErr w:type="gramStart"/>
+      <w:r>
+        <w:rPr>
+          <w:rFonts w:ascii="Arial" w:eastAsia="Times New Roman" w:hAnsi="Arial" w:cs="Arial"/>
+          <w:kern w:val="0"/>
+          <w:sz w:val="22"/>
+          <w:szCs w:val="22"/>
+          <w:lang w:eastAsia="en-US"/>
+        </w:rPr>
+        <w:t>barangays</w:t>
+      </w:r>
+      <w:proofErr w:type="gramEnd"/>
+      <w:r>
+        <w:rPr>
+          <w:rFonts w:ascii="Arial" w:eastAsia="Times New Roman" w:hAnsi="Arial" w:cs="Arial"/>
+          <w:kern w:val="0"/>
+          <w:sz w:val="22"/>
+          <w:szCs w:val="22"/>
+          <w:lang w:eastAsia="en-US"/>
+        </w:rPr>
+        <w:t xml:space="preserve"> by providing a centralized hub for essential services and activities. It solves these issues by offering features such as event management for organizing vaccination drives and local seminars, real-time announcements for important updates, streamlined document requests for certificates and permits, and instant emergency alerts for natural disasters or health crises. Additionally, Barangay360 promotes transparency and accountability through resource management tools, a directory for barangay officials, and a feedback system that allows residents to report issues and participate in surveys. By bridging the gap between officials and residents, Barangay360 fosters a stronger sense of community, enhances civic engagement, and improves overall quality of life, ensuring </w:t>
+      </w:r>
+      <w:proofErr w:type="gramStart"/>
+      <w:r>
+        <w:rPr>
+          <w:rFonts w:ascii="Arial" w:eastAsia="Times New Roman" w:hAnsi="Arial" w:cs="Arial"/>
+          <w:kern w:val="0"/>
+          <w:sz w:val="22"/>
+          <w:szCs w:val="22"/>
+          <w:lang w:eastAsia="en-US"/>
+        </w:rPr>
+        <w:t>barangays</w:t>
+      </w:r>
+      <w:proofErr w:type="gramEnd"/>
+      <w:r>
+        <w:rPr>
+          <w:rFonts w:ascii="Arial" w:eastAsia="Times New Roman" w:hAnsi="Arial" w:cs="Arial"/>
+          <w:kern w:val="0"/>
+          <w:sz w:val="22"/>
+          <w:szCs w:val="22"/>
+          <w:lang w:eastAsia="en-US"/>
+        </w:rPr>
+        <w:t xml:space="preserve"> operate as modern, efficient, and transparent communities.</w:t>
       </w:r>
     </w:p>
     <w:p>
@@ -3604,7 +3757,29 @@
           <w:color w:val="215E99"/>
           <w:lang w:val="en-PH"/>
         </w:rPr>
-        <w:t xml:space="preserve">Regulatory policies; </w:t>
+        <w:t xml:space="preserve">Regulatory </w:t>
+      </w:r>
+      <w:proofErr w:type="gramStart"/>
+      <w:r>
+        <w:rPr>
+          <w:rFonts w:cs="Arial"/>
+          <w:i/>
+          <w:iCs/>
+          <w:color w:val="215E99"/>
+          <w:lang w:val="en-PH"/>
+        </w:rPr>
+        <w:t>policies;</w:t>
+      </w:r>
+      <w:proofErr w:type="gramEnd"/>
+      <w:r>
+        <w:rPr>
+          <w:rFonts w:cs="Arial"/>
+          <w:i/>
+          <w:iCs/>
+          <w:color w:val="215E99"/>
+          <w:lang w:val="en-PH"/>
+        </w:rPr>
+        <w:t xml:space="preserve"> </w:t>
       </w:r>
     </w:p>
     <w:p>
@@ -3631,7 +3806,29 @@
           <w:color w:val="215E99"/>
           <w:lang w:val="en-PH"/>
         </w:rPr>
-        <w:t xml:space="preserve">Hardware limitations (e.g., signal timing requirements); </w:t>
+        <w:t>Hardware limitations (e.g., signal timing requirements</w:t>
+      </w:r>
+      <w:proofErr w:type="gramStart"/>
+      <w:r>
+        <w:rPr>
+          <w:rFonts w:cs="Arial"/>
+          <w:i/>
+          <w:iCs/>
+          <w:color w:val="215E99"/>
+          <w:lang w:val="en-PH"/>
+        </w:rPr>
+        <w:t>);</w:t>
+      </w:r>
+      <w:proofErr w:type="gramEnd"/>
+      <w:r>
+        <w:rPr>
+          <w:rFonts w:cs="Arial"/>
+          <w:i/>
+          <w:iCs/>
+          <w:color w:val="215E99"/>
+          <w:lang w:val="en-PH"/>
+        </w:rPr>
+        <w:t xml:space="preserve"> </w:t>
       </w:r>
     </w:p>
     <w:p>
@@ -3658,7 +3855,29 @@
           <w:color w:val="215E99"/>
           <w:lang w:val="en-PH"/>
         </w:rPr>
-        <w:t xml:space="preserve">Interfaces to other applications; </w:t>
+        <w:t xml:space="preserve">Interfaces to other </w:t>
+      </w:r>
+      <w:proofErr w:type="gramStart"/>
+      <w:r>
+        <w:rPr>
+          <w:rFonts w:cs="Arial"/>
+          <w:i/>
+          <w:iCs/>
+          <w:color w:val="215E99"/>
+          <w:lang w:val="en-PH"/>
+        </w:rPr>
+        <w:t>applications;</w:t>
+      </w:r>
+      <w:proofErr w:type="gramEnd"/>
+      <w:r>
+        <w:rPr>
+          <w:rFonts w:cs="Arial"/>
+          <w:i/>
+          <w:iCs/>
+          <w:color w:val="215E99"/>
+          <w:lang w:val="en-PH"/>
+        </w:rPr>
+        <w:t xml:space="preserve"> </w:t>
       </w:r>
     </w:p>
     <w:p>
@@ -3685,7 +3904,29 @@
           <w:color w:val="215E99"/>
           <w:lang w:val="en-PH"/>
         </w:rPr>
-        <w:t xml:space="preserve">Parallel operation; </w:t>
+        <w:t xml:space="preserve">Parallel </w:t>
+      </w:r>
+      <w:proofErr w:type="gramStart"/>
+      <w:r>
+        <w:rPr>
+          <w:rFonts w:cs="Arial"/>
+          <w:i/>
+          <w:iCs/>
+          <w:color w:val="215E99"/>
+          <w:lang w:val="en-PH"/>
+        </w:rPr>
+        <w:t>operation;</w:t>
+      </w:r>
+      <w:proofErr w:type="gramEnd"/>
+      <w:r>
+        <w:rPr>
+          <w:rFonts w:cs="Arial"/>
+          <w:i/>
+          <w:iCs/>
+          <w:color w:val="215E99"/>
+          <w:lang w:val="en-PH"/>
+        </w:rPr>
+        <w:t xml:space="preserve"> </w:t>
       </w:r>
     </w:p>
     <w:p>
@@ -3712,7 +3953,29 @@
           <w:color w:val="215E99"/>
           <w:lang w:val="en-PH"/>
         </w:rPr>
-        <w:t xml:space="preserve">Audit functions; </w:t>
+        <w:t xml:space="preserve">Audit </w:t>
+      </w:r>
+      <w:proofErr w:type="gramStart"/>
+      <w:r>
+        <w:rPr>
+          <w:rFonts w:cs="Arial"/>
+          <w:i/>
+          <w:iCs/>
+          <w:color w:val="215E99"/>
+          <w:lang w:val="en-PH"/>
+        </w:rPr>
+        <w:t>functions;</w:t>
+      </w:r>
+      <w:proofErr w:type="gramEnd"/>
+      <w:r>
+        <w:rPr>
+          <w:rFonts w:cs="Arial"/>
+          <w:i/>
+          <w:iCs/>
+          <w:color w:val="215E99"/>
+          <w:lang w:val="en-PH"/>
+        </w:rPr>
+        <w:t xml:space="preserve"> </w:t>
       </w:r>
     </w:p>
     <w:p>
@@ -3739,7 +4002,29 @@
           <w:color w:val="215E99"/>
           <w:lang w:val="en-PH"/>
         </w:rPr>
-        <w:t xml:space="preserve">Control functions; </w:t>
+        <w:t xml:space="preserve">Control </w:t>
+      </w:r>
+      <w:proofErr w:type="gramStart"/>
+      <w:r>
+        <w:rPr>
+          <w:rFonts w:cs="Arial"/>
+          <w:i/>
+          <w:iCs/>
+          <w:color w:val="215E99"/>
+          <w:lang w:val="en-PH"/>
+        </w:rPr>
+        <w:t>functions;</w:t>
+      </w:r>
+      <w:proofErr w:type="gramEnd"/>
+      <w:r>
+        <w:rPr>
+          <w:rFonts w:cs="Arial"/>
+          <w:i/>
+          <w:iCs/>
+          <w:color w:val="215E99"/>
+          <w:lang w:val="en-PH"/>
+        </w:rPr>
+        <w:t xml:space="preserve"> </w:t>
       </w:r>
     </w:p>
     <w:p>
@@ -3766,7 +4051,29 @@
           <w:color w:val="215E99"/>
           <w:lang w:val="en-PH"/>
         </w:rPr>
-        <w:t xml:space="preserve">Reliability requirements; </w:t>
+        <w:t xml:space="preserve">Reliability </w:t>
+      </w:r>
+      <w:proofErr w:type="gramStart"/>
+      <w:r>
+        <w:rPr>
+          <w:rFonts w:cs="Arial"/>
+          <w:i/>
+          <w:iCs/>
+          <w:color w:val="215E99"/>
+          <w:lang w:val="en-PH"/>
+        </w:rPr>
+        <w:t>requirements;</w:t>
+      </w:r>
+      <w:proofErr w:type="gramEnd"/>
+      <w:r>
+        <w:rPr>
+          <w:rFonts w:cs="Arial"/>
+          <w:i/>
+          <w:iCs/>
+          <w:color w:val="215E99"/>
+          <w:lang w:val="en-PH"/>
+        </w:rPr>
+        <w:t xml:space="preserve"> </w:t>
       </w:r>
     </w:p>
     <w:p>
@@ -3793,7 +4100,29 @@
           <w:color w:val="215E99"/>
           <w:lang w:val="en-PH"/>
         </w:rPr>
-        <w:t xml:space="preserve">Criticality of the application; </w:t>
+        <w:t xml:space="preserve">Criticality of the </w:t>
+      </w:r>
+      <w:proofErr w:type="gramStart"/>
+      <w:r>
+        <w:rPr>
+          <w:rFonts w:cs="Arial"/>
+          <w:i/>
+          <w:iCs/>
+          <w:color w:val="215E99"/>
+          <w:lang w:val="en-PH"/>
+        </w:rPr>
+        <w:t>application;</w:t>
+      </w:r>
+      <w:proofErr w:type="gramEnd"/>
+      <w:r>
+        <w:rPr>
+          <w:rFonts w:cs="Arial"/>
+          <w:i/>
+          <w:iCs/>
+          <w:color w:val="215E99"/>
+          <w:lang w:val="en-PH"/>
+        </w:rPr>
+        <w:t xml:space="preserve"> </w:t>
       </w:r>
     </w:p>
     <w:p>
@@ -4346,7 +4675,6 @@
         <w:pStyle w:val="BodyText"/>
         <w:spacing w:after="0"/>
       </w:pPr>
-      <w:bookmarkStart w:id="18" w:name="_GoBack"/>
       <w:r>
         <w:rPr>
           <w:noProof/>
@@ -4402,7 +4730,6 @@
           </wp:inline>
         </w:drawing>
       </w:r>
-      <w:bookmarkEnd w:id="18"/>
     </w:p>
     <w:p>
       <w:pPr>
@@ -4914,14 +5241,14 @@
           <w:rFonts w:ascii="Arial" w:hAnsi="Arial" w:cs="Arial"/>
         </w:rPr>
       </w:pPr>
-      <w:bookmarkStart w:id="19" w:name="_Toc175034418"/>
+      <w:bookmarkStart w:id="18" w:name="_Toc175034418"/>
       <w:r>
         <w:rPr>
           <w:rFonts w:ascii="Arial" w:hAnsi="Arial" w:cs="Arial"/>
         </w:rPr>
         <w:t>Module 2</w:t>
       </w:r>
-      <w:bookmarkEnd w:id="19"/>
+      <w:bookmarkEnd w:id="18"/>
       <w:r>
         <w:rPr>
           <w:rFonts w:ascii="Arial" w:hAnsi="Arial" w:cs="Arial"/>
@@ -4970,6 +5297,48 @@
     </w:p>
     <w:p>
       <w:pPr>
+        <w:pStyle w:val="BodyText"/>
+      </w:pPr>
+      <w:r>
+        <w:drawing>
+          <wp:inline distT="0" distB="0" distL="0" distR="0" wp14:anchorId="4482FDAD" wp14:editId="6395026A">
+            <wp:extent cx="3217333" cy="2897518"/>
+            <wp:effectExtent l="0" t="0" r="2540" b="0"/>
+            <wp:docPr id="576371950" name="Picture 1" descr="A diagram of a system&#10;&#10;AI-generated content may be incorrect."/>
+            <wp:cNvGraphicFramePr>
+              <a:graphicFrameLocks xmlns:a="http://schemas.openxmlformats.org/drawingml/2006/main" noChangeAspect="1"/>
+            </wp:cNvGraphicFramePr>
+            <a:graphic xmlns:a="http://schemas.openxmlformats.org/drawingml/2006/main">
+              <a:graphicData uri="http://schemas.openxmlformats.org/drawingml/2006/picture">
+                <pic:pic xmlns:pic="http://schemas.openxmlformats.org/drawingml/2006/picture">
+                  <pic:nvPicPr>
+                    <pic:cNvPr id="576371950" name="Picture 1" descr="A diagram of a system&#10;&#10;AI-generated content may be incorrect."/>
+                    <pic:cNvPicPr/>
+                  </pic:nvPicPr>
+                  <pic:blipFill>
+                    <a:blip r:embed="rId17"/>
+                    <a:stretch>
+                      <a:fillRect/>
+                    </a:stretch>
+                  </pic:blipFill>
+                  <pic:spPr>
+                    <a:xfrm>
+                      <a:off x="0" y="0"/>
+                      <a:ext cx="3225380" cy="2904765"/>
+                    </a:xfrm>
+                    <a:prstGeom prst="rect">
+                      <a:avLst/>
+                    </a:prstGeom>
+                  </pic:spPr>
+                </pic:pic>
+              </a:graphicData>
+            </a:graphic>
+          </wp:inline>
+        </w:drawing>
+      </w:r>
+    </w:p>
+    <w:p>
+      <w:pPr>
         <w:pStyle w:val="Heading5"/>
         <w:numPr>
           <w:ilvl w:val="0"/>
@@ -5044,7 +5413,50 @@
         </w:numPr>
       </w:pPr>
       <w:r>
+        <w:lastRenderedPageBreak/>
         <w:t>Use Case Diagram</w:t>
+      </w:r>
+    </w:p>
+    <w:p>
+      <w:pPr>
+        <w:pStyle w:val="BodyText"/>
+      </w:pPr>
+      <w:r>
+        <w:drawing>
+          <wp:inline distT="0" distB="0" distL="0" distR="0" wp14:anchorId="39F3F4DA" wp14:editId="3A17693E">
+            <wp:extent cx="3310467" cy="4029710"/>
+            <wp:effectExtent l="0" t="0" r="4445" b="8890"/>
+            <wp:docPr id="1260043305" name="Picture 1" descr="A diagram of a system&#10;&#10;AI-generated content may be incorrect."/>
+            <wp:cNvGraphicFramePr>
+              <a:graphicFrameLocks xmlns:a="http://schemas.openxmlformats.org/drawingml/2006/main" noChangeAspect="1"/>
+            </wp:cNvGraphicFramePr>
+            <a:graphic xmlns:a="http://schemas.openxmlformats.org/drawingml/2006/main">
+              <a:graphicData uri="http://schemas.openxmlformats.org/drawingml/2006/picture">
+                <pic:pic xmlns:pic="http://schemas.openxmlformats.org/drawingml/2006/picture">
+                  <pic:nvPicPr>
+                    <pic:cNvPr id="1260043305" name="Picture 1" descr="A diagram of a system&#10;&#10;AI-generated content may be incorrect."/>
+                    <pic:cNvPicPr/>
+                  </pic:nvPicPr>
+                  <pic:blipFill>
+                    <a:blip r:embed="rId18"/>
+                    <a:stretch>
+                      <a:fillRect/>
+                    </a:stretch>
+                  </pic:blipFill>
+                  <pic:spPr>
+                    <a:xfrm>
+                      <a:off x="0" y="0"/>
+                      <a:ext cx="3358867" cy="4088626"/>
+                    </a:xfrm>
+                    <a:prstGeom prst="rect">
+                      <a:avLst/>
+                    </a:prstGeom>
+                  </pic:spPr>
+                </pic:pic>
+              </a:graphicData>
+            </a:graphic>
+          </wp:inline>
+        </w:drawing>
       </w:r>
     </w:p>
     <w:p>
@@ -5141,7 +5553,92 @@
         </w:numPr>
       </w:pPr>
       <w:r>
+        <w:lastRenderedPageBreak/>
         <w:t>Use Case Diagram</w:t>
+      </w:r>
+    </w:p>
+    <w:p>
+      <w:pPr>
+        <w:pStyle w:val="BodyText"/>
+      </w:pPr>
+      <w:r>
+        <w:drawing>
+          <wp:inline distT="0" distB="0" distL="0" distR="0" wp14:anchorId="2839BE09" wp14:editId="72D45469">
+            <wp:extent cx="3564467" cy="3302000"/>
+            <wp:effectExtent l="0" t="0" r="0" b="0"/>
+            <wp:docPr id="1747192162" name="Picture 1"/>
+            <wp:cNvGraphicFramePr>
+              <a:graphicFrameLocks xmlns:a="http://schemas.openxmlformats.org/drawingml/2006/main" noChangeAspect="1"/>
+            </wp:cNvGraphicFramePr>
+            <a:graphic xmlns:a="http://schemas.openxmlformats.org/drawingml/2006/main">
+              <a:graphicData uri="http://schemas.openxmlformats.org/drawingml/2006/picture">
+                <pic:pic xmlns:pic="http://schemas.openxmlformats.org/drawingml/2006/picture">
+                  <pic:nvPicPr>
+                    <pic:cNvPr id="1747192162" name=""/>
+                    <pic:cNvPicPr/>
+                  </pic:nvPicPr>
+                  <pic:blipFill>
+                    <a:blip r:embed="rId19"/>
+                    <a:stretch>
+                      <a:fillRect/>
+                    </a:stretch>
+                  </pic:blipFill>
+                  <pic:spPr>
+                    <a:xfrm>
+                      <a:off x="0" y="0"/>
+                      <a:ext cx="3568764" cy="3305981"/>
+                    </a:xfrm>
+                    <a:prstGeom prst="rect">
+                      <a:avLst/>
+                    </a:prstGeom>
+                  </pic:spPr>
+                </pic:pic>
+              </a:graphicData>
+            </a:graphic>
+          </wp:inline>
+        </w:drawing>
+      </w:r>
+    </w:p>
+    <w:p>
+      <w:pPr>
+        <w:pStyle w:val="BodyText"/>
+      </w:pPr>
+      <w:r>
+        <w:drawing>
+          <wp:inline distT="0" distB="0" distL="0" distR="0" wp14:anchorId="5BDC1379" wp14:editId="20E8B5E0">
+            <wp:extent cx="3344333" cy="3553960"/>
+            <wp:effectExtent l="0" t="0" r="8890" b="8890"/>
+            <wp:docPr id="235841618" name="Picture 1" descr="A diagram of a document&#10;&#10;AI-generated content may be incorrect."/>
+            <wp:cNvGraphicFramePr>
+              <a:graphicFrameLocks xmlns:a="http://schemas.openxmlformats.org/drawingml/2006/main" noChangeAspect="1"/>
+            </wp:cNvGraphicFramePr>
+            <a:graphic xmlns:a="http://schemas.openxmlformats.org/drawingml/2006/main">
+              <a:graphicData uri="http://schemas.openxmlformats.org/drawingml/2006/picture">
+                <pic:pic xmlns:pic="http://schemas.openxmlformats.org/drawingml/2006/picture">
+                  <pic:nvPicPr>
+                    <pic:cNvPr id="235841618" name="Picture 1" descr="A diagram of a document&#10;&#10;AI-generated content may be incorrect."/>
+                    <pic:cNvPicPr/>
+                  </pic:nvPicPr>
+                  <pic:blipFill>
+                    <a:blip r:embed="rId20"/>
+                    <a:stretch>
+                      <a:fillRect/>
+                    </a:stretch>
+                  </pic:blipFill>
+                  <pic:spPr>
+                    <a:xfrm>
+                      <a:off x="0" y="0"/>
+                      <a:ext cx="3354700" cy="3564977"/>
+                    </a:xfrm>
+                    <a:prstGeom prst="rect">
+                      <a:avLst/>
+                    </a:prstGeom>
+                  </pic:spPr>
+                </pic:pic>
+              </a:graphicData>
+            </a:graphic>
+          </wp:inline>
+        </w:drawing>
       </w:r>
     </w:p>
     <w:p>
@@ -5194,42 +5691,42 @@
           <w:rFonts w:ascii="Arial" w:hAnsi="Arial" w:cs="Arial"/>
         </w:rPr>
       </w:pPr>
-      <w:bookmarkStart w:id="20" w:name="_Toc175034419"/>
-      <w:r>
-        <w:rPr>
-          <w:rFonts w:ascii="Arial" w:hAnsi="Arial" w:cs="Arial"/>
-        </w:rPr>
+      <w:bookmarkStart w:id="19" w:name="_Toc175034419"/>
+      <w:r>
+        <w:rPr>
+          <w:rFonts w:ascii="Arial" w:hAnsi="Arial" w:cs="Arial"/>
+        </w:rPr>
+        <w:lastRenderedPageBreak/>
         <w:t>Non-functional requirements</w:t>
       </w:r>
+      <w:bookmarkEnd w:id="19"/>
+    </w:p>
+    <w:p>
+      <w:pPr>
+        <w:pStyle w:val="BodyText"/>
+        <w:rPr>
+          <w:rFonts w:cs="Arial"/>
+        </w:rPr>
+      </w:pPr>
+    </w:p>
+    <w:p>
+      <w:pPr>
+        <w:pStyle w:val="Heading3"/>
+        <w:tabs>
+          <w:tab w:val="clear" w:pos="360"/>
+        </w:tabs>
+        <w:rPr>
+          <w:rFonts w:ascii="Arial" w:hAnsi="Arial" w:cs="Arial"/>
+        </w:rPr>
+      </w:pPr>
+      <w:bookmarkStart w:id="20" w:name="_Toc175034420"/>
+      <w:r>
+        <w:rPr>
+          <w:rFonts w:ascii="Arial" w:hAnsi="Arial" w:cs="Arial"/>
+        </w:rPr>
+        <w:t>Performance</w:t>
+      </w:r>
       <w:bookmarkEnd w:id="20"/>
-    </w:p>
-    <w:p>
-      <w:pPr>
-        <w:pStyle w:val="BodyText"/>
-        <w:rPr>
-          <w:rFonts w:cs="Arial"/>
-        </w:rPr>
-      </w:pPr>
-    </w:p>
-    <w:p>
-      <w:pPr>
-        <w:pStyle w:val="Heading3"/>
-        <w:tabs>
-          <w:tab w:val="clear" w:pos="360"/>
-        </w:tabs>
-        <w:rPr>
-          <w:rFonts w:ascii="Arial" w:hAnsi="Arial" w:cs="Arial"/>
-        </w:rPr>
-      </w:pPr>
-      <w:bookmarkStart w:id="21" w:name="_Toc175034420"/>
-      <w:r>
-        <w:rPr>
-          <w:rFonts w:ascii="Arial" w:hAnsi="Arial" w:cs="Arial"/>
-        </w:rPr>
-        <w:lastRenderedPageBreak/>
-        <w:t>Performance</w:t>
-      </w:r>
-      <w:bookmarkEnd w:id="21"/>
     </w:p>
     <w:p>
       <w:pPr>
@@ -5269,14 +5766,14 @@
           <w:rFonts w:ascii="Arial" w:hAnsi="Arial" w:cs="Arial"/>
         </w:rPr>
       </w:pPr>
-      <w:bookmarkStart w:id="22" w:name="_Toc175034421"/>
+      <w:bookmarkStart w:id="21" w:name="_Toc175034421"/>
       <w:r>
         <w:rPr>
           <w:rFonts w:ascii="Arial" w:hAnsi="Arial" w:cs="Arial"/>
         </w:rPr>
         <w:t>Security</w:t>
       </w:r>
-      <w:bookmarkEnd w:id="22"/>
+      <w:bookmarkEnd w:id="21"/>
     </w:p>
     <w:p>
       <w:pPr>
@@ -5316,14 +5813,14 @@
           <w:rFonts w:ascii="Arial" w:hAnsi="Arial" w:cs="Arial"/>
         </w:rPr>
       </w:pPr>
-      <w:bookmarkStart w:id="23" w:name="_Toc175034422"/>
+      <w:bookmarkStart w:id="22" w:name="_Toc175034422"/>
       <w:r>
         <w:rPr>
           <w:rFonts w:ascii="Arial" w:hAnsi="Arial" w:cs="Arial"/>
         </w:rPr>
         <w:t>Reliability</w:t>
       </w:r>
-      <w:bookmarkEnd w:id="23"/>
+      <w:bookmarkEnd w:id="22"/>
     </w:p>
     <w:p>
       <w:pPr>
@@ -5353,11 +5850,11 @@
       </w:pPr>
     </w:p>
     <w:sectPr>
-      <w:headerReference w:type="default" r:id="rId17"/>
-      <w:footerReference w:type="even" r:id="rId18"/>
-      <w:footerReference w:type="default" r:id="rId19"/>
-      <w:headerReference w:type="first" r:id="rId20"/>
-      <w:footerReference w:type="first" r:id="rId21"/>
+      <w:headerReference w:type="default" r:id="rId21"/>
+      <w:footerReference w:type="even" r:id="rId22"/>
+      <w:footerReference w:type="default" r:id="rId23"/>
+      <w:headerReference w:type="first" r:id="rId24"/>
+      <w:footerReference w:type="first" r:id="rId25"/>
       <w:pgSz w:w="12240" w:h="15840"/>
       <w:pgMar w:top="1389" w:right="1134" w:bottom="1349" w:left="1134" w:header="720" w:footer="720" w:gutter="0"/>
       <w:cols w:space="720"/>
@@ -5368,7 +5865,7 @@
 </file>
 
 <file path=word/endnotes.xml><?xml version="1.0" encoding="utf-8"?>
-<w:endnotes xmlns:wpc="http://schemas.microsoft.com/office/word/2010/wordprocessingCanvas" xmlns:cx="http://schemas.microsoft.com/office/drawing/2014/chartex" xmlns:mc="http://schemas.openxmlformats.org/markup-compatibility/2006" xmlns:o="urn:schemas-microsoft-com:office:office" xmlns:r="http://schemas.openxmlformats.org/officeDocument/2006/relationships" xmlns:m="http://schemas.openxmlformats.org/officeDocument/2006/math" xmlns:v="urn:schemas-microsoft-com:vml" xmlns:wp14="http://schemas.microsoft.com/office/word/2010/wordprocessingDrawing" xmlns:wp="http://schemas.openxmlformats.org/drawingml/2006/wordprocessingDrawing" xmlns:w10="urn:schemas-microsoft-com:office:word" xmlns:w="http://schemas.openxmlformats.org/wordprocessingml/2006/main" xmlns:w14="http://schemas.microsoft.com/office/word/2010/wordml" xmlns:w15="http://schemas.microsoft.com/office/word/2012/wordml" xmlns:w16se="http://schemas.microsoft.com/office/word/2015/wordml/symex" xmlns:wpg="http://schemas.microsoft.com/office/word/2010/wordprocessingGroup" xmlns:wpi="http://schemas.microsoft.com/office/word/2010/wordprocessingInk" xmlns:wne="http://schemas.microsoft.com/office/word/2006/wordml" xmlns:wps="http://schemas.microsoft.com/office/word/2010/wordprocessingShape" mc:Ignorable="w14 w15 w16se wp14">
+<w:endnotes xmlns:wpc="http://schemas.microsoft.com/office/word/2010/wordprocessingCanvas" xmlns:cx="http://schemas.microsoft.com/office/drawing/2014/chartex" xmlns:cx1="http://schemas.microsoft.com/office/drawing/2015/9/8/chartex" xmlns:cx2="http://schemas.microsoft.com/office/drawing/2015/10/21/chartex" xmlns:cx3="http://schemas.microsoft.com/office/drawing/2016/5/9/chartex" xmlns:cx4="http://schemas.microsoft.com/office/drawing/2016/5/10/chartex" xmlns:cx5="http://schemas.microsoft.com/office/drawing/2016/5/11/chartex" xmlns:cx6="http://schemas.microsoft.com/office/drawing/2016/5/12/chartex" xmlns:cx7="http://schemas.microsoft.com/office/drawing/2016/5/13/chartex" xmlns:cx8="http://schemas.microsoft.com/office/drawing/2016/5/14/chartex" xmlns:mc="http://schemas.openxmlformats.org/markup-compatibility/2006" xmlns:aink="http://schemas.microsoft.com/office/drawing/2016/ink" xmlns:am3d="http://schemas.microsoft.com/office/drawing/2017/model3d" xmlns:o="urn:schemas-microsoft-com:office:office" xmlns:oel="http://schemas.microsoft.com/office/2019/extlst" xmlns:r="http://schemas.openxmlformats.org/officeDocument/2006/relationships" xmlns:m="http://schemas.openxmlformats.org/officeDocument/2006/math" xmlns:v="urn:schemas-microsoft-com:vml" xmlns:wp14="http://schemas.microsoft.com/office/word/2010/wordprocessingDrawing" xmlns:wp="http://schemas.openxmlformats.org/drawingml/2006/wordprocessingDrawing" xmlns:w10="urn:schemas-microsoft-com:office:word" xmlns:w="http://schemas.openxmlformats.org/wordprocessingml/2006/main" xmlns:w14="http://schemas.microsoft.com/office/word/2010/wordml" xmlns:w15="http://schemas.microsoft.com/office/word/2012/wordml" xmlns:w16cex="http://schemas.microsoft.com/office/word/2018/wordml/cex" xmlns:w16cid="http://schemas.microsoft.com/office/word/2016/wordml/cid" xmlns:w16="http://schemas.microsoft.com/office/word/2018/wordml" xmlns:w16du="http://schemas.microsoft.com/office/word/2023/wordml/word16du" xmlns:w16sdtdh="http://schemas.microsoft.com/office/word/2020/wordml/sdtdatahash" xmlns:w16sdtfl="http://schemas.microsoft.com/office/word/2024/wordml/sdtformatlock" xmlns:w16se="http://schemas.microsoft.com/office/word/2015/wordml/symex" xmlns:wpg="http://schemas.microsoft.com/office/word/2010/wordprocessingGroup" xmlns:wpi="http://schemas.microsoft.com/office/word/2010/wordprocessingInk" xmlns:wne="http://schemas.microsoft.com/office/word/2006/wordml" xmlns:wps="http://schemas.microsoft.com/office/word/2010/wordprocessingShape" mc:Ignorable="w14 w15 w16se w16cid w16 w16cex w16sdtdh w16sdtfl w16du wp14">
   <w:endnote w:type="separator" w:id="-1">
     <w:p>
       <w:r>
@@ -5387,13 +5884,13 @@
 </file>
 
 <file path=word/footer1.xml><?xml version="1.0" encoding="utf-8"?>
-<w:ftr xmlns:wpc="http://schemas.microsoft.com/office/word/2010/wordprocessingCanvas" xmlns:cx="http://schemas.microsoft.com/office/drawing/2014/chartex" xmlns:mc="http://schemas.openxmlformats.org/markup-compatibility/2006" xmlns:o="urn:schemas-microsoft-com:office:office" xmlns:r="http://schemas.openxmlformats.org/officeDocument/2006/relationships" xmlns:m="http://schemas.openxmlformats.org/officeDocument/2006/math" xmlns:v="urn:schemas-microsoft-com:vml" xmlns:wp14="http://schemas.microsoft.com/office/word/2010/wordprocessingDrawing" xmlns:wp="http://schemas.openxmlformats.org/drawingml/2006/wordprocessingDrawing" xmlns:w10="urn:schemas-microsoft-com:office:word" xmlns:w="http://schemas.openxmlformats.org/wordprocessingml/2006/main" xmlns:w14="http://schemas.microsoft.com/office/word/2010/wordml" xmlns:w15="http://schemas.microsoft.com/office/word/2012/wordml" xmlns:w16se="http://schemas.microsoft.com/office/word/2015/wordml/symex" xmlns:wpg="http://schemas.microsoft.com/office/word/2010/wordprocessingGroup" xmlns:wpi="http://schemas.microsoft.com/office/word/2010/wordprocessingInk" xmlns:wne="http://schemas.microsoft.com/office/word/2006/wordml" xmlns:wps="http://schemas.microsoft.com/office/word/2010/wordprocessingShape" mc:Ignorable="w14 w15 w16se wp14">
+<w:ftr xmlns:wpc="http://schemas.microsoft.com/office/word/2010/wordprocessingCanvas" xmlns:cx="http://schemas.microsoft.com/office/drawing/2014/chartex" xmlns:cx1="http://schemas.microsoft.com/office/drawing/2015/9/8/chartex" xmlns:cx2="http://schemas.microsoft.com/office/drawing/2015/10/21/chartex" xmlns:cx3="http://schemas.microsoft.com/office/drawing/2016/5/9/chartex" xmlns:cx4="http://schemas.microsoft.com/office/drawing/2016/5/10/chartex" xmlns:cx5="http://schemas.microsoft.com/office/drawing/2016/5/11/chartex" xmlns:cx6="http://schemas.microsoft.com/office/drawing/2016/5/12/chartex" xmlns:cx7="http://schemas.microsoft.com/office/drawing/2016/5/13/chartex" xmlns:cx8="http://schemas.microsoft.com/office/drawing/2016/5/14/chartex" xmlns:mc="http://schemas.openxmlformats.org/markup-compatibility/2006" xmlns:aink="http://schemas.microsoft.com/office/drawing/2016/ink" xmlns:am3d="http://schemas.microsoft.com/office/drawing/2017/model3d" xmlns:o="urn:schemas-microsoft-com:office:office" xmlns:oel="http://schemas.microsoft.com/office/2019/extlst" xmlns:r="http://schemas.openxmlformats.org/officeDocument/2006/relationships" xmlns:m="http://schemas.openxmlformats.org/officeDocument/2006/math" xmlns:v="urn:schemas-microsoft-com:vml" xmlns:wp14="http://schemas.microsoft.com/office/word/2010/wordprocessingDrawing" xmlns:wp="http://schemas.openxmlformats.org/drawingml/2006/wordprocessingDrawing" xmlns:w10="urn:schemas-microsoft-com:office:word" xmlns:w="http://schemas.openxmlformats.org/wordprocessingml/2006/main" xmlns:w14="http://schemas.microsoft.com/office/word/2010/wordml" xmlns:w15="http://schemas.microsoft.com/office/word/2012/wordml" xmlns:w16cex="http://schemas.microsoft.com/office/word/2018/wordml/cex" xmlns:w16cid="http://schemas.microsoft.com/office/word/2016/wordml/cid" xmlns:w16="http://schemas.microsoft.com/office/word/2018/wordml" xmlns:w16du="http://schemas.microsoft.com/office/word/2023/wordml/word16du" xmlns:w16sdtdh="http://schemas.microsoft.com/office/word/2020/wordml/sdtdatahash" xmlns:w16sdtfl="http://schemas.microsoft.com/office/word/2024/wordml/sdtformatlock" xmlns:w16se="http://schemas.microsoft.com/office/word/2015/wordml/symex" xmlns:wpg="http://schemas.microsoft.com/office/word/2010/wordprocessingGroup" xmlns:wpi="http://schemas.microsoft.com/office/word/2010/wordprocessingInk" xmlns:wne="http://schemas.microsoft.com/office/word/2006/wordml" xmlns:wps="http://schemas.microsoft.com/office/word/2010/wordprocessingShape" mc:Ignorable="w14 w15 w16se w16cid w16 w16cex w16sdtdh w16sdtfl w16du wp14">
   <w:p/>
 </w:ftr>
 </file>
 
 <file path=word/footer2.xml><?xml version="1.0" encoding="utf-8"?>
-<w:ftr xmlns:wpc="http://schemas.microsoft.com/office/word/2010/wordprocessingCanvas" xmlns:cx="http://schemas.microsoft.com/office/drawing/2014/chartex" xmlns:mc="http://schemas.openxmlformats.org/markup-compatibility/2006" xmlns:o="urn:schemas-microsoft-com:office:office" xmlns:r="http://schemas.openxmlformats.org/officeDocument/2006/relationships" xmlns:m="http://schemas.openxmlformats.org/officeDocument/2006/math" xmlns:v="urn:schemas-microsoft-com:vml" xmlns:wp14="http://schemas.microsoft.com/office/word/2010/wordprocessingDrawing" xmlns:wp="http://schemas.openxmlformats.org/drawingml/2006/wordprocessingDrawing" xmlns:w10="urn:schemas-microsoft-com:office:word" xmlns:w="http://schemas.openxmlformats.org/wordprocessingml/2006/main" xmlns:w14="http://schemas.microsoft.com/office/word/2010/wordml" xmlns:w15="http://schemas.microsoft.com/office/word/2012/wordml" xmlns:w16se="http://schemas.microsoft.com/office/word/2015/wordml/symex" xmlns:wpg="http://schemas.microsoft.com/office/word/2010/wordprocessingGroup" xmlns:wpi="http://schemas.microsoft.com/office/word/2010/wordprocessingInk" xmlns:wne="http://schemas.microsoft.com/office/word/2006/wordml" xmlns:wps="http://schemas.microsoft.com/office/word/2010/wordprocessingShape" mc:Ignorable="w14 w15 w16se wp14">
+<w:ftr xmlns:wpc="http://schemas.microsoft.com/office/word/2010/wordprocessingCanvas" xmlns:cx="http://schemas.microsoft.com/office/drawing/2014/chartex" xmlns:cx1="http://schemas.microsoft.com/office/drawing/2015/9/8/chartex" xmlns:cx2="http://schemas.microsoft.com/office/drawing/2015/10/21/chartex" xmlns:cx3="http://schemas.microsoft.com/office/drawing/2016/5/9/chartex" xmlns:cx4="http://schemas.microsoft.com/office/drawing/2016/5/10/chartex" xmlns:cx5="http://schemas.microsoft.com/office/drawing/2016/5/11/chartex" xmlns:cx6="http://schemas.microsoft.com/office/drawing/2016/5/12/chartex" xmlns:cx7="http://schemas.microsoft.com/office/drawing/2016/5/13/chartex" xmlns:cx8="http://schemas.microsoft.com/office/drawing/2016/5/14/chartex" xmlns:mc="http://schemas.openxmlformats.org/markup-compatibility/2006" xmlns:aink="http://schemas.microsoft.com/office/drawing/2016/ink" xmlns:am3d="http://schemas.microsoft.com/office/drawing/2017/model3d" xmlns:o="urn:schemas-microsoft-com:office:office" xmlns:oel="http://schemas.microsoft.com/office/2019/extlst" xmlns:r="http://schemas.openxmlformats.org/officeDocument/2006/relationships" xmlns:m="http://schemas.openxmlformats.org/officeDocument/2006/math" xmlns:v="urn:schemas-microsoft-com:vml" xmlns:wp14="http://schemas.microsoft.com/office/word/2010/wordprocessingDrawing" xmlns:wp="http://schemas.openxmlformats.org/drawingml/2006/wordprocessingDrawing" xmlns:w10="urn:schemas-microsoft-com:office:word" xmlns:w="http://schemas.openxmlformats.org/wordprocessingml/2006/main" xmlns:w14="http://schemas.microsoft.com/office/word/2010/wordml" xmlns:w15="http://schemas.microsoft.com/office/word/2012/wordml" xmlns:w16cex="http://schemas.microsoft.com/office/word/2018/wordml/cex" xmlns:w16cid="http://schemas.microsoft.com/office/word/2016/wordml/cid" xmlns:w16="http://schemas.microsoft.com/office/word/2018/wordml" xmlns:w16du="http://schemas.microsoft.com/office/word/2023/wordml/word16du" xmlns:w16sdtdh="http://schemas.microsoft.com/office/word/2020/wordml/sdtdatahash" xmlns:w16sdtfl="http://schemas.microsoft.com/office/word/2024/wordml/sdtformatlock" xmlns:w16se="http://schemas.microsoft.com/office/word/2015/wordml/symex" xmlns:wpg="http://schemas.microsoft.com/office/word/2010/wordprocessingGroup" xmlns:wpi="http://schemas.microsoft.com/office/word/2010/wordprocessingInk" xmlns:wne="http://schemas.microsoft.com/office/word/2006/wordml" xmlns:wps="http://schemas.microsoft.com/office/word/2010/wordprocessingShape" mc:Ignorable="w14 w15 w16se w16cid w16 w16cex w16sdtdh w16sdtfl w16du wp14">
   <w:tbl>
     <w:tblPr>
       <w:tblW w:w="0" w:type="auto"/>
@@ -5489,13 +5986,13 @@
 </file>
 
 <file path=word/footer3.xml><?xml version="1.0" encoding="utf-8"?>
-<w:ftr xmlns:wpc="http://schemas.microsoft.com/office/word/2010/wordprocessingCanvas" xmlns:cx="http://schemas.microsoft.com/office/drawing/2014/chartex" xmlns:mc="http://schemas.openxmlformats.org/markup-compatibility/2006" xmlns:o="urn:schemas-microsoft-com:office:office" xmlns:r="http://schemas.openxmlformats.org/officeDocument/2006/relationships" xmlns:m="http://schemas.openxmlformats.org/officeDocument/2006/math" xmlns:v="urn:schemas-microsoft-com:vml" xmlns:wp14="http://schemas.microsoft.com/office/word/2010/wordprocessingDrawing" xmlns:wp="http://schemas.openxmlformats.org/drawingml/2006/wordprocessingDrawing" xmlns:w10="urn:schemas-microsoft-com:office:word" xmlns:w="http://schemas.openxmlformats.org/wordprocessingml/2006/main" xmlns:w14="http://schemas.microsoft.com/office/word/2010/wordml" xmlns:w15="http://schemas.microsoft.com/office/word/2012/wordml" xmlns:w16se="http://schemas.microsoft.com/office/word/2015/wordml/symex" xmlns:wpg="http://schemas.microsoft.com/office/word/2010/wordprocessingGroup" xmlns:wpi="http://schemas.microsoft.com/office/word/2010/wordprocessingInk" xmlns:wne="http://schemas.microsoft.com/office/word/2006/wordml" xmlns:wps="http://schemas.microsoft.com/office/word/2010/wordprocessingShape" mc:Ignorable="w14 w15 w16se wp14">
+<w:ftr xmlns:wpc="http://schemas.microsoft.com/office/word/2010/wordprocessingCanvas" xmlns:cx="http://schemas.microsoft.com/office/drawing/2014/chartex" xmlns:cx1="http://schemas.microsoft.com/office/drawing/2015/9/8/chartex" xmlns:cx2="http://schemas.microsoft.com/office/drawing/2015/10/21/chartex" xmlns:cx3="http://schemas.microsoft.com/office/drawing/2016/5/9/chartex" xmlns:cx4="http://schemas.microsoft.com/office/drawing/2016/5/10/chartex" xmlns:cx5="http://schemas.microsoft.com/office/drawing/2016/5/11/chartex" xmlns:cx6="http://schemas.microsoft.com/office/drawing/2016/5/12/chartex" xmlns:cx7="http://schemas.microsoft.com/office/drawing/2016/5/13/chartex" xmlns:cx8="http://schemas.microsoft.com/office/drawing/2016/5/14/chartex" xmlns:mc="http://schemas.openxmlformats.org/markup-compatibility/2006" xmlns:aink="http://schemas.microsoft.com/office/drawing/2016/ink" xmlns:am3d="http://schemas.microsoft.com/office/drawing/2017/model3d" xmlns:o="urn:schemas-microsoft-com:office:office" xmlns:oel="http://schemas.microsoft.com/office/2019/extlst" xmlns:r="http://schemas.openxmlformats.org/officeDocument/2006/relationships" xmlns:m="http://schemas.openxmlformats.org/officeDocument/2006/math" xmlns:v="urn:schemas-microsoft-com:vml" xmlns:wp14="http://schemas.microsoft.com/office/word/2010/wordprocessingDrawing" xmlns:wp="http://schemas.openxmlformats.org/drawingml/2006/wordprocessingDrawing" xmlns:w10="urn:schemas-microsoft-com:office:word" xmlns:w="http://schemas.openxmlformats.org/wordprocessingml/2006/main" xmlns:w14="http://schemas.microsoft.com/office/word/2010/wordml" xmlns:w15="http://schemas.microsoft.com/office/word/2012/wordml" xmlns:w16cex="http://schemas.microsoft.com/office/word/2018/wordml/cex" xmlns:w16cid="http://schemas.microsoft.com/office/word/2016/wordml/cid" xmlns:w16="http://schemas.microsoft.com/office/word/2018/wordml" xmlns:w16du="http://schemas.microsoft.com/office/word/2023/wordml/word16du" xmlns:w16sdtdh="http://schemas.microsoft.com/office/word/2020/wordml/sdtdatahash" xmlns:w16sdtfl="http://schemas.microsoft.com/office/word/2024/wordml/sdtformatlock" xmlns:w16se="http://schemas.microsoft.com/office/word/2015/wordml/symex" xmlns:wpg="http://schemas.microsoft.com/office/word/2010/wordprocessingGroup" xmlns:wpi="http://schemas.microsoft.com/office/word/2010/wordprocessingInk" xmlns:wne="http://schemas.microsoft.com/office/word/2006/wordml" xmlns:wps="http://schemas.microsoft.com/office/word/2010/wordprocessingShape" mc:Ignorable="w14 w15 w16se w16cid w16 w16cex w16sdtdh w16sdtfl w16du wp14">
   <w:p/>
 </w:ftr>
 </file>
 
 <file path=word/footnotes.xml><?xml version="1.0" encoding="utf-8"?>
-<w:footnotes xmlns:wpc="http://schemas.microsoft.com/office/word/2010/wordprocessingCanvas" xmlns:cx="http://schemas.microsoft.com/office/drawing/2014/chartex" xmlns:mc="http://schemas.openxmlformats.org/markup-compatibility/2006" xmlns:o="urn:schemas-microsoft-com:office:office" xmlns:r="http://schemas.openxmlformats.org/officeDocument/2006/relationships" xmlns:m="http://schemas.openxmlformats.org/officeDocument/2006/math" xmlns:v="urn:schemas-microsoft-com:vml" xmlns:wp14="http://schemas.microsoft.com/office/word/2010/wordprocessingDrawing" xmlns:wp="http://schemas.openxmlformats.org/drawingml/2006/wordprocessingDrawing" xmlns:w10="urn:schemas-microsoft-com:office:word" xmlns:w="http://schemas.openxmlformats.org/wordprocessingml/2006/main" xmlns:w14="http://schemas.microsoft.com/office/word/2010/wordml" xmlns:w15="http://schemas.microsoft.com/office/word/2012/wordml" xmlns:w16se="http://schemas.microsoft.com/office/word/2015/wordml/symex" xmlns:wpg="http://schemas.microsoft.com/office/word/2010/wordprocessingGroup" xmlns:wpi="http://schemas.microsoft.com/office/word/2010/wordprocessingInk" xmlns:wne="http://schemas.microsoft.com/office/word/2006/wordml" xmlns:wps="http://schemas.microsoft.com/office/word/2010/wordprocessingShape" mc:Ignorable="w14 w15 w16se wp14">
+<w:footnotes xmlns:wpc="http://schemas.microsoft.com/office/word/2010/wordprocessingCanvas" xmlns:cx="http://schemas.microsoft.com/office/drawing/2014/chartex" xmlns:cx1="http://schemas.microsoft.com/office/drawing/2015/9/8/chartex" xmlns:cx2="http://schemas.microsoft.com/office/drawing/2015/10/21/chartex" xmlns:cx3="http://schemas.microsoft.com/office/drawing/2016/5/9/chartex" xmlns:cx4="http://schemas.microsoft.com/office/drawing/2016/5/10/chartex" xmlns:cx5="http://schemas.microsoft.com/office/drawing/2016/5/11/chartex" xmlns:cx6="http://schemas.microsoft.com/office/drawing/2016/5/12/chartex" xmlns:cx7="http://schemas.microsoft.com/office/drawing/2016/5/13/chartex" xmlns:cx8="http://schemas.microsoft.com/office/drawing/2016/5/14/chartex" xmlns:mc="http://schemas.openxmlformats.org/markup-compatibility/2006" xmlns:aink="http://schemas.microsoft.com/office/drawing/2016/ink" xmlns:am3d="http://schemas.microsoft.com/office/drawing/2017/model3d" xmlns:o="urn:schemas-microsoft-com:office:office" xmlns:oel="http://schemas.microsoft.com/office/2019/extlst" xmlns:r="http://schemas.openxmlformats.org/officeDocument/2006/relationships" xmlns:m="http://schemas.openxmlformats.org/officeDocument/2006/math" xmlns:v="urn:schemas-microsoft-com:vml" xmlns:wp14="http://schemas.microsoft.com/office/word/2010/wordprocessingDrawing" xmlns:wp="http://schemas.openxmlformats.org/drawingml/2006/wordprocessingDrawing" xmlns:w10="urn:schemas-microsoft-com:office:word" xmlns:w="http://schemas.openxmlformats.org/wordprocessingml/2006/main" xmlns:w14="http://schemas.microsoft.com/office/word/2010/wordml" xmlns:w15="http://schemas.microsoft.com/office/word/2012/wordml" xmlns:w16cex="http://schemas.microsoft.com/office/word/2018/wordml/cex" xmlns:w16cid="http://schemas.microsoft.com/office/word/2016/wordml/cid" xmlns:w16="http://schemas.microsoft.com/office/word/2018/wordml" xmlns:w16du="http://schemas.microsoft.com/office/word/2023/wordml/word16du" xmlns:w16sdtdh="http://schemas.microsoft.com/office/word/2020/wordml/sdtdatahash" xmlns:w16sdtfl="http://schemas.microsoft.com/office/word/2024/wordml/sdtformatlock" xmlns:w16se="http://schemas.microsoft.com/office/word/2015/wordml/symex" xmlns:wpg="http://schemas.microsoft.com/office/word/2010/wordprocessingGroup" xmlns:wpi="http://schemas.microsoft.com/office/word/2010/wordprocessingInk" xmlns:wne="http://schemas.microsoft.com/office/word/2006/wordml" xmlns:wps="http://schemas.microsoft.com/office/word/2010/wordprocessingShape" mc:Ignorable="w14 w15 w16se w16cid w16 w16cex w16sdtdh w16sdtfl w16du wp14">
   <w:footnote w:type="separator" w:id="-1">
     <w:p>
       <w:r>
@@ -5514,7 +6011,7 @@
 </file>
 
 <file path=word/header1.xml><?xml version="1.0" encoding="utf-8"?>
-<w:hdr xmlns:wpc="http://schemas.microsoft.com/office/word/2010/wordprocessingCanvas" xmlns:cx="http://schemas.microsoft.com/office/drawing/2014/chartex" xmlns:mc="http://schemas.openxmlformats.org/markup-compatibility/2006" xmlns:o="urn:schemas-microsoft-com:office:office" xmlns:r="http://schemas.openxmlformats.org/officeDocument/2006/relationships" xmlns:m="http://schemas.openxmlformats.org/officeDocument/2006/math" xmlns:v="urn:schemas-microsoft-com:vml" xmlns:wp14="http://schemas.microsoft.com/office/word/2010/wordprocessingDrawing" xmlns:wp="http://schemas.openxmlformats.org/drawingml/2006/wordprocessingDrawing" xmlns:w10="urn:schemas-microsoft-com:office:word" xmlns:w="http://schemas.openxmlformats.org/wordprocessingml/2006/main" xmlns:w14="http://schemas.microsoft.com/office/word/2010/wordml" xmlns:w15="http://schemas.microsoft.com/office/word/2012/wordml" xmlns:w16se="http://schemas.microsoft.com/office/word/2015/wordml/symex" xmlns:wpg="http://schemas.microsoft.com/office/word/2010/wordprocessingGroup" xmlns:wpi="http://schemas.microsoft.com/office/word/2010/wordprocessingInk" xmlns:wne="http://schemas.microsoft.com/office/word/2006/wordml" xmlns:wps="http://schemas.microsoft.com/office/word/2010/wordprocessingShape" mc:Ignorable="w14 w15 w16se wp14">
+<w:hdr xmlns:wpc="http://schemas.microsoft.com/office/word/2010/wordprocessingCanvas" xmlns:cx="http://schemas.microsoft.com/office/drawing/2014/chartex" xmlns:cx1="http://schemas.microsoft.com/office/drawing/2015/9/8/chartex" xmlns:cx2="http://schemas.microsoft.com/office/drawing/2015/10/21/chartex" xmlns:cx3="http://schemas.microsoft.com/office/drawing/2016/5/9/chartex" xmlns:cx4="http://schemas.microsoft.com/office/drawing/2016/5/10/chartex" xmlns:cx5="http://schemas.microsoft.com/office/drawing/2016/5/11/chartex" xmlns:cx6="http://schemas.microsoft.com/office/drawing/2016/5/12/chartex" xmlns:cx7="http://schemas.microsoft.com/office/drawing/2016/5/13/chartex" xmlns:cx8="http://schemas.microsoft.com/office/drawing/2016/5/14/chartex" xmlns:mc="http://schemas.openxmlformats.org/markup-compatibility/2006" xmlns:aink="http://schemas.microsoft.com/office/drawing/2016/ink" xmlns:am3d="http://schemas.microsoft.com/office/drawing/2017/model3d" xmlns:o="urn:schemas-microsoft-com:office:office" xmlns:oel="http://schemas.microsoft.com/office/2019/extlst" xmlns:r="http://schemas.openxmlformats.org/officeDocument/2006/relationships" xmlns:m="http://schemas.openxmlformats.org/officeDocument/2006/math" xmlns:v="urn:schemas-microsoft-com:vml" xmlns:wp14="http://schemas.microsoft.com/office/word/2010/wordprocessingDrawing" xmlns:wp="http://schemas.openxmlformats.org/drawingml/2006/wordprocessingDrawing" xmlns:w10="urn:schemas-microsoft-com:office:word" xmlns:w="http://schemas.openxmlformats.org/wordprocessingml/2006/main" xmlns:w14="http://schemas.microsoft.com/office/word/2010/wordml" xmlns:w15="http://schemas.microsoft.com/office/word/2012/wordml" xmlns:w16cex="http://schemas.microsoft.com/office/word/2018/wordml/cex" xmlns:w16cid="http://schemas.microsoft.com/office/word/2016/wordml/cid" xmlns:w16="http://schemas.microsoft.com/office/word/2018/wordml" xmlns:w16du="http://schemas.microsoft.com/office/word/2023/wordml/word16du" xmlns:w16sdtdh="http://schemas.microsoft.com/office/word/2020/wordml/sdtdatahash" xmlns:w16sdtfl="http://schemas.microsoft.com/office/word/2024/wordml/sdtformatlock" xmlns:w16se="http://schemas.microsoft.com/office/word/2015/wordml/symex" xmlns:wpg="http://schemas.microsoft.com/office/word/2010/wordprocessingGroup" xmlns:wpi="http://schemas.microsoft.com/office/word/2010/wordprocessingInk" xmlns:wne="http://schemas.microsoft.com/office/word/2006/wordml" xmlns:wps="http://schemas.microsoft.com/office/word/2010/wordprocessingShape" mc:Ignorable="w14 w15 w16se w16cid w16 w16cex w16sdtdh w16sdtfl w16du wp14">
   <w:tbl>
     <w:tblPr>
       <w:tblW w:w="0" w:type="auto"/>
@@ -5624,13 +6121,13 @@
 </file>
 
 <file path=word/header2.xml><?xml version="1.0" encoding="utf-8"?>
-<w:hdr xmlns:wpc="http://schemas.microsoft.com/office/word/2010/wordprocessingCanvas" xmlns:cx="http://schemas.microsoft.com/office/drawing/2014/chartex" xmlns:mc="http://schemas.openxmlformats.org/markup-compatibility/2006" xmlns:o="urn:schemas-microsoft-com:office:office" xmlns:r="http://schemas.openxmlformats.org/officeDocument/2006/relationships" xmlns:m="http://schemas.openxmlformats.org/officeDocument/2006/math" xmlns:v="urn:schemas-microsoft-com:vml" xmlns:wp14="http://schemas.microsoft.com/office/word/2010/wordprocessingDrawing" xmlns:wp="http://schemas.openxmlformats.org/drawingml/2006/wordprocessingDrawing" xmlns:w10="urn:schemas-microsoft-com:office:word" xmlns:w="http://schemas.openxmlformats.org/wordprocessingml/2006/main" xmlns:w14="http://schemas.microsoft.com/office/word/2010/wordml" xmlns:w15="http://schemas.microsoft.com/office/word/2012/wordml" xmlns:w16se="http://schemas.microsoft.com/office/word/2015/wordml/symex" xmlns:wpg="http://schemas.microsoft.com/office/word/2010/wordprocessingGroup" xmlns:wpi="http://schemas.microsoft.com/office/word/2010/wordprocessingInk" xmlns:wne="http://schemas.microsoft.com/office/word/2006/wordml" xmlns:wps="http://schemas.microsoft.com/office/word/2010/wordprocessingShape" mc:Ignorable="w14 w15 w16se wp14">
+<w:hdr xmlns:wpc="http://schemas.microsoft.com/office/word/2010/wordprocessingCanvas" xmlns:cx="http://schemas.microsoft.com/office/drawing/2014/chartex" xmlns:cx1="http://schemas.microsoft.com/office/drawing/2015/9/8/chartex" xmlns:cx2="http://schemas.microsoft.com/office/drawing/2015/10/21/chartex" xmlns:cx3="http://schemas.microsoft.com/office/drawing/2016/5/9/chartex" xmlns:cx4="http://schemas.microsoft.com/office/drawing/2016/5/10/chartex" xmlns:cx5="http://schemas.microsoft.com/office/drawing/2016/5/11/chartex" xmlns:cx6="http://schemas.microsoft.com/office/drawing/2016/5/12/chartex" xmlns:cx7="http://schemas.microsoft.com/office/drawing/2016/5/13/chartex" xmlns:cx8="http://schemas.microsoft.com/office/drawing/2016/5/14/chartex" xmlns:mc="http://schemas.openxmlformats.org/markup-compatibility/2006" xmlns:aink="http://schemas.microsoft.com/office/drawing/2016/ink" xmlns:am3d="http://schemas.microsoft.com/office/drawing/2017/model3d" xmlns:o="urn:schemas-microsoft-com:office:office" xmlns:oel="http://schemas.microsoft.com/office/2019/extlst" xmlns:r="http://schemas.openxmlformats.org/officeDocument/2006/relationships" xmlns:m="http://schemas.openxmlformats.org/officeDocument/2006/math" xmlns:v="urn:schemas-microsoft-com:vml" xmlns:wp14="http://schemas.microsoft.com/office/word/2010/wordprocessingDrawing" xmlns:wp="http://schemas.openxmlformats.org/drawingml/2006/wordprocessingDrawing" xmlns:w10="urn:schemas-microsoft-com:office:word" xmlns:w="http://schemas.openxmlformats.org/wordprocessingml/2006/main" xmlns:w14="http://schemas.microsoft.com/office/word/2010/wordml" xmlns:w15="http://schemas.microsoft.com/office/word/2012/wordml" xmlns:w16cex="http://schemas.microsoft.com/office/word/2018/wordml/cex" xmlns:w16cid="http://schemas.microsoft.com/office/word/2016/wordml/cid" xmlns:w16="http://schemas.microsoft.com/office/word/2018/wordml" xmlns:w16du="http://schemas.microsoft.com/office/word/2023/wordml/word16du" xmlns:w16sdtdh="http://schemas.microsoft.com/office/word/2020/wordml/sdtdatahash" xmlns:w16sdtfl="http://schemas.microsoft.com/office/word/2024/wordml/sdtformatlock" xmlns:w16se="http://schemas.microsoft.com/office/word/2015/wordml/symex" xmlns:wpg="http://schemas.microsoft.com/office/word/2010/wordprocessingGroup" xmlns:wpi="http://schemas.microsoft.com/office/word/2010/wordprocessingInk" xmlns:wne="http://schemas.microsoft.com/office/word/2006/wordml" xmlns:wps="http://schemas.microsoft.com/office/word/2010/wordprocessingShape" mc:Ignorable="w14 w15 w16se w16cid w16 w16cex w16sdtdh w16sdtfl w16du wp14">
   <w:p/>
 </w:hdr>
 </file>
 
 <file path=word/numbering.xml><?xml version="1.0" encoding="utf-8"?>
-<w:numbering xmlns:wpc="http://schemas.microsoft.com/office/word/2010/wordprocessingCanvas" xmlns:cx="http://schemas.microsoft.com/office/drawing/2014/chartex" xmlns:mc="http://schemas.openxmlformats.org/markup-compatibility/2006" xmlns:o="urn:schemas-microsoft-com:office:office" xmlns:r="http://schemas.openxmlformats.org/officeDocument/2006/relationships" xmlns:m="http://schemas.openxmlformats.org/officeDocument/2006/math" xmlns:v="urn:schemas-microsoft-com:vml" xmlns:wp14="http://schemas.microsoft.com/office/word/2010/wordprocessingDrawing" xmlns:wp="http://schemas.openxmlformats.org/drawingml/2006/wordprocessingDrawing" xmlns:w10="urn:schemas-microsoft-com:office:word" xmlns:w="http://schemas.openxmlformats.org/wordprocessingml/2006/main" xmlns:w14="http://schemas.microsoft.com/office/word/2010/wordml" xmlns:w15="http://schemas.microsoft.com/office/word/2012/wordml" xmlns:w16se="http://schemas.microsoft.com/office/word/2015/wordml/symex" xmlns:wpg="http://schemas.microsoft.com/office/word/2010/wordprocessingGroup" xmlns:wpi="http://schemas.microsoft.com/office/word/2010/wordprocessingInk" xmlns:wne="http://schemas.microsoft.com/office/word/2006/wordml" xmlns:wps="http://schemas.microsoft.com/office/word/2010/wordprocessingShape" mc:Ignorable="w14 w15 w16se wp14">
+<w:numbering xmlns:wpc="http://schemas.microsoft.com/office/word/2010/wordprocessingCanvas" xmlns:cx="http://schemas.microsoft.com/office/drawing/2014/chartex" xmlns:cx1="http://schemas.microsoft.com/office/drawing/2015/9/8/chartex" xmlns:cx2="http://schemas.microsoft.com/office/drawing/2015/10/21/chartex" xmlns:cx3="http://schemas.microsoft.com/office/drawing/2016/5/9/chartex" xmlns:cx4="http://schemas.microsoft.com/office/drawing/2016/5/10/chartex" xmlns:cx5="http://schemas.microsoft.com/office/drawing/2016/5/11/chartex" xmlns:cx6="http://schemas.microsoft.com/office/drawing/2016/5/12/chartex" xmlns:cx7="http://schemas.microsoft.com/office/drawing/2016/5/13/chartex" xmlns:cx8="http://schemas.microsoft.com/office/drawing/2016/5/14/chartex" xmlns:mc="http://schemas.openxmlformats.org/markup-compatibility/2006" xmlns:aink="http://schemas.microsoft.com/office/drawing/2016/ink" xmlns:am3d="http://schemas.microsoft.com/office/drawing/2017/model3d" xmlns:o="urn:schemas-microsoft-com:office:office" xmlns:oel="http://schemas.microsoft.com/office/2019/extlst" xmlns:r="http://schemas.openxmlformats.org/officeDocument/2006/relationships" xmlns:m="http://schemas.openxmlformats.org/officeDocument/2006/math" xmlns:v="urn:schemas-microsoft-com:vml" xmlns:wp14="http://schemas.microsoft.com/office/word/2010/wordprocessingDrawing" xmlns:wp="http://schemas.openxmlformats.org/drawingml/2006/wordprocessingDrawing" xmlns:w10="urn:schemas-microsoft-com:office:word" xmlns:w="http://schemas.openxmlformats.org/wordprocessingml/2006/main" xmlns:w14="http://schemas.microsoft.com/office/word/2010/wordml" xmlns:w15="http://schemas.microsoft.com/office/word/2012/wordml" xmlns:w16cex="http://schemas.microsoft.com/office/word/2018/wordml/cex" xmlns:w16cid="http://schemas.microsoft.com/office/word/2016/wordml/cid" xmlns:w16="http://schemas.microsoft.com/office/word/2018/wordml" xmlns:w16du="http://schemas.microsoft.com/office/word/2023/wordml/word16du" xmlns:w16sdtdh="http://schemas.microsoft.com/office/word/2020/wordml/sdtdatahash" xmlns:w16sdtfl="http://schemas.microsoft.com/office/word/2024/wordml/sdtformatlock" xmlns:w16se="http://schemas.microsoft.com/office/word/2015/wordml/symex" xmlns:wpg="http://schemas.microsoft.com/office/word/2010/wordprocessingGroup" xmlns:wpi="http://schemas.microsoft.com/office/word/2010/wordprocessingInk" xmlns:wne="http://schemas.microsoft.com/office/word/2006/wordml" xmlns:wps="http://schemas.microsoft.com/office/word/2010/wordprocessingShape" mc:Ignorable="w14 w15 w16se w16cid w16 w16cex w16sdtdh w16sdtfl w16du wp14">
   <w:abstractNum w:abstractNumId="0" w15:restartNumberingAfterBreak="0">
     <w:nsid w:val="00000001"/>
     <w:multiLevelType w:val="multilevel"/>
@@ -7502,59 +7999,59 @@
       </w:rPr>
     </w:lvl>
   </w:abstractNum>
-  <w:num w:numId="1">
+  <w:num w:numId="1" w16cid:durableId="1144272805">
     <w:abstractNumId w:val="0"/>
   </w:num>
-  <w:num w:numId="2">
+  <w:num w:numId="2" w16cid:durableId="1004668664">
     <w:abstractNumId w:val="1"/>
   </w:num>
-  <w:num w:numId="3">
+  <w:num w:numId="3" w16cid:durableId="358821656">
     <w:abstractNumId w:val="2"/>
   </w:num>
-  <w:num w:numId="4">
+  <w:num w:numId="4" w16cid:durableId="1288706148">
     <w:abstractNumId w:val="12"/>
   </w:num>
-  <w:num w:numId="5">
+  <w:num w:numId="5" w16cid:durableId="1037775570">
     <w:abstractNumId w:val="6"/>
   </w:num>
-  <w:num w:numId="6">
+  <w:num w:numId="6" w16cid:durableId="136143987">
     <w:abstractNumId w:val="8"/>
   </w:num>
-  <w:num w:numId="7">
+  <w:num w:numId="7" w16cid:durableId="2009601811">
     <w:abstractNumId w:val="7"/>
   </w:num>
-  <w:num w:numId="8">
+  <w:num w:numId="8" w16cid:durableId="463503156">
     <w:abstractNumId w:val="14"/>
   </w:num>
-  <w:num w:numId="9">
+  <w:num w:numId="9" w16cid:durableId="195317664">
     <w:abstractNumId w:val="4"/>
   </w:num>
-  <w:num w:numId="10">
+  <w:num w:numId="10" w16cid:durableId="1360355776">
     <w:abstractNumId w:val="11"/>
   </w:num>
-  <w:num w:numId="11">
+  <w:num w:numId="11" w16cid:durableId="505829746">
     <w:abstractNumId w:val="3"/>
   </w:num>
-  <w:num w:numId="12">
+  <w:num w:numId="12" w16cid:durableId="1712874346">
     <w:abstractNumId w:val="5"/>
   </w:num>
-  <w:num w:numId="13">
+  <w:num w:numId="13" w16cid:durableId="901253277">
     <w:abstractNumId w:val="9"/>
   </w:num>
-  <w:num w:numId="14">
+  <w:num w:numId="14" w16cid:durableId="24598836">
     <w:abstractNumId w:val="10"/>
   </w:num>
-  <w:num w:numId="15">
+  <w:num w:numId="15" w16cid:durableId="1941906828">
     <w:abstractNumId w:val="15"/>
   </w:num>
-  <w:num w:numId="16">
+  <w:num w:numId="16" w16cid:durableId="2035229423">
     <w:abstractNumId w:val="13"/>
   </w:num>
 </w:numbering>
 </file>
 
 <file path=word/styles.xml><?xml version="1.0" encoding="utf-8"?>
-<w:styles xmlns:mc="http://schemas.openxmlformats.org/markup-compatibility/2006" xmlns:r="http://schemas.openxmlformats.org/officeDocument/2006/relationships" xmlns:w="http://schemas.openxmlformats.org/wordprocessingml/2006/main" xmlns:w14="http://schemas.microsoft.com/office/word/2010/wordml" xmlns:w15="http://schemas.microsoft.com/office/word/2012/wordml" xmlns:w16se="http://schemas.microsoft.com/office/word/2015/wordml/symex" mc:Ignorable="w14 w15 w16se">
+<w:styles xmlns:mc="http://schemas.openxmlformats.org/markup-compatibility/2006" xmlns:r="http://schemas.openxmlformats.org/officeDocument/2006/relationships" xmlns:w="http://schemas.openxmlformats.org/wordprocessingml/2006/main" xmlns:w14="http://schemas.microsoft.com/office/word/2010/wordml" xmlns:w15="http://schemas.microsoft.com/office/word/2012/wordml" xmlns:w16cex="http://schemas.microsoft.com/office/word/2018/wordml/cex" xmlns:w16cid="http://schemas.microsoft.com/office/word/2016/wordml/cid" xmlns:w16="http://schemas.microsoft.com/office/word/2018/wordml" xmlns:w16du="http://schemas.microsoft.com/office/word/2023/wordml/word16du" xmlns:w16sdtdh="http://schemas.microsoft.com/office/word/2020/wordml/sdtdatahash" xmlns:w16sdtfl="http://schemas.microsoft.com/office/word/2024/wordml/sdtformatlock" xmlns:w16se="http://schemas.microsoft.com/office/word/2015/wordml/symex" mc:Ignorable="w14 w15 w16se w16cid w16 w16cex w16sdtdh w16sdtfl w16du">
   <w:docDefaults>
     <w:rPrDefault>
       <w:rPr>
@@ -7564,7 +8061,7 @@
     </w:rPrDefault>
     <w:pPrDefault/>
   </w:docDefaults>
-  <w:latentStyles w:defLockedState="0" w:defUIPriority="99" w:defSemiHidden="0" w:defUnhideWhenUsed="0" w:defQFormat="0" w:count="371">
+  <w:latentStyles w:defLockedState="0" w:defUIPriority="99" w:defSemiHidden="0" w:defUnhideWhenUsed="0" w:defQFormat="0" w:count="376">
     <w:lsdException w:name="Normal" w:uiPriority="0" w:qFormat="1"/>
     <w:lsdException w:name="heading 1" w:uiPriority="9" w:qFormat="1"/>
     <w:lsdException w:name="heading 2" w:uiPriority="9" w:qFormat="1"/>
@@ -7936,6 +8433,11 @@
     <w:lsdException w:name="List Table 5 Dark Accent 6" w:uiPriority="50"/>
     <w:lsdException w:name="List Table 6 Colorful Accent 6" w:uiPriority="51"/>
     <w:lsdException w:name="List Table 7 Colorful Accent 6" w:uiPriority="52"/>
+    <w:lsdException w:name="Mention" w:semiHidden="1" w:unhideWhenUsed="1"/>
+    <w:lsdException w:name="Smart Hyperlink" w:semiHidden="1" w:unhideWhenUsed="1"/>
+    <w:lsdException w:name="Hashtag" w:semiHidden="1" w:unhideWhenUsed="1"/>
+    <w:lsdException w:name="Unresolved Mention" w:semiHidden="1" w:unhideWhenUsed="1"/>
+    <w:lsdException w:name="Smart Link" w:semiHidden="1" w:unhideWhenUsed="1"/>
   </w:latentStyles>
   <w:style w:type="paragraph" w:default="1" w:styleId="Normal">
     <w:name w:val="Normal"/>
@@ -9232,15 +9734,16 @@
 </file>
 
 <file path=customXml/item1.xml><?xml version="1.0" encoding="utf-8"?>
-<?mso-contentType ?>
-<FormTemplates xmlns="http://schemas.microsoft.com/sharepoint/v3/contenttype/forms">
-  <Display>DocumentLibraryForm</Display>
-  <Edit>DocumentLibraryForm</Edit>
-  <New>DocumentLibraryForm</New>
-</FormTemplates>
+<LongProperties xmlns="http://schemas.microsoft.com/office/2006/metadata/longProperties"/>
 </file>
 
 <file path=customXml/item2.xml><?xml version="1.0" encoding="utf-8"?>
+<p:properties xmlns:p="http://schemas.microsoft.com/office/2006/metadata/properties" xmlns:xsi="http://www.w3.org/2001/XMLSchema-instance" xmlns:pc="http://schemas.microsoft.com/office/infopath/2007/PartnerControls">
+  <documentManagement/>
+</p:properties>
+</file>
+
+<file path=customXml/item3.xml><?xml version="1.0" encoding="utf-8"?>
 <ct:contentTypeSchema xmlns:ct="http://schemas.microsoft.com/office/2006/metadata/contentType" xmlns:ma="http://schemas.microsoft.com/office/2006/metadata/properties/metaAttributes" ct:_="" ma:_="" ma:contentTypeName="Document" ma:contentTypeID="0x0101007F15726F9EA5944EA2347E5872EBDF3C" ma:contentTypeVersion="4" ma:contentTypeDescription="Create a new document." ma:contentTypeScope="" ma:versionID="7ce451d987f0211bd641366fdee686e1">
   <xsd:schema xmlns:xsd="http://www.w3.org/2001/XMLSchema" xmlns:xs="http://www.w3.org/2001/XMLSchema" xmlns:p="http://schemas.microsoft.com/office/2006/metadata/properties" xmlns:ns2="a4c24e53-346c-4c4b-9f8b-92202ca5545a" targetNamespace="http://schemas.microsoft.com/office/2006/metadata/properties" ma:root="true" ma:fieldsID="47a0b7353bcb2d7546c93dec293c70b8" ns2:_="">
     <xsd:import namespace="a4c24e53-346c-4c4b-9f8b-92202ca5545a"/>
@@ -9384,25 +9887,33 @@
 </ct:contentTypeSchema>
 </file>
 
-<file path=customXml/item3.xml><?xml version="1.0" encoding="utf-8"?>
-<p:properties xmlns:p="http://schemas.microsoft.com/office/2006/metadata/properties" xmlns:xsi="http://www.w3.org/2001/XMLSchema-instance" xmlns:pc="http://schemas.microsoft.com/office/infopath/2007/PartnerControls">
-  <documentManagement/>
-</p:properties>
-</file>
-
 <file path=customXml/item4.xml><?xml version="1.0" encoding="utf-8"?>
-<LongProperties xmlns="http://schemas.microsoft.com/office/2006/metadata/longProperties"/>
+<?mso-contentType ?>
+<FormTemplates xmlns="http://schemas.microsoft.com/sharepoint/v3/contenttype/forms">
+  <Display>DocumentLibraryForm</Display>
+  <Edit>DocumentLibraryForm</Edit>
+  <New>DocumentLibraryForm</New>
+</FormTemplates>
 </file>
 
 <file path=customXml/itemProps1.xml><?xml version="1.0" encoding="utf-8"?>
-<ds:datastoreItem xmlns:ds="http://schemas.openxmlformats.org/officeDocument/2006/customXml" ds:itemID="{5C4A57C0-CD87-465D-B62B-EFE222010B8A}">
+<ds:datastoreItem xmlns:ds="http://schemas.openxmlformats.org/officeDocument/2006/customXml" ds:itemID="{3DC0EDF0-54DC-4DF4-AF7D-D2001A077518}">
   <ds:schemaRefs>
-    <ds:schemaRef ds:uri="http://schemas.microsoft.com/sharepoint/v3/contenttype/forms"/>
+    <ds:schemaRef ds:uri="http://schemas.microsoft.com/office/2006/metadata/longProperties"/>
   </ds:schemaRefs>
 </ds:datastoreItem>
 </file>
 
 <file path=customXml/itemProps2.xml><?xml version="1.0" encoding="utf-8"?>
+<ds:datastoreItem xmlns:ds="http://schemas.openxmlformats.org/officeDocument/2006/customXml" ds:itemID="{6638B884-0325-4AD2-982A-5D598349AFD3}">
+  <ds:schemaRefs>
+    <ds:schemaRef ds:uri="http://schemas.microsoft.com/office/2006/metadata/properties"/>
+    <ds:schemaRef ds:uri="http://schemas.microsoft.com/office/infopath/2007/PartnerControls"/>
+  </ds:schemaRefs>
+</ds:datastoreItem>
+</file>
+
+<file path=customXml/itemProps3.xml><?xml version="1.0" encoding="utf-8"?>
 <ds:datastoreItem xmlns:ds="http://schemas.openxmlformats.org/officeDocument/2006/customXml" ds:itemID="{F9D5CA68-06C6-4070-AB58-A80FB9790540}">
   <ds:schemaRefs>
     <ds:schemaRef ds:uri="http://schemas.microsoft.com/office/2006/metadata/contentType"/>
@@ -9420,19 +9931,10 @@
 </ds:datastoreItem>
 </file>
 
-<file path=customXml/itemProps3.xml><?xml version="1.0" encoding="utf-8"?>
-<ds:datastoreItem xmlns:ds="http://schemas.openxmlformats.org/officeDocument/2006/customXml" ds:itemID="{6638B884-0325-4AD2-982A-5D598349AFD3}">
+<file path=customXml/itemProps4.xml><?xml version="1.0" encoding="utf-8"?>
+<ds:datastoreItem xmlns:ds="http://schemas.openxmlformats.org/officeDocument/2006/customXml" ds:itemID="{5C4A57C0-CD87-465D-B62B-EFE222010B8A}">
   <ds:schemaRefs>
-    <ds:schemaRef ds:uri="http://schemas.microsoft.com/office/2006/metadata/properties"/>
-    <ds:schemaRef ds:uri="http://schemas.microsoft.com/office/infopath/2007/PartnerControls"/>
-  </ds:schemaRefs>
-</ds:datastoreItem>
-</file>
-
-<file path=customXml/itemProps4.xml><?xml version="1.0" encoding="utf-8"?>
-<ds:datastoreItem xmlns:ds="http://schemas.openxmlformats.org/officeDocument/2006/customXml" ds:itemID="{3DC0EDF0-54DC-4DF4-AF7D-D2001A077518}">
-  <ds:schemaRefs>
-    <ds:schemaRef ds:uri="http://schemas.microsoft.com/office/2006/metadata/longProperties"/>
+    <ds:schemaRef ds:uri="http://schemas.microsoft.com/sharepoint/v3/contenttype/forms"/>
   </ds:schemaRefs>
 </ds:datastoreItem>
 </file>
</xml_diff>

<commit_message>
Added 3 Activity Diagram from Mobile Barangay360 Document - Recommit
-Specifically added Activity Diagram for the

-Push Notifications
-QR Code Scanning and
-Request Downloadable Documents

-It does not have the decision node so i'll go for the flow start to end

-10:44 PM March 12, 2025

-Recommit
</commit_message>
<xml_diff>
--- a/documents/Barangay360.docx
+++ b/documents/Barangay360.docx
@@ -5300,6 +5300,9 @@
         <w:pStyle w:val="BodyText"/>
       </w:pPr>
       <w:r>
+        <w:rPr>
+          <w:noProof/>
+        </w:rPr>
         <w:drawing>
           <wp:inline distT="0" distB="0" distL="0" distR="0" wp14:anchorId="4482FDAD" wp14:editId="6395026A">
             <wp:extent cx="3217333" cy="2897518"/>
@@ -5346,6 +5349,7 @@
         </w:numPr>
       </w:pPr>
       <w:r>
+        <w:lastRenderedPageBreak/>
         <w:t>Use Case Description</w:t>
       </w:r>
     </w:p>
@@ -5363,6 +5367,48 @@
     </w:p>
     <w:p>
       <w:pPr>
+        <w:pStyle w:val="BodyText"/>
+      </w:pPr>
+      <w:r>
+        <w:drawing>
+          <wp:inline distT="0" distB="0" distL="0" distR="0" wp14:anchorId="1A310C9D" wp14:editId="162C4442">
+            <wp:extent cx="3353268" cy="5001323"/>
+            <wp:effectExtent l="0" t="0" r="0" b="8890"/>
+            <wp:docPr id="60978579" name="Picture 1" descr="A diagram of a system&#10;&#10;AI-generated content may be incorrect."/>
+            <wp:cNvGraphicFramePr>
+              <a:graphicFrameLocks xmlns:a="http://schemas.openxmlformats.org/drawingml/2006/main" noChangeAspect="1"/>
+            </wp:cNvGraphicFramePr>
+            <a:graphic xmlns:a="http://schemas.openxmlformats.org/drawingml/2006/main">
+              <a:graphicData uri="http://schemas.openxmlformats.org/drawingml/2006/picture">
+                <pic:pic xmlns:pic="http://schemas.openxmlformats.org/drawingml/2006/picture">
+                  <pic:nvPicPr>
+                    <pic:cNvPr id="60978579" name="Picture 1" descr="A diagram of a system&#10;&#10;AI-generated content may be incorrect."/>
+                    <pic:cNvPicPr/>
+                  </pic:nvPicPr>
+                  <pic:blipFill>
+                    <a:blip r:embed="rId18"/>
+                    <a:stretch>
+                      <a:fillRect/>
+                    </a:stretch>
+                  </pic:blipFill>
+                  <pic:spPr>
+                    <a:xfrm>
+                      <a:off x="0" y="0"/>
+                      <a:ext cx="3353268" cy="5001323"/>
+                    </a:xfrm>
+                    <a:prstGeom prst="rect">
+                      <a:avLst/>
+                    </a:prstGeom>
+                  </pic:spPr>
+                </pic:pic>
+              </a:graphicData>
+            </a:graphic>
+          </wp:inline>
+        </w:drawing>
+      </w:r>
+    </w:p>
+    <w:p>
+      <w:pPr>
         <w:pStyle w:val="Heading5"/>
         <w:numPr>
           <w:ilvl w:val="0"/>
@@ -5383,9 +5429,90 @@
     </w:p>
     <w:p>
       <w:pPr>
+        <w:pStyle w:val="BodyText"/>
+        <w:rPr>
+          <w:rFonts w:cs="Arial"/>
+        </w:rPr>
+      </w:pPr>
+    </w:p>
+    <w:p>
+      <w:pPr>
+        <w:pStyle w:val="BodyText"/>
+        <w:rPr>
+          <w:rFonts w:cs="Arial"/>
+        </w:rPr>
+      </w:pPr>
+    </w:p>
+    <w:p>
+      <w:pPr>
+        <w:pStyle w:val="BodyText"/>
+        <w:rPr>
+          <w:rFonts w:cs="Arial"/>
+        </w:rPr>
+      </w:pPr>
+    </w:p>
+    <w:p>
+      <w:pPr>
+        <w:pStyle w:val="BodyText"/>
+        <w:rPr>
+          <w:rFonts w:cs="Arial"/>
+        </w:rPr>
+      </w:pPr>
+    </w:p>
+    <w:p>
+      <w:pPr>
+        <w:pStyle w:val="BodyText"/>
+        <w:rPr>
+          <w:rFonts w:cs="Arial"/>
+        </w:rPr>
+      </w:pPr>
+    </w:p>
+    <w:p>
+      <w:pPr>
+        <w:pStyle w:val="BodyText"/>
+        <w:rPr>
+          <w:rFonts w:cs="Arial"/>
+        </w:rPr>
+      </w:pPr>
+    </w:p>
+    <w:p>
+      <w:pPr>
+        <w:pStyle w:val="BodyText"/>
+        <w:rPr>
+          <w:rFonts w:cs="Arial"/>
+        </w:rPr>
+      </w:pPr>
+    </w:p>
+    <w:p>
+      <w:pPr>
+        <w:pStyle w:val="BodyText"/>
+        <w:rPr>
+          <w:rFonts w:cs="Arial"/>
+        </w:rPr>
+      </w:pPr>
+    </w:p>
+    <w:p>
+      <w:pPr>
+        <w:pStyle w:val="BodyText"/>
+        <w:rPr>
+          <w:rFonts w:cs="Arial"/>
+        </w:rPr>
+      </w:pPr>
+    </w:p>
+    <w:p>
+      <w:pPr>
+        <w:pStyle w:val="BodyText"/>
+        <w:rPr>
+          <w:rFonts w:cs="Arial"/>
+        </w:rPr>
+      </w:pPr>
+    </w:p>
+    <w:p>
+      <w:pPr>
         <w:pStyle w:val="Heading4"/>
       </w:pPr>
       <w:r>
+        <w:lastRenderedPageBreak/>
         <w:t xml:space="preserve">1.2 </w:t>
       </w:r>
       <w:r>
@@ -5413,7 +5540,6 @@
         </w:numPr>
       </w:pPr>
       <w:r>
-        <w:lastRenderedPageBreak/>
         <w:t>Use Case Diagram</w:t>
       </w:r>
     </w:p>
@@ -5422,6 +5548,9 @@
         <w:pStyle w:val="BodyText"/>
       </w:pPr>
       <w:r>
+        <w:rPr>
+          <w:noProof/>
+        </w:rPr>
         <w:drawing>
           <wp:inline distT="0" distB="0" distL="0" distR="0" wp14:anchorId="39F3F4DA" wp14:editId="3A17693E">
             <wp:extent cx="3310467" cy="4029710"/>
@@ -5438,7 +5567,7 @@
                     <pic:cNvPicPr/>
                   </pic:nvPicPr>
                   <pic:blipFill>
-                    <a:blip r:embed="rId18"/>
+                    <a:blip r:embed="rId19"/>
                     <a:stretch>
                       <a:fillRect/>
                     </a:stretch>
@@ -5468,6 +5597,7 @@
         </w:numPr>
       </w:pPr>
       <w:r>
+        <w:lastRenderedPageBreak/>
         <w:t>Use Case Description</w:t>
       </w:r>
     </w:p>
@@ -5485,6 +5615,48 @@
     </w:p>
     <w:p>
       <w:pPr>
+        <w:pStyle w:val="BodyText"/>
+      </w:pPr>
+      <w:r>
+        <w:drawing>
+          <wp:inline distT="0" distB="0" distL="0" distR="0" wp14:anchorId="70AA40EE" wp14:editId="1AA63CD2">
+            <wp:extent cx="3286584" cy="4553585"/>
+            <wp:effectExtent l="0" t="0" r="9525" b="0"/>
+            <wp:docPr id="1693692373" name="Picture 1" descr="A diagram of a software system&#10;&#10;AI-generated content may be incorrect."/>
+            <wp:cNvGraphicFramePr>
+              <a:graphicFrameLocks xmlns:a="http://schemas.openxmlformats.org/drawingml/2006/main" noChangeAspect="1"/>
+            </wp:cNvGraphicFramePr>
+            <a:graphic xmlns:a="http://schemas.openxmlformats.org/drawingml/2006/main">
+              <a:graphicData uri="http://schemas.openxmlformats.org/drawingml/2006/picture">
+                <pic:pic xmlns:pic="http://schemas.openxmlformats.org/drawingml/2006/picture">
+                  <pic:nvPicPr>
+                    <pic:cNvPr id="1693692373" name="Picture 1" descr="A diagram of a software system&#10;&#10;AI-generated content may be incorrect."/>
+                    <pic:cNvPicPr/>
+                  </pic:nvPicPr>
+                  <pic:blipFill>
+                    <a:blip r:embed="rId20"/>
+                    <a:stretch>
+                      <a:fillRect/>
+                    </a:stretch>
+                  </pic:blipFill>
+                  <pic:spPr>
+                    <a:xfrm>
+                      <a:off x="0" y="0"/>
+                      <a:ext cx="3286584" cy="4553585"/>
+                    </a:xfrm>
+                    <a:prstGeom prst="rect">
+                      <a:avLst/>
+                    </a:prstGeom>
+                  </pic:spPr>
+                </pic:pic>
+              </a:graphicData>
+            </a:graphic>
+          </wp:inline>
+        </w:drawing>
+      </w:r>
+    </w:p>
+    <w:p>
+      <w:pPr>
         <w:pStyle w:val="Heading5"/>
         <w:numPr>
           <w:ilvl w:val="0"/>
@@ -5517,9 +5689,55 @@
     </w:p>
     <w:p>
       <w:pPr>
+        <w:pStyle w:val="BodyText"/>
+      </w:pPr>
+    </w:p>
+    <w:p>
+      <w:pPr>
+        <w:pStyle w:val="BodyText"/>
+      </w:pPr>
+    </w:p>
+    <w:p>
+      <w:pPr>
+        <w:pStyle w:val="BodyText"/>
+      </w:pPr>
+    </w:p>
+    <w:p>
+      <w:pPr>
+        <w:pStyle w:val="BodyText"/>
+      </w:pPr>
+    </w:p>
+    <w:p>
+      <w:pPr>
+        <w:pStyle w:val="BodyText"/>
+      </w:pPr>
+    </w:p>
+    <w:p>
+      <w:pPr>
+        <w:pStyle w:val="BodyText"/>
+      </w:pPr>
+    </w:p>
+    <w:p>
+      <w:pPr>
+        <w:pStyle w:val="BodyText"/>
+      </w:pPr>
+    </w:p>
+    <w:p>
+      <w:pPr>
+        <w:pStyle w:val="BodyText"/>
+      </w:pPr>
+    </w:p>
+    <w:p>
+      <w:pPr>
+        <w:pStyle w:val="BodyText"/>
+      </w:pPr>
+    </w:p>
+    <w:p>
+      <w:pPr>
         <w:pStyle w:val="Heading4"/>
       </w:pPr>
       <w:r>
+        <w:lastRenderedPageBreak/>
         <w:t>1.</w:t>
       </w:r>
       <w:r>
@@ -5553,7 +5771,6 @@
         </w:numPr>
       </w:pPr>
       <w:r>
-        <w:lastRenderedPageBreak/>
         <w:t>Use Case Diagram</w:t>
       </w:r>
     </w:p>
@@ -5562,6 +5779,9 @@
         <w:pStyle w:val="BodyText"/>
       </w:pPr>
       <w:r>
+        <w:rPr>
+          <w:noProof/>
+        </w:rPr>
         <w:drawing>
           <wp:inline distT="0" distB="0" distL="0" distR="0" wp14:anchorId="2839BE09" wp14:editId="72D45469">
             <wp:extent cx="3564467" cy="3302000"/>
@@ -5578,7 +5798,7 @@
                     <pic:cNvPicPr/>
                   </pic:nvPicPr>
                   <pic:blipFill>
-                    <a:blip r:embed="rId19"/>
+                    <a:blip r:embed="rId21"/>
                     <a:stretch>
                       <a:fillRect/>
                     </a:stretch>
@@ -5604,6 +5824,9 @@
         <w:pStyle w:val="BodyText"/>
       </w:pPr>
       <w:r>
+        <w:rPr>
+          <w:noProof/>
+        </w:rPr>
         <w:drawing>
           <wp:inline distT="0" distB="0" distL="0" distR="0" wp14:anchorId="5BDC1379" wp14:editId="20E8B5E0">
             <wp:extent cx="3344333" cy="3553960"/>
@@ -5620,7 +5843,7 @@
                     <pic:cNvPicPr/>
                   </pic:nvPicPr>
                   <pic:blipFill>
-                    <a:blip r:embed="rId20"/>
+                    <a:blip r:embed="rId22"/>
                     <a:stretch>
                       <a:fillRect/>
                     </a:stretch>
@@ -5650,6 +5873,7 @@
         </w:numPr>
       </w:pPr>
       <w:r>
+        <w:lastRenderedPageBreak/>
         <w:t>Use Case Description</w:t>
       </w:r>
     </w:p>
@@ -5664,6 +5888,65 @@
       <w:r>
         <w:t>Activity Diagram</w:t>
       </w:r>
+    </w:p>
+    <w:p>
+      <w:pPr>
+        <w:pStyle w:val="BodyText"/>
+      </w:pPr>
+      <w:r>
+        <w:drawing>
+          <wp:inline distT="0" distB="0" distL="0" distR="0" wp14:anchorId="5A474DA3" wp14:editId="7D8CF5FD">
+            <wp:extent cx="3677163" cy="5982535"/>
+            <wp:effectExtent l="0" t="0" r="0" b="0"/>
+            <wp:docPr id="1707278040" name="Picture 1" descr="A flowchart of a software application&#10;&#10;AI-generated content may be incorrect."/>
+            <wp:cNvGraphicFramePr>
+              <a:graphicFrameLocks xmlns:a="http://schemas.openxmlformats.org/drawingml/2006/main" noChangeAspect="1"/>
+            </wp:cNvGraphicFramePr>
+            <a:graphic xmlns:a="http://schemas.openxmlformats.org/drawingml/2006/main">
+              <a:graphicData uri="http://schemas.openxmlformats.org/drawingml/2006/picture">
+                <pic:pic xmlns:pic="http://schemas.openxmlformats.org/drawingml/2006/picture">
+                  <pic:nvPicPr>
+                    <pic:cNvPr id="1707278040" name="Picture 1" descr="A flowchart of a software application&#10;&#10;AI-generated content may be incorrect."/>
+                    <pic:cNvPicPr/>
+                  </pic:nvPicPr>
+                  <pic:blipFill>
+                    <a:blip r:embed="rId23"/>
+                    <a:stretch>
+                      <a:fillRect/>
+                    </a:stretch>
+                  </pic:blipFill>
+                  <pic:spPr>
+                    <a:xfrm>
+                      <a:off x="0" y="0"/>
+                      <a:ext cx="3677163" cy="5982535"/>
+                    </a:xfrm>
+                    <a:prstGeom prst="rect">
+                      <a:avLst/>
+                    </a:prstGeom>
+                  </pic:spPr>
+                </pic:pic>
+              </a:graphicData>
+            </a:graphic>
+          </wp:inline>
+        </w:drawing>
+      </w:r>
+    </w:p>
+    <w:p>
+      <w:pPr>
+        <w:pStyle w:val="Heading5"/>
+        <w:numPr>
+          <w:ilvl w:val="0"/>
+          <w:numId w:val="14"/>
+        </w:numPr>
+      </w:pPr>
+      <w:r>
+        <w:t>Wireframe</w:t>
+      </w:r>
+    </w:p>
+    <w:p>
+      <w:pPr>
+        <w:pStyle w:val="BodyText"/>
+      </w:pPr>
     </w:p>
     <w:p>
       <w:pPr>
@@ -5696,34 +5979,34 @@
         <w:rPr>
           <w:rFonts w:ascii="Arial" w:hAnsi="Arial" w:cs="Arial"/>
         </w:rPr>
+        <w:t>Non-functional requirements</w:t>
+      </w:r>
+      <w:bookmarkEnd w:id="19"/>
+    </w:p>
+    <w:p>
+      <w:pPr>
+        <w:pStyle w:val="BodyText"/>
+        <w:rPr>
+          <w:rFonts w:cs="Arial"/>
+        </w:rPr>
+      </w:pPr>
+    </w:p>
+    <w:p>
+      <w:pPr>
+        <w:pStyle w:val="Heading3"/>
+        <w:tabs>
+          <w:tab w:val="clear" w:pos="360"/>
+        </w:tabs>
+        <w:rPr>
+          <w:rFonts w:ascii="Arial" w:hAnsi="Arial" w:cs="Arial"/>
+        </w:rPr>
+      </w:pPr>
+      <w:bookmarkStart w:id="20" w:name="_Toc175034420"/>
+      <w:r>
+        <w:rPr>
+          <w:rFonts w:ascii="Arial" w:hAnsi="Arial" w:cs="Arial"/>
+        </w:rPr>
         <w:lastRenderedPageBreak/>
-        <w:t>Non-functional requirements</w:t>
-      </w:r>
-      <w:bookmarkEnd w:id="19"/>
-    </w:p>
-    <w:p>
-      <w:pPr>
-        <w:pStyle w:val="BodyText"/>
-        <w:rPr>
-          <w:rFonts w:cs="Arial"/>
-        </w:rPr>
-      </w:pPr>
-    </w:p>
-    <w:p>
-      <w:pPr>
-        <w:pStyle w:val="Heading3"/>
-        <w:tabs>
-          <w:tab w:val="clear" w:pos="360"/>
-        </w:tabs>
-        <w:rPr>
-          <w:rFonts w:ascii="Arial" w:hAnsi="Arial" w:cs="Arial"/>
-        </w:rPr>
-      </w:pPr>
-      <w:bookmarkStart w:id="20" w:name="_Toc175034420"/>
-      <w:r>
-        <w:rPr>
-          <w:rFonts w:ascii="Arial" w:hAnsi="Arial" w:cs="Arial"/>
-        </w:rPr>
         <w:t>Performance</w:t>
       </w:r>
       <w:bookmarkEnd w:id="20"/>
@@ -5850,11 +6133,11 @@
       </w:pPr>
     </w:p>
     <w:sectPr>
-      <w:headerReference w:type="default" r:id="rId21"/>
-      <w:footerReference w:type="even" r:id="rId22"/>
-      <w:footerReference w:type="default" r:id="rId23"/>
-      <w:headerReference w:type="first" r:id="rId24"/>
-      <w:footerReference w:type="first" r:id="rId25"/>
+      <w:headerReference w:type="default" r:id="rId24"/>
+      <w:footerReference w:type="even" r:id="rId25"/>
+      <w:footerReference w:type="default" r:id="rId26"/>
+      <w:headerReference w:type="first" r:id="rId27"/>
+      <w:footerReference w:type="first" r:id="rId28"/>
       <w:pgSz w:w="12240" w:h="15840"/>
       <w:pgMar w:top="1389" w:right="1134" w:bottom="1349" w:left="1134" w:header="720" w:footer="720" w:gutter="0"/>
       <w:cols w:space="720"/>
@@ -8667,7 +8950,6 @@
   <w:style w:type="character" w:default="1" w:styleId="DefaultParagraphFont">
     <w:name w:val="Default Paragraph Font"/>
     <w:uiPriority w:val="1"/>
-    <w:semiHidden/>
     <w:unhideWhenUsed/>
   </w:style>
   <w:style w:type="table" w:default="1" w:styleId="TableNormal">
@@ -9734,16 +10016,6 @@
 </file>
 
 <file path=customXml/item1.xml><?xml version="1.0" encoding="utf-8"?>
-<LongProperties xmlns="http://schemas.microsoft.com/office/2006/metadata/longProperties"/>
-</file>
-
-<file path=customXml/item2.xml><?xml version="1.0" encoding="utf-8"?>
-<p:properties xmlns:p="http://schemas.microsoft.com/office/2006/metadata/properties" xmlns:xsi="http://www.w3.org/2001/XMLSchema-instance" xmlns:pc="http://schemas.microsoft.com/office/infopath/2007/PartnerControls">
-  <documentManagement/>
-</p:properties>
-</file>
-
-<file path=customXml/item3.xml><?xml version="1.0" encoding="utf-8"?>
 <ct:contentTypeSchema xmlns:ct="http://schemas.microsoft.com/office/2006/metadata/contentType" xmlns:ma="http://schemas.microsoft.com/office/2006/metadata/properties/metaAttributes" ct:_="" ma:_="" ma:contentTypeName="Document" ma:contentTypeID="0x0101007F15726F9EA5944EA2347E5872EBDF3C" ma:contentTypeVersion="4" ma:contentTypeDescription="Create a new document." ma:contentTypeScope="" ma:versionID="7ce451d987f0211bd641366fdee686e1">
   <xsd:schema xmlns:xsd="http://www.w3.org/2001/XMLSchema" xmlns:xs="http://www.w3.org/2001/XMLSchema" xmlns:p="http://schemas.microsoft.com/office/2006/metadata/properties" xmlns:ns2="a4c24e53-346c-4c4b-9f8b-92202ca5545a" targetNamespace="http://schemas.microsoft.com/office/2006/metadata/properties" ma:root="true" ma:fieldsID="47a0b7353bcb2d7546c93dec293c70b8" ns2:_="">
     <xsd:import namespace="a4c24e53-346c-4c4b-9f8b-92202ca5545a"/>
@@ -9887,6 +10159,16 @@
 </ct:contentTypeSchema>
 </file>
 
+<file path=customXml/item2.xml><?xml version="1.0" encoding="utf-8"?>
+<p:properties xmlns:p="http://schemas.microsoft.com/office/2006/metadata/properties" xmlns:xsi="http://www.w3.org/2001/XMLSchema-instance" xmlns:pc="http://schemas.microsoft.com/office/infopath/2007/PartnerControls">
+  <documentManagement/>
+</p:properties>
+</file>
+
+<file path=customXml/item3.xml><?xml version="1.0" encoding="utf-8"?>
+<LongProperties xmlns="http://schemas.microsoft.com/office/2006/metadata/longProperties"/>
+</file>
+
 <file path=customXml/item4.xml><?xml version="1.0" encoding="utf-8"?>
 <?mso-contentType ?>
 <FormTemplates xmlns="http://schemas.microsoft.com/sharepoint/v3/contenttype/forms">
@@ -9897,23 +10179,6 @@
 </file>
 
 <file path=customXml/itemProps1.xml><?xml version="1.0" encoding="utf-8"?>
-<ds:datastoreItem xmlns:ds="http://schemas.openxmlformats.org/officeDocument/2006/customXml" ds:itemID="{3DC0EDF0-54DC-4DF4-AF7D-D2001A077518}">
-  <ds:schemaRefs>
-    <ds:schemaRef ds:uri="http://schemas.microsoft.com/office/2006/metadata/longProperties"/>
-  </ds:schemaRefs>
-</ds:datastoreItem>
-</file>
-
-<file path=customXml/itemProps2.xml><?xml version="1.0" encoding="utf-8"?>
-<ds:datastoreItem xmlns:ds="http://schemas.openxmlformats.org/officeDocument/2006/customXml" ds:itemID="{6638B884-0325-4AD2-982A-5D598349AFD3}">
-  <ds:schemaRefs>
-    <ds:schemaRef ds:uri="http://schemas.microsoft.com/office/2006/metadata/properties"/>
-    <ds:schemaRef ds:uri="http://schemas.microsoft.com/office/infopath/2007/PartnerControls"/>
-  </ds:schemaRefs>
-</ds:datastoreItem>
-</file>
-
-<file path=customXml/itemProps3.xml><?xml version="1.0" encoding="utf-8"?>
 <ds:datastoreItem xmlns:ds="http://schemas.openxmlformats.org/officeDocument/2006/customXml" ds:itemID="{F9D5CA68-06C6-4070-AB58-A80FB9790540}">
   <ds:schemaRefs>
     <ds:schemaRef ds:uri="http://schemas.microsoft.com/office/2006/metadata/contentType"/>
@@ -9931,6 +10196,23 @@
 </ds:datastoreItem>
 </file>
 
+<file path=customXml/itemProps2.xml><?xml version="1.0" encoding="utf-8"?>
+<ds:datastoreItem xmlns:ds="http://schemas.openxmlformats.org/officeDocument/2006/customXml" ds:itemID="{6638B884-0325-4AD2-982A-5D598349AFD3}">
+  <ds:schemaRefs>
+    <ds:schemaRef ds:uri="http://schemas.microsoft.com/office/2006/metadata/properties"/>
+    <ds:schemaRef ds:uri="http://schemas.microsoft.com/office/infopath/2007/PartnerControls"/>
+  </ds:schemaRefs>
+</ds:datastoreItem>
+</file>
+
+<file path=customXml/itemProps3.xml><?xml version="1.0" encoding="utf-8"?>
+<ds:datastoreItem xmlns:ds="http://schemas.openxmlformats.org/officeDocument/2006/customXml" ds:itemID="{3DC0EDF0-54DC-4DF4-AF7D-D2001A077518}">
+  <ds:schemaRefs>
+    <ds:schemaRef ds:uri="http://schemas.microsoft.com/office/2006/metadata/longProperties"/>
+  </ds:schemaRefs>
+</ds:datastoreItem>
+</file>
+
 <file path=customXml/itemProps4.xml><?xml version="1.0" encoding="utf-8"?>
 <ds:datastoreItem xmlns:ds="http://schemas.openxmlformats.org/officeDocument/2006/customXml" ds:itemID="{5C4A57C0-CD87-465D-B62B-EFE222010B8A}">
   <ds:schemaRefs>

</xml_diff>

<commit_message>
Add 3 Wireframe Each from Functional Requirements
-Added 3 Wireframes to recognize the arrangements of the design and to make it simplified implement when it comes to frontend
-It will visualize the Features to engage such as like blueprint or a skeleton for the final product
-It will enchance the detail of the design with this wireframe
-March 15, 2025
- 1:56 AM
</commit_message>
<xml_diff>
--- a/documents/Barangay360.docx
+++ b/documents/Barangay360.docx
@@ -5349,9 +5349,58 @@
         </w:numPr>
       </w:pPr>
       <w:r>
-        <w:lastRenderedPageBreak/>
         <w:t>Use Case Description</w:t>
       </w:r>
+    </w:p>
+    <w:p>
+      <w:pPr>
+        <w:pStyle w:val="BodyText"/>
+      </w:pPr>
+    </w:p>
+    <w:p>
+      <w:pPr>
+        <w:pStyle w:val="BodyText"/>
+      </w:pPr>
+    </w:p>
+    <w:p>
+      <w:pPr>
+        <w:pStyle w:val="BodyText"/>
+      </w:pPr>
+    </w:p>
+    <w:p>
+      <w:pPr>
+        <w:pStyle w:val="BodyText"/>
+      </w:pPr>
+    </w:p>
+    <w:p>
+      <w:pPr>
+        <w:pStyle w:val="BodyText"/>
+      </w:pPr>
+    </w:p>
+    <w:p>
+      <w:pPr>
+        <w:pStyle w:val="BodyText"/>
+      </w:pPr>
+    </w:p>
+    <w:p>
+      <w:pPr>
+        <w:pStyle w:val="BodyText"/>
+      </w:pPr>
+    </w:p>
+    <w:p>
+      <w:pPr>
+        <w:pStyle w:val="BodyText"/>
+      </w:pPr>
+    </w:p>
+    <w:p>
+      <w:pPr>
+        <w:pStyle w:val="BodyText"/>
+      </w:pPr>
+    </w:p>
+    <w:p>
+      <w:pPr>
+        <w:pStyle w:val="BodyText"/>
+      </w:pPr>
     </w:p>
     <w:p>
       <w:pPr>
@@ -5370,6 +5419,9 @@
         <w:pStyle w:val="BodyText"/>
       </w:pPr>
       <w:r>
+        <w:rPr>
+          <w:noProof/>
+        </w:rPr>
         <w:drawing>
           <wp:inline distT="0" distB="0" distL="0" distR="0" wp14:anchorId="1A310C9D" wp14:editId="162C4442">
             <wp:extent cx="3353268" cy="5001323"/>
@@ -5409,6 +5461,66 @@
     </w:p>
     <w:p>
       <w:pPr>
+        <w:pStyle w:val="BodyText"/>
+      </w:pPr>
+    </w:p>
+    <w:p>
+      <w:pPr>
+        <w:pStyle w:val="BodyText"/>
+      </w:pPr>
+    </w:p>
+    <w:p>
+      <w:pPr>
+        <w:pStyle w:val="BodyText"/>
+      </w:pPr>
+    </w:p>
+    <w:p>
+      <w:pPr>
+        <w:pStyle w:val="BodyText"/>
+      </w:pPr>
+    </w:p>
+    <w:p>
+      <w:pPr>
+        <w:pStyle w:val="BodyText"/>
+      </w:pPr>
+    </w:p>
+    <w:p>
+      <w:pPr>
+        <w:pStyle w:val="BodyText"/>
+      </w:pPr>
+    </w:p>
+    <w:p>
+      <w:pPr>
+        <w:pStyle w:val="BodyText"/>
+      </w:pPr>
+    </w:p>
+    <w:p>
+      <w:pPr>
+        <w:pStyle w:val="BodyText"/>
+      </w:pPr>
+    </w:p>
+    <w:p>
+      <w:pPr>
+        <w:pStyle w:val="BodyText"/>
+      </w:pPr>
+    </w:p>
+    <w:p>
+      <w:pPr>
+        <w:pStyle w:val="BodyText"/>
+      </w:pPr>
+    </w:p>
+    <w:p>
+      <w:pPr>
+        <w:pStyle w:val="BodyText"/>
+      </w:pPr>
+    </w:p>
+    <w:p>
+      <w:pPr>
+        <w:pStyle w:val="BodyText"/>
+      </w:pPr>
+    </w:p>
+    <w:p>
+      <w:pPr>
         <w:pStyle w:val="Heading5"/>
         <w:numPr>
           <w:ilvl w:val="0"/>
@@ -5434,6 +5546,46 @@
           <w:rFonts w:cs="Arial"/>
         </w:rPr>
       </w:pPr>
+      <w:r>
+        <w:rPr>
+          <w:rFonts w:cs="Arial"/>
+        </w:rPr>
+        <w:drawing>
+          <wp:inline distT="0" distB="0" distL="0" distR="0" wp14:anchorId="2924D646" wp14:editId="0F9A3574">
+            <wp:extent cx="2829320" cy="6173061"/>
+            <wp:effectExtent l="0" t="0" r="9525" b="0"/>
+            <wp:docPr id="456283505" name="Picture 1" descr="A screenshot of a phone&#10;&#10;AI-generated content may be incorrect."/>
+            <wp:cNvGraphicFramePr>
+              <a:graphicFrameLocks xmlns:a="http://schemas.openxmlformats.org/drawingml/2006/main" noChangeAspect="1"/>
+            </wp:cNvGraphicFramePr>
+            <a:graphic xmlns:a="http://schemas.openxmlformats.org/drawingml/2006/main">
+              <a:graphicData uri="http://schemas.openxmlformats.org/drawingml/2006/picture">
+                <pic:pic xmlns:pic="http://schemas.openxmlformats.org/drawingml/2006/picture">
+                  <pic:nvPicPr>
+                    <pic:cNvPr id="456283505" name="Picture 1" descr="A screenshot of a phone&#10;&#10;AI-generated content may be incorrect."/>
+                    <pic:cNvPicPr/>
+                  </pic:nvPicPr>
+                  <pic:blipFill>
+                    <a:blip r:embed="rId19"/>
+                    <a:stretch>
+                      <a:fillRect/>
+                    </a:stretch>
+                  </pic:blipFill>
+                  <pic:spPr>
+                    <a:xfrm>
+                      <a:off x="0" y="0"/>
+                      <a:ext cx="2829320" cy="6173061"/>
+                    </a:xfrm>
+                    <a:prstGeom prst="rect">
+                      <a:avLst/>
+                    </a:prstGeom>
+                  </pic:spPr>
+                </pic:pic>
+              </a:graphicData>
+            </a:graphic>
+          </wp:inline>
+        </w:drawing>
+      </w:r>
     </w:p>
     <w:p>
       <w:pPr>
@@ -5512,7 +5664,6 @@
         <w:pStyle w:val="Heading4"/>
       </w:pPr>
       <w:r>
-        <w:lastRenderedPageBreak/>
         <w:t xml:space="preserve">1.2 </w:t>
       </w:r>
       <w:r>
@@ -5567,7 +5718,7 @@
                     <pic:cNvPicPr/>
                   </pic:nvPicPr>
                   <pic:blipFill>
-                    <a:blip r:embed="rId19"/>
+                    <a:blip r:embed="rId20"/>
                     <a:stretch>
                       <a:fillRect/>
                     </a:stretch>
@@ -5618,6 +5769,9 @@
         <w:pStyle w:val="BodyText"/>
       </w:pPr>
       <w:r>
+        <w:rPr>
+          <w:noProof/>
+        </w:rPr>
         <w:drawing>
           <wp:inline distT="0" distB="0" distL="0" distR="0" wp14:anchorId="70AA40EE" wp14:editId="1AA63CD2">
             <wp:extent cx="3286584" cy="4553585"/>
@@ -5634,7 +5788,7 @@
                     <pic:cNvPicPr/>
                   </pic:nvPicPr>
                   <pic:blipFill>
-                    <a:blip r:embed="rId20"/>
+                    <a:blip r:embed="rId21"/>
                     <a:stretch>
                       <a:fillRect/>
                     </a:stretch>
@@ -5664,6 +5818,7 @@
         </w:numPr>
       </w:pPr>
       <w:r>
+        <w:lastRenderedPageBreak/>
         <w:t>Wireframe</w:t>
       </w:r>
     </w:p>
@@ -5671,60 +5826,110 @@
       <w:pPr>
         <w:pStyle w:val="BodyText"/>
       </w:pPr>
-    </w:p>
-    <w:p>
-      <w:pPr>
-        <w:pStyle w:val="BodyText"/>
-      </w:pPr>
-    </w:p>
-    <w:p>
-      <w:pPr>
-        <w:pStyle w:val="BodyText"/>
-      </w:pPr>
-    </w:p>
-    <w:p>
-      <w:pPr>
-        <w:pStyle w:val="BodyText"/>
-      </w:pPr>
-    </w:p>
-    <w:p>
-      <w:pPr>
-        <w:pStyle w:val="BodyText"/>
-      </w:pPr>
-    </w:p>
-    <w:p>
-      <w:pPr>
-        <w:pStyle w:val="BodyText"/>
-      </w:pPr>
-    </w:p>
-    <w:p>
-      <w:pPr>
-        <w:pStyle w:val="BodyText"/>
-      </w:pPr>
-    </w:p>
-    <w:p>
-      <w:pPr>
-        <w:pStyle w:val="BodyText"/>
-      </w:pPr>
-    </w:p>
-    <w:p>
-      <w:pPr>
-        <w:pStyle w:val="BodyText"/>
-      </w:pPr>
-    </w:p>
-    <w:p>
-      <w:pPr>
-        <w:pStyle w:val="BodyText"/>
-      </w:pPr>
-    </w:p>
-    <w:p>
-      <w:pPr>
-        <w:pStyle w:val="BodyText"/>
-      </w:pPr>
-    </w:p>
-    <w:p>
-      <w:pPr>
-        <w:pStyle w:val="BodyText"/>
+      <w:r>
+        <w:drawing>
+          <wp:inline distT="0" distB="0" distL="0" distR="0" wp14:anchorId="67215F93" wp14:editId="3FEB2057">
+            <wp:extent cx="2623683" cy="6581955"/>
+            <wp:effectExtent l="0" t="0" r="5715" b="0"/>
+            <wp:docPr id="842333485" name="Picture 1" descr="A screenshot of a phone&#10;&#10;AI-generated content may be incorrect."/>
+            <wp:cNvGraphicFramePr>
+              <a:graphicFrameLocks xmlns:a="http://schemas.openxmlformats.org/drawingml/2006/main" noChangeAspect="1"/>
+            </wp:cNvGraphicFramePr>
+            <a:graphic xmlns:a="http://schemas.openxmlformats.org/drawingml/2006/main">
+              <a:graphicData uri="http://schemas.openxmlformats.org/drawingml/2006/picture">
+                <pic:pic xmlns:pic="http://schemas.openxmlformats.org/drawingml/2006/picture">
+                  <pic:nvPicPr>
+                    <pic:cNvPr id="842333485" name="Picture 1" descr="A screenshot of a phone&#10;&#10;AI-generated content may be incorrect."/>
+                    <pic:cNvPicPr/>
+                  </pic:nvPicPr>
+                  <pic:blipFill>
+                    <a:blip r:embed="rId22"/>
+                    <a:stretch>
+                      <a:fillRect/>
+                    </a:stretch>
+                  </pic:blipFill>
+                  <pic:spPr>
+                    <a:xfrm>
+                      <a:off x="0" y="0"/>
+                      <a:ext cx="2625996" cy="6587759"/>
+                    </a:xfrm>
+                    <a:prstGeom prst="rect">
+                      <a:avLst/>
+                    </a:prstGeom>
+                  </pic:spPr>
+                </pic:pic>
+              </a:graphicData>
+            </a:graphic>
+          </wp:inline>
+        </w:drawing>
+      </w:r>
+      <w:r>
+        <w:drawing>
+          <wp:inline distT="0" distB="0" distL="0" distR="0" wp14:anchorId="1614DAAE" wp14:editId="5BD947D7">
+            <wp:extent cx="3053751" cy="6562502"/>
+            <wp:effectExtent l="0" t="0" r="0" b="0"/>
+            <wp:docPr id="835881742" name="Picture 1" descr="A blue rectangular object with white lines&#10;&#10;AI-generated content may be incorrect."/>
+            <wp:cNvGraphicFramePr>
+              <a:graphicFrameLocks xmlns:a="http://schemas.openxmlformats.org/drawingml/2006/main" noChangeAspect="1"/>
+            </wp:cNvGraphicFramePr>
+            <a:graphic xmlns:a="http://schemas.openxmlformats.org/drawingml/2006/main">
+              <a:graphicData uri="http://schemas.openxmlformats.org/drawingml/2006/picture">
+                <pic:pic xmlns:pic="http://schemas.openxmlformats.org/drawingml/2006/picture">
+                  <pic:nvPicPr>
+                    <pic:cNvPr id="835881742" name="Picture 1" descr="A blue rectangular object with white lines&#10;&#10;AI-generated content may be incorrect."/>
+                    <pic:cNvPicPr/>
+                  </pic:nvPicPr>
+                  <pic:blipFill>
+                    <a:blip r:embed="rId23"/>
+                    <a:stretch>
+                      <a:fillRect/>
+                    </a:stretch>
+                  </pic:blipFill>
+                  <pic:spPr>
+                    <a:xfrm>
+                      <a:off x="0" y="0"/>
+                      <a:ext cx="3066159" cy="6589167"/>
+                    </a:xfrm>
+                    <a:prstGeom prst="rect">
+                      <a:avLst/>
+                    </a:prstGeom>
+                  </pic:spPr>
+                </pic:pic>
+              </a:graphicData>
+            </a:graphic>
+          </wp:inline>
+        </w:drawing>
+      </w:r>
+    </w:p>
+    <w:p>
+      <w:pPr>
+        <w:pStyle w:val="BodyText"/>
+      </w:pPr>
+    </w:p>
+    <w:p>
+      <w:pPr>
+        <w:pStyle w:val="BodyText"/>
+      </w:pPr>
+    </w:p>
+    <w:p>
+      <w:pPr>
+        <w:pStyle w:val="BodyText"/>
+      </w:pPr>
+    </w:p>
+    <w:p>
+      <w:pPr>
+        <w:pStyle w:val="BodyText"/>
+      </w:pPr>
+    </w:p>
+    <w:p>
+      <w:pPr>
+        <w:pStyle w:val="BodyText"/>
+      </w:pPr>
+    </w:p>
+    <w:p>
+      <w:pPr>
+        <w:pStyle w:val="BodyText"/>
+        <w:ind w:left="0"/>
       </w:pPr>
     </w:p>
     <w:p>
@@ -5737,7 +5942,6 @@
         <w:pStyle w:val="Heading4"/>
       </w:pPr>
       <w:r>
-        <w:lastRenderedPageBreak/>
         <w:t>1.</w:t>
       </w:r>
       <w:r>
@@ -5798,7 +6002,7 @@
                     <pic:cNvPicPr/>
                   </pic:nvPicPr>
                   <pic:blipFill>
-                    <a:blip r:embed="rId21"/>
+                    <a:blip r:embed="rId24"/>
                     <a:stretch>
                       <a:fillRect/>
                     </a:stretch>
@@ -5843,7 +6047,7 @@
                     <pic:cNvPicPr/>
                   </pic:nvPicPr>
                   <pic:blipFill>
-                    <a:blip r:embed="rId22"/>
+                    <a:blip r:embed="rId25"/>
                     <a:stretch>
                       <a:fillRect/>
                     </a:stretch>
@@ -5894,6 +6098,9 @@
         <w:pStyle w:val="BodyText"/>
       </w:pPr>
       <w:r>
+        <w:rPr>
+          <w:noProof/>
+        </w:rPr>
         <w:drawing>
           <wp:inline distT="0" distB="0" distL="0" distR="0" wp14:anchorId="5A474DA3" wp14:editId="7D8CF5FD">
             <wp:extent cx="3677163" cy="5982535"/>
@@ -5910,7 +6117,7 @@
                     <pic:cNvPicPr/>
                   </pic:nvPicPr>
                   <pic:blipFill>
-                    <a:blip r:embed="rId23"/>
+                    <a:blip r:embed="rId26"/>
                     <a:stretch>
                       <a:fillRect/>
                     </a:stretch>
@@ -5940,6 +6147,7 @@
         </w:numPr>
       </w:pPr>
       <w:r>
+        <w:lastRenderedPageBreak/>
         <w:t>Wireframe</w:t>
       </w:r>
     </w:p>
@@ -5947,6 +6155,43 @@
       <w:pPr>
         <w:pStyle w:val="BodyText"/>
       </w:pPr>
+      <w:r>
+        <w:drawing>
+          <wp:inline distT="0" distB="0" distL="0" distR="0" wp14:anchorId="715C88ED" wp14:editId="7A61CC14">
+            <wp:extent cx="2838846" cy="6163535"/>
+            <wp:effectExtent l="0" t="0" r="0" b="8890"/>
+            <wp:docPr id="1734908183" name="Picture 1" descr="A screenshot of a phone&#10;&#10;AI-generated content may be incorrect."/>
+            <wp:cNvGraphicFramePr>
+              <a:graphicFrameLocks xmlns:a="http://schemas.openxmlformats.org/drawingml/2006/main" noChangeAspect="1"/>
+            </wp:cNvGraphicFramePr>
+            <a:graphic xmlns:a="http://schemas.openxmlformats.org/drawingml/2006/main">
+              <a:graphicData uri="http://schemas.openxmlformats.org/drawingml/2006/picture">
+                <pic:pic xmlns:pic="http://schemas.openxmlformats.org/drawingml/2006/picture">
+                  <pic:nvPicPr>
+                    <pic:cNvPr id="1734908183" name="Picture 1" descr="A screenshot of a phone&#10;&#10;AI-generated content may be incorrect."/>
+                    <pic:cNvPicPr/>
+                  </pic:nvPicPr>
+                  <pic:blipFill>
+                    <a:blip r:embed="rId27"/>
+                    <a:stretch>
+                      <a:fillRect/>
+                    </a:stretch>
+                  </pic:blipFill>
+                  <pic:spPr>
+                    <a:xfrm>
+                      <a:off x="0" y="0"/>
+                      <a:ext cx="2838846" cy="6163535"/>
+                    </a:xfrm>
+                    <a:prstGeom prst="rect">
+                      <a:avLst/>
+                    </a:prstGeom>
+                  </pic:spPr>
+                </pic:pic>
+              </a:graphicData>
+            </a:graphic>
+          </wp:inline>
+        </w:drawing>
+      </w:r>
     </w:p>
     <w:p>
       <w:pPr>
@@ -6006,7 +6251,6 @@
         <w:rPr>
           <w:rFonts w:ascii="Arial" w:hAnsi="Arial" w:cs="Arial"/>
         </w:rPr>
-        <w:lastRenderedPageBreak/>
         <w:t>Performance</w:t>
       </w:r>
       <w:bookmarkEnd w:id="20"/>
@@ -6054,6 +6298,7 @@
         <w:rPr>
           <w:rFonts w:ascii="Arial" w:hAnsi="Arial" w:cs="Arial"/>
         </w:rPr>
+        <w:lastRenderedPageBreak/>
         <w:t>Security</w:t>
       </w:r>
       <w:bookmarkEnd w:id="21"/>
@@ -6133,11 +6378,11 @@
       </w:pPr>
     </w:p>
     <w:sectPr>
-      <w:headerReference w:type="default" r:id="rId24"/>
-      <w:footerReference w:type="even" r:id="rId25"/>
-      <w:footerReference w:type="default" r:id="rId26"/>
-      <w:headerReference w:type="first" r:id="rId27"/>
-      <w:footerReference w:type="first" r:id="rId28"/>
+      <w:headerReference w:type="default" r:id="rId28"/>
+      <w:footerReference w:type="even" r:id="rId29"/>
+      <w:footerReference w:type="default" r:id="rId30"/>
+      <w:headerReference w:type="first" r:id="rId31"/>
+      <w:footerReference w:type="first" r:id="rId32"/>
       <w:pgSz w:w="12240" w:h="15840"/>
       <w:pgMar w:top="1389" w:right="1134" w:bottom="1349" w:left="1134" w:header="720" w:footer="720" w:gutter="0"/>
       <w:cols w:space="720"/>
@@ -8950,6 +9195,7 @@
   <w:style w:type="character" w:default="1" w:styleId="DefaultParagraphFont">
     <w:name w:val="Default Paragraph Font"/>
     <w:uiPriority w:val="1"/>
+    <w:semiHidden/>
     <w:unhideWhenUsed/>
   </w:style>
   <w:style w:type="table" w:default="1" w:styleId="TableNormal">
@@ -10016,6 +10262,16 @@
 </file>
 
 <file path=customXml/item1.xml><?xml version="1.0" encoding="utf-8"?>
+<LongProperties xmlns="http://schemas.microsoft.com/office/2006/metadata/longProperties"/>
+</file>
+
+<file path=customXml/item2.xml><?xml version="1.0" encoding="utf-8"?>
+<p:properties xmlns:p="http://schemas.microsoft.com/office/2006/metadata/properties" xmlns:xsi="http://www.w3.org/2001/XMLSchema-instance" xmlns:pc="http://schemas.microsoft.com/office/infopath/2007/PartnerControls">
+  <documentManagement/>
+</p:properties>
+</file>
+
+<file path=customXml/item3.xml><?xml version="1.0" encoding="utf-8"?>
 <ct:contentTypeSchema xmlns:ct="http://schemas.microsoft.com/office/2006/metadata/contentType" xmlns:ma="http://schemas.microsoft.com/office/2006/metadata/properties/metaAttributes" ct:_="" ma:_="" ma:contentTypeName="Document" ma:contentTypeID="0x0101007F15726F9EA5944EA2347E5872EBDF3C" ma:contentTypeVersion="4" ma:contentTypeDescription="Create a new document." ma:contentTypeScope="" ma:versionID="7ce451d987f0211bd641366fdee686e1">
   <xsd:schema xmlns:xsd="http://www.w3.org/2001/XMLSchema" xmlns:xs="http://www.w3.org/2001/XMLSchema" xmlns:p="http://schemas.microsoft.com/office/2006/metadata/properties" xmlns:ns2="a4c24e53-346c-4c4b-9f8b-92202ca5545a" targetNamespace="http://schemas.microsoft.com/office/2006/metadata/properties" ma:root="true" ma:fieldsID="47a0b7353bcb2d7546c93dec293c70b8" ns2:_="">
     <xsd:import namespace="a4c24e53-346c-4c4b-9f8b-92202ca5545a"/>
@@ -10159,16 +10415,6 @@
 </ct:contentTypeSchema>
 </file>
 
-<file path=customXml/item2.xml><?xml version="1.0" encoding="utf-8"?>
-<p:properties xmlns:p="http://schemas.microsoft.com/office/2006/metadata/properties" xmlns:xsi="http://www.w3.org/2001/XMLSchema-instance" xmlns:pc="http://schemas.microsoft.com/office/infopath/2007/PartnerControls">
-  <documentManagement/>
-</p:properties>
-</file>
-
-<file path=customXml/item3.xml><?xml version="1.0" encoding="utf-8"?>
-<LongProperties xmlns="http://schemas.microsoft.com/office/2006/metadata/longProperties"/>
-</file>
-
 <file path=customXml/item4.xml><?xml version="1.0" encoding="utf-8"?>
 <?mso-contentType ?>
 <FormTemplates xmlns="http://schemas.microsoft.com/sharepoint/v3/contenttype/forms">
@@ -10179,6 +10425,23 @@
 </file>
 
 <file path=customXml/itemProps1.xml><?xml version="1.0" encoding="utf-8"?>
+<ds:datastoreItem xmlns:ds="http://schemas.openxmlformats.org/officeDocument/2006/customXml" ds:itemID="{3DC0EDF0-54DC-4DF4-AF7D-D2001A077518}">
+  <ds:schemaRefs>
+    <ds:schemaRef ds:uri="http://schemas.microsoft.com/office/2006/metadata/longProperties"/>
+  </ds:schemaRefs>
+</ds:datastoreItem>
+</file>
+
+<file path=customXml/itemProps2.xml><?xml version="1.0" encoding="utf-8"?>
+<ds:datastoreItem xmlns:ds="http://schemas.openxmlformats.org/officeDocument/2006/customXml" ds:itemID="{6638B884-0325-4AD2-982A-5D598349AFD3}">
+  <ds:schemaRefs>
+    <ds:schemaRef ds:uri="http://schemas.microsoft.com/office/2006/metadata/properties"/>
+    <ds:schemaRef ds:uri="http://schemas.microsoft.com/office/infopath/2007/PartnerControls"/>
+  </ds:schemaRefs>
+</ds:datastoreItem>
+</file>
+
+<file path=customXml/itemProps3.xml><?xml version="1.0" encoding="utf-8"?>
 <ds:datastoreItem xmlns:ds="http://schemas.openxmlformats.org/officeDocument/2006/customXml" ds:itemID="{F9D5CA68-06C6-4070-AB58-A80FB9790540}">
   <ds:schemaRefs>
     <ds:schemaRef ds:uri="http://schemas.microsoft.com/office/2006/metadata/contentType"/>
@@ -10196,23 +10459,6 @@
 </ds:datastoreItem>
 </file>
 
-<file path=customXml/itemProps2.xml><?xml version="1.0" encoding="utf-8"?>
-<ds:datastoreItem xmlns:ds="http://schemas.openxmlformats.org/officeDocument/2006/customXml" ds:itemID="{6638B884-0325-4AD2-982A-5D598349AFD3}">
-  <ds:schemaRefs>
-    <ds:schemaRef ds:uri="http://schemas.microsoft.com/office/2006/metadata/properties"/>
-    <ds:schemaRef ds:uri="http://schemas.microsoft.com/office/infopath/2007/PartnerControls"/>
-  </ds:schemaRefs>
-</ds:datastoreItem>
-</file>
-
-<file path=customXml/itemProps3.xml><?xml version="1.0" encoding="utf-8"?>
-<ds:datastoreItem xmlns:ds="http://schemas.openxmlformats.org/officeDocument/2006/customXml" ds:itemID="{3DC0EDF0-54DC-4DF4-AF7D-D2001A077518}">
-  <ds:schemaRefs>
-    <ds:schemaRef ds:uri="http://schemas.microsoft.com/office/2006/metadata/longProperties"/>
-  </ds:schemaRefs>
-</ds:datastoreItem>
-</file>
-
 <file path=customXml/itemProps4.xml><?xml version="1.0" encoding="utf-8"?>
 <ds:datastoreItem xmlns:ds="http://schemas.openxmlformats.org/officeDocument/2006/customXml" ds:itemID="{5C4A57C0-CD87-465D-B62B-EFE222010B8A}">
   <ds:schemaRefs>

</xml_diff>

<commit_message>
Adding Use Case Diagram Description
- Add 3 Use case Diagram Description with including Actors highlight, Relationship and some notes and the Summary
</commit_message>
<xml_diff>
--- a/documents/Barangay360.docx
+++ b/documents/Barangay360.docx
@@ -5342,6 +5342,46 @@
     </w:p>
     <w:p>
       <w:pPr>
+        <w:pStyle w:val="BodyText"/>
+      </w:pPr>
+    </w:p>
+    <w:p>
+      <w:pPr>
+        <w:pStyle w:val="BodyText"/>
+      </w:pPr>
+    </w:p>
+    <w:p>
+      <w:pPr>
+        <w:pStyle w:val="BodyText"/>
+      </w:pPr>
+    </w:p>
+    <w:p>
+      <w:pPr>
+        <w:pStyle w:val="BodyText"/>
+      </w:pPr>
+    </w:p>
+    <w:p>
+      <w:pPr>
+        <w:pStyle w:val="BodyText"/>
+      </w:pPr>
+    </w:p>
+    <w:p>
+      <w:pPr>
+        <w:pStyle w:val="BodyText"/>
+      </w:pPr>
+    </w:p>
+    <w:p>
+      <w:pPr>
+        <w:pStyle w:val="BodyText"/>
+      </w:pPr>
+    </w:p>
+    <w:p>
+      <w:pPr>
+        <w:pStyle w:val="BodyText"/>
+      </w:pPr>
+    </w:p>
+    <w:p>
+      <w:pPr>
         <w:pStyle w:val="Heading5"/>
         <w:numPr>
           <w:ilvl w:val="0"/>
@@ -5349,8 +5389,440 @@
         </w:numPr>
       </w:pPr>
       <w:r>
+        <w:lastRenderedPageBreak/>
         <w:t>Use Case Description</w:t>
       </w:r>
+    </w:p>
+    <w:p>
+      <w:pPr>
+        <w:pStyle w:val="BodyText"/>
+      </w:pPr>
+    </w:p>
+    <w:p>
+      <w:pPr>
+        <w:pStyle w:val="BodyText"/>
+        <w:rPr>
+          <w:b/>
+          <w:bCs/>
+        </w:rPr>
+      </w:pPr>
+      <w:r>
+        <w:rPr>
+          <w:b/>
+          <w:bCs/>
+        </w:rPr>
+        <w:t>Actors</w:t>
+      </w:r>
+    </w:p>
+    <w:p>
+      <w:pPr>
+        <w:pStyle w:val="BodyText"/>
+        <w:numPr>
+          <w:ilvl w:val="0"/>
+          <w:numId w:val="17"/>
+        </w:numPr>
+      </w:pPr>
+      <w:r>
+        <w:rPr>
+          <w:b/>
+          <w:bCs/>
+        </w:rPr>
+        <w:t>Admin</w:t>
+      </w:r>
+      <w:r>
+        <w:t>: Responsible for creating events, uploading materials, and tracking attendees.</w:t>
+      </w:r>
+    </w:p>
+    <w:p>
+      <w:pPr>
+        <w:pStyle w:val="BodyText"/>
+        <w:numPr>
+          <w:ilvl w:val="0"/>
+          <w:numId w:val="17"/>
+        </w:numPr>
+      </w:pPr>
+      <w:r>
+        <w:rPr>
+          <w:b/>
+          <w:bCs/>
+        </w:rPr>
+        <w:t>User</w:t>
+      </w:r>
+      <w:r>
+        <w:t>: Participates in events by signing in and accessing materials.</w:t>
+      </w:r>
+    </w:p>
+    <w:p>
+      <w:pPr>
+        <w:pStyle w:val="BodyText"/>
+        <w:rPr>
+          <w:b/>
+          <w:bCs/>
+        </w:rPr>
+      </w:pPr>
+      <w:r>
+        <w:rPr>
+          <w:b/>
+          <w:bCs/>
+        </w:rPr>
+        <w:t>Use Cases</w:t>
+      </w:r>
+    </w:p>
+    <w:p>
+      <w:pPr>
+        <w:pStyle w:val="BodyText"/>
+        <w:numPr>
+          <w:ilvl w:val="0"/>
+          <w:numId w:val="18"/>
+        </w:numPr>
+      </w:pPr>
+      <w:r>
+        <w:rPr>
+          <w:b/>
+          <w:bCs/>
+        </w:rPr>
+        <w:t>Create Event</w:t>
+      </w:r>
+      <w:r>
+        <w:t xml:space="preserve">: Admin can create an event. </w:t>
+      </w:r>
+      <w:proofErr w:type="gramStart"/>
+      <w:r>
+        <w:t>This use</w:t>
+      </w:r>
+      <w:proofErr w:type="gramEnd"/>
+      <w:r>
+        <w:t xml:space="preserve"> case includes: </w:t>
+      </w:r>
+    </w:p>
+    <w:p>
+      <w:pPr>
+        <w:pStyle w:val="BodyText"/>
+        <w:numPr>
+          <w:ilvl w:val="1"/>
+          <w:numId w:val="18"/>
+        </w:numPr>
+      </w:pPr>
+      <w:r>
+        <w:rPr>
+          <w:b/>
+          <w:bCs/>
+        </w:rPr>
+        <w:t>Upload Materials</w:t>
+      </w:r>
+      <w:r>
+        <w:t>: Admin can upload event-related content.</w:t>
+      </w:r>
+    </w:p>
+    <w:p>
+      <w:pPr>
+        <w:pStyle w:val="BodyText"/>
+        <w:numPr>
+          <w:ilvl w:val="0"/>
+          <w:numId w:val="18"/>
+        </w:numPr>
+      </w:pPr>
+      <w:r>
+        <w:rPr>
+          <w:b/>
+          <w:bCs/>
+        </w:rPr>
+        <w:t>Sign Into Event</w:t>
+      </w:r>
+      <w:r>
+        <w:t xml:space="preserve">: Users can sign in to an event. </w:t>
+      </w:r>
+      <w:proofErr w:type="gramStart"/>
+      <w:r>
+        <w:t>This use</w:t>
+      </w:r>
+      <w:proofErr w:type="gramEnd"/>
+      <w:r>
+        <w:t xml:space="preserve"> case includes: </w:t>
+      </w:r>
+    </w:p>
+    <w:p>
+      <w:pPr>
+        <w:pStyle w:val="BodyText"/>
+        <w:numPr>
+          <w:ilvl w:val="1"/>
+          <w:numId w:val="18"/>
+        </w:numPr>
+      </w:pPr>
+      <w:r>
+        <w:rPr>
+          <w:b/>
+          <w:bCs/>
+        </w:rPr>
+        <w:t>Track Attendees</w:t>
+      </w:r>
+      <w:r>
+        <w:t xml:space="preserve">: Tracks who </w:t>
+      </w:r>
+      <w:proofErr w:type="gramStart"/>
+      <w:r>
+        <w:t>attends</w:t>
+      </w:r>
+      <w:proofErr w:type="gramEnd"/>
+      <w:r>
+        <w:t xml:space="preserve"> the event.</w:t>
+      </w:r>
+    </w:p>
+    <w:p>
+      <w:pPr>
+        <w:pStyle w:val="BodyText"/>
+        <w:numPr>
+          <w:ilvl w:val="0"/>
+          <w:numId w:val="18"/>
+        </w:numPr>
+      </w:pPr>
+      <w:r>
+        <w:rPr>
+          <w:b/>
+          <w:bCs/>
+        </w:rPr>
+        <w:t>Access Materials</w:t>
+      </w:r>
+      <w:r>
+        <w:t xml:space="preserve">: Users can access uploaded materials, which </w:t>
+      </w:r>
+      <w:proofErr w:type="gramStart"/>
+      <w:r>
+        <w:t>is</w:t>
+      </w:r>
+      <w:proofErr w:type="gramEnd"/>
+      <w:r>
+        <w:t xml:space="preserve"> linked to the </w:t>
+      </w:r>
+      <w:r>
+        <w:rPr>
+          <w:b/>
+          <w:bCs/>
+        </w:rPr>
+        <w:t>Upload Materials</w:t>
+      </w:r>
+      <w:r>
+        <w:t xml:space="preserve"> use case.</w:t>
+      </w:r>
+    </w:p>
+    <w:p>
+      <w:pPr>
+        <w:pStyle w:val="BodyText"/>
+        <w:rPr>
+          <w:b/>
+          <w:bCs/>
+        </w:rPr>
+      </w:pPr>
+      <w:r>
+        <w:rPr>
+          <w:b/>
+          <w:bCs/>
+        </w:rPr>
+        <w:t>Relationships</w:t>
+      </w:r>
+    </w:p>
+    <w:p>
+      <w:pPr>
+        <w:pStyle w:val="BodyText"/>
+        <w:numPr>
+          <w:ilvl w:val="0"/>
+          <w:numId w:val="19"/>
+        </w:numPr>
+      </w:pPr>
+      <w:r>
+        <w:rPr>
+          <w:b/>
+          <w:bCs/>
+        </w:rPr>
+        <w:t>Includes</w:t>
+      </w:r>
+      <w:r>
+        <w:t xml:space="preserve">: </w:t>
+      </w:r>
+    </w:p>
+    <w:p>
+      <w:pPr>
+        <w:pStyle w:val="BodyText"/>
+        <w:numPr>
+          <w:ilvl w:val="1"/>
+          <w:numId w:val="19"/>
+        </w:numPr>
+      </w:pPr>
+      <w:r>
+        <w:t xml:space="preserve">The </w:t>
+      </w:r>
+      <w:r>
+        <w:rPr>
+          <w:b/>
+          <w:bCs/>
+        </w:rPr>
+        <w:t>Create Event</w:t>
+      </w:r>
+      <w:r>
+        <w:t xml:space="preserve"> use case includes the </w:t>
+      </w:r>
+      <w:r>
+        <w:rPr>
+          <w:b/>
+          <w:bCs/>
+        </w:rPr>
+        <w:t>Upload Materials</w:t>
+      </w:r>
+      <w:r>
+        <w:t xml:space="preserve"> use case.</w:t>
+      </w:r>
+    </w:p>
+    <w:p>
+      <w:pPr>
+        <w:pStyle w:val="BodyText"/>
+        <w:numPr>
+          <w:ilvl w:val="1"/>
+          <w:numId w:val="19"/>
+        </w:numPr>
+      </w:pPr>
+      <w:r>
+        <w:t xml:space="preserve">The </w:t>
+      </w:r>
+      <w:r>
+        <w:rPr>
+          <w:b/>
+          <w:bCs/>
+        </w:rPr>
+        <w:t xml:space="preserve">Sign </w:t>
+      </w:r>
+      <w:proofErr w:type="gramStart"/>
+      <w:r>
+        <w:rPr>
+          <w:b/>
+          <w:bCs/>
+        </w:rPr>
+        <w:t>Into</w:t>
+      </w:r>
+      <w:proofErr w:type="gramEnd"/>
+      <w:r>
+        <w:rPr>
+          <w:b/>
+          <w:bCs/>
+        </w:rPr>
+        <w:t xml:space="preserve"> Event</w:t>
+      </w:r>
+      <w:r>
+        <w:t xml:space="preserve"> use case includes the </w:t>
+      </w:r>
+      <w:r>
+        <w:rPr>
+          <w:b/>
+          <w:bCs/>
+        </w:rPr>
+        <w:t>Track Attendees</w:t>
+      </w:r>
+      <w:r>
+        <w:t xml:space="preserve"> use case.</w:t>
+      </w:r>
+    </w:p>
+    <w:p>
+      <w:pPr>
+        <w:pStyle w:val="BodyText"/>
+        <w:numPr>
+          <w:ilvl w:val="1"/>
+          <w:numId w:val="19"/>
+        </w:numPr>
+      </w:pPr>
+      <w:r>
+        <w:t xml:space="preserve">The </w:t>
+      </w:r>
+      <w:r>
+        <w:rPr>
+          <w:b/>
+          <w:bCs/>
+        </w:rPr>
+        <w:t>Access Materials</w:t>
+      </w:r>
+      <w:r>
+        <w:t xml:space="preserve"> use case includes the </w:t>
+      </w:r>
+      <w:r>
+        <w:rPr>
+          <w:b/>
+          <w:bCs/>
+        </w:rPr>
+        <w:t>Upload Materials</w:t>
+      </w:r>
+      <w:r>
+        <w:t xml:space="preserve"> use case.</w:t>
+      </w:r>
+    </w:p>
+    <w:p>
+      <w:pPr>
+        <w:pStyle w:val="BodyText"/>
+        <w:rPr>
+          <w:b/>
+          <w:bCs/>
+        </w:rPr>
+      </w:pPr>
+      <w:r>
+        <w:rPr>
+          <w:b/>
+          <w:bCs/>
+        </w:rPr>
+        <w:t>Summary</w:t>
+      </w:r>
+    </w:p>
+    <w:p>
+      <w:pPr>
+        <w:pStyle w:val="BodyText"/>
+      </w:pPr>
+      <w:r>
+        <w:t xml:space="preserve">The system allows admins to create events, track attendees, and manage materials, while users can sign into events and access shared materials. The use of &lt;&lt;Include&gt;&gt; relationships </w:t>
+      </w:r>
+      <w:proofErr w:type="gramStart"/>
+      <w:r>
+        <w:t>highlights</w:t>
+      </w:r>
+      <w:proofErr w:type="gramEnd"/>
+      <w:r>
+        <w:t xml:space="preserve"> the dependencies between use cases for streamlined functionality.</w:t>
+      </w:r>
+    </w:p>
+    <w:p>
+      <w:pPr>
+        <w:pStyle w:val="BodyText"/>
+      </w:pPr>
+    </w:p>
+    <w:p>
+      <w:pPr>
+        <w:pStyle w:val="BodyText"/>
+      </w:pPr>
+    </w:p>
+    <w:p>
+      <w:pPr>
+        <w:pStyle w:val="BodyText"/>
+      </w:pPr>
+    </w:p>
+    <w:p>
+      <w:pPr>
+        <w:pStyle w:val="BodyText"/>
+      </w:pPr>
+    </w:p>
+    <w:p>
+      <w:pPr>
+        <w:pStyle w:val="BodyText"/>
+      </w:pPr>
+    </w:p>
+    <w:p>
+      <w:pPr>
+        <w:pStyle w:val="BodyText"/>
+      </w:pPr>
+    </w:p>
+    <w:p>
+      <w:pPr>
+        <w:pStyle w:val="BodyText"/>
+      </w:pPr>
+    </w:p>
+    <w:p>
+      <w:pPr>
+        <w:pStyle w:val="BodyText"/>
+      </w:pPr>
     </w:p>
     <w:p>
       <w:pPr>
@@ -5521,6 +5993,11 @@
     </w:p>
     <w:p>
       <w:pPr>
+        <w:pStyle w:val="BodyText"/>
+      </w:pPr>
+    </w:p>
+    <w:p>
+      <w:pPr>
         <w:pStyle w:val="Heading5"/>
         <w:numPr>
           <w:ilvl w:val="0"/>
@@ -5549,6 +6026,7 @@
       <w:r>
         <w:rPr>
           <w:rFonts w:cs="Arial"/>
+          <w:noProof/>
         </w:rPr>
         <w:drawing>
           <wp:inline distT="0" distB="0" distL="0" distR="0" wp14:anchorId="2924D646" wp14:editId="0F9A3574">
@@ -5645,22 +6123,6 @@
     </w:p>
     <w:p>
       <w:pPr>
-        <w:pStyle w:val="BodyText"/>
-        <w:rPr>
-          <w:rFonts w:cs="Arial"/>
-        </w:rPr>
-      </w:pPr>
-    </w:p>
-    <w:p>
-      <w:pPr>
-        <w:pStyle w:val="BodyText"/>
-        <w:rPr>
-          <w:rFonts w:cs="Arial"/>
-        </w:rPr>
-      </w:pPr>
-    </w:p>
-    <w:p>
-      <w:pPr>
         <w:pStyle w:val="Heading4"/>
       </w:pPr>
       <w:r>
@@ -5741,6 +6203,81 @@
     </w:p>
     <w:p>
       <w:pPr>
+        <w:pStyle w:val="BodyText"/>
+      </w:pPr>
+    </w:p>
+    <w:p>
+      <w:pPr>
+        <w:pStyle w:val="BodyText"/>
+      </w:pPr>
+    </w:p>
+    <w:p>
+      <w:pPr>
+        <w:pStyle w:val="BodyText"/>
+      </w:pPr>
+    </w:p>
+    <w:p>
+      <w:pPr>
+        <w:pStyle w:val="BodyText"/>
+      </w:pPr>
+    </w:p>
+    <w:p>
+      <w:pPr>
+        <w:pStyle w:val="BodyText"/>
+      </w:pPr>
+    </w:p>
+    <w:p>
+      <w:pPr>
+        <w:pStyle w:val="BodyText"/>
+      </w:pPr>
+    </w:p>
+    <w:p>
+      <w:pPr>
+        <w:pStyle w:val="BodyText"/>
+      </w:pPr>
+    </w:p>
+    <w:p>
+      <w:pPr>
+        <w:pStyle w:val="BodyText"/>
+      </w:pPr>
+    </w:p>
+    <w:p>
+      <w:pPr>
+        <w:pStyle w:val="BodyText"/>
+      </w:pPr>
+    </w:p>
+    <w:p>
+      <w:pPr>
+        <w:pStyle w:val="BodyText"/>
+      </w:pPr>
+    </w:p>
+    <w:p>
+      <w:pPr>
+        <w:pStyle w:val="BodyText"/>
+      </w:pPr>
+    </w:p>
+    <w:p>
+      <w:pPr>
+        <w:pStyle w:val="BodyText"/>
+      </w:pPr>
+    </w:p>
+    <w:p>
+      <w:pPr>
+        <w:pStyle w:val="BodyText"/>
+      </w:pPr>
+    </w:p>
+    <w:p>
+      <w:pPr>
+        <w:pStyle w:val="BodyText"/>
+      </w:pPr>
+    </w:p>
+    <w:p>
+      <w:pPr>
+        <w:pStyle w:val="BodyText"/>
+      </w:pPr>
+    </w:p>
+    <w:p>
+      <w:pPr>
         <w:pStyle w:val="Heading5"/>
         <w:numPr>
           <w:ilvl w:val="0"/>
@@ -5751,6 +6288,849 @@
         <w:lastRenderedPageBreak/>
         <w:t>Use Case Description</w:t>
       </w:r>
+    </w:p>
+    <w:p>
+      <w:pPr>
+        <w:pStyle w:val="BodyText"/>
+      </w:pPr>
+    </w:p>
+    <w:p>
+      <w:pPr>
+        <w:pStyle w:val="BodyText"/>
+        <w:rPr>
+          <w:b/>
+          <w:bCs/>
+          <w:sz w:val="18"/>
+          <w:szCs w:val="18"/>
+        </w:rPr>
+      </w:pPr>
+      <w:r>
+        <w:rPr>
+          <w:b/>
+          <w:bCs/>
+          <w:sz w:val="18"/>
+          <w:szCs w:val="18"/>
+        </w:rPr>
+        <w:t>Actors</w:t>
+      </w:r>
+    </w:p>
+    <w:p>
+      <w:pPr>
+        <w:pStyle w:val="BodyText"/>
+        <w:numPr>
+          <w:ilvl w:val="0"/>
+          <w:numId w:val="20"/>
+        </w:numPr>
+        <w:rPr>
+          <w:sz w:val="18"/>
+          <w:szCs w:val="18"/>
+        </w:rPr>
+      </w:pPr>
+      <w:r>
+        <w:rPr>
+          <w:b/>
+          <w:bCs/>
+          <w:sz w:val="18"/>
+          <w:szCs w:val="18"/>
+        </w:rPr>
+        <w:t>Barangay Official</w:t>
+      </w:r>
+      <w:r>
+        <w:rPr>
+          <w:sz w:val="18"/>
+          <w:szCs w:val="18"/>
+        </w:rPr>
+        <w:t xml:space="preserve"> </w:t>
+      </w:r>
+    </w:p>
+    <w:p>
+      <w:pPr>
+        <w:pStyle w:val="BodyText"/>
+        <w:numPr>
+          <w:ilvl w:val="1"/>
+          <w:numId w:val="20"/>
+        </w:numPr>
+        <w:rPr>
+          <w:sz w:val="18"/>
+          <w:szCs w:val="18"/>
+        </w:rPr>
+      </w:pPr>
+      <w:r>
+        <w:rPr>
+          <w:sz w:val="18"/>
+          <w:szCs w:val="18"/>
+        </w:rPr>
+        <w:t>Can view service statistics and approve service access.</w:t>
+      </w:r>
+    </w:p>
+    <w:p>
+      <w:pPr>
+        <w:pStyle w:val="BodyText"/>
+        <w:numPr>
+          <w:ilvl w:val="0"/>
+          <w:numId w:val="20"/>
+        </w:numPr>
+        <w:rPr>
+          <w:sz w:val="18"/>
+          <w:szCs w:val="18"/>
+        </w:rPr>
+      </w:pPr>
+      <w:r>
+        <w:rPr>
+          <w:b/>
+          <w:bCs/>
+          <w:sz w:val="18"/>
+          <w:szCs w:val="18"/>
+        </w:rPr>
+        <w:t>System Administrator</w:t>
+      </w:r>
+      <w:r>
+        <w:rPr>
+          <w:sz w:val="18"/>
+          <w:szCs w:val="18"/>
+        </w:rPr>
+        <w:t xml:space="preserve"> </w:t>
+      </w:r>
+    </w:p>
+    <w:p>
+      <w:pPr>
+        <w:pStyle w:val="BodyText"/>
+        <w:numPr>
+          <w:ilvl w:val="1"/>
+          <w:numId w:val="20"/>
+        </w:numPr>
+        <w:rPr>
+          <w:sz w:val="18"/>
+          <w:szCs w:val="18"/>
+        </w:rPr>
+      </w:pPr>
+      <w:r>
+        <w:rPr>
+          <w:sz w:val="18"/>
+          <w:szCs w:val="18"/>
+        </w:rPr>
+        <w:t>Manages the QR system and generates reports.</w:t>
+      </w:r>
+    </w:p>
+    <w:p>
+      <w:pPr>
+        <w:pStyle w:val="BodyText"/>
+        <w:numPr>
+          <w:ilvl w:val="0"/>
+          <w:numId w:val="20"/>
+        </w:numPr>
+        <w:rPr>
+          <w:sz w:val="18"/>
+          <w:szCs w:val="18"/>
+        </w:rPr>
+      </w:pPr>
+      <w:r>
+        <w:rPr>
+          <w:b/>
+          <w:bCs/>
+          <w:sz w:val="18"/>
+          <w:szCs w:val="18"/>
+        </w:rPr>
+        <w:t>Resident</w:t>
+      </w:r>
+      <w:r>
+        <w:rPr>
+          <w:sz w:val="18"/>
+          <w:szCs w:val="18"/>
+        </w:rPr>
+        <w:t xml:space="preserve"> </w:t>
+      </w:r>
+    </w:p>
+    <w:p>
+      <w:pPr>
+        <w:pStyle w:val="BodyText"/>
+        <w:numPr>
+          <w:ilvl w:val="1"/>
+          <w:numId w:val="20"/>
+        </w:numPr>
+        <w:rPr>
+          <w:sz w:val="18"/>
+          <w:szCs w:val="18"/>
+        </w:rPr>
+      </w:pPr>
+      <w:r>
+        <w:rPr>
+          <w:sz w:val="18"/>
+          <w:szCs w:val="18"/>
+        </w:rPr>
+        <w:t>Accesses barangay services, displays their QR code, and registers for a QR ID.</w:t>
+      </w:r>
+    </w:p>
+    <w:p>
+      <w:pPr>
+        <w:pStyle w:val="BodyText"/>
+        <w:numPr>
+          <w:ilvl w:val="0"/>
+          <w:numId w:val="20"/>
+        </w:numPr>
+        <w:rPr>
+          <w:sz w:val="18"/>
+          <w:szCs w:val="18"/>
+        </w:rPr>
+      </w:pPr>
+      <w:r>
+        <w:rPr>
+          <w:b/>
+          <w:bCs/>
+          <w:sz w:val="18"/>
+          <w:szCs w:val="18"/>
+        </w:rPr>
+        <w:t>Barangay Staff</w:t>
+      </w:r>
+      <w:r>
+        <w:rPr>
+          <w:sz w:val="18"/>
+          <w:szCs w:val="18"/>
+        </w:rPr>
+        <w:t xml:space="preserve"> </w:t>
+      </w:r>
+    </w:p>
+    <w:p>
+      <w:pPr>
+        <w:pStyle w:val="BodyText"/>
+        <w:numPr>
+          <w:ilvl w:val="1"/>
+          <w:numId w:val="20"/>
+        </w:numPr>
+        <w:rPr>
+          <w:sz w:val="18"/>
+          <w:szCs w:val="18"/>
+        </w:rPr>
+      </w:pPr>
+      <w:r>
+        <w:rPr>
+          <w:sz w:val="18"/>
+          <w:szCs w:val="18"/>
+        </w:rPr>
+        <w:t>Scans QR codes, verifies resident identity, processes service requests, and records transactions.</w:t>
+      </w:r>
+    </w:p>
+    <w:p>
+      <w:pPr>
+        <w:pStyle w:val="BodyText"/>
+        <w:rPr>
+          <w:sz w:val="18"/>
+          <w:szCs w:val="18"/>
+        </w:rPr>
+      </w:pPr>
+      <w:r>
+        <w:rPr>
+          <w:sz w:val="18"/>
+          <w:szCs w:val="18"/>
+        </w:rPr>
+        <w:pict w14:anchorId="6B83E440">
+          <v:rect id="_x0000_i1043" style="width:0;height:1.5pt" o:hralign="center" o:hrstd="t" o:hr="t" fillcolor="#a0a0a0" stroked="f"/>
+        </w:pict>
+      </w:r>
+    </w:p>
+    <w:p>
+      <w:pPr>
+        <w:pStyle w:val="BodyText"/>
+        <w:rPr>
+          <w:b/>
+          <w:bCs/>
+          <w:sz w:val="18"/>
+          <w:szCs w:val="18"/>
+        </w:rPr>
+      </w:pPr>
+      <w:r>
+        <w:rPr>
+          <w:b/>
+          <w:bCs/>
+          <w:sz w:val="18"/>
+          <w:szCs w:val="18"/>
+        </w:rPr>
+        <w:t>Use Cases and Relationships</w:t>
+      </w:r>
+    </w:p>
+    <w:p>
+      <w:pPr>
+        <w:pStyle w:val="BodyText"/>
+        <w:numPr>
+          <w:ilvl w:val="0"/>
+          <w:numId w:val="21"/>
+        </w:numPr>
+        <w:rPr>
+          <w:sz w:val="18"/>
+          <w:szCs w:val="18"/>
+        </w:rPr>
+      </w:pPr>
+      <w:r>
+        <w:rPr>
+          <w:b/>
+          <w:bCs/>
+          <w:sz w:val="18"/>
+          <w:szCs w:val="18"/>
+        </w:rPr>
+        <w:t>View Service Statistics</w:t>
+      </w:r>
+      <w:r>
+        <w:rPr>
+          <w:sz w:val="18"/>
+          <w:szCs w:val="18"/>
+        </w:rPr>
+        <w:t xml:space="preserve"> (Barangay Official)</w:t>
+      </w:r>
+    </w:p>
+    <w:p>
+      <w:pPr>
+        <w:pStyle w:val="BodyText"/>
+        <w:numPr>
+          <w:ilvl w:val="1"/>
+          <w:numId w:val="21"/>
+        </w:numPr>
+        <w:rPr>
+          <w:sz w:val="18"/>
+          <w:szCs w:val="18"/>
+        </w:rPr>
+      </w:pPr>
+      <w:r>
+        <w:rPr>
+          <w:sz w:val="18"/>
+          <w:szCs w:val="18"/>
+        </w:rPr>
+        <w:t xml:space="preserve">Extends the </w:t>
+      </w:r>
+      <w:r>
+        <w:rPr>
+          <w:b/>
+          <w:bCs/>
+          <w:sz w:val="18"/>
+          <w:szCs w:val="18"/>
+        </w:rPr>
+        <w:t>Approve Service Access</w:t>
+      </w:r>
+      <w:r>
+        <w:rPr>
+          <w:sz w:val="18"/>
+          <w:szCs w:val="18"/>
+        </w:rPr>
+        <w:t xml:space="preserve"> use case, indicating that statistics may require approval conditions.</w:t>
+      </w:r>
+    </w:p>
+    <w:p>
+      <w:pPr>
+        <w:pStyle w:val="BodyText"/>
+        <w:numPr>
+          <w:ilvl w:val="0"/>
+          <w:numId w:val="21"/>
+        </w:numPr>
+        <w:rPr>
+          <w:sz w:val="18"/>
+          <w:szCs w:val="18"/>
+        </w:rPr>
+      </w:pPr>
+      <w:r>
+        <w:rPr>
+          <w:b/>
+          <w:bCs/>
+          <w:sz w:val="18"/>
+          <w:szCs w:val="18"/>
+        </w:rPr>
+        <w:t>Manage QR System</w:t>
+      </w:r>
+      <w:r>
+        <w:rPr>
+          <w:sz w:val="18"/>
+          <w:szCs w:val="18"/>
+        </w:rPr>
+        <w:t xml:space="preserve"> (System Administrator)</w:t>
+      </w:r>
+    </w:p>
+    <w:p>
+      <w:pPr>
+        <w:pStyle w:val="BodyText"/>
+        <w:numPr>
+          <w:ilvl w:val="1"/>
+          <w:numId w:val="21"/>
+        </w:numPr>
+        <w:rPr>
+          <w:sz w:val="18"/>
+          <w:szCs w:val="18"/>
+        </w:rPr>
+      </w:pPr>
+      <w:proofErr w:type="gramStart"/>
+      <w:r>
+        <w:rPr>
+          <w:sz w:val="18"/>
+          <w:szCs w:val="18"/>
+        </w:rPr>
+        <w:t>Allows</w:t>
+      </w:r>
+      <w:proofErr w:type="gramEnd"/>
+      <w:r>
+        <w:rPr>
+          <w:sz w:val="18"/>
+          <w:szCs w:val="18"/>
+        </w:rPr>
+        <w:t xml:space="preserve"> the administrator to manage the overall system that tracks QR IDs.</w:t>
+      </w:r>
+    </w:p>
+    <w:p>
+      <w:pPr>
+        <w:pStyle w:val="BodyText"/>
+        <w:numPr>
+          <w:ilvl w:val="0"/>
+          <w:numId w:val="21"/>
+        </w:numPr>
+        <w:rPr>
+          <w:sz w:val="18"/>
+          <w:szCs w:val="18"/>
+        </w:rPr>
+      </w:pPr>
+      <w:r>
+        <w:rPr>
+          <w:b/>
+          <w:bCs/>
+          <w:sz w:val="18"/>
+          <w:szCs w:val="18"/>
+        </w:rPr>
+        <w:t>Access Barangay Services</w:t>
+      </w:r>
+      <w:r>
+        <w:rPr>
+          <w:sz w:val="18"/>
+          <w:szCs w:val="18"/>
+        </w:rPr>
+        <w:t xml:space="preserve"> (Resident)</w:t>
+      </w:r>
+    </w:p>
+    <w:p>
+      <w:pPr>
+        <w:pStyle w:val="BodyText"/>
+        <w:numPr>
+          <w:ilvl w:val="1"/>
+          <w:numId w:val="21"/>
+        </w:numPr>
+        <w:rPr>
+          <w:sz w:val="18"/>
+          <w:szCs w:val="18"/>
+        </w:rPr>
+      </w:pPr>
+      <w:r>
+        <w:rPr>
+          <w:sz w:val="18"/>
+          <w:szCs w:val="18"/>
+        </w:rPr>
+        <w:t xml:space="preserve">Includes: </w:t>
+      </w:r>
+    </w:p>
+    <w:p>
+      <w:pPr>
+        <w:pStyle w:val="BodyText"/>
+        <w:numPr>
+          <w:ilvl w:val="2"/>
+          <w:numId w:val="21"/>
+        </w:numPr>
+        <w:rPr>
+          <w:sz w:val="18"/>
+          <w:szCs w:val="18"/>
+        </w:rPr>
+      </w:pPr>
+      <w:r>
+        <w:rPr>
+          <w:b/>
+          <w:bCs/>
+          <w:sz w:val="18"/>
+          <w:szCs w:val="18"/>
+        </w:rPr>
+        <w:t>Display Personal QR Code</w:t>
+      </w:r>
+      <w:r>
+        <w:rPr>
+          <w:sz w:val="18"/>
+          <w:szCs w:val="18"/>
+        </w:rPr>
+        <w:t xml:space="preserve"> (a mandatory part of accessing services).</w:t>
+      </w:r>
+    </w:p>
+    <w:p>
+      <w:pPr>
+        <w:pStyle w:val="BodyText"/>
+        <w:numPr>
+          <w:ilvl w:val="0"/>
+          <w:numId w:val="21"/>
+        </w:numPr>
+        <w:rPr>
+          <w:sz w:val="18"/>
+          <w:szCs w:val="18"/>
+        </w:rPr>
+      </w:pPr>
+      <w:r>
+        <w:rPr>
+          <w:b/>
+          <w:bCs/>
+          <w:sz w:val="18"/>
+          <w:szCs w:val="18"/>
+        </w:rPr>
+        <w:t>Register for QR ID</w:t>
+      </w:r>
+      <w:r>
+        <w:rPr>
+          <w:sz w:val="18"/>
+          <w:szCs w:val="18"/>
+        </w:rPr>
+        <w:t xml:space="preserve"> (Resident)</w:t>
+      </w:r>
+    </w:p>
+    <w:p>
+      <w:pPr>
+        <w:pStyle w:val="BodyText"/>
+        <w:numPr>
+          <w:ilvl w:val="1"/>
+          <w:numId w:val="21"/>
+        </w:numPr>
+        <w:rPr>
+          <w:sz w:val="18"/>
+          <w:szCs w:val="18"/>
+        </w:rPr>
+      </w:pPr>
+      <w:r>
+        <w:rPr>
+          <w:sz w:val="18"/>
+          <w:szCs w:val="18"/>
+        </w:rPr>
+        <w:t>A standalone process for residents to acquire a QR code.</w:t>
+      </w:r>
+    </w:p>
+    <w:p>
+      <w:pPr>
+        <w:pStyle w:val="BodyText"/>
+        <w:numPr>
+          <w:ilvl w:val="0"/>
+          <w:numId w:val="21"/>
+        </w:numPr>
+        <w:rPr>
+          <w:sz w:val="18"/>
+          <w:szCs w:val="18"/>
+        </w:rPr>
+      </w:pPr>
+      <w:r>
+        <w:rPr>
+          <w:b/>
+          <w:bCs/>
+          <w:sz w:val="18"/>
+          <w:szCs w:val="18"/>
+        </w:rPr>
+        <w:t>Scan Resident QR Code</w:t>
+      </w:r>
+      <w:r>
+        <w:rPr>
+          <w:sz w:val="18"/>
+          <w:szCs w:val="18"/>
+        </w:rPr>
+        <w:t xml:space="preserve"> (Barangay Staff)</w:t>
+      </w:r>
+    </w:p>
+    <w:p>
+      <w:pPr>
+        <w:pStyle w:val="BodyText"/>
+        <w:numPr>
+          <w:ilvl w:val="1"/>
+          <w:numId w:val="21"/>
+        </w:numPr>
+        <w:rPr>
+          <w:sz w:val="18"/>
+          <w:szCs w:val="18"/>
+        </w:rPr>
+      </w:pPr>
+      <w:r>
+        <w:rPr>
+          <w:sz w:val="18"/>
+          <w:szCs w:val="18"/>
+        </w:rPr>
+        <w:t xml:space="preserve">Includes: </w:t>
+      </w:r>
+    </w:p>
+    <w:p>
+      <w:pPr>
+        <w:pStyle w:val="BodyText"/>
+        <w:numPr>
+          <w:ilvl w:val="2"/>
+          <w:numId w:val="21"/>
+        </w:numPr>
+        <w:rPr>
+          <w:sz w:val="18"/>
+          <w:szCs w:val="18"/>
+        </w:rPr>
+      </w:pPr>
+      <w:r>
+        <w:rPr>
+          <w:b/>
+          <w:bCs/>
+          <w:sz w:val="18"/>
+          <w:szCs w:val="18"/>
+        </w:rPr>
+        <w:t>Verify Resident Identity</w:t>
+      </w:r>
+      <w:r>
+        <w:rPr>
+          <w:sz w:val="18"/>
+          <w:szCs w:val="18"/>
+        </w:rPr>
+        <w:t xml:space="preserve"> (to ensure accurate identification).</w:t>
+      </w:r>
+    </w:p>
+    <w:p>
+      <w:pPr>
+        <w:pStyle w:val="BodyText"/>
+        <w:numPr>
+          <w:ilvl w:val="0"/>
+          <w:numId w:val="21"/>
+        </w:numPr>
+        <w:rPr>
+          <w:sz w:val="18"/>
+          <w:szCs w:val="18"/>
+        </w:rPr>
+      </w:pPr>
+      <w:r>
+        <w:rPr>
+          <w:b/>
+          <w:bCs/>
+          <w:sz w:val="18"/>
+          <w:szCs w:val="18"/>
+        </w:rPr>
+        <w:t>Process Service Request</w:t>
+      </w:r>
+      <w:r>
+        <w:rPr>
+          <w:sz w:val="18"/>
+          <w:szCs w:val="18"/>
+        </w:rPr>
+        <w:t xml:space="preserve"> (Barangay Staff)</w:t>
+      </w:r>
+    </w:p>
+    <w:p>
+      <w:pPr>
+        <w:pStyle w:val="BodyText"/>
+        <w:numPr>
+          <w:ilvl w:val="1"/>
+          <w:numId w:val="21"/>
+        </w:numPr>
+        <w:rPr>
+          <w:sz w:val="18"/>
+          <w:szCs w:val="18"/>
+        </w:rPr>
+      </w:pPr>
+      <w:r>
+        <w:rPr>
+          <w:sz w:val="18"/>
+          <w:szCs w:val="18"/>
+        </w:rPr>
+        <w:t xml:space="preserve">Includes: </w:t>
+      </w:r>
+    </w:p>
+    <w:p>
+      <w:pPr>
+        <w:pStyle w:val="BodyText"/>
+        <w:numPr>
+          <w:ilvl w:val="2"/>
+          <w:numId w:val="21"/>
+        </w:numPr>
+        <w:rPr>
+          <w:sz w:val="18"/>
+          <w:szCs w:val="18"/>
+        </w:rPr>
+      </w:pPr>
+      <w:r>
+        <w:rPr>
+          <w:b/>
+          <w:bCs/>
+          <w:sz w:val="18"/>
+          <w:szCs w:val="18"/>
+        </w:rPr>
+        <w:t>Record Transaction</w:t>
+      </w:r>
+      <w:r>
+        <w:rPr>
+          <w:sz w:val="18"/>
+          <w:szCs w:val="18"/>
+        </w:rPr>
+        <w:t xml:space="preserve"> (documenting each service transaction).</w:t>
+      </w:r>
+    </w:p>
+    <w:p>
+      <w:pPr>
+        <w:pStyle w:val="BodyText"/>
+        <w:rPr>
+          <w:sz w:val="18"/>
+          <w:szCs w:val="18"/>
+        </w:rPr>
+      </w:pPr>
+      <w:r>
+        <w:rPr>
+          <w:sz w:val="18"/>
+          <w:szCs w:val="18"/>
+        </w:rPr>
+        <w:pict w14:anchorId="3DD850DB">
+          <v:rect id="_x0000_i1044" style="width:0;height:1.5pt" o:hralign="center" o:hrstd="t" o:hr="t" fillcolor="#a0a0a0" stroked="f"/>
+        </w:pict>
+      </w:r>
+    </w:p>
+    <w:p>
+      <w:pPr>
+        <w:pStyle w:val="BodyText"/>
+        <w:rPr>
+          <w:b/>
+          <w:bCs/>
+          <w:sz w:val="18"/>
+          <w:szCs w:val="18"/>
+        </w:rPr>
+      </w:pPr>
+      <w:r>
+        <w:rPr>
+          <w:b/>
+          <w:bCs/>
+          <w:sz w:val="18"/>
+          <w:szCs w:val="18"/>
+        </w:rPr>
+        <w:t>Key Relationship Notes</w:t>
+      </w:r>
+    </w:p>
+    <w:p>
+      <w:pPr>
+        <w:pStyle w:val="BodyText"/>
+        <w:numPr>
+          <w:ilvl w:val="0"/>
+          <w:numId w:val="22"/>
+        </w:numPr>
+        <w:rPr>
+          <w:sz w:val="18"/>
+          <w:szCs w:val="18"/>
+        </w:rPr>
+      </w:pPr>
+      <w:r>
+        <w:rPr>
+          <w:b/>
+          <w:bCs/>
+          <w:sz w:val="18"/>
+          <w:szCs w:val="18"/>
+        </w:rPr>
+        <w:t>&lt;&lt;Include&gt;&gt;</w:t>
+      </w:r>
+      <w:r>
+        <w:rPr>
+          <w:sz w:val="18"/>
+          <w:szCs w:val="18"/>
+        </w:rPr>
+        <w:t>: Shows that certain actions are necessary for completing a primary use case (e.g., accessing services requires displaying a QR code).</w:t>
+      </w:r>
+    </w:p>
+    <w:p>
+      <w:pPr>
+        <w:pStyle w:val="BodyText"/>
+        <w:numPr>
+          <w:ilvl w:val="0"/>
+          <w:numId w:val="22"/>
+        </w:numPr>
+        <w:rPr>
+          <w:sz w:val="18"/>
+          <w:szCs w:val="18"/>
+        </w:rPr>
+      </w:pPr>
+      <w:r>
+        <w:rPr>
+          <w:b/>
+          <w:bCs/>
+          <w:sz w:val="18"/>
+          <w:szCs w:val="18"/>
+        </w:rPr>
+        <w:t>&lt;&lt;Extend&gt;&gt;</w:t>
+      </w:r>
+      <w:r>
+        <w:rPr>
+          <w:sz w:val="18"/>
+          <w:szCs w:val="18"/>
+        </w:rPr>
+        <w:t>: Indicates optional functionality or conditional actions (e.g., approving service access extends viewing service statistics).</w:t>
+      </w:r>
+    </w:p>
+    <w:p>
+      <w:pPr>
+        <w:pStyle w:val="BodyText"/>
+        <w:rPr>
+          <w:sz w:val="18"/>
+          <w:szCs w:val="18"/>
+        </w:rPr>
+      </w:pPr>
+      <w:r>
+        <w:rPr>
+          <w:sz w:val="18"/>
+          <w:szCs w:val="18"/>
+        </w:rPr>
+        <w:pict w14:anchorId="2EA2AC43">
+          <v:rect id="_x0000_i1045" style="width:0;height:1.5pt" o:hralign="center" o:hrstd="t" o:hr="t" fillcolor="#a0a0a0" stroked="f"/>
+        </w:pict>
+      </w:r>
+    </w:p>
+    <w:p>
+      <w:pPr>
+        <w:pStyle w:val="BodyText"/>
+        <w:rPr>
+          <w:b/>
+          <w:bCs/>
+          <w:sz w:val="18"/>
+          <w:szCs w:val="18"/>
+        </w:rPr>
+      </w:pPr>
+      <w:r>
+        <w:rPr>
+          <w:b/>
+          <w:bCs/>
+          <w:sz w:val="18"/>
+          <w:szCs w:val="18"/>
+        </w:rPr>
+        <w:t>Summary</w:t>
+      </w:r>
+    </w:p>
+    <w:p>
+      <w:pPr>
+        <w:pStyle w:val="BodyText"/>
+        <w:rPr>
+          <w:sz w:val="18"/>
+          <w:szCs w:val="18"/>
+        </w:rPr>
+      </w:pPr>
+      <w:r>
+        <w:rPr>
+          <w:sz w:val="18"/>
+          <w:szCs w:val="18"/>
+        </w:rPr>
+        <w:t xml:space="preserve">This system efficiently integrates various roles with QR-based identity management, ensuring streamlined barangay service access, identity verification, and transaction recording. The clear use of &lt;&lt;Include&gt;&gt; and &lt;&lt;Extend&gt;&gt; relationships </w:t>
+      </w:r>
+      <w:proofErr w:type="gramStart"/>
+      <w:r>
+        <w:rPr>
+          <w:sz w:val="18"/>
+          <w:szCs w:val="18"/>
+        </w:rPr>
+        <w:t>helps</w:t>
+      </w:r>
+      <w:proofErr w:type="gramEnd"/>
+      <w:r>
+        <w:rPr>
+          <w:sz w:val="18"/>
+          <w:szCs w:val="18"/>
+        </w:rPr>
+        <w:t xml:space="preserve"> outline dependencies and optional features.</w:t>
+      </w:r>
+    </w:p>
+    <w:p>
+      <w:pPr>
+        <w:pStyle w:val="BodyText"/>
+        <w:ind w:left="0"/>
+      </w:pPr>
+    </w:p>
+    <w:p>
+      <w:pPr>
+        <w:pStyle w:val="BodyText"/>
+        <w:ind w:left="0"/>
+      </w:pPr>
     </w:p>
     <w:p>
       <w:pPr>
@@ -5827,6 +7207,9 @@
         <w:pStyle w:val="BodyText"/>
       </w:pPr>
       <w:r>
+        <w:rPr>
+          <w:noProof/>
+        </w:rPr>
         <w:drawing>
           <wp:inline distT="0" distB="0" distL="0" distR="0" wp14:anchorId="67215F93" wp14:editId="3FEB2057">
             <wp:extent cx="2623683" cy="6581955"/>
@@ -5864,6 +7247,9 @@
         </w:drawing>
       </w:r>
       <w:r>
+        <w:rPr>
+          <w:noProof/>
+        </w:rPr>
         <w:drawing>
           <wp:inline distT="0" distB="0" distL="0" distR="0" wp14:anchorId="1614DAAE" wp14:editId="5BD947D7">
             <wp:extent cx="3053751" cy="6562502"/>
@@ -6070,6 +7456,11 @@
     </w:p>
     <w:p>
       <w:pPr>
+        <w:pStyle w:val="BodyText"/>
+      </w:pPr>
+    </w:p>
+    <w:p>
+      <w:pPr>
         <w:pStyle w:val="Heading5"/>
         <w:numPr>
           <w:ilvl w:val="0"/>
@@ -6083,6 +7474,1172 @@
     </w:p>
     <w:p>
       <w:pPr>
+        <w:pStyle w:val="BodyText"/>
+      </w:pPr>
+    </w:p>
+    <w:p>
+      <w:pPr>
+        <w:pStyle w:val="BodyText"/>
+        <w:rPr>
+          <w:b/>
+          <w:bCs/>
+          <w:szCs w:val="20"/>
+        </w:rPr>
+      </w:pPr>
+      <w:r>
+        <w:rPr>
+          <w:b/>
+          <w:bCs/>
+          <w:szCs w:val="20"/>
+        </w:rPr>
+        <w:t>Actors</w:t>
+      </w:r>
+    </w:p>
+    <w:p>
+      <w:pPr>
+        <w:pStyle w:val="BodyText"/>
+        <w:numPr>
+          <w:ilvl w:val="0"/>
+          <w:numId w:val="23"/>
+        </w:numPr>
+        <w:rPr>
+          <w:szCs w:val="20"/>
+        </w:rPr>
+      </w:pPr>
+      <w:r>
+        <w:rPr>
+          <w:b/>
+          <w:bCs/>
+          <w:szCs w:val="20"/>
+        </w:rPr>
+        <w:t>System Administrator</w:t>
+      </w:r>
+      <w:r>
+        <w:rPr>
+          <w:szCs w:val="20"/>
+        </w:rPr>
+        <w:t xml:space="preserve"> </w:t>
+      </w:r>
+    </w:p>
+    <w:p>
+      <w:pPr>
+        <w:pStyle w:val="BodyText"/>
+        <w:numPr>
+          <w:ilvl w:val="1"/>
+          <w:numId w:val="23"/>
+        </w:numPr>
+        <w:rPr>
+          <w:szCs w:val="20"/>
+        </w:rPr>
+      </w:pPr>
+      <w:r>
+        <w:rPr>
+          <w:szCs w:val="20"/>
+        </w:rPr>
+        <w:t>Manages system configurations and document types.</w:t>
+      </w:r>
+    </w:p>
+    <w:p>
+      <w:pPr>
+        <w:pStyle w:val="BodyText"/>
+        <w:numPr>
+          <w:ilvl w:val="0"/>
+          <w:numId w:val="23"/>
+        </w:numPr>
+        <w:rPr>
+          <w:szCs w:val="20"/>
+        </w:rPr>
+      </w:pPr>
+      <w:r>
+        <w:rPr>
+          <w:b/>
+          <w:bCs/>
+          <w:szCs w:val="20"/>
+        </w:rPr>
+        <w:t>Barangay Official</w:t>
+      </w:r>
+      <w:r>
+        <w:rPr>
+          <w:szCs w:val="20"/>
+        </w:rPr>
+        <w:t xml:space="preserve"> </w:t>
+      </w:r>
+    </w:p>
+    <w:p>
+      <w:pPr>
+        <w:pStyle w:val="BodyText"/>
+        <w:numPr>
+          <w:ilvl w:val="1"/>
+          <w:numId w:val="23"/>
+        </w:numPr>
+        <w:rPr>
+          <w:szCs w:val="20"/>
+        </w:rPr>
+      </w:pPr>
+      <w:r>
+        <w:rPr>
+          <w:szCs w:val="20"/>
+        </w:rPr>
+        <w:t>Approves requests, signs documents, and views statistics.</w:t>
+      </w:r>
+    </w:p>
+    <w:p>
+      <w:pPr>
+        <w:pStyle w:val="BodyText"/>
+        <w:numPr>
+          <w:ilvl w:val="0"/>
+          <w:numId w:val="23"/>
+        </w:numPr>
+        <w:rPr>
+          <w:szCs w:val="20"/>
+        </w:rPr>
+      </w:pPr>
+      <w:r>
+        <w:rPr>
+          <w:b/>
+          <w:bCs/>
+          <w:szCs w:val="20"/>
+        </w:rPr>
+        <w:t>Barangay Staff</w:t>
+      </w:r>
+      <w:r>
+        <w:rPr>
+          <w:szCs w:val="20"/>
+        </w:rPr>
+        <w:t xml:space="preserve"> </w:t>
+      </w:r>
+    </w:p>
+    <w:p>
+      <w:pPr>
+        <w:pStyle w:val="BodyText"/>
+        <w:numPr>
+          <w:ilvl w:val="1"/>
+          <w:numId w:val="23"/>
+        </w:numPr>
+        <w:rPr>
+          <w:szCs w:val="20"/>
+        </w:rPr>
+      </w:pPr>
+      <w:r>
+        <w:rPr>
+          <w:szCs w:val="20"/>
+        </w:rPr>
+        <w:t>Manages document processing and uploads.</w:t>
+      </w:r>
+    </w:p>
+    <w:p>
+      <w:pPr>
+        <w:pStyle w:val="BodyText"/>
+        <w:numPr>
+          <w:ilvl w:val="0"/>
+          <w:numId w:val="23"/>
+        </w:numPr>
+        <w:rPr>
+          <w:szCs w:val="20"/>
+        </w:rPr>
+      </w:pPr>
+      <w:r>
+        <w:rPr>
+          <w:b/>
+          <w:bCs/>
+          <w:szCs w:val="20"/>
+        </w:rPr>
+        <w:t>Resident</w:t>
+      </w:r>
+      <w:r>
+        <w:rPr>
+          <w:szCs w:val="20"/>
+        </w:rPr>
+        <w:t xml:space="preserve"> </w:t>
+      </w:r>
+    </w:p>
+    <w:p>
+      <w:pPr>
+        <w:pStyle w:val="BodyText"/>
+        <w:numPr>
+          <w:ilvl w:val="1"/>
+          <w:numId w:val="23"/>
+        </w:numPr>
+        <w:rPr>
+          <w:szCs w:val="20"/>
+        </w:rPr>
+      </w:pPr>
+      <w:r>
+        <w:rPr>
+          <w:szCs w:val="20"/>
+        </w:rPr>
+        <w:t>Requests, downloads, verifies, and tracks documents.</w:t>
+      </w:r>
+    </w:p>
+    <w:p>
+      <w:pPr>
+        <w:pStyle w:val="BodyText"/>
+        <w:rPr>
+          <w:szCs w:val="20"/>
+        </w:rPr>
+      </w:pPr>
+      <w:r>
+        <w:rPr>
+          <w:szCs w:val="20"/>
+        </w:rPr>
+        <w:pict w14:anchorId="4361D898">
+          <v:rect id="_x0000_i1073" style="width:0;height:1.5pt" o:hralign="center" o:hrstd="t" o:hr="t" fillcolor="#a0a0a0" stroked="f"/>
+        </w:pict>
+      </w:r>
+    </w:p>
+    <w:p>
+      <w:pPr>
+        <w:pStyle w:val="BodyText"/>
+        <w:rPr>
+          <w:b/>
+          <w:bCs/>
+          <w:szCs w:val="20"/>
+        </w:rPr>
+      </w:pPr>
+      <w:r>
+        <w:rPr>
+          <w:b/>
+          <w:bCs/>
+          <w:szCs w:val="20"/>
+        </w:rPr>
+        <w:t>Use Cases and Relationships</w:t>
+      </w:r>
+    </w:p>
+    <w:p>
+      <w:pPr>
+        <w:pStyle w:val="BodyText"/>
+        <w:numPr>
+          <w:ilvl w:val="0"/>
+          <w:numId w:val="23"/>
+        </w:numPr>
+        <w:rPr>
+          <w:b/>
+          <w:bCs/>
+          <w:szCs w:val="20"/>
+        </w:rPr>
+      </w:pPr>
+      <w:r>
+        <w:rPr>
+          <w:b/>
+          <w:bCs/>
+          <w:szCs w:val="20"/>
+        </w:rPr>
+        <w:t>System Administrator</w:t>
+      </w:r>
+    </w:p>
+    <w:p>
+      <w:pPr>
+        <w:pStyle w:val="BodyText"/>
+        <w:numPr>
+          <w:ilvl w:val="0"/>
+          <w:numId w:val="24"/>
+        </w:numPr>
+        <w:rPr>
+          <w:szCs w:val="20"/>
+        </w:rPr>
+      </w:pPr>
+      <w:r>
+        <w:rPr>
+          <w:b/>
+          <w:bCs/>
+          <w:szCs w:val="20"/>
+        </w:rPr>
+        <w:t>Generate Audit Reports</w:t>
+      </w:r>
+      <w:r>
+        <w:rPr>
+          <w:szCs w:val="20"/>
+        </w:rPr>
+        <w:t xml:space="preserve"> </w:t>
+      </w:r>
+    </w:p>
+    <w:p>
+      <w:pPr>
+        <w:pStyle w:val="BodyText"/>
+        <w:numPr>
+          <w:ilvl w:val="1"/>
+          <w:numId w:val="24"/>
+        </w:numPr>
+        <w:rPr>
+          <w:szCs w:val="20"/>
+        </w:rPr>
+      </w:pPr>
+      <w:r>
+        <w:rPr>
+          <w:szCs w:val="20"/>
+        </w:rPr>
+        <w:t xml:space="preserve">Includes: </w:t>
+      </w:r>
+    </w:p>
+    <w:p>
+      <w:pPr>
+        <w:pStyle w:val="BodyText"/>
+        <w:numPr>
+          <w:ilvl w:val="2"/>
+          <w:numId w:val="24"/>
+        </w:numPr>
+        <w:rPr>
+          <w:szCs w:val="20"/>
+        </w:rPr>
+      </w:pPr>
+      <w:r>
+        <w:rPr>
+          <w:b/>
+          <w:bCs/>
+          <w:szCs w:val="20"/>
+        </w:rPr>
+        <w:t>Track Document Access History</w:t>
+      </w:r>
+      <w:r>
+        <w:rPr>
+          <w:szCs w:val="20"/>
+        </w:rPr>
+        <w:t xml:space="preserve"> (ensures audit reports contain access data).</w:t>
+      </w:r>
+    </w:p>
+    <w:p>
+      <w:pPr>
+        <w:pStyle w:val="BodyText"/>
+        <w:numPr>
+          <w:ilvl w:val="0"/>
+          <w:numId w:val="24"/>
+        </w:numPr>
+        <w:rPr>
+          <w:szCs w:val="20"/>
+        </w:rPr>
+      </w:pPr>
+      <w:r>
+        <w:rPr>
+          <w:b/>
+          <w:bCs/>
+          <w:szCs w:val="20"/>
+        </w:rPr>
+        <w:t>Manage Document Types</w:t>
+      </w:r>
+      <w:r>
+        <w:rPr>
+          <w:szCs w:val="20"/>
+        </w:rPr>
+        <w:t xml:space="preserve"> </w:t>
+      </w:r>
+    </w:p>
+    <w:p>
+      <w:pPr>
+        <w:pStyle w:val="BodyText"/>
+        <w:numPr>
+          <w:ilvl w:val="1"/>
+          <w:numId w:val="24"/>
+        </w:numPr>
+        <w:rPr>
+          <w:szCs w:val="20"/>
+        </w:rPr>
+      </w:pPr>
+      <w:r>
+        <w:rPr>
+          <w:szCs w:val="20"/>
+        </w:rPr>
+        <w:t>Independent task to organize document categories.</w:t>
+      </w:r>
+    </w:p>
+    <w:p>
+      <w:pPr>
+        <w:pStyle w:val="BodyText"/>
+        <w:numPr>
+          <w:ilvl w:val="0"/>
+          <w:numId w:val="24"/>
+        </w:numPr>
+        <w:rPr>
+          <w:szCs w:val="20"/>
+        </w:rPr>
+      </w:pPr>
+      <w:r>
+        <w:rPr>
+          <w:b/>
+          <w:bCs/>
+          <w:szCs w:val="20"/>
+        </w:rPr>
+        <w:t>Configure Document Templates</w:t>
+      </w:r>
+      <w:r>
+        <w:rPr>
+          <w:szCs w:val="20"/>
+        </w:rPr>
+        <w:t xml:space="preserve"> </w:t>
+      </w:r>
+    </w:p>
+    <w:p>
+      <w:pPr>
+        <w:pStyle w:val="BodyText"/>
+        <w:numPr>
+          <w:ilvl w:val="1"/>
+          <w:numId w:val="24"/>
+        </w:numPr>
+        <w:rPr>
+          <w:szCs w:val="20"/>
+        </w:rPr>
+      </w:pPr>
+      <w:proofErr w:type="gramStart"/>
+      <w:r>
+        <w:rPr>
+          <w:szCs w:val="20"/>
+        </w:rPr>
+        <w:t>Manages</w:t>
+      </w:r>
+      <w:proofErr w:type="gramEnd"/>
+      <w:r>
+        <w:rPr>
+          <w:szCs w:val="20"/>
+        </w:rPr>
+        <w:t xml:space="preserve"> predefined templates for documents.</w:t>
+      </w:r>
+    </w:p>
+    <w:p>
+      <w:pPr>
+        <w:pStyle w:val="BodyText"/>
+        <w:numPr>
+          <w:ilvl w:val="0"/>
+          <w:numId w:val="23"/>
+        </w:numPr>
+        <w:rPr>
+          <w:b/>
+          <w:bCs/>
+          <w:szCs w:val="20"/>
+        </w:rPr>
+      </w:pPr>
+      <w:r>
+        <w:rPr>
+          <w:b/>
+          <w:bCs/>
+          <w:szCs w:val="20"/>
+        </w:rPr>
+        <w:t>Barangay Official</w:t>
+      </w:r>
+    </w:p>
+    <w:p>
+      <w:pPr>
+        <w:pStyle w:val="BodyText"/>
+        <w:numPr>
+          <w:ilvl w:val="0"/>
+          <w:numId w:val="25"/>
+        </w:numPr>
+        <w:rPr>
+          <w:szCs w:val="20"/>
+        </w:rPr>
+      </w:pPr>
+      <w:proofErr w:type="gramStart"/>
+      <w:r>
+        <w:rPr>
+          <w:b/>
+          <w:bCs/>
+          <w:szCs w:val="20"/>
+        </w:rPr>
+        <w:t>Approve</w:t>
+      </w:r>
+      <w:proofErr w:type="gramEnd"/>
+      <w:r>
+        <w:rPr>
+          <w:b/>
+          <w:bCs/>
+          <w:szCs w:val="20"/>
+        </w:rPr>
+        <w:t xml:space="preserve"> Document Request</w:t>
+      </w:r>
+      <w:r>
+        <w:rPr>
+          <w:szCs w:val="20"/>
+        </w:rPr>
+        <w:t xml:space="preserve"> </w:t>
+      </w:r>
+    </w:p>
+    <w:p>
+      <w:pPr>
+        <w:pStyle w:val="BodyText"/>
+        <w:numPr>
+          <w:ilvl w:val="1"/>
+          <w:numId w:val="25"/>
+        </w:numPr>
+        <w:rPr>
+          <w:szCs w:val="20"/>
+        </w:rPr>
+      </w:pPr>
+      <w:r>
+        <w:rPr>
+          <w:szCs w:val="20"/>
+        </w:rPr>
+        <w:t xml:space="preserve">Includes: </w:t>
+      </w:r>
+    </w:p>
+    <w:p>
+      <w:pPr>
+        <w:pStyle w:val="BodyText"/>
+        <w:numPr>
+          <w:ilvl w:val="2"/>
+          <w:numId w:val="25"/>
+        </w:numPr>
+        <w:rPr>
+          <w:szCs w:val="20"/>
+        </w:rPr>
+      </w:pPr>
+      <w:r>
+        <w:rPr>
+          <w:b/>
+          <w:bCs/>
+          <w:szCs w:val="20"/>
+        </w:rPr>
+        <w:t>Sign Digital Documents</w:t>
+      </w:r>
+      <w:r>
+        <w:rPr>
+          <w:szCs w:val="20"/>
+        </w:rPr>
+        <w:t xml:space="preserve"> (required to confirm document authenticity).</w:t>
+      </w:r>
+    </w:p>
+    <w:p>
+      <w:pPr>
+        <w:pStyle w:val="BodyText"/>
+        <w:numPr>
+          <w:ilvl w:val="0"/>
+          <w:numId w:val="25"/>
+        </w:numPr>
+        <w:rPr>
+          <w:szCs w:val="20"/>
+        </w:rPr>
+      </w:pPr>
+      <w:r>
+        <w:rPr>
+          <w:b/>
+          <w:bCs/>
+          <w:szCs w:val="20"/>
+        </w:rPr>
+        <w:t>View Document Statistics</w:t>
+      </w:r>
+      <w:r>
+        <w:rPr>
+          <w:szCs w:val="20"/>
+        </w:rPr>
+        <w:t xml:space="preserve"> </w:t>
+      </w:r>
+    </w:p>
+    <w:p>
+      <w:pPr>
+        <w:pStyle w:val="BodyText"/>
+        <w:numPr>
+          <w:ilvl w:val="1"/>
+          <w:numId w:val="25"/>
+        </w:numPr>
+        <w:rPr>
+          <w:szCs w:val="20"/>
+        </w:rPr>
+      </w:pPr>
+      <w:r>
+        <w:rPr>
+          <w:szCs w:val="20"/>
+        </w:rPr>
+        <w:t>Independent task for data analysis and reporting.</w:t>
+      </w:r>
+    </w:p>
+    <w:p>
+      <w:pPr>
+        <w:pStyle w:val="BodyText"/>
+        <w:numPr>
+          <w:ilvl w:val="0"/>
+          <w:numId w:val="23"/>
+        </w:numPr>
+        <w:rPr>
+          <w:b/>
+          <w:bCs/>
+          <w:szCs w:val="20"/>
+        </w:rPr>
+      </w:pPr>
+      <w:r>
+        <w:rPr>
+          <w:b/>
+          <w:bCs/>
+          <w:szCs w:val="20"/>
+        </w:rPr>
+        <w:t>Barangay Staff</w:t>
+      </w:r>
+    </w:p>
+    <w:p>
+      <w:pPr>
+        <w:pStyle w:val="BodyText"/>
+        <w:numPr>
+          <w:ilvl w:val="0"/>
+          <w:numId w:val="26"/>
+        </w:numPr>
+        <w:rPr>
+          <w:szCs w:val="20"/>
+        </w:rPr>
+      </w:pPr>
+      <w:r>
+        <w:rPr>
+          <w:b/>
+          <w:bCs/>
+          <w:szCs w:val="20"/>
+        </w:rPr>
+        <w:t>Process Document Requests</w:t>
+      </w:r>
+      <w:r>
+        <w:rPr>
+          <w:szCs w:val="20"/>
+        </w:rPr>
+        <w:t xml:space="preserve"> </w:t>
+      </w:r>
+    </w:p>
+    <w:p>
+      <w:pPr>
+        <w:pStyle w:val="BodyText"/>
+        <w:numPr>
+          <w:ilvl w:val="1"/>
+          <w:numId w:val="26"/>
+        </w:numPr>
+        <w:rPr>
+          <w:szCs w:val="20"/>
+        </w:rPr>
+      </w:pPr>
+      <w:r>
+        <w:rPr>
+          <w:szCs w:val="20"/>
+        </w:rPr>
+        <w:t xml:space="preserve">Includes: </w:t>
+      </w:r>
+    </w:p>
+    <w:p>
+      <w:pPr>
+        <w:pStyle w:val="BodyText"/>
+        <w:numPr>
+          <w:ilvl w:val="2"/>
+          <w:numId w:val="26"/>
+        </w:numPr>
+        <w:rPr>
+          <w:szCs w:val="20"/>
+        </w:rPr>
+      </w:pPr>
+      <w:r>
+        <w:rPr>
+          <w:b/>
+          <w:bCs/>
+          <w:szCs w:val="20"/>
+        </w:rPr>
+        <w:t>Upload Documents</w:t>
+      </w:r>
+      <w:r>
+        <w:rPr>
+          <w:szCs w:val="20"/>
+        </w:rPr>
+        <w:t xml:space="preserve"> (mandatory to fulfill requests).</w:t>
+      </w:r>
+    </w:p>
+    <w:p>
+      <w:pPr>
+        <w:pStyle w:val="BodyText"/>
+        <w:numPr>
+          <w:ilvl w:val="0"/>
+          <w:numId w:val="26"/>
+        </w:numPr>
+        <w:rPr>
+          <w:szCs w:val="20"/>
+        </w:rPr>
+      </w:pPr>
+      <w:r>
+        <w:rPr>
+          <w:b/>
+          <w:bCs/>
+          <w:szCs w:val="20"/>
+        </w:rPr>
+        <w:t>Review Document Requests</w:t>
+      </w:r>
+      <w:r>
+        <w:rPr>
+          <w:szCs w:val="20"/>
+        </w:rPr>
+        <w:t xml:space="preserve"> </w:t>
+      </w:r>
+    </w:p>
+    <w:p>
+      <w:pPr>
+        <w:pStyle w:val="BodyText"/>
+        <w:numPr>
+          <w:ilvl w:val="1"/>
+          <w:numId w:val="26"/>
+        </w:numPr>
+        <w:rPr>
+          <w:szCs w:val="20"/>
+        </w:rPr>
+      </w:pPr>
+      <w:r>
+        <w:rPr>
+          <w:szCs w:val="20"/>
+        </w:rPr>
+        <w:t>Standalone process to assess document requests.</w:t>
+      </w:r>
+    </w:p>
+    <w:p>
+      <w:pPr>
+        <w:pStyle w:val="BodyText"/>
+        <w:numPr>
+          <w:ilvl w:val="0"/>
+          <w:numId w:val="23"/>
+        </w:numPr>
+        <w:rPr>
+          <w:b/>
+          <w:bCs/>
+          <w:szCs w:val="20"/>
+        </w:rPr>
+      </w:pPr>
+      <w:r>
+        <w:rPr>
+          <w:b/>
+          <w:bCs/>
+          <w:szCs w:val="20"/>
+        </w:rPr>
+        <w:t>Resident</w:t>
+      </w:r>
+    </w:p>
+    <w:p>
+      <w:pPr>
+        <w:pStyle w:val="BodyText"/>
+        <w:numPr>
+          <w:ilvl w:val="0"/>
+          <w:numId w:val="27"/>
+        </w:numPr>
+        <w:rPr>
+          <w:szCs w:val="20"/>
+        </w:rPr>
+      </w:pPr>
+      <w:r>
+        <w:rPr>
+          <w:b/>
+          <w:bCs/>
+          <w:szCs w:val="20"/>
+        </w:rPr>
+        <w:t>Request Document</w:t>
+      </w:r>
+      <w:r>
+        <w:rPr>
+          <w:szCs w:val="20"/>
+        </w:rPr>
+        <w:t xml:space="preserve"> </w:t>
+      </w:r>
+    </w:p>
+    <w:p>
+      <w:pPr>
+        <w:pStyle w:val="BodyText"/>
+        <w:numPr>
+          <w:ilvl w:val="1"/>
+          <w:numId w:val="27"/>
+        </w:numPr>
+        <w:rPr>
+          <w:szCs w:val="20"/>
+        </w:rPr>
+      </w:pPr>
+      <w:r>
+        <w:rPr>
+          <w:szCs w:val="20"/>
+        </w:rPr>
+        <w:t xml:space="preserve">Includes: </w:t>
+      </w:r>
+    </w:p>
+    <w:p>
+      <w:pPr>
+        <w:pStyle w:val="BodyText"/>
+        <w:numPr>
+          <w:ilvl w:val="2"/>
+          <w:numId w:val="27"/>
+        </w:numPr>
+        <w:rPr>
+          <w:szCs w:val="20"/>
+        </w:rPr>
+      </w:pPr>
+      <w:r>
+        <w:rPr>
+          <w:b/>
+          <w:bCs/>
+          <w:szCs w:val="20"/>
+        </w:rPr>
+        <w:t>Browse Available Documents</w:t>
+      </w:r>
+      <w:r>
+        <w:rPr>
+          <w:szCs w:val="20"/>
+        </w:rPr>
+        <w:t xml:space="preserve"> (to select needed files).</w:t>
+      </w:r>
+    </w:p>
+    <w:p>
+      <w:pPr>
+        <w:pStyle w:val="BodyText"/>
+        <w:numPr>
+          <w:ilvl w:val="0"/>
+          <w:numId w:val="27"/>
+        </w:numPr>
+        <w:rPr>
+          <w:szCs w:val="20"/>
+        </w:rPr>
+      </w:pPr>
+      <w:r>
+        <w:rPr>
+          <w:b/>
+          <w:bCs/>
+          <w:szCs w:val="20"/>
+        </w:rPr>
+        <w:lastRenderedPageBreak/>
+        <w:t>Download Document</w:t>
+      </w:r>
+      <w:r>
+        <w:rPr>
+          <w:szCs w:val="20"/>
+        </w:rPr>
+        <w:t xml:space="preserve"> </w:t>
+      </w:r>
+    </w:p>
+    <w:p>
+      <w:pPr>
+        <w:pStyle w:val="BodyText"/>
+        <w:numPr>
+          <w:ilvl w:val="1"/>
+          <w:numId w:val="27"/>
+        </w:numPr>
+        <w:rPr>
+          <w:szCs w:val="20"/>
+        </w:rPr>
+      </w:pPr>
+      <w:r>
+        <w:rPr>
+          <w:szCs w:val="20"/>
+        </w:rPr>
+        <w:t xml:space="preserve">Includes: </w:t>
+      </w:r>
+    </w:p>
+    <w:p>
+      <w:pPr>
+        <w:pStyle w:val="BodyText"/>
+        <w:numPr>
+          <w:ilvl w:val="2"/>
+          <w:numId w:val="27"/>
+        </w:numPr>
+        <w:rPr>
+          <w:szCs w:val="20"/>
+        </w:rPr>
+      </w:pPr>
+      <w:r>
+        <w:rPr>
+          <w:b/>
+          <w:bCs/>
+          <w:szCs w:val="20"/>
+        </w:rPr>
+        <w:t>Verify Document Authenticity</w:t>
+      </w:r>
+      <w:r>
+        <w:rPr>
+          <w:szCs w:val="20"/>
+        </w:rPr>
+        <w:t xml:space="preserve"> (ensures files are verified before download).</w:t>
+      </w:r>
+    </w:p>
+    <w:p>
+      <w:pPr>
+        <w:pStyle w:val="BodyText"/>
+        <w:numPr>
+          <w:ilvl w:val="0"/>
+          <w:numId w:val="27"/>
+        </w:numPr>
+        <w:rPr>
+          <w:szCs w:val="20"/>
+        </w:rPr>
+      </w:pPr>
+      <w:r>
+        <w:rPr>
+          <w:b/>
+          <w:bCs/>
+          <w:szCs w:val="20"/>
+        </w:rPr>
+        <w:t>Track Document Request</w:t>
+      </w:r>
+      <w:r>
+        <w:rPr>
+          <w:szCs w:val="20"/>
+        </w:rPr>
+        <w:t xml:space="preserve"> </w:t>
+      </w:r>
+    </w:p>
+    <w:p>
+      <w:pPr>
+        <w:pStyle w:val="BodyText"/>
+        <w:numPr>
+          <w:ilvl w:val="1"/>
+          <w:numId w:val="27"/>
+        </w:numPr>
+        <w:rPr>
+          <w:szCs w:val="20"/>
+        </w:rPr>
+      </w:pPr>
+      <w:r>
+        <w:rPr>
+          <w:szCs w:val="20"/>
+        </w:rPr>
+        <w:t xml:space="preserve">Includes: </w:t>
+      </w:r>
+    </w:p>
+    <w:p>
+      <w:pPr>
+        <w:pStyle w:val="BodyText"/>
+        <w:numPr>
+          <w:ilvl w:val="2"/>
+          <w:numId w:val="27"/>
+        </w:numPr>
+        <w:rPr>
+          <w:szCs w:val="20"/>
+        </w:rPr>
+      </w:pPr>
+      <w:r>
+        <w:rPr>
+          <w:b/>
+          <w:bCs/>
+          <w:szCs w:val="20"/>
+        </w:rPr>
+        <w:t>View Request Status</w:t>
+      </w:r>
+      <w:r>
+        <w:rPr>
+          <w:szCs w:val="20"/>
+        </w:rPr>
+        <w:t xml:space="preserve"> (for real-time updates).</w:t>
+      </w:r>
+    </w:p>
+    <w:p>
+      <w:pPr>
+        <w:pStyle w:val="BodyText"/>
+        <w:rPr>
+          <w:szCs w:val="20"/>
+        </w:rPr>
+      </w:pPr>
+      <w:r>
+        <w:rPr>
+          <w:szCs w:val="20"/>
+        </w:rPr>
+        <w:pict w14:anchorId="1BBF0F05">
+          <v:rect id="_x0000_i1074" style="width:0;height:1.5pt" o:hralign="center" o:hrstd="t" o:hr="t" fillcolor="#a0a0a0" stroked="f"/>
+        </w:pict>
+      </w:r>
+    </w:p>
+    <w:p>
+      <w:pPr>
+        <w:pStyle w:val="BodyText"/>
+        <w:rPr>
+          <w:b/>
+          <w:bCs/>
+          <w:szCs w:val="20"/>
+        </w:rPr>
+      </w:pPr>
+      <w:r>
+        <w:rPr>
+          <w:b/>
+          <w:bCs/>
+          <w:szCs w:val="20"/>
+        </w:rPr>
+        <w:t>Key Relationship Notes</w:t>
+      </w:r>
+    </w:p>
+    <w:p>
+      <w:pPr>
+        <w:pStyle w:val="BodyText"/>
+        <w:numPr>
+          <w:ilvl w:val="0"/>
+          <w:numId w:val="28"/>
+        </w:numPr>
+        <w:rPr>
+          <w:szCs w:val="20"/>
+        </w:rPr>
+      </w:pPr>
+      <w:r>
+        <w:rPr>
+          <w:b/>
+          <w:bCs/>
+          <w:szCs w:val="20"/>
+        </w:rPr>
+        <w:t>&lt;&lt;Include&gt;&gt;</w:t>
+      </w:r>
+      <w:r>
+        <w:rPr>
+          <w:szCs w:val="20"/>
+        </w:rPr>
+        <w:t>: Shows necessary steps for the primary use case to function properly.</w:t>
+      </w:r>
+    </w:p>
+    <w:p>
+      <w:pPr>
+        <w:pStyle w:val="BodyText"/>
+        <w:numPr>
+          <w:ilvl w:val="0"/>
+          <w:numId w:val="28"/>
+        </w:numPr>
+        <w:rPr>
+          <w:szCs w:val="20"/>
+        </w:rPr>
+      </w:pPr>
+      <w:r>
+        <w:rPr>
+          <w:szCs w:val="20"/>
+        </w:rPr>
+        <w:t xml:space="preserve">For instance: </w:t>
+      </w:r>
+    </w:p>
+    <w:p>
+      <w:pPr>
+        <w:pStyle w:val="BodyText"/>
+        <w:numPr>
+          <w:ilvl w:val="1"/>
+          <w:numId w:val="28"/>
+        </w:numPr>
+        <w:rPr>
+          <w:szCs w:val="20"/>
+        </w:rPr>
+      </w:pPr>
+      <w:r>
+        <w:rPr>
+          <w:b/>
+          <w:bCs/>
+          <w:szCs w:val="20"/>
+        </w:rPr>
+        <w:t>Track Document Access History</w:t>
+      </w:r>
+      <w:r>
+        <w:rPr>
+          <w:szCs w:val="20"/>
+        </w:rPr>
+        <w:t xml:space="preserve"> is crucial for generating accurate </w:t>
+      </w:r>
+      <w:r>
+        <w:rPr>
+          <w:b/>
+          <w:bCs/>
+          <w:szCs w:val="20"/>
+        </w:rPr>
+        <w:t>Audit Reports</w:t>
+      </w:r>
+      <w:r>
+        <w:rPr>
+          <w:szCs w:val="20"/>
+        </w:rPr>
+        <w:t>.</w:t>
+      </w:r>
+    </w:p>
+    <w:p>
+      <w:pPr>
+        <w:pStyle w:val="BodyText"/>
+        <w:numPr>
+          <w:ilvl w:val="1"/>
+          <w:numId w:val="28"/>
+        </w:numPr>
+        <w:rPr>
+          <w:szCs w:val="20"/>
+        </w:rPr>
+      </w:pPr>
+      <w:r>
+        <w:rPr>
+          <w:b/>
+          <w:bCs/>
+          <w:szCs w:val="20"/>
+        </w:rPr>
+        <w:t>Sign Digital Documents</w:t>
+      </w:r>
+      <w:r>
+        <w:rPr>
+          <w:szCs w:val="20"/>
+        </w:rPr>
+        <w:t xml:space="preserve"> </w:t>
+      </w:r>
+      <w:proofErr w:type="gramStart"/>
+      <w:r>
+        <w:rPr>
+          <w:szCs w:val="20"/>
+        </w:rPr>
+        <w:t>is</w:t>
+      </w:r>
+      <w:proofErr w:type="gramEnd"/>
+      <w:r>
+        <w:rPr>
+          <w:szCs w:val="20"/>
+        </w:rPr>
+        <w:t xml:space="preserve"> essential to </w:t>
+      </w:r>
+      <w:r>
+        <w:rPr>
+          <w:b/>
+          <w:bCs/>
+          <w:szCs w:val="20"/>
+        </w:rPr>
+        <w:t>Approve Document Request</w:t>
+      </w:r>
+      <w:r>
+        <w:rPr>
+          <w:szCs w:val="20"/>
+        </w:rPr>
+        <w:t>.</w:t>
+      </w:r>
+    </w:p>
+    <w:p>
+      <w:pPr>
+        <w:pStyle w:val="BodyText"/>
+        <w:rPr>
+          <w:szCs w:val="20"/>
+        </w:rPr>
+      </w:pPr>
+      <w:r>
+        <w:rPr>
+          <w:szCs w:val="20"/>
+        </w:rPr>
+        <w:pict w14:anchorId="0BAFF774">
+          <v:rect id="_x0000_i1075" style="width:0;height:1.5pt" o:hralign="center" o:hrstd="t" o:hr="t" fillcolor="#a0a0a0" stroked="f"/>
+        </w:pict>
+      </w:r>
+    </w:p>
+    <w:p>
+      <w:pPr>
+        <w:pStyle w:val="BodyText"/>
+        <w:rPr>
+          <w:b/>
+          <w:bCs/>
+          <w:szCs w:val="20"/>
+        </w:rPr>
+      </w:pPr>
+      <w:r>
+        <w:rPr>
+          <w:b/>
+          <w:bCs/>
+          <w:szCs w:val="20"/>
+        </w:rPr>
+        <w:t>Summary</w:t>
+      </w:r>
+    </w:p>
+    <w:p>
+      <w:pPr>
+        <w:pStyle w:val="BodyText"/>
+        <w:rPr>
+          <w:szCs w:val="20"/>
+        </w:rPr>
+      </w:pPr>
+      <w:r>
+        <w:rPr>
+          <w:szCs w:val="20"/>
+        </w:rPr>
+        <w:t>This system effectively supports a structured document management process with clear responsibilities for administrators, officials, staff, and residents. The detailed relationships highlight crucial dependencies ensuring security, document integrity, and efficient service delivery.</w:t>
+      </w:r>
+    </w:p>
+    <w:p>
+      <w:pPr>
+        <w:pStyle w:val="BodyText"/>
+      </w:pPr>
+    </w:p>
+    <w:p>
+      <w:pPr>
+        <w:pStyle w:val="BodyText"/>
+      </w:pPr>
+    </w:p>
+    <w:p>
+      <w:pPr>
         <w:pStyle w:val="Heading5"/>
         <w:numPr>
           <w:ilvl w:val="0"/>
@@ -6090,6 +8647,7 @@
         </w:numPr>
       </w:pPr>
       <w:r>
+        <w:lastRenderedPageBreak/>
         <w:t>Activity Diagram</w:t>
       </w:r>
     </w:p>
@@ -6156,6 +8714,9 @@
         <w:pStyle w:val="BodyText"/>
       </w:pPr>
       <w:r>
+        <w:rPr>
+          <w:noProof/>
+        </w:rPr>
         <w:drawing>
           <wp:inline distT="0" distB="0" distL="0" distR="0" wp14:anchorId="715C88ED" wp14:editId="7A61CC14">
             <wp:extent cx="2838846" cy="6163535"/>
@@ -7023,6 +9584,453 @@
     </w:lvl>
   </w:abstractNum>
   <w:abstractNum w:abstractNumId="3" w15:restartNumberingAfterBreak="0">
+    <w:nsid w:val="017A5755"/>
+    <w:multiLevelType w:val="multilevel"/>
+    <w:tmpl w:val="562E8D68"/>
+    <w:lvl w:ilvl="0">
+      <w:start w:val="1"/>
+      <w:numFmt w:val="bullet"/>
+      <w:lvlText w:val=""/>
+      <w:lvlJc w:val="left"/>
+      <w:pPr>
+        <w:tabs>
+          <w:tab w:val="num" w:pos="720"/>
+        </w:tabs>
+        <w:ind w:left="720" w:hanging="360"/>
+      </w:pPr>
+      <w:rPr>
+        <w:rFonts w:ascii="Symbol" w:hAnsi="Symbol" w:hint="default"/>
+        <w:sz w:val="20"/>
+      </w:rPr>
+    </w:lvl>
+    <w:lvl w:ilvl="1" w:tentative="1">
+      <w:start w:val="1"/>
+      <w:numFmt w:val="bullet"/>
+      <w:lvlText w:val="o"/>
+      <w:lvlJc w:val="left"/>
+      <w:pPr>
+        <w:tabs>
+          <w:tab w:val="num" w:pos="1440"/>
+        </w:tabs>
+        <w:ind w:left="1440" w:hanging="360"/>
+      </w:pPr>
+      <w:rPr>
+        <w:rFonts w:ascii="Courier New" w:hAnsi="Courier New" w:hint="default"/>
+        <w:sz w:val="20"/>
+      </w:rPr>
+    </w:lvl>
+    <w:lvl w:ilvl="2" w:tentative="1">
+      <w:start w:val="1"/>
+      <w:numFmt w:val="bullet"/>
+      <w:lvlText w:val=""/>
+      <w:lvlJc w:val="left"/>
+      <w:pPr>
+        <w:tabs>
+          <w:tab w:val="num" w:pos="2160"/>
+        </w:tabs>
+        <w:ind w:left="2160" w:hanging="360"/>
+      </w:pPr>
+      <w:rPr>
+        <w:rFonts w:ascii="Wingdings" w:hAnsi="Wingdings" w:hint="default"/>
+        <w:sz w:val="20"/>
+      </w:rPr>
+    </w:lvl>
+    <w:lvl w:ilvl="3" w:tentative="1">
+      <w:start w:val="1"/>
+      <w:numFmt w:val="bullet"/>
+      <w:lvlText w:val=""/>
+      <w:lvlJc w:val="left"/>
+      <w:pPr>
+        <w:tabs>
+          <w:tab w:val="num" w:pos="2880"/>
+        </w:tabs>
+        <w:ind w:left="2880" w:hanging="360"/>
+      </w:pPr>
+      <w:rPr>
+        <w:rFonts w:ascii="Wingdings" w:hAnsi="Wingdings" w:hint="default"/>
+        <w:sz w:val="20"/>
+      </w:rPr>
+    </w:lvl>
+    <w:lvl w:ilvl="4" w:tentative="1">
+      <w:start w:val="1"/>
+      <w:numFmt w:val="bullet"/>
+      <w:lvlText w:val=""/>
+      <w:lvlJc w:val="left"/>
+      <w:pPr>
+        <w:tabs>
+          <w:tab w:val="num" w:pos="3600"/>
+        </w:tabs>
+        <w:ind w:left="3600" w:hanging="360"/>
+      </w:pPr>
+      <w:rPr>
+        <w:rFonts w:ascii="Wingdings" w:hAnsi="Wingdings" w:hint="default"/>
+        <w:sz w:val="20"/>
+      </w:rPr>
+    </w:lvl>
+    <w:lvl w:ilvl="5" w:tentative="1">
+      <w:start w:val="1"/>
+      <w:numFmt w:val="bullet"/>
+      <w:lvlText w:val=""/>
+      <w:lvlJc w:val="left"/>
+      <w:pPr>
+        <w:tabs>
+          <w:tab w:val="num" w:pos="4320"/>
+        </w:tabs>
+        <w:ind w:left="4320" w:hanging="360"/>
+      </w:pPr>
+      <w:rPr>
+        <w:rFonts w:ascii="Wingdings" w:hAnsi="Wingdings" w:hint="default"/>
+        <w:sz w:val="20"/>
+      </w:rPr>
+    </w:lvl>
+    <w:lvl w:ilvl="6" w:tentative="1">
+      <w:start w:val="1"/>
+      <w:numFmt w:val="bullet"/>
+      <w:lvlText w:val=""/>
+      <w:lvlJc w:val="left"/>
+      <w:pPr>
+        <w:tabs>
+          <w:tab w:val="num" w:pos="5040"/>
+        </w:tabs>
+        <w:ind w:left="5040" w:hanging="360"/>
+      </w:pPr>
+      <w:rPr>
+        <w:rFonts w:ascii="Wingdings" w:hAnsi="Wingdings" w:hint="default"/>
+        <w:sz w:val="20"/>
+      </w:rPr>
+    </w:lvl>
+    <w:lvl w:ilvl="7" w:tentative="1">
+      <w:start w:val="1"/>
+      <w:numFmt w:val="bullet"/>
+      <w:lvlText w:val=""/>
+      <w:lvlJc w:val="left"/>
+      <w:pPr>
+        <w:tabs>
+          <w:tab w:val="num" w:pos="5760"/>
+        </w:tabs>
+        <w:ind w:left="5760" w:hanging="360"/>
+      </w:pPr>
+      <w:rPr>
+        <w:rFonts w:ascii="Wingdings" w:hAnsi="Wingdings" w:hint="default"/>
+        <w:sz w:val="20"/>
+      </w:rPr>
+    </w:lvl>
+    <w:lvl w:ilvl="8" w:tentative="1">
+      <w:start w:val="1"/>
+      <w:numFmt w:val="bullet"/>
+      <w:lvlText w:val=""/>
+      <w:lvlJc w:val="left"/>
+      <w:pPr>
+        <w:tabs>
+          <w:tab w:val="num" w:pos="6480"/>
+        </w:tabs>
+        <w:ind w:left="6480" w:hanging="360"/>
+      </w:pPr>
+      <w:rPr>
+        <w:rFonts w:ascii="Wingdings" w:hAnsi="Wingdings" w:hint="default"/>
+        <w:sz w:val="20"/>
+      </w:rPr>
+    </w:lvl>
+  </w:abstractNum>
+  <w:abstractNum w:abstractNumId="4" w15:restartNumberingAfterBreak="0">
+    <w:nsid w:val="08A3175B"/>
+    <w:multiLevelType w:val="multilevel"/>
+    <w:tmpl w:val="51FECF36"/>
+    <w:lvl w:ilvl="0">
+      <w:start w:val="1"/>
+      <w:numFmt w:val="bullet"/>
+      <w:lvlText w:val=""/>
+      <w:lvlJc w:val="left"/>
+      <w:pPr>
+        <w:tabs>
+          <w:tab w:val="num" w:pos="720"/>
+        </w:tabs>
+        <w:ind w:left="720" w:hanging="360"/>
+      </w:pPr>
+      <w:rPr>
+        <w:rFonts w:ascii="Symbol" w:hAnsi="Symbol" w:hint="default"/>
+        <w:sz w:val="20"/>
+      </w:rPr>
+    </w:lvl>
+    <w:lvl w:ilvl="1">
+      <w:start w:val="1"/>
+      <w:numFmt w:val="bullet"/>
+      <w:lvlText w:val="o"/>
+      <w:lvlJc w:val="left"/>
+      <w:pPr>
+        <w:tabs>
+          <w:tab w:val="num" w:pos="1440"/>
+        </w:tabs>
+        <w:ind w:left="1440" w:hanging="360"/>
+      </w:pPr>
+      <w:rPr>
+        <w:rFonts w:ascii="Courier New" w:hAnsi="Courier New" w:hint="default"/>
+        <w:sz w:val="20"/>
+      </w:rPr>
+    </w:lvl>
+    <w:lvl w:ilvl="2" w:tentative="1">
+      <w:start w:val="1"/>
+      <w:numFmt w:val="bullet"/>
+      <w:lvlText w:val=""/>
+      <w:lvlJc w:val="left"/>
+      <w:pPr>
+        <w:tabs>
+          <w:tab w:val="num" w:pos="2160"/>
+        </w:tabs>
+        <w:ind w:left="2160" w:hanging="360"/>
+      </w:pPr>
+      <w:rPr>
+        <w:rFonts w:ascii="Wingdings" w:hAnsi="Wingdings" w:hint="default"/>
+        <w:sz w:val="20"/>
+      </w:rPr>
+    </w:lvl>
+    <w:lvl w:ilvl="3" w:tentative="1">
+      <w:start w:val="1"/>
+      <w:numFmt w:val="bullet"/>
+      <w:lvlText w:val=""/>
+      <w:lvlJc w:val="left"/>
+      <w:pPr>
+        <w:tabs>
+          <w:tab w:val="num" w:pos="2880"/>
+        </w:tabs>
+        <w:ind w:left="2880" w:hanging="360"/>
+      </w:pPr>
+      <w:rPr>
+        <w:rFonts w:ascii="Wingdings" w:hAnsi="Wingdings" w:hint="default"/>
+        <w:sz w:val="20"/>
+      </w:rPr>
+    </w:lvl>
+    <w:lvl w:ilvl="4" w:tentative="1">
+      <w:start w:val="1"/>
+      <w:numFmt w:val="bullet"/>
+      <w:lvlText w:val=""/>
+      <w:lvlJc w:val="left"/>
+      <w:pPr>
+        <w:tabs>
+          <w:tab w:val="num" w:pos="3600"/>
+        </w:tabs>
+        <w:ind w:left="3600" w:hanging="360"/>
+      </w:pPr>
+      <w:rPr>
+        <w:rFonts w:ascii="Wingdings" w:hAnsi="Wingdings" w:hint="default"/>
+        <w:sz w:val="20"/>
+      </w:rPr>
+    </w:lvl>
+    <w:lvl w:ilvl="5" w:tentative="1">
+      <w:start w:val="1"/>
+      <w:numFmt w:val="bullet"/>
+      <w:lvlText w:val=""/>
+      <w:lvlJc w:val="left"/>
+      <w:pPr>
+        <w:tabs>
+          <w:tab w:val="num" w:pos="4320"/>
+        </w:tabs>
+        <w:ind w:left="4320" w:hanging="360"/>
+      </w:pPr>
+      <w:rPr>
+        <w:rFonts w:ascii="Wingdings" w:hAnsi="Wingdings" w:hint="default"/>
+        <w:sz w:val="20"/>
+      </w:rPr>
+    </w:lvl>
+    <w:lvl w:ilvl="6" w:tentative="1">
+      <w:start w:val="1"/>
+      <w:numFmt w:val="bullet"/>
+      <w:lvlText w:val=""/>
+      <w:lvlJc w:val="left"/>
+      <w:pPr>
+        <w:tabs>
+          <w:tab w:val="num" w:pos="5040"/>
+        </w:tabs>
+        <w:ind w:left="5040" w:hanging="360"/>
+      </w:pPr>
+      <w:rPr>
+        <w:rFonts w:ascii="Wingdings" w:hAnsi="Wingdings" w:hint="default"/>
+        <w:sz w:val="20"/>
+      </w:rPr>
+    </w:lvl>
+    <w:lvl w:ilvl="7" w:tentative="1">
+      <w:start w:val="1"/>
+      <w:numFmt w:val="bullet"/>
+      <w:lvlText w:val=""/>
+      <w:lvlJc w:val="left"/>
+      <w:pPr>
+        <w:tabs>
+          <w:tab w:val="num" w:pos="5760"/>
+        </w:tabs>
+        <w:ind w:left="5760" w:hanging="360"/>
+      </w:pPr>
+      <w:rPr>
+        <w:rFonts w:ascii="Wingdings" w:hAnsi="Wingdings" w:hint="default"/>
+        <w:sz w:val="20"/>
+      </w:rPr>
+    </w:lvl>
+    <w:lvl w:ilvl="8" w:tentative="1">
+      <w:start w:val="1"/>
+      <w:numFmt w:val="bullet"/>
+      <w:lvlText w:val=""/>
+      <w:lvlJc w:val="left"/>
+      <w:pPr>
+        <w:tabs>
+          <w:tab w:val="num" w:pos="6480"/>
+        </w:tabs>
+        <w:ind w:left="6480" w:hanging="360"/>
+      </w:pPr>
+      <w:rPr>
+        <w:rFonts w:ascii="Wingdings" w:hAnsi="Wingdings" w:hint="default"/>
+        <w:sz w:val="20"/>
+      </w:rPr>
+    </w:lvl>
+  </w:abstractNum>
+  <w:abstractNum w:abstractNumId="5" w15:restartNumberingAfterBreak="0">
+    <w:nsid w:val="0B0C09B6"/>
+    <w:multiLevelType w:val="multilevel"/>
+    <w:tmpl w:val="7D56D41C"/>
+    <w:lvl w:ilvl="0">
+      <w:start w:val="1"/>
+      <w:numFmt w:val="bullet"/>
+      <w:lvlText w:val=""/>
+      <w:lvlJc w:val="left"/>
+      <w:pPr>
+        <w:tabs>
+          <w:tab w:val="num" w:pos="720"/>
+        </w:tabs>
+        <w:ind w:left="720" w:hanging="360"/>
+      </w:pPr>
+      <w:rPr>
+        <w:rFonts w:ascii="Symbol" w:hAnsi="Symbol" w:hint="default"/>
+        <w:sz w:val="20"/>
+      </w:rPr>
+    </w:lvl>
+    <w:lvl w:ilvl="1">
+      <w:start w:val="1"/>
+      <w:numFmt w:val="bullet"/>
+      <w:lvlText w:val="o"/>
+      <w:lvlJc w:val="left"/>
+      <w:pPr>
+        <w:tabs>
+          <w:tab w:val="num" w:pos="1440"/>
+        </w:tabs>
+        <w:ind w:left="1440" w:hanging="360"/>
+      </w:pPr>
+      <w:rPr>
+        <w:rFonts w:ascii="Courier New" w:hAnsi="Courier New" w:hint="default"/>
+        <w:sz w:val="20"/>
+      </w:rPr>
+    </w:lvl>
+    <w:lvl w:ilvl="2" w:tentative="1">
+      <w:start w:val="1"/>
+      <w:numFmt w:val="bullet"/>
+      <w:lvlText w:val=""/>
+      <w:lvlJc w:val="left"/>
+      <w:pPr>
+        <w:tabs>
+          <w:tab w:val="num" w:pos="2160"/>
+        </w:tabs>
+        <w:ind w:left="2160" w:hanging="360"/>
+      </w:pPr>
+      <w:rPr>
+        <w:rFonts w:ascii="Wingdings" w:hAnsi="Wingdings" w:hint="default"/>
+        <w:sz w:val="20"/>
+      </w:rPr>
+    </w:lvl>
+    <w:lvl w:ilvl="3" w:tentative="1">
+      <w:start w:val="1"/>
+      <w:numFmt w:val="bullet"/>
+      <w:lvlText w:val=""/>
+      <w:lvlJc w:val="left"/>
+      <w:pPr>
+        <w:tabs>
+          <w:tab w:val="num" w:pos="2880"/>
+        </w:tabs>
+        <w:ind w:left="2880" w:hanging="360"/>
+      </w:pPr>
+      <w:rPr>
+        <w:rFonts w:ascii="Wingdings" w:hAnsi="Wingdings" w:hint="default"/>
+        <w:sz w:val="20"/>
+      </w:rPr>
+    </w:lvl>
+    <w:lvl w:ilvl="4" w:tentative="1">
+      <w:start w:val="1"/>
+      <w:numFmt w:val="bullet"/>
+      <w:lvlText w:val=""/>
+      <w:lvlJc w:val="left"/>
+      <w:pPr>
+        <w:tabs>
+          <w:tab w:val="num" w:pos="3600"/>
+        </w:tabs>
+        <w:ind w:left="3600" w:hanging="360"/>
+      </w:pPr>
+      <w:rPr>
+        <w:rFonts w:ascii="Wingdings" w:hAnsi="Wingdings" w:hint="default"/>
+        <w:sz w:val="20"/>
+      </w:rPr>
+    </w:lvl>
+    <w:lvl w:ilvl="5" w:tentative="1">
+      <w:start w:val="1"/>
+      <w:numFmt w:val="bullet"/>
+      <w:lvlText w:val=""/>
+      <w:lvlJc w:val="left"/>
+      <w:pPr>
+        <w:tabs>
+          <w:tab w:val="num" w:pos="4320"/>
+        </w:tabs>
+        <w:ind w:left="4320" w:hanging="360"/>
+      </w:pPr>
+      <w:rPr>
+        <w:rFonts w:ascii="Wingdings" w:hAnsi="Wingdings" w:hint="default"/>
+        <w:sz w:val="20"/>
+      </w:rPr>
+    </w:lvl>
+    <w:lvl w:ilvl="6" w:tentative="1">
+      <w:start w:val="1"/>
+      <w:numFmt w:val="bullet"/>
+      <w:lvlText w:val=""/>
+      <w:lvlJc w:val="left"/>
+      <w:pPr>
+        <w:tabs>
+          <w:tab w:val="num" w:pos="5040"/>
+        </w:tabs>
+        <w:ind w:left="5040" w:hanging="360"/>
+      </w:pPr>
+      <w:rPr>
+        <w:rFonts w:ascii="Wingdings" w:hAnsi="Wingdings" w:hint="default"/>
+        <w:sz w:val="20"/>
+      </w:rPr>
+    </w:lvl>
+    <w:lvl w:ilvl="7" w:tentative="1">
+      <w:start w:val="1"/>
+      <w:numFmt w:val="bullet"/>
+      <w:lvlText w:val=""/>
+      <w:lvlJc w:val="left"/>
+      <w:pPr>
+        <w:tabs>
+          <w:tab w:val="num" w:pos="5760"/>
+        </w:tabs>
+        <w:ind w:left="5760" w:hanging="360"/>
+      </w:pPr>
+      <w:rPr>
+        <w:rFonts w:ascii="Wingdings" w:hAnsi="Wingdings" w:hint="default"/>
+        <w:sz w:val="20"/>
+      </w:rPr>
+    </w:lvl>
+    <w:lvl w:ilvl="8" w:tentative="1">
+      <w:start w:val="1"/>
+      <w:numFmt w:val="bullet"/>
+      <w:lvlText w:val=""/>
+      <w:lvlJc w:val="left"/>
+      <w:pPr>
+        <w:tabs>
+          <w:tab w:val="num" w:pos="6480"/>
+        </w:tabs>
+        <w:ind w:left="6480" w:hanging="360"/>
+      </w:pPr>
+      <w:rPr>
+        <w:rFonts w:ascii="Wingdings" w:hAnsi="Wingdings" w:hint="default"/>
+        <w:sz w:val="20"/>
+      </w:rPr>
+    </w:lvl>
+  </w:abstractNum>
+  <w:abstractNum w:abstractNumId="6" w15:restartNumberingAfterBreak="0">
     <w:nsid w:val="0D0B1E81"/>
     <w:multiLevelType w:val="multilevel"/>
     <w:tmpl w:val="ED626BEE"/>
@@ -7135,7 +10143,7 @@
       </w:pPr>
     </w:lvl>
   </w:abstractNum>
-  <w:abstractNum w:abstractNumId="4" w15:restartNumberingAfterBreak="0">
+  <w:abstractNum w:abstractNumId="7" w15:restartNumberingAfterBreak="0">
     <w:nsid w:val="0FA30FB4"/>
     <w:multiLevelType w:val="multilevel"/>
     <w:tmpl w:val="E372316C"/>
@@ -7248,7 +10256,156 @@
       </w:pPr>
     </w:lvl>
   </w:abstractNum>
-  <w:abstractNum w:abstractNumId="5" w15:restartNumberingAfterBreak="0">
+  <w:abstractNum w:abstractNumId="8" w15:restartNumberingAfterBreak="0">
+    <w:nsid w:val="1451270D"/>
+    <w:multiLevelType w:val="multilevel"/>
+    <w:tmpl w:val="A6B02146"/>
+    <w:lvl w:ilvl="0">
+      <w:start w:val="1"/>
+      <w:numFmt w:val="bullet"/>
+      <w:lvlText w:val=""/>
+      <w:lvlJc w:val="left"/>
+      <w:pPr>
+        <w:tabs>
+          <w:tab w:val="num" w:pos="720"/>
+        </w:tabs>
+        <w:ind w:left="720" w:hanging="360"/>
+      </w:pPr>
+      <w:rPr>
+        <w:rFonts w:ascii="Symbol" w:hAnsi="Symbol" w:hint="default"/>
+        <w:sz w:val="20"/>
+      </w:rPr>
+    </w:lvl>
+    <w:lvl w:ilvl="1">
+      <w:start w:val="1"/>
+      <w:numFmt w:val="bullet"/>
+      <w:lvlText w:val="o"/>
+      <w:lvlJc w:val="left"/>
+      <w:pPr>
+        <w:tabs>
+          <w:tab w:val="num" w:pos="1440"/>
+        </w:tabs>
+        <w:ind w:left="1440" w:hanging="360"/>
+      </w:pPr>
+      <w:rPr>
+        <w:rFonts w:ascii="Courier New" w:hAnsi="Courier New" w:hint="default"/>
+        <w:sz w:val="20"/>
+      </w:rPr>
+    </w:lvl>
+    <w:lvl w:ilvl="2">
+      <w:start w:val="1"/>
+      <w:numFmt w:val="bullet"/>
+      <w:lvlText w:val=""/>
+      <w:lvlJc w:val="left"/>
+      <w:pPr>
+        <w:tabs>
+          <w:tab w:val="num" w:pos="2160"/>
+        </w:tabs>
+        <w:ind w:left="2160" w:hanging="360"/>
+      </w:pPr>
+      <w:rPr>
+        <w:rFonts w:ascii="Wingdings" w:hAnsi="Wingdings" w:hint="default"/>
+        <w:sz w:val="20"/>
+      </w:rPr>
+    </w:lvl>
+    <w:lvl w:ilvl="3" w:tentative="1">
+      <w:start w:val="1"/>
+      <w:numFmt w:val="bullet"/>
+      <w:lvlText w:val=""/>
+      <w:lvlJc w:val="left"/>
+      <w:pPr>
+        <w:tabs>
+          <w:tab w:val="num" w:pos="2880"/>
+        </w:tabs>
+        <w:ind w:left="2880" w:hanging="360"/>
+      </w:pPr>
+      <w:rPr>
+        <w:rFonts w:ascii="Wingdings" w:hAnsi="Wingdings" w:hint="default"/>
+        <w:sz w:val="20"/>
+      </w:rPr>
+    </w:lvl>
+    <w:lvl w:ilvl="4" w:tentative="1">
+      <w:start w:val="1"/>
+      <w:numFmt w:val="bullet"/>
+      <w:lvlText w:val=""/>
+      <w:lvlJc w:val="left"/>
+      <w:pPr>
+        <w:tabs>
+          <w:tab w:val="num" w:pos="3600"/>
+        </w:tabs>
+        <w:ind w:left="3600" w:hanging="360"/>
+      </w:pPr>
+      <w:rPr>
+        <w:rFonts w:ascii="Wingdings" w:hAnsi="Wingdings" w:hint="default"/>
+        <w:sz w:val="20"/>
+      </w:rPr>
+    </w:lvl>
+    <w:lvl w:ilvl="5" w:tentative="1">
+      <w:start w:val="1"/>
+      <w:numFmt w:val="bullet"/>
+      <w:lvlText w:val=""/>
+      <w:lvlJc w:val="left"/>
+      <w:pPr>
+        <w:tabs>
+          <w:tab w:val="num" w:pos="4320"/>
+        </w:tabs>
+        <w:ind w:left="4320" w:hanging="360"/>
+      </w:pPr>
+      <w:rPr>
+        <w:rFonts w:ascii="Wingdings" w:hAnsi="Wingdings" w:hint="default"/>
+        <w:sz w:val="20"/>
+      </w:rPr>
+    </w:lvl>
+    <w:lvl w:ilvl="6" w:tentative="1">
+      <w:start w:val="1"/>
+      <w:numFmt w:val="bullet"/>
+      <w:lvlText w:val=""/>
+      <w:lvlJc w:val="left"/>
+      <w:pPr>
+        <w:tabs>
+          <w:tab w:val="num" w:pos="5040"/>
+        </w:tabs>
+        <w:ind w:left="5040" w:hanging="360"/>
+      </w:pPr>
+      <w:rPr>
+        <w:rFonts w:ascii="Wingdings" w:hAnsi="Wingdings" w:hint="default"/>
+        <w:sz w:val="20"/>
+      </w:rPr>
+    </w:lvl>
+    <w:lvl w:ilvl="7" w:tentative="1">
+      <w:start w:val="1"/>
+      <w:numFmt w:val="bullet"/>
+      <w:lvlText w:val=""/>
+      <w:lvlJc w:val="left"/>
+      <w:pPr>
+        <w:tabs>
+          <w:tab w:val="num" w:pos="5760"/>
+        </w:tabs>
+        <w:ind w:left="5760" w:hanging="360"/>
+      </w:pPr>
+      <w:rPr>
+        <w:rFonts w:ascii="Wingdings" w:hAnsi="Wingdings" w:hint="default"/>
+        <w:sz w:val="20"/>
+      </w:rPr>
+    </w:lvl>
+    <w:lvl w:ilvl="8" w:tentative="1">
+      <w:start w:val="1"/>
+      <w:numFmt w:val="bullet"/>
+      <w:lvlText w:val=""/>
+      <w:lvlJc w:val="left"/>
+      <w:pPr>
+        <w:tabs>
+          <w:tab w:val="num" w:pos="6480"/>
+        </w:tabs>
+        <w:ind w:left="6480" w:hanging="360"/>
+      </w:pPr>
+      <w:rPr>
+        <w:rFonts w:ascii="Wingdings" w:hAnsi="Wingdings" w:hint="default"/>
+        <w:sz w:val="20"/>
+      </w:rPr>
+    </w:lvl>
+  </w:abstractNum>
+  <w:abstractNum w:abstractNumId="9" w15:restartNumberingAfterBreak="0">
     <w:nsid w:val="18867828"/>
     <w:multiLevelType w:val="multilevel"/>
     <w:tmpl w:val="E372316C"/>
@@ -7361,7 +10518,7 @@
       </w:pPr>
     </w:lvl>
   </w:abstractNum>
-  <w:abstractNum w:abstractNumId="6" w15:restartNumberingAfterBreak="0">
+  <w:abstractNum w:abstractNumId="10" w15:restartNumberingAfterBreak="0">
     <w:nsid w:val="18D434E0"/>
     <w:multiLevelType w:val="multilevel"/>
     <w:tmpl w:val="E372316C"/>
@@ -7474,7 +10631,273 @@
       </w:pPr>
     </w:lvl>
   </w:abstractNum>
-  <w:abstractNum w:abstractNumId="7" w15:restartNumberingAfterBreak="0">
+  <w:abstractNum w:abstractNumId="11" w15:restartNumberingAfterBreak="0">
+    <w:nsid w:val="1A4E58AD"/>
+    <w:multiLevelType w:val="multilevel"/>
+    <w:tmpl w:val="3C480B76"/>
+    <w:lvl w:ilvl="0">
+      <w:start w:val="1"/>
+      <w:numFmt w:val="bullet"/>
+      <w:lvlText w:val=""/>
+      <w:lvlJc w:val="left"/>
+      <w:pPr>
+        <w:tabs>
+          <w:tab w:val="num" w:pos="720"/>
+        </w:tabs>
+        <w:ind w:left="720" w:hanging="360"/>
+      </w:pPr>
+      <w:rPr>
+        <w:rFonts w:ascii="Symbol" w:hAnsi="Symbol" w:hint="default"/>
+        <w:sz w:val="20"/>
+      </w:rPr>
+    </w:lvl>
+    <w:lvl w:ilvl="1" w:tentative="1">
+      <w:start w:val="1"/>
+      <w:numFmt w:val="bullet"/>
+      <w:lvlText w:val="o"/>
+      <w:lvlJc w:val="left"/>
+      <w:pPr>
+        <w:tabs>
+          <w:tab w:val="num" w:pos="1440"/>
+        </w:tabs>
+        <w:ind w:left="1440" w:hanging="360"/>
+      </w:pPr>
+      <w:rPr>
+        <w:rFonts w:ascii="Courier New" w:hAnsi="Courier New" w:hint="default"/>
+        <w:sz w:val="20"/>
+      </w:rPr>
+    </w:lvl>
+    <w:lvl w:ilvl="2" w:tentative="1">
+      <w:start w:val="1"/>
+      <w:numFmt w:val="bullet"/>
+      <w:lvlText w:val=""/>
+      <w:lvlJc w:val="left"/>
+      <w:pPr>
+        <w:tabs>
+          <w:tab w:val="num" w:pos="2160"/>
+        </w:tabs>
+        <w:ind w:left="2160" w:hanging="360"/>
+      </w:pPr>
+      <w:rPr>
+        <w:rFonts w:ascii="Wingdings" w:hAnsi="Wingdings" w:hint="default"/>
+        <w:sz w:val="20"/>
+      </w:rPr>
+    </w:lvl>
+    <w:lvl w:ilvl="3" w:tentative="1">
+      <w:start w:val="1"/>
+      <w:numFmt w:val="bullet"/>
+      <w:lvlText w:val=""/>
+      <w:lvlJc w:val="left"/>
+      <w:pPr>
+        <w:tabs>
+          <w:tab w:val="num" w:pos="2880"/>
+        </w:tabs>
+        <w:ind w:left="2880" w:hanging="360"/>
+      </w:pPr>
+      <w:rPr>
+        <w:rFonts w:ascii="Wingdings" w:hAnsi="Wingdings" w:hint="default"/>
+        <w:sz w:val="20"/>
+      </w:rPr>
+    </w:lvl>
+    <w:lvl w:ilvl="4" w:tentative="1">
+      <w:start w:val="1"/>
+      <w:numFmt w:val="bullet"/>
+      <w:lvlText w:val=""/>
+      <w:lvlJc w:val="left"/>
+      <w:pPr>
+        <w:tabs>
+          <w:tab w:val="num" w:pos="3600"/>
+        </w:tabs>
+        <w:ind w:left="3600" w:hanging="360"/>
+      </w:pPr>
+      <w:rPr>
+        <w:rFonts w:ascii="Wingdings" w:hAnsi="Wingdings" w:hint="default"/>
+        <w:sz w:val="20"/>
+      </w:rPr>
+    </w:lvl>
+    <w:lvl w:ilvl="5" w:tentative="1">
+      <w:start w:val="1"/>
+      <w:numFmt w:val="bullet"/>
+      <w:lvlText w:val=""/>
+      <w:lvlJc w:val="left"/>
+      <w:pPr>
+        <w:tabs>
+          <w:tab w:val="num" w:pos="4320"/>
+        </w:tabs>
+        <w:ind w:left="4320" w:hanging="360"/>
+      </w:pPr>
+      <w:rPr>
+        <w:rFonts w:ascii="Wingdings" w:hAnsi="Wingdings" w:hint="default"/>
+        <w:sz w:val="20"/>
+      </w:rPr>
+    </w:lvl>
+    <w:lvl w:ilvl="6" w:tentative="1">
+      <w:start w:val="1"/>
+      <w:numFmt w:val="bullet"/>
+      <w:lvlText w:val=""/>
+      <w:lvlJc w:val="left"/>
+      <w:pPr>
+        <w:tabs>
+          <w:tab w:val="num" w:pos="5040"/>
+        </w:tabs>
+        <w:ind w:left="5040" w:hanging="360"/>
+      </w:pPr>
+      <w:rPr>
+        <w:rFonts w:ascii="Wingdings" w:hAnsi="Wingdings" w:hint="default"/>
+        <w:sz w:val="20"/>
+      </w:rPr>
+    </w:lvl>
+    <w:lvl w:ilvl="7" w:tentative="1">
+      <w:start w:val="1"/>
+      <w:numFmt w:val="bullet"/>
+      <w:lvlText w:val=""/>
+      <w:lvlJc w:val="left"/>
+      <w:pPr>
+        <w:tabs>
+          <w:tab w:val="num" w:pos="5760"/>
+        </w:tabs>
+        <w:ind w:left="5760" w:hanging="360"/>
+      </w:pPr>
+      <w:rPr>
+        <w:rFonts w:ascii="Wingdings" w:hAnsi="Wingdings" w:hint="default"/>
+        <w:sz w:val="20"/>
+      </w:rPr>
+    </w:lvl>
+    <w:lvl w:ilvl="8" w:tentative="1">
+      <w:start w:val="1"/>
+      <w:numFmt w:val="bullet"/>
+      <w:lvlText w:val=""/>
+      <w:lvlJc w:val="left"/>
+      <w:pPr>
+        <w:tabs>
+          <w:tab w:val="num" w:pos="6480"/>
+        </w:tabs>
+        <w:ind w:left="6480" w:hanging="360"/>
+      </w:pPr>
+      <w:rPr>
+        <w:rFonts w:ascii="Wingdings" w:hAnsi="Wingdings" w:hint="default"/>
+        <w:sz w:val="20"/>
+      </w:rPr>
+    </w:lvl>
+  </w:abstractNum>
+  <w:abstractNum w:abstractNumId="12" w15:restartNumberingAfterBreak="0">
+    <w:nsid w:val="20A80C6A"/>
+    <w:multiLevelType w:val="multilevel"/>
+    <w:tmpl w:val="EB2ECFAC"/>
+    <w:lvl w:ilvl="0">
+      <w:start w:val="1"/>
+      <w:numFmt w:val="decimal"/>
+      <w:lvlText w:val="%1."/>
+      <w:lvlJc w:val="left"/>
+      <w:pPr>
+        <w:tabs>
+          <w:tab w:val="num" w:pos="720"/>
+        </w:tabs>
+        <w:ind w:left="720" w:hanging="360"/>
+      </w:pPr>
+    </w:lvl>
+    <w:lvl w:ilvl="1">
+      <w:start w:val="1"/>
+      <w:numFmt w:val="bullet"/>
+      <w:lvlText w:val="o"/>
+      <w:lvlJc w:val="left"/>
+      <w:pPr>
+        <w:tabs>
+          <w:tab w:val="num" w:pos="1440"/>
+        </w:tabs>
+        <w:ind w:left="1440" w:hanging="360"/>
+      </w:pPr>
+      <w:rPr>
+        <w:rFonts w:ascii="Courier New" w:hAnsi="Courier New" w:hint="default"/>
+        <w:sz w:val="20"/>
+      </w:rPr>
+    </w:lvl>
+    <w:lvl w:ilvl="2" w:tentative="1">
+      <w:start w:val="1"/>
+      <w:numFmt w:val="decimal"/>
+      <w:lvlText w:val="%3."/>
+      <w:lvlJc w:val="left"/>
+      <w:pPr>
+        <w:tabs>
+          <w:tab w:val="num" w:pos="2160"/>
+        </w:tabs>
+        <w:ind w:left="2160" w:hanging="360"/>
+      </w:pPr>
+    </w:lvl>
+    <w:lvl w:ilvl="3" w:tentative="1">
+      <w:start w:val="1"/>
+      <w:numFmt w:val="decimal"/>
+      <w:lvlText w:val="%4."/>
+      <w:lvlJc w:val="left"/>
+      <w:pPr>
+        <w:tabs>
+          <w:tab w:val="num" w:pos="2880"/>
+        </w:tabs>
+        <w:ind w:left="2880" w:hanging="360"/>
+      </w:pPr>
+    </w:lvl>
+    <w:lvl w:ilvl="4" w:tentative="1">
+      <w:start w:val="1"/>
+      <w:numFmt w:val="decimal"/>
+      <w:lvlText w:val="%5."/>
+      <w:lvlJc w:val="left"/>
+      <w:pPr>
+        <w:tabs>
+          <w:tab w:val="num" w:pos="3600"/>
+        </w:tabs>
+        <w:ind w:left="3600" w:hanging="360"/>
+      </w:pPr>
+    </w:lvl>
+    <w:lvl w:ilvl="5" w:tentative="1">
+      <w:start w:val="1"/>
+      <w:numFmt w:val="decimal"/>
+      <w:lvlText w:val="%6."/>
+      <w:lvlJc w:val="left"/>
+      <w:pPr>
+        <w:tabs>
+          <w:tab w:val="num" w:pos="4320"/>
+        </w:tabs>
+        <w:ind w:left="4320" w:hanging="360"/>
+      </w:pPr>
+    </w:lvl>
+    <w:lvl w:ilvl="6" w:tentative="1">
+      <w:start w:val="1"/>
+      <w:numFmt w:val="decimal"/>
+      <w:lvlText w:val="%7."/>
+      <w:lvlJc w:val="left"/>
+      <w:pPr>
+        <w:tabs>
+          <w:tab w:val="num" w:pos="5040"/>
+        </w:tabs>
+        <w:ind w:left="5040" w:hanging="360"/>
+      </w:pPr>
+    </w:lvl>
+    <w:lvl w:ilvl="7" w:tentative="1">
+      <w:start w:val="1"/>
+      <w:numFmt w:val="decimal"/>
+      <w:lvlText w:val="%8."/>
+      <w:lvlJc w:val="left"/>
+      <w:pPr>
+        <w:tabs>
+          <w:tab w:val="num" w:pos="5760"/>
+        </w:tabs>
+        <w:ind w:left="5760" w:hanging="360"/>
+      </w:pPr>
+    </w:lvl>
+    <w:lvl w:ilvl="8" w:tentative="1">
+      <w:start w:val="1"/>
+      <w:numFmt w:val="decimal"/>
+      <w:lvlText w:val="%9."/>
+      <w:lvlJc w:val="left"/>
+      <w:pPr>
+        <w:tabs>
+          <w:tab w:val="num" w:pos="6480"/>
+        </w:tabs>
+        <w:ind w:left="6480" w:hanging="360"/>
+      </w:pPr>
+    </w:lvl>
+  </w:abstractNum>
+  <w:abstractNum w:abstractNumId="13" w15:restartNumberingAfterBreak="0">
     <w:nsid w:val="254E60B7"/>
     <w:multiLevelType w:val="multilevel"/>
     <w:tmpl w:val="E372316C"/>
@@ -7587,7 +11010,7 @@
       </w:pPr>
     </w:lvl>
   </w:abstractNum>
-  <w:abstractNum w:abstractNumId="8" w15:restartNumberingAfterBreak="0">
+  <w:abstractNum w:abstractNumId="14" w15:restartNumberingAfterBreak="0">
     <w:nsid w:val="270816EF"/>
     <w:multiLevelType w:val="multilevel"/>
     <w:tmpl w:val="E372316C"/>
@@ -7700,7 +11123,7 @@
       </w:pPr>
     </w:lvl>
   </w:abstractNum>
-  <w:abstractNum w:abstractNumId="9" w15:restartNumberingAfterBreak="0">
+  <w:abstractNum w:abstractNumId="15" w15:restartNumberingAfterBreak="0">
     <w:nsid w:val="2D721D84"/>
     <w:multiLevelType w:val="multilevel"/>
     <w:tmpl w:val="18B41754"/>
@@ -7813,7 +11236,305 @@
       </w:pPr>
     </w:lvl>
   </w:abstractNum>
-  <w:abstractNum w:abstractNumId="10" w15:restartNumberingAfterBreak="0">
+  <w:abstractNum w:abstractNumId="16" w15:restartNumberingAfterBreak="0">
+    <w:nsid w:val="2DDA3395"/>
+    <w:multiLevelType w:val="multilevel"/>
+    <w:tmpl w:val="4CEC7F28"/>
+    <w:lvl w:ilvl="0">
+      <w:start w:val="1"/>
+      <w:numFmt w:val="bullet"/>
+      <w:lvlText w:val=""/>
+      <w:lvlJc w:val="left"/>
+      <w:pPr>
+        <w:tabs>
+          <w:tab w:val="num" w:pos="720"/>
+        </w:tabs>
+        <w:ind w:left="720" w:hanging="360"/>
+      </w:pPr>
+      <w:rPr>
+        <w:rFonts w:ascii="Symbol" w:hAnsi="Symbol" w:hint="default"/>
+        <w:sz w:val="20"/>
+      </w:rPr>
+    </w:lvl>
+    <w:lvl w:ilvl="1">
+      <w:start w:val="1"/>
+      <w:numFmt w:val="bullet"/>
+      <w:lvlText w:val="o"/>
+      <w:lvlJc w:val="left"/>
+      <w:pPr>
+        <w:tabs>
+          <w:tab w:val="num" w:pos="1440"/>
+        </w:tabs>
+        <w:ind w:left="1440" w:hanging="360"/>
+      </w:pPr>
+      <w:rPr>
+        <w:rFonts w:ascii="Courier New" w:hAnsi="Courier New" w:hint="default"/>
+        <w:sz w:val="20"/>
+      </w:rPr>
+    </w:lvl>
+    <w:lvl w:ilvl="2">
+      <w:start w:val="1"/>
+      <w:numFmt w:val="bullet"/>
+      <w:lvlText w:val=""/>
+      <w:lvlJc w:val="left"/>
+      <w:pPr>
+        <w:tabs>
+          <w:tab w:val="num" w:pos="2160"/>
+        </w:tabs>
+        <w:ind w:left="2160" w:hanging="360"/>
+      </w:pPr>
+      <w:rPr>
+        <w:rFonts w:ascii="Wingdings" w:hAnsi="Wingdings" w:hint="default"/>
+        <w:sz w:val="20"/>
+      </w:rPr>
+    </w:lvl>
+    <w:lvl w:ilvl="3" w:tentative="1">
+      <w:start w:val="1"/>
+      <w:numFmt w:val="bullet"/>
+      <w:lvlText w:val=""/>
+      <w:lvlJc w:val="left"/>
+      <w:pPr>
+        <w:tabs>
+          <w:tab w:val="num" w:pos="2880"/>
+        </w:tabs>
+        <w:ind w:left="2880" w:hanging="360"/>
+      </w:pPr>
+      <w:rPr>
+        <w:rFonts w:ascii="Wingdings" w:hAnsi="Wingdings" w:hint="default"/>
+        <w:sz w:val="20"/>
+      </w:rPr>
+    </w:lvl>
+    <w:lvl w:ilvl="4" w:tentative="1">
+      <w:start w:val="1"/>
+      <w:numFmt w:val="bullet"/>
+      <w:lvlText w:val=""/>
+      <w:lvlJc w:val="left"/>
+      <w:pPr>
+        <w:tabs>
+          <w:tab w:val="num" w:pos="3600"/>
+        </w:tabs>
+        <w:ind w:left="3600" w:hanging="360"/>
+      </w:pPr>
+      <w:rPr>
+        <w:rFonts w:ascii="Wingdings" w:hAnsi="Wingdings" w:hint="default"/>
+        <w:sz w:val="20"/>
+      </w:rPr>
+    </w:lvl>
+    <w:lvl w:ilvl="5" w:tentative="1">
+      <w:start w:val="1"/>
+      <w:numFmt w:val="bullet"/>
+      <w:lvlText w:val=""/>
+      <w:lvlJc w:val="left"/>
+      <w:pPr>
+        <w:tabs>
+          <w:tab w:val="num" w:pos="4320"/>
+        </w:tabs>
+        <w:ind w:left="4320" w:hanging="360"/>
+      </w:pPr>
+      <w:rPr>
+        <w:rFonts w:ascii="Wingdings" w:hAnsi="Wingdings" w:hint="default"/>
+        <w:sz w:val="20"/>
+      </w:rPr>
+    </w:lvl>
+    <w:lvl w:ilvl="6" w:tentative="1">
+      <w:start w:val="1"/>
+      <w:numFmt w:val="bullet"/>
+      <w:lvlText w:val=""/>
+      <w:lvlJc w:val="left"/>
+      <w:pPr>
+        <w:tabs>
+          <w:tab w:val="num" w:pos="5040"/>
+        </w:tabs>
+        <w:ind w:left="5040" w:hanging="360"/>
+      </w:pPr>
+      <w:rPr>
+        <w:rFonts w:ascii="Wingdings" w:hAnsi="Wingdings" w:hint="default"/>
+        <w:sz w:val="20"/>
+      </w:rPr>
+    </w:lvl>
+    <w:lvl w:ilvl="7" w:tentative="1">
+      <w:start w:val="1"/>
+      <w:numFmt w:val="bullet"/>
+      <w:lvlText w:val=""/>
+      <w:lvlJc w:val="left"/>
+      <w:pPr>
+        <w:tabs>
+          <w:tab w:val="num" w:pos="5760"/>
+        </w:tabs>
+        <w:ind w:left="5760" w:hanging="360"/>
+      </w:pPr>
+      <w:rPr>
+        <w:rFonts w:ascii="Wingdings" w:hAnsi="Wingdings" w:hint="default"/>
+        <w:sz w:val="20"/>
+      </w:rPr>
+    </w:lvl>
+    <w:lvl w:ilvl="8" w:tentative="1">
+      <w:start w:val="1"/>
+      <w:numFmt w:val="bullet"/>
+      <w:lvlText w:val=""/>
+      <w:lvlJc w:val="left"/>
+      <w:pPr>
+        <w:tabs>
+          <w:tab w:val="num" w:pos="6480"/>
+        </w:tabs>
+        <w:ind w:left="6480" w:hanging="360"/>
+      </w:pPr>
+      <w:rPr>
+        <w:rFonts w:ascii="Wingdings" w:hAnsi="Wingdings" w:hint="default"/>
+        <w:sz w:val="20"/>
+      </w:rPr>
+    </w:lvl>
+  </w:abstractNum>
+  <w:abstractNum w:abstractNumId="17" w15:restartNumberingAfterBreak="0">
+    <w:nsid w:val="307F2628"/>
+    <w:multiLevelType w:val="multilevel"/>
+    <w:tmpl w:val="172A10E6"/>
+    <w:lvl w:ilvl="0">
+      <w:start w:val="1"/>
+      <w:numFmt w:val="bullet"/>
+      <w:lvlText w:val=""/>
+      <w:lvlJc w:val="left"/>
+      <w:pPr>
+        <w:tabs>
+          <w:tab w:val="num" w:pos="720"/>
+        </w:tabs>
+        <w:ind w:left="720" w:hanging="360"/>
+      </w:pPr>
+      <w:rPr>
+        <w:rFonts w:ascii="Symbol" w:hAnsi="Symbol" w:hint="default"/>
+        <w:sz w:val="20"/>
+      </w:rPr>
+    </w:lvl>
+    <w:lvl w:ilvl="1">
+      <w:start w:val="1"/>
+      <w:numFmt w:val="bullet"/>
+      <w:lvlText w:val="o"/>
+      <w:lvlJc w:val="left"/>
+      <w:pPr>
+        <w:tabs>
+          <w:tab w:val="num" w:pos="1440"/>
+        </w:tabs>
+        <w:ind w:left="1440" w:hanging="360"/>
+      </w:pPr>
+      <w:rPr>
+        <w:rFonts w:ascii="Courier New" w:hAnsi="Courier New" w:hint="default"/>
+        <w:sz w:val="20"/>
+      </w:rPr>
+    </w:lvl>
+    <w:lvl w:ilvl="2" w:tentative="1">
+      <w:start w:val="1"/>
+      <w:numFmt w:val="bullet"/>
+      <w:lvlText w:val=""/>
+      <w:lvlJc w:val="left"/>
+      <w:pPr>
+        <w:tabs>
+          <w:tab w:val="num" w:pos="2160"/>
+        </w:tabs>
+        <w:ind w:left="2160" w:hanging="360"/>
+      </w:pPr>
+      <w:rPr>
+        <w:rFonts w:ascii="Wingdings" w:hAnsi="Wingdings" w:hint="default"/>
+        <w:sz w:val="20"/>
+      </w:rPr>
+    </w:lvl>
+    <w:lvl w:ilvl="3" w:tentative="1">
+      <w:start w:val="1"/>
+      <w:numFmt w:val="bullet"/>
+      <w:lvlText w:val=""/>
+      <w:lvlJc w:val="left"/>
+      <w:pPr>
+        <w:tabs>
+          <w:tab w:val="num" w:pos="2880"/>
+        </w:tabs>
+        <w:ind w:left="2880" w:hanging="360"/>
+      </w:pPr>
+      <w:rPr>
+        <w:rFonts w:ascii="Wingdings" w:hAnsi="Wingdings" w:hint="default"/>
+        <w:sz w:val="20"/>
+      </w:rPr>
+    </w:lvl>
+    <w:lvl w:ilvl="4" w:tentative="1">
+      <w:start w:val="1"/>
+      <w:numFmt w:val="bullet"/>
+      <w:lvlText w:val=""/>
+      <w:lvlJc w:val="left"/>
+      <w:pPr>
+        <w:tabs>
+          <w:tab w:val="num" w:pos="3600"/>
+        </w:tabs>
+        <w:ind w:left="3600" w:hanging="360"/>
+      </w:pPr>
+      <w:rPr>
+        <w:rFonts w:ascii="Wingdings" w:hAnsi="Wingdings" w:hint="default"/>
+        <w:sz w:val="20"/>
+      </w:rPr>
+    </w:lvl>
+    <w:lvl w:ilvl="5" w:tentative="1">
+      <w:start w:val="1"/>
+      <w:numFmt w:val="bullet"/>
+      <w:lvlText w:val=""/>
+      <w:lvlJc w:val="left"/>
+      <w:pPr>
+        <w:tabs>
+          <w:tab w:val="num" w:pos="4320"/>
+        </w:tabs>
+        <w:ind w:left="4320" w:hanging="360"/>
+      </w:pPr>
+      <w:rPr>
+        <w:rFonts w:ascii="Wingdings" w:hAnsi="Wingdings" w:hint="default"/>
+        <w:sz w:val="20"/>
+      </w:rPr>
+    </w:lvl>
+    <w:lvl w:ilvl="6" w:tentative="1">
+      <w:start w:val="1"/>
+      <w:numFmt w:val="bullet"/>
+      <w:lvlText w:val=""/>
+      <w:lvlJc w:val="left"/>
+      <w:pPr>
+        <w:tabs>
+          <w:tab w:val="num" w:pos="5040"/>
+        </w:tabs>
+        <w:ind w:left="5040" w:hanging="360"/>
+      </w:pPr>
+      <w:rPr>
+        <w:rFonts w:ascii="Wingdings" w:hAnsi="Wingdings" w:hint="default"/>
+        <w:sz w:val="20"/>
+      </w:rPr>
+    </w:lvl>
+    <w:lvl w:ilvl="7" w:tentative="1">
+      <w:start w:val="1"/>
+      <w:numFmt w:val="bullet"/>
+      <w:lvlText w:val=""/>
+      <w:lvlJc w:val="left"/>
+      <w:pPr>
+        <w:tabs>
+          <w:tab w:val="num" w:pos="5760"/>
+        </w:tabs>
+        <w:ind w:left="5760" w:hanging="360"/>
+      </w:pPr>
+      <w:rPr>
+        <w:rFonts w:ascii="Wingdings" w:hAnsi="Wingdings" w:hint="default"/>
+        <w:sz w:val="20"/>
+      </w:rPr>
+    </w:lvl>
+    <w:lvl w:ilvl="8" w:tentative="1">
+      <w:start w:val="1"/>
+      <w:numFmt w:val="bullet"/>
+      <w:lvlText w:val=""/>
+      <w:lvlJc w:val="left"/>
+      <w:pPr>
+        <w:tabs>
+          <w:tab w:val="num" w:pos="6480"/>
+        </w:tabs>
+        <w:ind w:left="6480" w:hanging="360"/>
+      </w:pPr>
+      <w:rPr>
+        <w:rFonts w:ascii="Wingdings" w:hAnsi="Wingdings" w:hint="default"/>
+        <w:sz w:val="20"/>
+      </w:rPr>
+    </w:lvl>
+  </w:abstractNum>
+  <w:abstractNum w:abstractNumId="18" w15:restartNumberingAfterBreak="0">
     <w:nsid w:val="36DC5F7E"/>
     <w:multiLevelType w:val="multilevel"/>
     <w:tmpl w:val="E372316C"/>
@@ -7926,7 +11647,7 @@
       </w:pPr>
     </w:lvl>
   </w:abstractNum>
-  <w:abstractNum w:abstractNumId="11" w15:restartNumberingAfterBreak="0">
+  <w:abstractNum w:abstractNumId="19" w15:restartNumberingAfterBreak="0">
     <w:nsid w:val="37E03860"/>
     <w:multiLevelType w:val="multilevel"/>
     <w:tmpl w:val="E372316C"/>
@@ -8039,7 +11760,7 @@
       </w:pPr>
     </w:lvl>
   </w:abstractNum>
-  <w:abstractNum w:abstractNumId="12" w15:restartNumberingAfterBreak="0">
+  <w:abstractNum w:abstractNumId="20" w15:restartNumberingAfterBreak="0">
     <w:nsid w:val="3A482CFA"/>
     <w:multiLevelType w:val="multilevel"/>
     <w:tmpl w:val="5F3268BC"/>
@@ -8152,7 +11873,7 @@
       </w:pPr>
     </w:lvl>
   </w:abstractNum>
-  <w:abstractNum w:abstractNumId="13" w15:restartNumberingAfterBreak="0">
+  <w:abstractNum w:abstractNumId="21" w15:restartNumberingAfterBreak="0">
     <w:nsid w:val="4BC47631"/>
     <w:multiLevelType w:val="multilevel"/>
     <w:tmpl w:val="163678FA"/>
@@ -8301,7 +12022,454 @@
       </w:rPr>
     </w:lvl>
   </w:abstractNum>
-  <w:abstractNum w:abstractNumId="14" w15:restartNumberingAfterBreak="0">
+  <w:abstractNum w:abstractNumId="22" w15:restartNumberingAfterBreak="0">
+    <w:nsid w:val="4CBC1394"/>
+    <w:multiLevelType w:val="multilevel"/>
+    <w:tmpl w:val="70FE1B70"/>
+    <w:lvl w:ilvl="0">
+      <w:start w:val="1"/>
+      <w:numFmt w:val="bullet"/>
+      <w:lvlText w:val=""/>
+      <w:lvlJc w:val="left"/>
+      <w:pPr>
+        <w:tabs>
+          <w:tab w:val="num" w:pos="720"/>
+        </w:tabs>
+        <w:ind w:left="720" w:hanging="360"/>
+      </w:pPr>
+      <w:rPr>
+        <w:rFonts w:ascii="Symbol" w:hAnsi="Symbol" w:hint="default"/>
+        <w:sz w:val="20"/>
+      </w:rPr>
+    </w:lvl>
+    <w:lvl w:ilvl="1">
+      <w:start w:val="1"/>
+      <w:numFmt w:val="bullet"/>
+      <w:lvlText w:val="o"/>
+      <w:lvlJc w:val="left"/>
+      <w:pPr>
+        <w:tabs>
+          <w:tab w:val="num" w:pos="1440"/>
+        </w:tabs>
+        <w:ind w:left="1440" w:hanging="360"/>
+      </w:pPr>
+      <w:rPr>
+        <w:rFonts w:ascii="Courier New" w:hAnsi="Courier New" w:hint="default"/>
+        <w:sz w:val="20"/>
+      </w:rPr>
+    </w:lvl>
+    <w:lvl w:ilvl="2">
+      <w:start w:val="1"/>
+      <w:numFmt w:val="bullet"/>
+      <w:lvlText w:val=""/>
+      <w:lvlJc w:val="left"/>
+      <w:pPr>
+        <w:tabs>
+          <w:tab w:val="num" w:pos="2160"/>
+        </w:tabs>
+        <w:ind w:left="2160" w:hanging="360"/>
+      </w:pPr>
+      <w:rPr>
+        <w:rFonts w:ascii="Wingdings" w:hAnsi="Wingdings" w:hint="default"/>
+        <w:sz w:val="20"/>
+      </w:rPr>
+    </w:lvl>
+    <w:lvl w:ilvl="3" w:tentative="1">
+      <w:start w:val="1"/>
+      <w:numFmt w:val="bullet"/>
+      <w:lvlText w:val=""/>
+      <w:lvlJc w:val="left"/>
+      <w:pPr>
+        <w:tabs>
+          <w:tab w:val="num" w:pos="2880"/>
+        </w:tabs>
+        <w:ind w:left="2880" w:hanging="360"/>
+      </w:pPr>
+      <w:rPr>
+        <w:rFonts w:ascii="Wingdings" w:hAnsi="Wingdings" w:hint="default"/>
+        <w:sz w:val="20"/>
+      </w:rPr>
+    </w:lvl>
+    <w:lvl w:ilvl="4" w:tentative="1">
+      <w:start w:val="1"/>
+      <w:numFmt w:val="bullet"/>
+      <w:lvlText w:val=""/>
+      <w:lvlJc w:val="left"/>
+      <w:pPr>
+        <w:tabs>
+          <w:tab w:val="num" w:pos="3600"/>
+        </w:tabs>
+        <w:ind w:left="3600" w:hanging="360"/>
+      </w:pPr>
+      <w:rPr>
+        <w:rFonts w:ascii="Wingdings" w:hAnsi="Wingdings" w:hint="default"/>
+        <w:sz w:val="20"/>
+      </w:rPr>
+    </w:lvl>
+    <w:lvl w:ilvl="5" w:tentative="1">
+      <w:start w:val="1"/>
+      <w:numFmt w:val="bullet"/>
+      <w:lvlText w:val=""/>
+      <w:lvlJc w:val="left"/>
+      <w:pPr>
+        <w:tabs>
+          <w:tab w:val="num" w:pos="4320"/>
+        </w:tabs>
+        <w:ind w:left="4320" w:hanging="360"/>
+      </w:pPr>
+      <w:rPr>
+        <w:rFonts w:ascii="Wingdings" w:hAnsi="Wingdings" w:hint="default"/>
+        <w:sz w:val="20"/>
+      </w:rPr>
+    </w:lvl>
+    <w:lvl w:ilvl="6" w:tentative="1">
+      <w:start w:val="1"/>
+      <w:numFmt w:val="bullet"/>
+      <w:lvlText w:val=""/>
+      <w:lvlJc w:val="left"/>
+      <w:pPr>
+        <w:tabs>
+          <w:tab w:val="num" w:pos="5040"/>
+        </w:tabs>
+        <w:ind w:left="5040" w:hanging="360"/>
+      </w:pPr>
+      <w:rPr>
+        <w:rFonts w:ascii="Wingdings" w:hAnsi="Wingdings" w:hint="default"/>
+        <w:sz w:val="20"/>
+      </w:rPr>
+    </w:lvl>
+    <w:lvl w:ilvl="7" w:tentative="1">
+      <w:start w:val="1"/>
+      <w:numFmt w:val="bullet"/>
+      <w:lvlText w:val=""/>
+      <w:lvlJc w:val="left"/>
+      <w:pPr>
+        <w:tabs>
+          <w:tab w:val="num" w:pos="5760"/>
+        </w:tabs>
+        <w:ind w:left="5760" w:hanging="360"/>
+      </w:pPr>
+      <w:rPr>
+        <w:rFonts w:ascii="Wingdings" w:hAnsi="Wingdings" w:hint="default"/>
+        <w:sz w:val="20"/>
+      </w:rPr>
+    </w:lvl>
+    <w:lvl w:ilvl="8" w:tentative="1">
+      <w:start w:val="1"/>
+      <w:numFmt w:val="bullet"/>
+      <w:lvlText w:val=""/>
+      <w:lvlJc w:val="left"/>
+      <w:pPr>
+        <w:tabs>
+          <w:tab w:val="num" w:pos="6480"/>
+        </w:tabs>
+        <w:ind w:left="6480" w:hanging="360"/>
+      </w:pPr>
+      <w:rPr>
+        <w:rFonts w:ascii="Wingdings" w:hAnsi="Wingdings" w:hint="default"/>
+        <w:sz w:val="20"/>
+      </w:rPr>
+    </w:lvl>
+  </w:abstractNum>
+  <w:abstractNum w:abstractNumId="23" w15:restartNumberingAfterBreak="0">
+    <w:nsid w:val="69082A79"/>
+    <w:multiLevelType w:val="multilevel"/>
+    <w:tmpl w:val="533E059E"/>
+    <w:lvl w:ilvl="0">
+      <w:start w:val="1"/>
+      <w:numFmt w:val="bullet"/>
+      <w:lvlText w:val=""/>
+      <w:lvlJc w:val="left"/>
+      <w:pPr>
+        <w:tabs>
+          <w:tab w:val="num" w:pos="720"/>
+        </w:tabs>
+        <w:ind w:left="720" w:hanging="360"/>
+      </w:pPr>
+      <w:rPr>
+        <w:rFonts w:ascii="Symbol" w:hAnsi="Symbol" w:hint="default"/>
+        <w:sz w:val="20"/>
+      </w:rPr>
+    </w:lvl>
+    <w:lvl w:ilvl="1">
+      <w:start w:val="1"/>
+      <w:numFmt w:val="bullet"/>
+      <w:lvlText w:val="o"/>
+      <w:lvlJc w:val="left"/>
+      <w:pPr>
+        <w:tabs>
+          <w:tab w:val="num" w:pos="1440"/>
+        </w:tabs>
+        <w:ind w:left="1440" w:hanging="360"/>
+      </w:pPr>
+      <w:rPr>
+        <w:rFonts w:ascii="Courier New" w:hAnsi="Courier New" w:hint="default"/>
+        <w:sz w:val="20"/>
+      </w:rPr>
+    </w:lvl>
+    <w:lvl w:ilvl="2">
+      <w:start w:val="1"/>
+      <w:numFmt w:val="bullet"/>
+      <w:lvlText w:val=""/>
+      <w:lvlJc w:val="left"/>
+      <w:pPr>
+        <w:tabs>
+          <w:tab w:val="num" w:pos="2160"/>
+        </w:tabs>
+        <w:ind w:left="2160" w:hanging="360"/>
+      </w:pPr>
+      <w:rPr>
+        <w:rFonts w:ascii="Wingdings" w:hAnsi="Wingdings" w:hint="default"/>
+        <w:sz w:val="20"/>
+      </w:rPr>
+    </w:lvl>
+    <w:lvl w:ilvl="3" w:tentative="1">
+      <w:start w:val="1"/>
+      <w:numFmt w:val="bullet"/>
+      <w:lvlText w:val=""/>
+      <w:lvlJc w:val="left"/>
+      <w:pPr>
+        <w:tabs>
+          <w:tab w:val="num" w:pos="2880"/>
+        </w:tabs>
+        <w:ind w:left="2880" w:hanging="360"/>
+      </w:pPr>
+      <w:rPr>
+        <w:rFonts w:ascii="Wingdings" w:hAnsi="Wingdings" w:hint="default"/>
+        <w:sz w:val="20"/>
+      </w:rPr>
+    </w:lvl>
+    <w:lvl w:ilvl="4" w:tentative="1">
+      <w:start w:val="1"/>
+      <w:numFmt w:val="bullet"/>
+      <w:lvlText w:val=""/>
+      <w:lvlJc w:val="left"/>
+      <w:pPr>
+        <w:tabs>
+          <w:tab w:val="num" w:pos="3600"/>
+        </w:tabs>
+        <w:ind w:left="3600" w:hanging="360"/>
+      </w:pPr>
+      <w:rPr>
+        <w:rFonts w:ascii="Wingdings" w:hAnsi="Wingdings" w:hint="default"/>
+        <w:sz w:val="20"/>
+      </w:rPr>
+    </w:lvl>
+    <w:lvl w:ilvl="5" w:tentative="1">
+      <w:start w:val="1"/>
+      <w:numFmt w:val="bullet"/>
+      <w:lvlText w:val=""/>
+      <w:lvlJc w:val="left"/>
+      <w:pPr>
+        <w:tabs>
+          <w:tab w:val="num" w:pos="4320"/>
+        </w:tabs>
+        <w:ind w:left="4320" w:hanging="360"/>
+      </w:pPr>
+      <w:rPr>
+        <w:rFonts w:ascii="Wingdings" w:hAnsi="Wingdings" w:hint="default"/>
+        <w:sz w:val="20"/>
+      </w:rPr>
+    </w:lvl>
+    <w:lvl w:ilvl="6" w:tentative="1">
+      <w:start w:val="1"/>
+      <w:numFmt w:val="bullet"/>
+      <w:lvlText w:val=""/>
+      <w:lvlJc w:val="left"/>
+      <w:pPr>
+        <w:tabs>
+          <w:tab w:val="num" w:pos="5040"/>
+        </w:tabs>
+        <w:ind w:left="5040" w:hanging="360"/>
+      </w:pPr>
+      <w:rPr>
+        <w:rFonts w:ascii="Wingdings" w:hAnsi="Wingdings" w:hint="default"/>
+        <w:sz w:val="20"/>
+      </w:rPr>
+    </w:lvl>
+    <w:lvl w:ilvl="7" w:tentative="1">
+      <w:start w:val="1"/>
+      <w:numFmt w:val="bullet"/>
+      <w:lvlText w:val=""/>
+      <w:lvlJc w:val="left"/>
+      <w:pPr>
+        <w:tabs>
+          <w:tab w:val="num" w:pos="5760"/>
+        </w:tabs>
+        <w:ind w:left="5760" w:hanging="360"/>
+      </w:pPr>
+      <w:rPr>
+        <w:rFonts w:ascii="Wingdings" w:hAnsi="Wingdings" w:hint="default"/>
+        <w:sz w:val="20"/>
+      </w:rPr>
+    </w:lvl>
+    <w:lvl w:ilvl="8" w:tentative="1">
+      <w:start w:val="1"/>
+      <w:numFmt w:val="bullet"/>
+      <w:lvlText w:val=""/>
+      <w:lvlJc w:val="left"/>
+      <w:pPr>
+        <w:tabs>
+          <w:tab w:val="num" w:pos="6480"/>
+        </w:tabs>
+        <w:ind w:left="6480" w:hanging="360"/>
+      </w:pPr>
+      <w:rPr>
+        <w:rFonts w:ascii="Wingdings" w:hAnsi="Wingdings" w:hint="default"/>
+        <w:sz w:val="20"/>
+      </w:rPr>
+    </w:lvl>
+  </w:abstractNum>
+  <w:abstractNum w:abstractNumId="24" w15:restartNumberingAfterBreak="0">
+    <w:nsid w:val="6E7D1050"/>
+    <w:multiLevelType w:val="multilevel"/>
+    <w:tmpl w:val="EBA6EED4"/>
+    <w:lvl w:ilvl="0">
+      <w:start w:val="1"/>
+      <w:numFmt w:val="bullet"/>
+      <w:lvlText w:val=""/>
+      <w:lvlJc w:val="left"/>
+      <w:pPr>
+        <w:tabs>
+          <w:tab w:val="num" w:pos="720"/>
+        </w:tabs>
+        <w:ind w:left="720" w:hanging="360"/>
+      </w:pPr>
+      <w:rPr>
+        <w:rFonts w:ascii="Symbol" w:hAnsi="Symbol" w:hint="default"/>
+        <w:sz w:val="20"/>
+      </w:rPr>
+    </w:lvl>
+    <w:lvl w:ilvl="1">
+      <w:start w:val="1"/>
+      <w:numFmt w:val="bullet"/>
+      <w:lvlText w:val="o"/>
+      <w:lvlJc w:val="left"/>
+      <w:pPr>
+        <w:tabs>
+          <w:tab w:val="num" w:pos="1440"/>
+        </w:tabs>
+        <w:ind w:left="1440" w:hanging="360"/>
+      </w:pPr>
+      <w:rPr>
+        <w:rFonts w:ascii="Courier New" w:hAnsi="Courier New" w:hint="default"/>
+        <w:sz w:val="20"/>
+      </w:rPr>
+    </w:lvl>
+    <w:lvl w:ilvl="2">
+      <w:start w:val="1"/>
+      <w:numFmt w:val="bullet"/>
+      <w:lvlText w:val=""/>
+      <w:lvlJc w:val="left"/>
+      <w:pPr>
+        <w:tabs>
+          <w:tab w:val="num" w:pos="2160"/>
+        </w:tabs>
+        <w:ind w:left="2160" w:hanging="360"/>
+      </w:pPr>
+      <w:rPr>
+        <w:rFonts w:ascii="Wingdings" w:hAnsi="Wingdings" w:hint="default"/>
+        <w:sz w:val="20"/>
+      </w:rPr>
+    </w:lvl>
+    <w:lvl w:ilvl="3" w:tentative="1">
+      <w:start w:val="1"/>
+      <w:numFmt w:val="bullet"/>
+      <w:lvlText w:val=""/>
+      <w:lvlJc w:val="left"/>
+      <w:pPr>
+        <w:tabs>
+          <w:tab w:val="num" w:pos="2880"/>
+        </w:tabs>
+        <w:ind w:left="2880" w:hanging="360"/>
+      </w:pPr>
+      <w:rPr>
+        <w:rFonts w:ascii="Wingdings" w:hAnsi="Wingdings" w:hint="default"/>
+        <w:sz w:val="20"/>
+      </w:rPr>
+    </w:lvl>
+    <w:lvl w:ilvl="4" w:tentative="1">
+      <w:start w:val="1"/>
+      <w:numFmt w:val="bullet"/>
+      <w:lvlText w:val=""/>
+      <w:lvlJc w:val="left"/>
+      <w:pPr>
+        <w:tabs>
+          <w:tab w:val="num" w:pos="3600"/>
+        </w:tabs>
+        <w:ind w:left="3600" w:hanging="360"/>
+      </w:pPr>
+      <w:rPr>
+        <w:rFonts w:ascii="Wingdings" w:hAnsi="Wingdings" w:hint="default"/>
+        <w:sz w:val="20"/>
+      </w:rPr>
+    </w:lvl>
+    <w:lvl w:ilvl="5" w:tentative="1">
+      <w:start w:val="1"/>
+      <w:numFmt w:val="bullet"/>
+      <w:lvlText w:val=""/>
+      <w:lvlJc w:val="left"/>
+      <w:pPr>
+        <w:tabs>
+          <w:tab w:val="num" w:pos="4320"/>
+        </w:tabs>
+        <w:ind w:left="4320" w:hanging="360"/>
+      </w:pPr>
+      <w:rPr>
+        <w:rFonts w:ascii="Wingdings" w:hAnsi="Wingdings" w:hint="default"/>
+        <w:sz w:val="20"/>
+      </w:rPr>
+    </w:lvl>
+    <w:lvl w:ilvl="6" w:tentative="1">
+      <w:start w:val="1"/>
+      <w:numFmt w:val="bullet"/>
+      <w:lvlText w:val=""/>
+      <w:lvlJc w:val="left"/>
+      <w:pPr>
+        <w:tabs>
+          <w:tab w:val="num" w:pos="5040"/>
+        </w:tabs>
+        <w:ind w:left="5040" w:hanging="360"/>
+      </w:pPr>
+      <w:rPr>
+        <w:rFonts w:ascii="Wingdings" w:hAnsi="Wingdings" w:hint="default"/>
+        <w:sz w:val="20"/>
+      </w:rPr>
+    </w:lvl>
+    <w:lvl w:ilvl="7" w:tentative="1">
+      <w:start w:val="1"/>
+      <w:numFmt w:val="bullet"/>
+      <w:lvlText w:val=""/>
+      <w:lvlJc w:val="left"/>
+      <w:pPr>
+        <w:tabs>
+          <w:tab w:val="num" w:pos="5760"/>
+        </w:tabs>
+        <w:ind w:left="5760" w:hanging="360"/>
+      </w:pPr>
+      <w:rPr>
+        <w:rFonts w:ascii="Wingdings" w:hAnsi="Wingdings" w:hint="default"/>
+        <w:sz w:val="20"/>
+      </w:rPr>
+    </w:lvl>
+    <w:lvl w:ilvl="8" w:tentative="1">
+      <w:start w:val="1"/>
+      <w:numFmt w:val="bullet"/>
+      <w:lvlText w:val=""/>
+      <w:lvlJc w:val="left"/>
+      <w:pPr>
+        <w:tabs>
+          <w:tab w:val="num" w:pos="6480"/>
+        </w:tabs>
+        <w:ind w:left="6480" w:hanging="360"/>
+      </w:pPr>
+      <w:rPr>
+        <w:rFonts w:ascii="Wingdings" w:hAnsi="Wingdings" w:hint="default"/>
+        <w:sz w:val="20"/>
+      </w:rPr>
+    </w:lvl>
+  </w:abstractNum>
+  <w:abstractNum w:abstractNumId="25" w15:restartNumberingAfterBreak="0">
     <w:nsid w:val="76957721"/>
     <w:multiLevelType w:val="multilevel"/>
     <w:tmpl w:val="E372316C"/>
@@ -8414,7 +12582,7 @@
       </w:pPr>
     </w:lvl>
   </w:abstractNum>
-  <w:abstractNum w:abstractNumId="15" w15:restartNumberingAfterBreak="0">
+  <w:abstractNum w:abstractNumId="26" w15:restartNumberingAfterBreak="0">
     <w:nsid w:val="78DA27B9"/>
     <w:multiLevelType w:val="multilevel"/>
     <w:tmpl w:val="17B026C2"/>
@@ -8525,6 +12693,123 @@
       <w:rPr>
         <w:rFonts w:hint="default"/>
       </w:rPr>
+    </w:lvl>
+  </w:abstractNum>
+  <w:abstractNum w:abstractNumId="27" w15:restartNumberingAfterBreak="0">
+    <w:nsid w:val="7A821C17"/>
+    <w:multiLevelType w:val="multilevel"/>
+    <w:tmpl w:val="91003FB0"/>
+    <w:lvl w:ilvl="0">
+      <w:start w:val="1"/>
+      <w:numFmt w:val="decimal"/>
+      <w:lvlText w:val="%1."/>
+      <w:lvlJc w:val="left"/>
+      <w:pPr>
+        <w:tabs>
+          <w:tab w:val="num" w:pos="720"/>
+        </w:tabs>
+        <w:ind w:left="720" w:hanging="360"/>
+      </w:pPr>
+    </w:lvl>
+    <w:lvl w:ilvl="1">
+      <w:start w:val="1"/>
+      <w:numFmt w:val="bullet"/>
+      <w:lvlText w:val="o"/>
+      <w:lvlJc w:val="left"/>
+      <w:pPr>
+        <w:tabs>
+          <w:tab w:val="num" w:pos="1440"/>
+        </w:tabs>
+        <w:ind w:left="1440" w:hanging="360"/>
+      </w:pPr>
+      <w:rPr>
+        <w:rFonts w:ascii="Courier New" w:hAnsi="Courier New" w:hint="default"/>
+        <w:sz w:val="20"/>
+      </w:rPr>
+    </w:lvl>
+    <w:lvl w:ilvl="2" w:tentative="1">
+      <w:start w:val="1"/>
+      <w:numFmt w:val="decimal"/>
+      <w:lvlText w:val="%3."/>
+      <w:lvlJc w:val="left"/>
+      <w:pPr>
+        <w:tabs>
+          <w:tab w:val="num" w:pos="2160"/>
+        </w:tabs>
+        <w:ind w:left="2160" w:hanging="360"/>
+      </w:pPr>
+    </w:lvl>
+    <w:lvl w:ilvl="3" w:tentative="1">
+      <w:start w:val="1"/>
+      <w:numFmt w:val="decimal"/>
+      <w:lvlText w:val="%4."/>
+      <w:lvlJc w:val="left"/>
+      <w:pPr>
+        <w:tabs>
+          <w:tab w:val="num" w:pos="2880"/>
+        </w:tabs>
+        <w:ind w:left="2880" w:hanging="360"/>
+      </w:pPr>
+    </w:lvl>
+    <w:lvl w:ilvl="4" w:tentative="1">
+      <w:start w:val="1"/>
+      <w:numFmt w:val="decimal"/>
+      <w:lvlText w:val="%5."/>
+      <w:lvlJc w:val="left"/>
+      <w:pPr>
+        <w:tabs>
+          <w:tab w:val="num" w:pos="3600"/>
+        </w:tabs>
+        <w:ind w:left="3600" w:hanging="360"/>
+      </w:pPr>
+    </w:lvl>
+    <w:lvl w:ilvl="5" w:tentative="1">
+      <w:start w:val="1"/>
+      <w:numFmt w:val="decimal"/>
+      <w:lvlText w:val="%6."/>
+      <w:lvlJc w:val="left"/>
+      <w:pPr>
+        <w:tabs>
+          <w:tab w:val="num" w:pos="4320"/>
+        </w:tabs>
+        <w:ind w:left="4320" w:hanging="360"/>
+      </w:pPr>
+    </w:lvl>
+    <w:lvl w:ilvl="6" w:tentative="1">
+      <w:start w:val="1"/>
+      <w:numFmt w:val="decimal"/>
+      <w:lvlText w:val="%7."/>
+      <w:lvlJc w:val="left"/>
+      <w:pPr>
+        <w:tabs>
+          <w:tab w:val="num" w:pos="5040"/>
+        </w:tabs>
+        <w:ind w:left="5040" w:hanging="360"/>
+      </w:pPr>
+    </w:lvl>
+    <w:lvl w:ilvl="7" w:tentative="1">
+      <w:start w:val="1"/>
+      <w:numFmt w:val="decimal"/>
+      <w:lvlText w:val="%8."/>
+      <w:lvlJc w:val="left"/>
+      <w:pPr>
+        <w:tabs>
+          <w:tab w:val="num" w:pos="5760"/>
+        </w:tabs>
+        <w:ind w:left="5760" w:hanging="360"/>
+      </w:pPr>
+    </w:lvl>
+    <w:lvl w:ilvl="8" w:tentative="1">
+      <w:start w:val="1"/>
+      <w:numFmt w:val="decimal"/>
+      <w:lvlText w:val="%9."/>
+      <w:lvlJc w:val="left"/>
+      <w:pPr>
+        <w:tabs>
+          <w:tab w:val="num" w:pos="6480"/>
+        </w:tabs>
+        <w:ind w:left="6480" w:hanging="360"/>
+      </w:pPr>
     </w:lvl>
   </w:abstractNum>
   <w:num w:numId="1" w16cid:durableId="1144272805">
@@ -8537,43 +12822,79 @@
     <w:abstractNumId w:val="2"/>
   </w:num>
   <w:num w:numId="4" w16cid:durableId="1288706148">
+    <w:abstractNumId w:val="20"/>
+  </w:num>
+  <w:num w:numId="5" w16cid:durableId="1037775570">
+    <w:abstractNumId w:val="10"/>
+  </w:num>
+  <w:num w:numId="6" w16cid:durableId="136143987">
+    <w:abstractNumId w:val="14"/>
+  </w:num>
+  <w:num w:numId="7" w16cid:durableId="2009601811">
+    <w:abstractNumId w:val="13"/>
+  </w:num>
+  <w:num w:numId="8" w16cid:durableId="463503156">
+    <w:abstractNumId w:val="25"/>
+  </w:num>
+  <w:num w:numId="9" w16cid:durableId="195317664">
+    <w:abstractNumId w:val="7"/>
+  </w:num>
+  <w:num w:numId="10" w16cid:durableId="1360355776">
+    <w:abstractNumId w:val="19"/>
+  </w:num>
+  <w:num w:numId="11" w16cid:durableId="505829746">
+    <w:abstractNumId w:val="6"/>
+  </w:num>
+  <w:num w:numId="12" w16cid:durableId="1712874346">
+    <w:abstractNumId w:val="9"/>
+  </w:num>
+  <w:num w:numId="13" w16cid:durableId="901253277">
+    <w:abstractNumId w:val="15"/>
+  </w:num>
+  <w:num w:numId="14" w16cid:durableId="24598836">
+    <w:abstractNumId w:val="18"/>
+  </w:num>
+  <w:num w:numId="15" w16cid:durableId="1941906828">
+    <w:abstractNumId w:val="26"/>
+  </w:num>
+  <w:num w:numId="16" w16cid:durableId="2035229423">
+    <w:abstractNumId w:val="21"/>
+  </w:num>
+  <w:num w:numId="17" w16cid:durableId="983587176">
+    <w:abstractNumId w:val="3"/>
+  </w:num>
+  <w:num w:numId="18" w16cid:durableId="1638417035">
+    <w:abstractNumId w:val="17"/>
+  </w:num>
+  <w:num w:numId="19" w16cid:durableId="1442916146">
+    <w:abstractNumId w:val="5"/>
+  </w:num>
+  <w:num w:numId="20" w16cid:durableId="1198199909">
+    <w:abstractNumId w:val="27"/>
+  </w:num>
+  <w:num w:numId="21" w16cid:durableId="1234702884">
+    <w:abstractNumId w:val="16"/>
+  </w:num>
+  <w:num w:numId="22" w16cid:durableId="431125916">
+    <w:abstractNumId w:val="11"/>
+  </w:num>
+  <w:num w:numId="23" w16cid:durableId="923026289">
     <w:abstractNumId w:val="12"/>
   </w:num>
-  <w:num w:numId="5" w16cid:durableId="1037775570">
-    <w:abstractNumId w:val="6"/>
-  </w:num>
-  <w:num w:numId="6" w16cid:durableId="136143987">
+  <w:num w:numId="24" w16cid:durableId="2134127735">
     <w:abstractNumId w:val="8"/>
   </w:num>
-  <w:num w:numId="7" w16cid:durableId="2009601811">
-    <w:abstractNumId w:val="7"/>
+  <w:num w:numId="25" w16cid:durableId="2002847071">
+    <w:abstractNumId w:val="24"/>
   </w:num>
-  <w:num w:numId="8" w16cid:durableId="463503156">
-    <w:abstractNumId w:val="14"/>
+  <w:num w:numId="26" w16cid:durableId="137041409">
+    <w:abstractNumId w:val="22"/>
   </w:num>
-  <w:num w:numId="9" w16cid:durableId="195317664">
+  <w:num w:numId="27" w16cid:durableId="1588493830">
+    <w:abstractNumId w:val="23"/>
+  </w:num>
+  <w:num w:numId="28" w16cid:durableId="2037732576">
     <w:abstractNumId w:val="4"/>
-  </w:num>
-  <w:num w:numId="10" w16cid:durableId="1360355776">
-    <w:abstractNumId w:val="11"/>
-  </w:num>
-  <w:num w:numId="11" w16cid:durableId="505829746">
-    <w:abstractNumId w:val="3"/>
-  </w:num>
-  <w:num w:numId="12" w16cid:durableId="1712874346">
-    <w:abstractNumId w:val="5"/>
-  </w:num>
-  <w:num w:numId="13" w16cid:durableId="901253277">
-    <w:abstractNumId w:val="9"/>
-  </w:num>
-  <w:num w:numId="14" w16cid:durableId="24598836">
-    <w:abstractNumId w:val="10"/>
-  </w:num>
-  <w:num w:numId="15" w16cid:durableId="1941906828">
-    <w:abstractNumId w:val="15"/>
-  </w:num>
-  <w:num w:numId="16" w16cid:durableId="2035229423">
-    <w:abstractNumId w:val="13"/>
   </w:num>
 </w:numbering>
 </file>
@@ -9195,7 +13516,6 @@
   <w:style w:type="character" w:default="1" w:styleId="DefaultParagraphFont">
     <w:name w:val="Default Paragraph Font"/>
     <w:uiPriority w:val="1"/>
-    <w:semiHidden/>
     <w:unhideWhenUsed/>
   </w:style>
   <w:style w:type="table" w:default="1" w:styleId="TableNormal">
@@ -10262,16 +14582,6 @@
 </file>
 
 <file path=customXml/item1.xml><?xml version="1.0" encoding="utf-8"?>
-<LongProperties xmlns="http://schemas.microsoft.com/office/2006/metadata/longProperties"/>
-</file>
-
-<file path=customXml/item2.xml><?xml version="1.0" encoding="utf-8"?>
-<p:properties xmlns:p="http://schemas.microsoft.com/office/2006/metadata/properties" xmlns:xsi="http://www.w3.org/2001/XMLSchema-instance" xmlns:pc="http://schemas.microsoft.com/office/infopath/2007/PartnerControls">
-  <documentManagement/>
-</p:properties>
-</file>
-
-<file path=customXml/item3.xml><?xml version="1.0" encoding="utf-8"?>
 <ct:contentTypeSchema xmlns:ct="http://schemas.microsoft.com/office/2006/metadata/contentType" xmlns:ma="http://schemas.microsoft.com/office/2006/metadata/properties/metaAttributes" ct:_="" ma:_="" ma:contentTypeName="Document" ma:contentTypeID="0x0101007F15726F9EA5944EA2347E5872EBDF3C" ma:contentTypeVersion="4" ma:contentTypeDescription="Create a new document." ma:contentTypeScope="" ma:versionID="7ce451d987f0211bd641366fdee686e1">
   <xsd:schema xmlns:xsd="http://www.w3.org/2001/XMLSchema" xmlns:xs="http://www.w3.org/2001/XMLSchema" xmlns:p="http://schemas.microsoft.com/office/2006/metadata/properties" xmlns:ns2="a4c24e53-346c-4c4b-9f8b-92202ca5545a" targetNamespace="http://schemas.microsoft.com/office/2006/metadata/properties" ma:root="true" ma:fieldsID="47a0b7353bcb2d7546c93dec293c70b8" ns2:_="">
     <xsd:import namespace="a4c24e53-346c-4c4b-9f8b-92202ca5545a"/>
@@ -10415,6 +14725,16 @@
 </ct:contentTypeSchema>
 </file>
 
+<file path=customXml/item2.xml><?xml version="1.0" encoding="utf-8"?>
+<p:properties xmlns:p="http://schemas.microsoft.com/office/2006/metadata/properties" xmlns:xsi="http://www.w3.org/2001/XMLSchema-instance" xmlns:pc="http://schemas.microsoft.com/office/infopath/2007/PartnerControls">
+  <documentManagement/>
+</p:properties>
+</file>
+
+<file path=customXml/item3.xml><?xml version="1.0" encoding="utf-8"?>
+<LongProperties xmlns="http://schemas.microsoft.com/office/2006/metadata/longProperties"/>
+</file>
+
 <file path=customXml/item4.xml><?xml version="1.0" encoding="utf-8"?>
 <?mso-contentType ?>
 <FormTemplates xmlns="http://schemas.microsoft.com/sharepoint/v3/contenttype/forms">
@@ -10425,23 +14745,6 @@
 </file>
 
 <file path=customXml/itemProps1.xml><?xml version="1.0" encoding="utf-8"?>
-<ds:datastoreItem xmlns:ds="http://schemas.openxmlformats.org/officeDocument/2006/customXml" ds:itemID="{3DC0EDF0-54DC-4DF4-AF7D-D2001A077518}">
-  <ds:schemaRefs>
-    <ds:schemaRef ds:uri="http://schemas.microsoft.com/office/2006/metadata/longProperties"/>
-  </ds:schemaRefs>
-</ds:datastoreItem>
-</file>
-
-<file path=customXml/itemProps2.xml><?xml version="1.0" encoding="utf-8"?>
-<ds:datastoreItem xmlns:ds="http://schemas.openxmlformats.org/officeDocument/2006/customXml" ds:itemID="{6638B884-0325-4AD2-982A-5D598349AFD3}">
-  <ds:schemaRefs>
-    <ds:schemaRef ds:uri="http://schemas.microsoft.com/office/2006/metadata/properties"/>
-    <ds:schemaRef ds:uri="http://schemas.microsoft.com/office/infopath/2007/PartnerControls"/>
-  </ds:schemaRefs>
-</ds:datastoreItem>
-</file>
-
-<file path=customXml/itemProps3.xml><?xml version="1.0" encoding="utf-8"?>
 <ds:datastoreItem xmlns:ds="http://schemas.openxmlformats.org/officeDocument/2006/customXml" ds:itemID="{F9D5CA68-06C6-4070-AB58-A80FB9790540}">
   <ds:schemaRefs>
     <ds:schemaRef ds:uri="http://schemas.microsoft.com/office/2006/metadata/contentType"/>
@@ -10459,6 +14762,23 @@
 </ds:datastoreItem>
 </file>
 
+<file path=customXml/itemProps2.xml><?xml version="1.0" encoding="utf-8"?>
+<ds:datastoreItem xmlns:ds="http://schemas.openxmlformats.org/officeDocument/2006/customXml" ds:itemID="{6638B884-0325-4AD2-982A-5D598349AFD3}">
+  <ds:schemaRefs>
+    <ds:schemaRef ds:uri="http://schemas.microsoft.com/office/2006/metadata/properties"/>
+    <ds:schemaRef ds:uri="http://schemas.microsoft.com/office/infopath/2007/PartnerControls"/>
+  </ds:schemaRefs>
+</ds:datastoreItem>
+</file>
+
+<file path=customXml/itemProps3.xml><?xml version="1.0" encoding="utf-8"?>
+<ds:datastoreItem xmlns:ds="http://schemas.openxmlformats.org/officeDocument/2006/customXml" ds:itemID="{3DC0EDF0-54DC-4DF4-AF7D-D2001A077518}">
+  <ds:schemaRefs>
+    <ds:schemaRef ds:uri="http://schemas.microsoft.com/office/2006/metadata/longProperties"/>
+  </ds:schemaRefs>
+</ds:datastoreItem>
+</file>
+
 <file path=customXml/itemProps4.xml><?xml version="1.0" encoding="utf-8"?>
 <ds:datastoreItem xmlns:ds="http://schemas.openxmlformats.org/officeDocument/2006/customXml" ds:itemID="{5C4A57C0-CD87-465D-B62B-EFE222010B8A}">
   <ds:schemaRefs>

</xml_diff>

<commit_message>
fix with floating icon button
add
</commit_message>
<xml_diff>
--- a/documents/Barangay360.docx
+++ b/documents/Barangay360.docx
@@ -4643,6 +4643,224 @@
       <w:pPr>
         <w:pStyle w:val="BodyText"/>
         <w:rPr>
+          <w:lang w:val="en-PH"/>
+        </w:rPr>
+      </w:pPr>
+      <w:r>
+        <w:rPr>
+          <w:b/>
+          <w:bCs/>
+          <w:lang w:val="en-PH"/>
+        </w:rPr>
+        <w:t>Use Case Description:</w:t>
+      </w:r>
+    </w:p>
+    <w:p>
+      <w:pPr>
+        <w:pStyle w:val="BodyText"/>
+        <w:numPr>
+          <w:ilvl w:val="0"/>
+          <w:numId w:val="29"/>
+        </w:numPr>
+        <w:rPr>
+          <w:lang w:val="en-PH"/>
+        </w:rPr>
+      </w:pPr>
+      <w:r>
+        <w:rPr>
+          <w:b/>
+          <w:bCs/>
+          <w:lang w:val="en-PH"/>
+        </w:rPr>
+        <w:t>View Announcements:</w:t>
+      </w:r>
+      <w:r>
+        <w:rPr>
+          <w:lang w:val="en-PH"/>
+        </w:rPr>
+        <w:t xml:space="preserve"> This use case allows both Admins/Officials and Users to view community announcements. The system will display a list of announcements, which may include titles, summaries, and dates.</w:t>
+      </w:r>
+    </w:p>
+    <w:p>
+      <w:pPr>
+        <w:pStyle w:val="BodyText"/>
+        <w:numPr>
+          <w:ilvl w:val="0"/>
+          <w:numId w:val="29"/>
+        </w:numPr>
+        <w:rPr>
+          <w:lang w:val="en-PH"/>
+        </w:rPr>
+      </w:pPr>
+      <w:r>
+        <w:rPr>
+          <w:b/>
+          <w:bCs/>
+          <w:lang w:val="en-PH"/>
+        </w:rPr>
+        <w:t>View Requests:</w:t>
+      </w:r>
+      <w:r>
+        <w:rPr>
+          <w:lang w:val="en-PH"/>
+        </w:rPr>
+        <w:t xml:space="preserve"> This use case enables Admins/Officials to view pending and processed requests </w:t>
+      </w:r>
+      <w:r>
+        <w:rPr>
+          <w:lang w:val="en-PH"/>
+        </w:rPr>
+        <w:lastRenderedPageBreak/>
+        <w:t>submitted by users. The dashboard will provide an overview of these requests.</w:t>
+      </w:r>
+    </w:p>
+    <w:p>
+      <w:pPr>
+        <w:pStyle w:val="BodyText"/>
+        <w:numPr>
+          <w:ilvl w:val="0"/>
+          <w:numId w:val="29"/>
+        </w:numPr>
+        <w:rPr>
+          <w:lang w:val="en-PH"/>
+        </w:rPr>
+      </w:pPr>
+      <w:r>
+        <w:rPr>
+          <w:b/>
+          <w:bCs/>
+          <w:lang w:val="en-PH"/>
+        </w:rPr>
+        <w:t>View Statistics:</w:t>
+      </w:r>
+      <w:r>
+        <w:rPr>
+          <w:lang w:val="en-PH"/>
+        </w:rPr>
+        <w:t xml:space="preserve"> As an extension of viewing requests, this use case allows Admins/Officials to access and view various statistics related to the requests, and potentially other platform activities. This helps in understanding trends and workloads.</w:t>
+      </w:r>
+    </w:p>
+    <w:p>
+      <w:pPr>
+        <w:pStyle w:val="BodyText"/>
+        <w:rPr>
+          <w:lang w:val="en-PH"/>
+        </w:rPr>
+      </w:pPr>
+      <w:r>
+        <w:rPr>
+          <w:b/>
+          <w:bCs/>
+          <w:lang w:val="en-PH"/>
+        </w:rPr>
+        <w:t>Actors:</w:t>
+      </w:r>
+      <w:r>
+        <w:rPr>
+          <w:lang w:val="en-PH"/>
+        </w:rPr>
+        <w:t xml:space="preserve"> Admin/Official, User</w:t>
+      </w:r>
+    </w:p>
+    <w:p>
+      <w:pPr>
+        <w:pStyle w:val="BodyText"/>
+      </w:pPr>
+    </w:p>
+    <w:p>
+      <w:pPr>
+        <w:pStyle w:val="BodyText"/>
+        <w:rPr>
+          <w:b/>
+          <w:bCs/>
+          <w:sz w:val="30"/>
+          <w:szCs w:val="30"/>
+        </w:rPr>
+      </w:pPr>
+      <w:r>
+        <w:rPr>
+          <w:b/>
+          <w:bCs/>
+          <w:sz w:val="30"/>
+          <w:szCs w:val="30"/>
+        </w:rPr>
+        <w:t>Activity Diagram</w:t>
+      </w:r>
+    </w:p>
+    <w:p>
+      <w:pPr>
+        <w:pStyle w:val="BodyText"/>
+        <w:rPr>
+          <w:b/>
+          <w:bCs/>
+          <w:sz w:val="30"/>
+          <w:szCs w:val="30"/>
+        </w:rPr>
+      </w:pPr>
+    </w:p>
+    <w:p>
+      <w:pPr>
+        <w:pStyle w:val="BodyText"/>
+        <w:rPr>
+          <w:b/>
+          <w:bCs/>
+          <w:sz w:val="30"/>
+          <w:szCs w:val="30"/>
+        </w:rPr>
+      </w:pPr>
+      <w:r>
+        <w:rPr>
+          <w:b/>
+          <w:bCs/>
+          <w:sz w:val="30"/>
+          <w:szCs w:val="30"/>
+        </w:rPr>
+        <w:drawing>
+          <wp:inline distT="0" distB="0" distL="0" distR="0" wp14:anchorId="314117E1" wp14:editId="1792EE5A">
+            <wp:extent cx="6423660" cy="3223260"/>
+            <wp:effectExtent l="0" t="0" r="0" b="0"/>
+            <wp:docPr id="652532674" name="Picture 1" descr="A screenshot of a computer&#10;&#10;AI-generated content may be incorrect."/>
+            <wp:cNvGraphicFramePr>
+              <a:graphicFrameLocks xmlns:a="http://schemas.openxmlformats.org/drawingml/2006/main" noChangeAspect="1"/>
+            </wp:cNvGraphicFramePr>
+            <a:graphic xmlns:a="http://schemas.openxmlformats.org/drawingml/2006/main">
+              <a:graphicData uri="http://schemas.openxmlformats.org/drawingml/2006/picture">
+                <pic:pic xmlns:pic="http://schemas.openxmlformats.org/drawingml/2006/picture">
+                  <pic:nvPicPr>
+                    <pic:cNvPr id="652532674" name="Picture 1" descr="A screenshot of a computer&#10;&#10;AI-generated content may be incorrect."/>
+                    <pic:cNvPicPr/>
+                  </pic:nvPicPr>
+                  <pic:blipFill>
+                    <a:blip r:embed="rId12"/>
+                    <a:stretch>
+                      <a:fillRect/>
+                    </a:stretch>
+                  </pic:blipFill>
+                  <pic:spPr>
+                    <a:xfrm>
+                      <a:off x="0" y="0"/>
+                      <a:ext cx="6423660" cy="3223260"/>
+                    </a:xfrm>
+                    <a:prstGeom prst="rect">
+                      <a:avLst/>
+                    </a:prstGeom>
+                  </pic:spPr>
+                </pic:pic>
+              </a:graphicData>
+            </a:graphic>
+          </wp:inline>
+        </w:drawing>
+      </w:r>
+    </w:p>
+    <w:p>
+      <w:pPr>
+        <w:pStyle w:val="BodyText"/>
+      </w:pPr>
+    </w:p>
+    <w:p>
+      <w:pPr>
+        <w:pStyle w:val="BodyText"/>
+        <w:rPr>
           <w:rFonts w:cs="Arial"/>
         </w:rPr>
       </w:pPr>
@@ -4699,7 +4917,7 @@
                     </pic:cNvPicPr>
                   </pic:nvPicPr>
                   <pic:blipFill>
-                    <a:blip r:embed="rId12">
+                    <a:blip r:embed="rId13">
                       <a:extLst>
                         <a:ext uri="{28A0092B-C50C-407E-A947-70E740481C1C}">
                           <a14:useLocalDpi xmlns:a14="http://schemas.microsoft.com/office/drawing/2010/main" val="0"/>
@@ -4745,13 +4963,243 @@
       <w:pPr>
         <w:pStyle w:val="BodyText"/>
         <w:spacing w:after="0"/>
+        <w:rPr>
+          <w:lang w:val="en-PH"/>
+        </w:rPr>
+      </w:pPr>
+      <w:r>
+        <w:rPr>
+          <w:b/>
+          <w:bCs/>
+          <w:lang w:val="en-PH"/>
+        </w:rPr>
+        <w:t>Use Case Description:</w:t>
+      </w:r>
+    </w:p>
+    <w:p>
+      <w:pPr>
+        <w:pStyle w:val="BodyText"/>
+        <w:numPr>
+          <w:ilvl w:val="0"/>
+          <w:numId w:val="30"/>
+        </w:numPr>
+        <w:spacing w:after="0"/>
+        <w:rPr>
+          <w:lang w:val="en-PH"/>
+        </w:rPr>
+      </w:pPr>
+      <w:r>
+        <w:rPr>
+          <w:b/>
+          <w:bCs/>
+          <w:lang w:val="en-PH"/>
+        </w:rPr>
+        <w:t>Create Announcement:</w:t>
+      </w:r>
+      <w:r>
+        <w:rPr>
+          <w:lang w:val="en-PH"/>
+        </w:rPr>
+        <w:t xml:space="preserve"> This use case allows Admins/Officials to compose and publish new community announcements. This involves inputting a title, content, and potentially other relevant details like dates or categories.</w:t>
+      </w:r>
+    </w:p>
+    <w:p>
+      <w:pPr>
+        <w:pStyle w:val="BodyText"/>
+        <w:numPr>
+          <w:ilvl w:val="0"/>
+          <w:numId w:val="30"/>
+        </w:numPr>
+        <w:spacing w:after="0"/>
+        <w:rPr>
+          <w:lang w:val="en-PH"/>
+        </w:rPr>
+      </w:pPr>
+      <w:r>
+        <w:rPr>
+          <w:b/>
+          <w:bCs/>
+          <w:lang w:val="en-PH"/>
+        </w:rPr>
+        <w:t>Edit Announcement:</w:t>
+      </w:r>
+      <w:r>
+        <w:rPr>
+          <w:lang w:val="en-PH"/>
+        </w:rPr>
+        <w:t xml:space="preserve"> As an extension of creating an announcement, this use case enables Admins/Officials to modify existing announcements. This could involve correcting typos, updating information, or changing the status of an announcement.</w:t>
+      </w:r>
+    </w:p>
+    <w:p>
+      <w:pPr>
+        <w:pStyle w:val="BodyText"/>
+        <w:numPr>
+          <w:ilvl w:val="0"/>
+          <w:numId w:val="30"/>
+        </w:numPr>
+        <w:spacing w:after="0"/>
+        <w:rPr>
+          <w:lang w:val="en-PH"/>
+        </w:rPr>
+      </w:pPr>
+      <w:r>
+        <w:rPr>
+          <w:b/>
+          <w:bCs/>
+          <w:lang w:val="en-PH"/>
+        </w:rPr>
+        <w:t>View Announcement:</w:t>
+      </w:r>
+      <w:r>
+        <w:rPr>
+          <w:lang w:val="en-PH"/>
+        </w:rPr>
+        <w:t xml:space="preserve"> This use case allows both Admins/Officials and Users to read community announcements. The system will display the content of selected announcements.</w:t>
+      </w:r>
+    </w:p>
+    <w:p>
+      <w:pPr>
+        <w:pStyle w:val="BodyText"/>
+        <w:numPr>
+          <w:ilvl w:val="0"/>
+          <w:numId w:val="30"/>
+        </w:numPr>
+        <w:spacing w:after="0"/>
+        <w:rPr>
+          <w:lang w:val="en-PH"/>
+        </w:rPr>
+      </w:pPr>
+      <w:r>
+        <w:rPr>
+          <w:b/>
+          <w:bCs/>
+          <w:lang w:val="en-PH"/>
+        </w:rPr>
+        <w:t>Filter Announcement:</w:t>
+      </w:r>
+      <w:r>
+        <w:rPr>
+          <w:lang w:val="en-PH"/>
+        </w:rPr>
+        <w:t xml:space="preserve"> As an extension of viewing announcements, this use case allows both Admins/Officials and Users to search for specific announcements based on criteria such as keywords, dates, or categories. This helps in quickly finding relevant information.</w:t>
+      </w:r>
+    </w:p>
+    <w:p>
+      <w:pPr>
+        <w:pStyle w:val="BodyText"/>
+        <w:spacing w:after="0"/>
+        <w:rPr>
+          <w:lang w:val="en-PH"/>
+        </w:rPr>
+      </w:pPr>
+      <w:r>
+        <w:rPr>
+          <w:b/>
+          <w:bCs/>
+          <w:lang w:val="en-PH"/>
+        </w:rPr>
+        <w:t>Actors:</w:t>
+      </w:r>
+      <w:r>
+        <w:rPr>
+          <w:lang w:val="en-PH"/>
+        </w:rPr>
+        <w:t xml:space="preserve"> Admin/Official, User</w:t>
+      </w:r>
+    </w:p>
+    <w:p>
+      <w:pPr>
+        <w:pStyle w:val="BodyText"/>
+        <w:spacing w:after="0"/>
         <w:ind w:left="0"/>
       </w:pPr>
     </w:p>
     <w:p>
       <w:pPr>
         <w:pStyle w:val="BodyText"/>
-      </w:pPr>
+        <w:rPr>
+          <w:b/>
+          <w:bCs/>
+          <w:sz w:val="30"/>
+          <w:szCs w:val="30"/>
+        </w:rPr>
+      </w:pPr>
+      <w:r>
+        <w:rPr>
+          <w:b/>
+          <w:bCs/>
+          <w:sz w:val="30"/>
+          <w:szCs w:val="30"/>
+        </w:rPr>
+        <w:t>Activity Diagram</w:t>
+      </w:r>
+    </w:p>
+    <w:p>
+      <w:pPr>
+        <w:pStyle w:val="BodyText"/>
+      </w:pPr>
+    </w:p>
+    <w:p>
+      <w:pPr>
+        <w:pStyle w:val="BodyText"/>
+        <w:rPr>
+          <w:lang w:val="en-PH"/>
+        </w:rPr>
+      </w:pPr>
+      <w:r>
+        <w:rPr>
+          <w:lang w:val="en-PH"/>
+        </w:rPr>
+        <w:lastRenderedPageBreak/>
+        <w:drawing>
+          <wp:inline distT="0" distB="0" distL="0" distR="0" wp14:anchorId="498728E3" wp14:editId="5BC83444">
+            <wp:extent cx="4957445" cy="8319770"/>
+            <wp:effectExtent l="0" t="0" r="0" b="0"/>
+            <wp:docPr id="494247808" name="Picture 2" descr="A screenshot of a computer screen&#10;&#10;AI-generated content may be incorrect."/>
+            <wp:cNvGraphicFramePr>
+              <a:graphicFrameLocks xmlns:a="http://schemas.openxmlformats.org/drawingml/2006/main" noChangeAspect="1"/>
+            </wp:cNvGraphicFramePr>
+            <a:graphic xmlns:a="http://schemas.openxmlformats.org/drawingml/2006/main">
+              <a:graphicData uri="http://schemas.openxmlformats.org/drawingml/2006/picture">
+                <pic:pic xmlns:pic="http://schemas.openxmlformats.org/drawingml/2006/picture">
+                  <pic:nvPicPr>
+                    <pic:cNvPr id="494247808" name="Picture 2" descr="A screenshot of a computer screen&#10;&#10;AI-generated content may be incorrect."/>
+                    <pic:cNvPicPr>
+                      <a:picLocks noChangeAspect="1" noChangeArrowheads="1"/>
+                    </pic:cNvPicPr>
+                  </pic:nvPicPr>
+                  <pic:blipFill>
+                    <a:blip r:embed="rId14" cstate="print">
+                      <a:extLst>
+                        <a:ext uri="{28A0092B-C50C-407E-A947-70E740481C1C}">
+                          <a14:useLocalDpi xmlns:a14="http://schemas.microsoft.com/office/drawing/2010/main" val="0"/>
+                        </a:ext>
+                      </a:extLst>
+                    </a:blip>
+                    <a:srcRect/>
+                    <a:stretch>
+                      <a:fillRect/>
+                    </a:stretch>
+                  </pic:blipFill>
+                  <pic:spPr bwMode="auto">
+                    <a:xfrm>
+                      <a:off x="0" y="0"/>
+                      <a:ext cx="4957445" cy="8319770"/>
+                    </a:xfrm>
+                    <a:prstGeom prst="rect">
+                      <a:avLst/>
+                    </a:prstGeom>
+                    <a:noFill/>
+                    <a:ln>
+                      <a:noFill/>
+                    </a:ln>
+                  </pic:spPr>
+                </pic:pic>
+              </a:graphicData>
+            </a:graphic>
+          </wp:inline>
+        </w:drawing>
+      </w:r>
     </w:p>
     <w:p>
       <w:pPr>
@@ -4819,7 +5267,7 @@
                     </pic:cNvPicPr>
                   </pic:nvPicPr>
                   <pic:blipFill>
-                    <a:blip r:embed="rId13">
+                    <a:blip r:embed="rId15">
                       <a:extLst>
                         <a:ext uri="{28A0092B-C50C-407E-A947-70E740481C1C}">
                           <a14:useLocalDpi xmlns:a14="http://schemas.microsoft.com/office/drawing/2010/main" val="0"/>
@@ -4892,6 +5340,263 @@
       <w:pPr>
         <w:pStyle w:val="BodyText"/>
         <w:spacing w:after="0"/>
+      </w:pPr>
+    </w:p>
+    <w:p>
+      <w:pPr>
+        <w:pStyle w:val="BodyText"/>
+        <w:spacing w:after="0"/>
+      </w:pPr>
+      <w:r>
+        <w:rPr>
+          <w:b/>
+          <w:bCs/>
+          <w:lang w:val="en-PH"/>
+        </w:rPr>
+        <w:t>Use Case Description:</w:t>
+      </w:r>
+    </w:p>
+    <w:p>
+      <w:pPr>
+        <w:pStyle w:val="BodyText"/>
+        <w:numPr>
+          <w:ilvl w:val="0"/>
+          <w:numId w:val="31"/>
+        </w:numPr>
+        <w:spacing w:after="0"/>
+        <w:rPr>
+          <w:lang w:val="en-PH"/>
+        </w:rPr>
+      </w:pPr>
+      <w:r>
+        <w:rPr>
+          <w:b/>
+          <w:bCs/>
+          <w:lang w:val="en-PH"/>
+        </w:rPr>
+        <w:t>Send Request:</w:t>
+      </w:r>
+      <w:r>
+        <w:rPr>
+          <w:lang w:val="en-PH"/>
+        </w:rPr>
+        <w:t xml:space="preserve"> This use case allows Users to submit requests for documents or permits. The user will fill out necessary forms and attach any required information.</w:t>
+      </w:r>
+    </w:p>
+    <w:p>
+      <w:pPr>
+        <w:pStyle w:val="BodyText"/>
+        <w:numPr>
+          <w:ilvl w:val="0"/>
+          <w:numId w:val="31"/>
+        </w:numPr>
+        <w:spacing w:after="0"/>
+        <w:rPr>
+          <w:lang w:val="en-PH"/>
+        </w:rPr>
+      </w:pPr>
+      <w:r>
+        <w:rPr>
+          <w:b/>
+          <w:bCs/>
+          <w:lang w:val="en-PH"/>
+        </w:rPr>
+        <w:t>Approve/Reject Request:</w:t>
+      </w:r>
+      <w:r>
+        <w:rPr>
+          <w:lang w:val="en-PH"/>
+        </w:rPr>
+        <w:t xml:space="preserve"> This use case enables Admins/Officials to review submitted requests. They can choose to either approve or reject a request based on predefined criteria and submitted information.</w:t>
+      </w:r>
+    </w:p>
+    <w:p>
+      <w:pPr>
+        <w:pStyle w:val="BodyText"/>
+        <w:numPr>
+          <w:ilvl w:val="0"/>
+          <w:numId w:val="31"/>
+        </w:numPr>
+        <w:spacing w:after="0"/>
+        <w:rPr>
+          <w:lang w:val="en-PH"/>
+        </w:rPr>
+      </w:pPr>
+      <w:r>
+        <w:rPr>
+          <w:b/>
+          <w:bCs/>
+          <w:lang w:val="en-PH"/>
+        </w:rPr>
+        <w:t>Send Documents:</w:t>
+      </w:r>
+      <w:r>
+        <w:rPr>
+          <w:lang w:val="en-PH"/>
+        </w:rPr>
+        <w:t xml:space="preserve"> This use case is included when an Admin/Official approves a request. It involves the </w:t>
+      </w:r>
+      <w:proofErr w:type="gramStart"/>
+      <w:r>
+        <w:rPr>
+          <w:lang w:val="en-PH"/>
+        </w:rPr>
+        <w:t>system</w:t>
+      </w:r>
+      <w:proofErr w:type="gramEnd"/>
+      <w:r>
+        <w:rPr>
+          <w:lang w:val="en-PH"/>
+        </w:rPr>
+        <w:t xml:space="preserve"> or the admin sending the requested documents or permits to the User, typically electronically.</w:t>
+      </w:r>
+    </w:p>
+    <w:p>
+      <w:pPr>
+        <w:pStyle w:val="BodyText"/>
+        <w:numPr>
+          <w:ilvl w:val="0"/>
+          <w:numId w:val="31"/>
+        </w:numPr>
+        <w:spacing w:after="0"/>
+        <w:rPr>
+          <w:lang w:val="en-PH"/>
+        </w:rPr>
+      </w:pPr>
+      <w:r>
+        <w:rPr>
+          <w:b/>
+          <w:bCs/>
+          <w:lang w:val="en-PH"/>
+        </w:rPr>
+        <w:t>Notify Rejection:</w:t>
+      </w:r>
+      <w:r>
+        <w:rPr>
+          <w:lang w:val="en-PH"/>
+        </w:rPr>
+        <w:t xml:space="preserve"> As an extension of the approve/reject process, if a request is rejected, this use case ensures the User is notified of the rejection, potentially along with the reason for rejection.</w:t>
+      </w:r>
+    </w:p>
+    <w:p>
+      <w:pPr>
+        <w:pStyle w:val="BodyText"/>
+        <w:spacing w:after="0"/>
+        <w:rPr>
+          <w:lang w:val="en-PH"/>
+        </w:rPr>
+      </w:pPr>
+      <w:r>
+        <w:rPr>
+          <w:b/>
+          <w:bCs/>
+          <w:lang w:val="en-PH"/>
+        </w:rPr>
+        <w:t>Actors:</w:t>
+      </w:r>
+      <w:r>
+        <w:rPr>
+          <w:lang w:val="en-PH"/>
+        </w:rPr>
+        <w:t xml:space="preserve"> Admin/Official, User</w:t>
+      </w:r>
+    </w:p>
+    <w:p>
+      <w:pPr>
+        <w:pStyle w:val="BodyText"/>
+        <w:spacing w:after="0"/>
+        <w:rPr>
+          <w:b/>
+          <w:bCs/>
+          <w:sz w:val="30"/>
+          <w:szCs w:val="30"/>
+        </w:rPr>
+      </w:pPr>
+      <w:r>
+        <w:br/>
+      </w:r>
+      <w:r>
+        <w:rPr>
+          <w:b/>
+          <w:bCs/>
+          <w:sz w:val="30"/>
+          <w:szCs w:val="30"/>
+        </w:rPr>
+        <w:t>Activity Diagram</w:t>
+      </w:r>
+    </w:p>
+    <w:p>
+      <w:pPr>
+        <w:pStyle w:val="BodyText"/>
+        <w:spacing w:after="0"/>
+        <w:rPr>
+          <w:b/>
+          <w:bCs/>
+          <w:sz w:val="30"/>
+          <w:szCs w:val="30"/>
+        </w:rPr>
+      </w:pPr>
+    </w:p>
+    <w:p>
+      <w:pPr>
+        <w:pStyle w:val="BodyText"/>
+        <w:spacing w:after="0"/>
+        <w:rPr>
+          <w:b/>
+          <w:bCs/>
+          <w:sz w:val="30"/>
+          <w:szCs w:val="30"/>
+        </w:rPr>
+      </w:pPr>
+      <w:r>
+        <w:rPr>
+          <w:b/>
+          <w:bCs/>
+          <w:sz w:val="30"/>
+          <w:szCs w:val="30"/>
+        </w:rPr>
+        <w:lastRenderedPageBreak/>
+        <w:drawing>
+          <wp:inline distT="0" distB="0" distL="0" distR="0" wp14:anchorId="26A75913" wp14:editId="11181910">
+            <wp:extent cx="4991797" cy="4667901"/>
+            <wp:effectExtent l="0" t="0" r="0" b="0"/>
+            <wp:docPr id="1673551848" name="Picture 1" descr="A flowchart of a system&#10;&#10;AI-generated content may be incorrect."/>
+            <wp:cNvGraphicFramePr>
+              <a:graphicFrameLocks xmlns:a="http://schemas.openxmlformats.org/drawingml/2006/main" noChangeAspect="1"/>
+            </wp:cNvGraphicFramePr>
+            <a:graphic xmlns:a="http://schemas.openxmlformats.org/drawingml/2006/main">
+              <a:graphicData uri="http://schemas.openxmlformats.org/drawingml/2006/picture">
+                <pic:pic xmlns:pic="http://schemas.openxmlformats.org/drawingml/2006/picture">
+                  <pic:nvPicPr>
+                    <pic:cNvPr id="1673551848" name="Picture 1" descr="A flowchart of a system&#10;&#10;AI-generated content may be incorrect."/>
+                    <pic:cNvPicPr/>
+                  </pic:nvPicPr>
+                  <pic:blipFill>
+                    <a:blip r:embed="rId16"/>
+                    <a:stretch>
+                      <a:fillRect/>
+                    </a:stretch>
+                  </pic:blipFill>
+                  <pic:spPr>
+                    <a:xfrm>
+                      <a:off x="0" y="0"/>
+                      <a:ext cx="4991797" cy="4667901"/>
+                    </a:xfrm>
+                    <a:prstGeom prst="rect">
+                      <a:avLst/>
+                    </a:prstGeom>
+                  </pic:spPr>
+                </pic:pic>
+              </a:graphicData>
+            </a:graphic>
+          </wp:inline>
+        </w:drawing>
+      </w:r>
+    </w:p>
+    <w:p>
+      <w:pPr>
+        <w:pStyle w:val="BodyText"/>
+        <w:spacing w:after="0"/>
         <w:ind w:left="1069"/>
       </w:pPr>
     </w:p>
@@ -4934,7 +5639,6 @@
           <w:noProof/>
           <w:lang w:eastAsia="en-US"/>
         </w:rPr>
-        <w:lastRenderedPageBreak/>
         <w:t xml:space="preserve"> </w:t>
       </w:r>
       <w:r>
@@ -4960,7 +5664,7 @@
                     </pic:cNvPicPr>
                   </pic:nvPicPr>
                   <pic:blipFill>
-                    <a:blip r:embed="rId14">
+                    <a:blip r:embed="rId17">
                       <a:extLst>
                         <a:ext uri="{28A0092B-C50C-407E-A947-70E740481C1C}">
                           <a14:useLocalDpi xmlns:a14="http://schemas.microsoft.com/office/drawing/2010/main" val="0"/>
@@ -4994,38 +5698,102 @@
     </w:p>
     <w:p>
       <w:pPr>
-        <w:pStyle w:val="Heading5"/>
+        <w:pStyle w:val="BodyText"/>
+      </w:pPr>
+    </w:p>
+    <w:p>
+      <w:pPr>
+        <w:pStyle w:val="BodyText"/>
+        <w:rPr>
+          <w:lang w:val="en-PH"/>
+        </w:rPr>
+      </w:pPr>
+      <w:r>
+        <w:rPr>
+          <w:b/>
+          <w:bCs/>
+          <w:lang w:val="en-PH"/>
+        </w:rPr>
+        <w:lastRenderedPageBreak/>
+        <w:t>Use Case Description:</w:t>
+      </w:r>
+    </w:p>
+    <w:p>
+      <w:pPr>
+        <w:pStyle w:val="BodyText"/>
         <w:numPr>
           <w:ilvl w:val="0"/>
-          <w:numId w:val="14"/>
+          <w:numId w:val="32"/>
         </w:numPr>
-      </w:pPr>
-      <w:r>
-        <w:t>Use Case Diagram</w:t>
-      </w:r>
-    </w:p>
-    <w:p>
-      <w:pPr>
-        <w:pStyle w:val="Heading5"/>
+        <w:rPr>
+          <w:lang w:val="en-PH"/>
+        </w:rPr>
+      </w:pPr>
+      <w:r>
+        <w:rPr>
+          <w:b/>
+          <w:bCs/>
+          <w:lang w:val="en-PH"/>
+        </w:rPr>
+        <w:t>Monitor Residents:</w:t>
+      </w:r>
+      <w:r>
+        <w:rPr>
+          <w:lang w:val="en-PH"/>
+        </w:rPr>
+        <w:t xml:space="preserve"> This use case allows Admins/Officials to view and analyze data related to registered residents. This could include demographic information, trends in new registrations, or other relevant resident data points.</w:t>
+      </w:r>
+    </w:p>
+    <w:p>
+      <w:pPr>
+        <w:pStyle w:val="BodyText"/>
         <w:numPr>
           <w:ilvl w:val="0"/>
-          <w:numId w:val="14"/>
+          <w:numId w:val="32"/>
         </w:numPr>
-      </w:pPr>
-      <w:r>
-        <w:t>Use Case Description</w:t>
-      </w:r>
-    </w:p>
-    <w:p>
-      <w:pPr>
-        <w:pStyle w:val="Heading5"/>
+        <w:rPr>
+          <w:lang w:val="en-PH"/>
+        </w:rPr>
+      </w:pPr>
+      <w:r>
+        <w:rPr>
+          <w:b/>
+          <w:bCs/>
+          <w:lang w:val="en-PH"/>
+        </w:rPr>
+        <w:t>Monitor Services:</w:t>
+      </w:r>
+      <w:r>
+        <w:rPr>
+          <w:lang w:val="en-PH"/>
+        </w:rPr>
+        <w:t xml:space="preserve"> This use case enables Admins/Officials to track the usage and performance of various services offered through the platform, such as document requests or facility bookings.</w:t>
+      </w:r>
+    </w:p>
+    <w:p>
+      <w:pPr>
+        <w:pStyle w:val="BodyText"/>
         <w:numPr>
           <w:ilvl w:val="0"/>
-          <w:numId w:val="14"/>
+          <w:numId w:val="32"/>
         </w:numPr>
-      </w:pPr>
-      <w:r>
-        <w:t>Activity Diagram</w:t>
+        <w:rPr>
+          <w:lang w:val="en-PH"/>
+        </w:rPr>
+      </w:pPr>
+      <w:r>
+        <w:rPr>
+          <w:b/>
+          <w:bCs/>
+          <w:lang w:val="en-PH"/>
+        </w:rPr>
+        <w:t>Monitor Event Participation:</w:t>
+      </w:r>
+      <w:r>
+        <w:rPr>
+          <w:lang w:val="en-PH"/>
+        </w:rPr>
+        <w:t xml:space="preserve"> This use case allows Admins/Officials to oversee and analyze data regarding participation in community events, including attendance numbers and engagement metrics.</w:t>
       </w:r>
     </w:p>
     <w:p>
@@ -5033,12 +5801,141 @@
         <w:pStyle w:val="BodyText"/>
         <w:numPr>
           <w:ilvl w:val="0"/>
-          <w:numId w:val="14"/>
+          <w:numId w:val="32"/>
         </w:numPr>
-        <w:spacing w:after="0"/>
-      </w:pPr>
-      <w:r>
-        <w:t>Wireframe</w:t>
+        <w:rPr>
+          <w:lang w:val="en-PH"/>
+        </w:rPr>
+      </w:pPr>
+      <w:r>
+        <w:rPr>
+          <w:b/>
+          <w:bCs/>
+          <w:lang w:val="en-PH"/>
+        </w:rPr>
+        <w:t>Generate Reports:</w:t>
+      </w:r>
+      <w:r>
+        <w:rPr>
+          <w:lang w:val="en-PH"/>
+        </w:rPr>
+        <w:t xml:space="preserve"> This use case is included within the monitoring functions (Residents, Services, Event Participation). It allows Admins/Officials to generate summarized reports from the monitored data, facilitating insights and decision-making.</w:t>
+      </w:r>
+    </w:p>
+    <w:p>
+      <w:pPr>
+        <w:pStyle w:val="BodyText"/>
+        <w:rPr>
+          <w:lang w:val="en-PH"/>
+        </w:rPr>
+      </w:pPr>
+      <w:r>
+        <w:rPr>
+          <w:lang w:val="en-PH"/>
+        </w:rPr>
+        <w:t xml:space="preserve"> </w:t>
+      </w:r>
+      <w:r>
+        <w:rPr>
+          <w:b/>
+          <w:bCs/>
+          <w:lang w:val="en-PH"/>
+        </w:rPr>
+        <w:t>Actors:</w:t>
+      </w:r>
+      <w:r>
+        <w:rPr>
+          <w:lang w:val="en-PH"/>
+        </w:rPr>
+        <w:t xml:space="preserve"> Admin/Official</w:t>
+      </w:r>
+    </w:p>
+    <w:p>
+      <w:pPr>
+        <w:pStyle w:val="BodyText"/>
+        <w:rPr>
+          <w:lang w:val="en-PH"/>
+        </w:rPr>
+      </w:pPr>
+    </w:p>
+    <w:p>
+      <w:pPr>
+        <w:pStyle w:val="BodyText"/>
+        <w:rPr>
+          <w:lang w:val="en-PH"/>
+        </w:rPr>
+      </w:pPr>
+      <w:r>
+        <w:rPr>
+          <w:b/>
+          <w:bCs/>
+          <w:sz w:val="30"/>
+          <w:szCs w:val="30"/>
+        </w:rPr>
+        <w:t>Activity Diagram</w:t>
+      </w:r>
+    </w:p>
+    <w:p>
+      <w:pPr>
+        <w:pStyle w:val="BodyText"/>
+        <w:ind w:left="1069"/>
+        <w:rPr>
+          <w:lang w:val="en-PH"/>
+        </w:rPr>
+      </w:pPr>
+      <w:r>
+        <w:rPr>
+          <w:lang w:val="en-PH"/>
+        </w:rPr>
+        <w:lastRenderedPageBreak/>
+        <w:drawing>
+          <wp:inline distT="0" distB="0" distL="0" distR="0" wp14:anchorId="33468250" wp14:editId="798BBE20">
+            <wp:extent cx="3154680" cy="8267700"/>
+            <wp:effectExtent l="0" t="0" r="0" b="0"/>
+            <wp:docPr id="130021510" name="Picture 4" descr="A screenshot of a diagram&#10;&#10;AI-generated content may be incorrect."/>
+            <wp:cNvGraphicFramePr>
+              <a:graphicFrameLocks xmlns:a="http://schemas.openxmlformats.org/drawingml/2006/main" noChangeAspect="1"/>
+            </wp:cNvGraphicFramePr>
+            <a:graphic xmlns:a="http://schemas.openxmlformats.org/drawingml/2006/main">
+              <a:graphicData uri="http://schemas.openxmlformats.org/drawingml/2006/picture">
+                <pic:pic xmlns:pic="http://schemas.openxmlformats.org/drawingml/2006/picture">
+                  <pic:nvPicPr>
+                    <pic:cNvPr id="130021510" name="Picture 4" descr="A screenshot of a diagram&#10;&#10;AI-generated content may be incorrect."/>
+                    <pic:cNvPicPr>
+                      <a:picLocks noChangeAspect="1" noChangeArrowheads="1"/>
+                    </pic:cNvPicPr>
+                  </pic:nvPicPr>
+                  <pic:blipFill>
+                    <a:blip r:embed="rId18" cstate="print">
+                      <a:extLst>
+                        <a:ext uri="{28A0092B-C50C-407E-A947-70E740481C1C}">
+                          <a14:useLocalDpi xmlns:a14="http://schemas.microsoft.com/office/drawing/2010/main" val="0"/>
+                        </a:ext>
+                      </a:extLst>
+                    </a:blip>
+                    <a:srcRect/>
+                    <a:stretch>
+                      <a:fillRect/>
+                    </a:stretch>
+                  </pic:blipFill>
+                  <pic:spPr bwMode="auto">
+                    <a:xfrm>
+                      <a:off x="0" y="0"/>
+                      <a:ext cx="3154680" cy="8267700"/>
+                    </a:xfrm>
+                    <a:prstGeom prst="rect">
+                      <a:avLst/>
+                    </a:prstGeom>
+                    <a:noFill/>
+                    <a:ln>
+                      <a:noFill/>
+                    </a:ln>
+                  </pic:spPr>
+                </pic:pic>
+              </a:graphicData>
+            </a:graphic>
+          </wp:inline>
+        </w:drawing>
       </w:r>
     </w:p>
     <w:p>
@@ -5099,7 +5996,7 @@
                     </pic:cNvPicPr>
                   </pic:nvPicPr>
                   <pic:blipFill>
-                    <a:blip r:embed="rId15">
+                    <a:blip r:embed="rId19">
                       <a:extLst>
                         <a:ext uri="{28A0092B-C50C-407E-A947-70E740481C1C}">
                           <a14:useLocalDpi xmlns:a14="http://schemas.microsoft.com/office/drawing/2010/main" val="0"/>
@@ -5133,6 +6030,288 @@
     </w:p>
     <w:p>
       <w:pPr>
+        <w:pStyle w:val="BodyText"/>
+        <w:spacing w:after="0"/>
+        <w:ind w:left="1069"/>
+      </w:pPr>
+    </w:p>
+    <w:p>
+      <w:pPr>
+        <w:pStyle w:val="BodyText"/>
+        <w:spacing w:after="0"/>
+        <w:rPr>
+          <w:lang w:val="en-PH"/>
+        </w:rPr>
+      </w:pPr>
+      <w:r>
+        <w:rPr>
+          <w:b/>
+          <w:bCs/>
+          <w:lang w:val="en-PH"/>
+        </w:rPr>
+        <w:t>Use Case Description:</w:t>
+      </w:r>
+    </w:p>
+    <w:p>
+      <w:pPr>
+        <w:pStyle w:val="BodyText"/>
+        <w:numPr>
+          <w:ilvl w:val="0"/>
+          <w:numId w:val="33"/>
+        </w:numPr>
+        <w:spacing w:after="0"/>
+        <w:rPr>
+          <w:lang w:val="en-PH"/>
+        </w:rPr>
+      </w:pPr>
+      <w:r>
+        <w:rPr>
+          <w:b/>
+          <w:bCs/>
+          <w:lang w:val="en-PH"/>
+        </w:rPr>
+        <w:t>Register Resident:</w:t>
+      </w:r>
+      <w:r>
+        <w:rPr>
+          <w:lang w:val="en-PH"/>
+        </w:rPr>
+        <w:t xml:space="preserve"> This use case allows both Admins/Officials and Users (presumably for self-registration or registration of household members) to create new resident profiles in the system. This involves inputting personal details and other required information.</w:t>
+      </w:r>
+    </w:p>
+    <w:p>
+      <w:pPr>
+        <w:pStyle w:val="BodyText"/>
+        <w:numPr>
+          <w:ilvl w:val="0"/>
+          <w:numId w:val="33"/>
+        </w:numPr>
+        <w:spacing w:after="0"/>
+        <w:rPr>
+          <w:lang w:val="en-PH"/>
+        </w:rPr>
+      </w:pPr>
+      <w:r>
+        <w:rPr>
+          <w:b/>
+          <w:bCs/>
+          <w:lang w:val="en-PH"/>
+        </w:rPr>
+        <w:t>Search Resident Profile:</w:t>
+      </w:r>
+      <w:r>
+        <w:rPr>
+          <w:lang w:val="en-PH"/>
+        </w:rPr>
+        <w:t xml:space="preserve"> This use case enables Admins/Officials to search for and retrieve specific resident profiles based on various criteria like name, address, or ID number.</w:t>
+      </w:r>
+    </w:p>
+    <w:p>
+      <w:pPr>
+        <w:pStyle w:val="BodyText"/>
+        <w:numPr>
+          <w:ilvl w:val="0"/>
+          <w:numId w:val="33"/>
+        </w:numPr>
+        <w:spacing w:after="0"/>
+        <w:rPr>
+          <w:lang w:val="en-PH"/>
+        </w:rPr>
+      </w:pPr>
+      <w:r>
+        <w:rPr>
+          <w:b/>
+          <w:bCs/>
+          <w:lang w:val="en-PH"/>
+        </w:rPr>
+        <w:t>Edit Resident Profile:</w:t>
+      </w:r>
+      <w:r>
+        <w:rPr>
+          <w:lang w:val="en-PH"/>
+        </w:rPr>
+        <w:t xml:space="preserve"> Included as part of managing a searched profile, this use case allows Admins/Officials to update or modify the information within an existing resident's profile.</w:t>
+      </w:r>
+    </w:p>
+    <w:p>
+      <w:pPr>
+        <w:pStyle w:val="BodyText"/>
+        <w:numPr>
+          <w:ilvl w:val="0"/>
+          <w:numId w:val="33"/>
+        </w:numPr>
+        <w:spacing w:after="0"/>
+        <w:rPr>
+          <w:lang w:val="en-PH"/>
+        </w:rPr>
+      </w:pPr>
+      <w:r>
+        <w:rPr>
+          <w:b/>
+          <w:bCs/>
+          <w:lang w:val="en-PH"/>
+        </w:rPr>
+        <w:t>Delete Resident Profile:</w:t>
+      </w:r>
+      <w:r>
+        <w:rPr>
+          <w:lang w:val="en-PH"/>
+        </w:rPr>
+        <w:t xml:space="preserve"> Included as part of managing a searched profile, this use case allows Admins/Officials to remove a resident's profile from the system, subject to data retention policies and permissions.</w:t>
+      </w:r>
+    </w:p>
+    <w:p>
+      <w:pPr>
+        <w:pStyle w:val="BodyText"/>
+        <w:spacing w:after="0"/>
+        <w:rPr>
+          <w:lang w:val="en-PH"/>
+        </w:rPr>
+      </w:pPr>
+      <w:r>
+        <w:rPr>
+          <w:b/>
+          <w:bCs/>
+          <w:lang w:val="en-PH"/>
+        </w:rPr>
+        <w:t>Actors:</w:t>
+      </w:r>
+      <w:r>
+        <w:rPr>
+          <w:lang w:val="en-PH"/>
+        </w:rPr>
+        <w:t xml:space="preserve"> Admin/Official, User</w:t>
+      </w:r>
+    </w:p>
+    <w:p>
+      <w:pPr>
+        <w:pStyle w:val="BodyText"/>
+        <w:spacing w:after="0"/>
+        <w:rPr>
+          <w:lang w:val="en-PH"/>
+        </w:rPr>
+      </w:pPr>
+    </w:p>
+    <w:p>
+      <w:pPr>
+        <w:pStyle w:val="BodyText"/>
+        <w:spacing w:after="0"/>
+        <w:rPr>
+          <w:b/>
+          <w:bCs/>
+          <w:sz w:val="30"/>
+          <w:szCs w:val="30"/>
+        </w:rPr>
+      </w:pPr>
+      <w:r>
+        <w:rPr>
+          <w:b/>
+          <w:bCs/>
+          <w:sz w:val="30"/>
+          <w:szCs w:val="30"/>
+        </w:rPr>
+        <w:t>Activity Diagram</w:t>
+      </w:r>
+    </w:p>
+    <w:p>
+      <w:pPr>
+        <w:pStyle w:val="BodyText"/>
+        <w:spacing w:after="0"/>
+        <w:rPr>
+          <w:b/>
+          <w:bCs/>
+          <w:sz w:val="30"/>
+          <w:szCs w:val="30"/>
+        </w:rPr>
+      </w:pPr>
+    </w:p>
+    <w:p>
+      <w:pPr>
+        <w:pStyle w:val="BodyText"/>
+        <w:rPr>
+          <w:lang w:val="en-PH"/>
+        </w:rPr>
+      </w:pPr>
+      <w:r>
+        <w:rPr>
+          <w:lang w:val="en-PH"/>
+        </w:rPr>
+        <w:lastRenderedPageBreak/>
+        <w:drawing>
+          <wp:inline distT="0" distB="0" distL="0" distR="0" wp14:anchorId="052BC1A2" wp14:editId="6965982C">
+            <wp:extent cx="6332220" cy="4775835"/>
+            <wp:effectExtent l="0" t="0" r="0" b="0"/>
+            <wp:docPr id="1467118151" name="Picture 6" descr="A diagram of a flowchart&#10;&#10;AI-generated content may be incorrect."/>
+            <wp:cNvGraphicFramePr>
+              <a:graphicFrameLocks xmlns:a="http://schemas.openxmlformats.org/drawingml/2006/main" noChangeAspect="1"/>
+            </wp:cNvGraphicFramePr>
+            <a:graphic xmlns:a="http://schemas.openxmlformats.org/drawingml/2006/main">
+              <a:graphicData uri="http://schemas.openxmlformats.org/drawingml/2006/picture">
+                <pic:pic xmlns:pic="http://schemas.openxmlformats.org/drawingml/2006/picture">
+                  <pic:nvPicPr>
+                    <pic:cNvPr id="1467118151" name="Picture 6" descr="A diagram of a flowchart&#10;&#10;AI-generated content may be incorrect."/>
+                    <pic:cNvPicPr>
+                      <a:picLocks noChangeAspect="1" noChangeArrowheads="1"/>
+                    </pic:cNvPicPr>
+                  </pic:nvPicPr>
+                  <pic:blipFill>
+                    <a:blip r:embed="rId20" cstate="print">
+                      <a:extLst>
+                        <a:ext uri="{28A0092B-C50C-407E-A947-70E740481C1C}">
+                          <a14:useLocalDpi xmlns:a14="http://schemas.microsoft.com/office/drawing/2010/main" val="0"/>
+                        </a:ext>
+                      </a:extLst>
+                    </a:blip>
+                    <a:srcRect/>
+                    <a:stretch>
+                      <a:fillRect/>
+                    </a:stretch>
+                  </pic:blipFill>
+                  <pic:spPr bwMode="auto">
+                    <a:xfrm>
+                      <a:off x="0" y="0"/>
+                      <a:ext cx="6332220" cy="4775835"/>
+                    </a:xfrm>
+                    <a:prstGeom prst="rect">
+                      <a:avLst/>
+                    </a:prstGeom>
+                    <a:noFill/>
+                    <a:ln>
+                      <a:noFill/>
+                    </a:ln>
+                  </pic:spPr>
+                </pic:pic>
+              </a:graphicData>
+            </a:graphic>
+          </wp:inline>
+        </w:drawing>
+      </w:r>
+    </w:p>
+    <w:p>
+      <w:pPr>
+        <w:pStyle w:val="BodyText"/>
+        <w:spacing w:after="0"/>
+        <w:rPr>
+          <w:lang w:val="en-PH"/>
+        </w:rPr>
+      </w:pPr>
+    </w:p>
+    <w:p>
+      <w:pPr>
+        <w:pStyle w:val="BodyText"/>
+        <w:spacing w:after="0"/>
+        <w:ind w:left="1069"/>
+      </w:pPr>
+    </w:p>
+    <w:p>
+      <w:pPr>
+        <w:pStyle w:val="BodyText"/>
+        <w:spacing w:after="0"/>
+        <w:ind w:left="1069"/>
+      </w:pPr>
+    </w:p>
+    <w:p>
+      <w:pPr>
         <w:pStyle w:val="Heading4"/>
       </w:pPr>
       <w:r>
@@ -5171,7 +6350,6 @@
           <w:szCs w:val="20"/>
           <w:lang w:eastAsia="en-US"/>
         </w:rPr>
-        <w:lastRenderedPageBreak/>
         <w:drawing>
           <wp:inline distT="0" distB="0" distL="0" distR="0" wp14:anchorId="3BF63F2D" wp14:editId="6F201AE1">
             <wp:extent cx="3642970" cy="2368186"/>
@@ -5190,7 +6368,7 @@
                     </pic:cNvPicPr>
                   </pic:nvPicPr>
                   <pic:blipFill>
-                    <a:blip r:embed="rId16">
+                    <a:blip r:embed="rId21">
                       <a:extLst>
                         <a:ext uri="{28A0092B-C50C-407E-A947-70E740481C1C}">
                           <a14:useLocalDpi xmlns:a14="http://schemas.microsoft.com/office/drawing/2010/main" val="0"/>
@@ -5225,6 +6403,283 @@
     <w:p>
       <w:pPr>
         <w:pStyle w:val="BodyText"/>
+      </w:pPr>
+    </w:p>
+    <w:p>
+      <w:pPr>
+        <w:pStyle w:val="BodyText"/>
+        <w:ind w:left="0"/>
+        <w:rPr>
+          <w:lang w:val="en-PH"/>
+        </w:rPr>
+      </w:pPr>
+      <w:r>
+        <w:rPr>
+          <w:b/>
+          <w:bCs/>
+          <w:lang w:val="en-PH"/>
+        </w:rPr>
+        <w:lastRenderedPageBreak/>
+        <w:t>Use Case Description:</w:t>
+      </w:r>
+    </w:p>
+    <w:p>
+      <w:pPr>
+        <w:pStyle w:val="BodyText"/>
+        <w:numPr>
+          <w:ilvl w:val="0"/>
+          <w:numId w:val="34"/>
+        </w:numPr>
+        <w:rPr>
+          <w:lang w:val="en-PH"/>
+        </w:rPr>
+      </w:pPr>
+      <w:r>
+        <w:rPr>
+          <w:b/>
+          <w:bCs/>
+          <w:lang w:val="en-PH"/>
+        </w:rPr>
+        <w:t>Create Event:</w:t>
+      </w:r>
+      <w:r>
+        <w:rPr>
+          <w:lang w:val="en-PH"/>
+        </w:rPr>
+        <w:t xml:space="preserve"> This use case allows Admins/Officials to set up new community events. This includes defining event details such as name, date, time, location, description, and capacity.</w:t>
+      </w:r>
+    </w:p>
+    <w:p>
+      <w:pPr>
+        <w:pStyle w:val="BodyText"/>
+        <w:numPr>
+          <w:ilvl w:val="0"/>
+          <w:numId w:val="34"/>
+        </w:numPr>
+        <w:rPr>
+          <w:lang w:val="en-PH"/>
+        </w:rPr>
+      </w:pPr>
+      <w:r>
+        <w:rPr>
+          <w:b/>
+          <w:bCs/>
+          <w:lang w:val="en-PH"/>
+        </w:rPr>
+        <w:t>Upload Materials:</w:t>
+      </w:r>
+      <w:r>
+        <w:rPr>
+          <w:lang w:val="en-PH"/>
+        </w:rPr>
+        <w:t xml:space="preserve"> Included when creating or managing an event, this use case enables Admins/Officials to upload documents or other materials related to an event (e.g., agendas, presentations, flyers).</w:t>
+      </w:r>
+    </w:p>
+    <w:p>
+      <w:pPr>
+        <w:pStyle w:val="BodyText"/>
+        <w:numPr>
+          <w:ilvl w:val="0"/>
+          <w:numId w:val="34"/>
+        </w:numPr>
+        <w:rPr>
+          <w:lang w:val="en-PH"/>
+        </w:rPr>
+      </w:pPr>
+      <w:r>
+        <w:rPr>
+          <w:b/>
+          <w:bCs/>
+          <w:lang w:val="en-PH"/>
+        </w:rPr>
+        <w:t>Track Attendees:</w:t>
+      </w:r>
+      <w:r>
+        <w:rPr>
+          <w:lang w:val="en-PH"/>
+        </w:rPr>
+        <w:t xml:space="preserve"> This use case allows Admins/Officials to monitor and manage the list of attendees for an event. This might involve viewing registrations and checking participants in.</w:t>
+      </w:r>
+    </w:p>
+    <w:p>
+      <w:pPr>
+        <w:pStyle w:val="BodyText"/>
+        <w:numPr>
+          <w:ilvl w:val="0"/>
+          <w:numId w:val="34"/>
+        </w:numPr>
+        <w:rPr>
+          <w:lang w:val="en-PH"/>
+        </w:rPr>
+      </w:pPr>
+      <w:r>
+        <w:rPr>
+          <w:b/>
+          <w:bCs/>
+          <w:lang w:val="en-PH"/>
+        </w:rPr>
+        <w:t>Sign Into Event:</w:t>
+      </w:r>
+      <w:r>
+        <w:rPr>
+          <w:lang w:val="en-PH"/>
+        </w:rPr>
+        <w:t xml:space="preserve"> This use case allows Users to register for or sign into an event, indicating their attendance. This is often a prerequisite for being tracked by the "Track Attendees" use case.</w:t>
+      </w:r>
+    </w:p>
+    <w:p>
+      <w:pPr>
+        <w:pStyle w:val="BodyText"/>
+        <w:numPr>
+          <w:ilvl w:val="0"/>
+          <w:numId w:val="34"/>
+        </w:numPr>
+        <w:rPr>
+          <w:lang w:val="en-PH"/>
+        </w:rPr>
+      </w:pPr>
+      <w:r>
+        <w:rPr>
+          <w:b/>
+          <w:bCs/>
+          <w:lang w:val="en-PH"/>
+        </w:rPr>
+        <w:t>Access Materials:</w:t>
+      </w:r>
+      <w:r>
+        <w:rPr>
+          <w:lang w:val="en-PH"/>
+        </w:rPr>
+        <w:t xml:space="preserve"> This use case allows both Admins/Officials (likely for management) and Users (attendees or interested parties) to view and download materials that have been uploaded for an event.</w:t>
+      </w:r>
+    </w:p>
+    <w:p>
+      <w:pPr>
+        <w:pStyle w:val="BodyText"/>
+        <w:rPr>
+          <w:lang w:val="en-PH"/>
+        </w:rPr>
+      </w:pPr>
+      <w:r>
+        <w:rPr>
+          <w:b/>
+          <w:bCs/>
+          <w:lang w:val="en-PH"/>
+        </w:rPr>
+        <w:t>Actors:</w:t>
+      </w:r>
+      <w:r>
+        <w:rPr>
+          <w:lang w:val="en-PH"/>
+        </w:rPr>
+        <w:t xml:space="preserve"> Admin/Official, User</w:t>
+      </w:r>
+      <w:r>
+        <w:rPr>
+          <w:lang w:val="en-PH"/>
+        </w:rPr>
+        <w:br/>
+      </w:r>
+      <w:r>
+        <w:rPr>
+          <w:lang w:val="en-PH"/>
+        </w:rPr>
+        <w:br/>
+      </w:r>
+      <w:r>
+        <w:rPr>
+          <w:b/>
+          <w:bCs/>
+          <w:sz w:val="30"/>
+          <w:szCs w:val="30"/>
+          <w:lang w:val="en-PH"/>
+        </w:rPr>
+        <w:t>Activity Diagram</w:t>
+      </w:r>
+      <w:r>
+        <w:rPr>
+          <w:lang w:val="en-PH"/>
+        </w:rPr>
+        <w:br/>
+      </w:r>
+      <w:r>
+        <w:rPr>
+          <w:lang w:val="en-PH"/>
+        </w:rPr>
+        <w:br/>
+      </w:r>
+      <w:r>
+        <w:rPr>
+          <w:lang w:val="en-PH"/>
+        </w:rPr>
+        <w:lastRenderedPageBreak/>
+        <w:drawing>
+          <wp:inline distT="0" distB="0" distL="0" distR="0" wp14:anchorId="68C2EFC1" wp14:editId="21342B15">
+            <wp:extent cx="2637790" cy="8319770"/>
+            <wp:effectExtent l="0" t="0" r="0" b="0"/>
+            <wp:docPr id="454672592" name="Picture 8" descr="A screenshot of a computer screen&#10;&#10;AI-generated content may be incorrect."/>
+            <wp:cNvGraphicFramePr>
+              <a:graphicFrameLocks xmlns:a="http://schemas.openxmlformats.org/drawingml/2006/main" noChangeAspect="1"/>
+            </wp:cNvGraphicFramePr>
+            <a:graphic xmlns:a="http://schemas.openxmlformats.org/drawingml/2006/main">
+              <a:graphicData uri="http://schemas.openxmlformats.org/drawingml/2006/picture">
+                <pic:pic xmlns:pic="http://schemas.openxmlformats.org/drawingml/2006/picture">
+                  <pic:nvPicPr>
+                    <pic:cNvPr id="454672592" name="Picture 8" descr="A screenshot of a computer screen&#10;&#10;AI-generated content may be incorrect."/>
+                    <pic:cNvPicPr>
+                      <a:picLocks noChangeAspect="1" noChangeArrowheads="1"/>
+                    </pic:cNvPicPr>
+                  </pic:nvPicPr>
+                  <pic:blipFill>
+                    <a:blip r:embed="rId22" cstate="print">
+                      <a:extLst>
+                        <a:ext uri="{28A0092B-C50C-407E-A947-70E740481C1C}">
+                          <a14:useLocalDpi xmlns:a14="http://schemas.microsoft.com/office/drawing/2010/main" val="0"/>
+                        </a:ext>
+                      </a:extLst>
+                    </a:blip>
+                    <a:srcRect/>
+                    <a:stretch>
+                      <a:fillRect/>
+                    </a:stretch>
+                  </pic:blipFill>
+                  <pic:spPr bwMode="auto">
+                    <a:xfrm>
+                      <a:off x="0" y="0"/>
+                      <a:ext cx="2637790" cy="8319770"/>
+                    </a:xfrm>
+                    <a:prstGeom prst="rect">
+                      <a:avLst/>
+                    </a:prstGeom>
+                    <a:noFill/>
+                    <a:ln>
+                      <a:noFill/>
+                    </a:ln>
+                  </pic:spPr>
+                </pic:pic>
+              </a:graphicData>
+            </a:graphic>
+          </wp:inline>
+        </w:drawing>
+      </w:r>
+    </w:p>
+    <w:p>
+      <w:pPr>
+        <w:pStyle w:val="BodyText"/>
+        <w:ind w:left="0"/>
+        <w:rPr>
+          <w:lang w:val="en-PH"/>
+        </w:rPr>
+      </w:pPr>
+    </w:p>
+    <w:p>
+      <w:pPr>
+        <w:pStyle w:val="BodyText"/>
+      </w:pPr>
+    </w:p>
+    <w:p>
+      <w:pPr>
+        <w:pStyle w:val="BodyText"/>
         <w:ind w:left="709"/>
         <w:rPr>
           <w:rFonts w:cs="Arial"/>
@@ -5319,7 +6774,7 @@
                     <pic:cNvPicPr/>
                   </pic:nvPicPr>
                   <pic:blipFill>
-                    <a:blip r:embed="rId17"/>
+                    <a:blip r:embed="rId23"/>
                     <a:stretch>
                       <a:fillRect/>
                     </a:stretch>
@@ -5389,7 +6844,6 @@
         </w:numPr>
       </w:pPr>
       <w:r>
-        <w:lastRenderedPageBreak/>
         <w:t>Use Case Description</w:t>
       </w:r>
     </w:p>
@@ -5581,6 +7035,7 @@
           <w:b/>
           <w:bCs/>
         </w:rPr>
+        <w:lastRenderedPageBreak/>
         <w:t>Access Materials</w:t>
       </w:r>
       <w:r>
@@ -5883,6 +7338,7 @@
         </w:numPr>
       </w:pPr>
       <w:r>
+        <w:lastRenderedPageBreak/>
         <w:t>Activity Diagram</w:t>
       </w:r>
     </w:p>
@@ -5910,7 +7366,7 @@
                     <pic:cNvPicPr/>
                   </pic:nvPicPr>
                   <pic:blipFill>
-                    <a:blip r:embed="rId18"/>
+                    <a:blip r:embed="rId24"/>
                     <a:stretch>
                       <a:fillRect/>
                     </a:stretch>
@@ -6005,6 +7461,7 @@
         </w:numPr>
       </w:pPr>
       <w:r>
+        <w:lastRenderedPageBreak/>
         <w:t>Wireframe</w:t>
       </w:r>
     </w:p>
@@ -6044,7 +7501,7 @@
                     <pic:cNvPicPr/>
                   </pic:nvPicPr>
                   <pic:blipFill>
-                    <a:blip r:embed="rId19"/>
+                    <a:blip r:embed="rId25"/>
                     <a:stretch>
                       <a:fillRect/>
                     </a:stretch>
@@ -6126,6 +7583,7 @@
         <w:pStyle w:val="Heading4"/>
       </w:pPr>
       <w:r>
+        <w:lastRenderedPageBreak/>
         <w:t xml:space="preserve">1.2 </w:t>
       </w:r>
       <w:r>
@@ -6180,7 +7638,7 @@
                     <pic:cNvPicPr/>
                   </pic:nvPicPr>
                   <pic:blipFill>
-                    <a:blip r:embed="rId20"/>
+                    <a:blip r:embed="rId26"/>
                     <a:stretch>
                       <a:fillRect/>
                     </a:stretch>
@@ -6285,7 +7743,6 @@
         </w:numPr>
       </w:pPr>
       <w:r>
-        <w:lastRenderedPageBreak/>
         <w:t>Use Case Description</w:t>
       </w:r>
     </w:p>
@@ -6311,6 +7768,7 @@
           <w:sz w:val="18"/>
           <w:szCs w:val="18"/>
         </w:rPr>
+        <w:lastRenderedPageBreak/>
         <w:t>Actors</w:t>
       </w:r>
     </w:p>
@@ -6524,7 +7982,7 @@
           <w:szCs w:val="18"/>
         </w:rPr>
         <w:pict w14:anchorId="6B83E440">
-          <v:rect id="_x0000_i1043" style="width:0;height:1.5pt" o:hralign="center" o:hrstd="t" o:hr="t" fillcolor="#a0a0a0" stroked="f"/>
+          <v:rect id="_x0000_i1025" style="width:0;height:1.5pt" o:hralign="center" o:hrstd="t" o:hr="t" fillcolor="#a0a0a0" stroked="f"/>
         </w:pict>
       </w:r>
     </w:p>
@@ -6968,7 +8426,7 @@
           <w:szCs w:val="18"/>
         </w:rPr>
         <w:pict w14:anchorId="3DD850DB">
-          <v:rect id="_x0000_i1044" style="width:0;height:1.5pt" o:hralign="center" o:hrstd="t" o:hr="t" fillcolor="#a0a0a0" stroked="f"/>
+          <v:rect id="_x0000_i1026" style="width:0;height:1.5pt" o:hralign="center" o:hrstd="t" o:hr="t" fillcolor="#a0a0a0" stroked="f"/>
         </w:pict>
       </w:r>
     </w:p>
@@ -7064,7 +8522,7 @@
           <w:szCs w:val="18"/>
         </w:rPr>
         <w:pict w14:anchorId="2EA2AC43">
-          <v:rect id="_x0000_i1045" style="width:0;height:1.5pt" o:hralign="center" o:hrstd="t" o:hr="t" fillcolor="#a0a0a0" stroked="f"/>
+          <v:rect id="_x0000_i1027" style="width:0;height:1.5pt" o:hralign="center" o:hrstd="t" o:hr="t" fillcolor="#a0a0a0" stroked="f"/>
         </w:pict>
       </w:r>
     </w:p>
@@ -7141,6 +8599,7 @@
         </w:numPr>
       </w:pPr>
       <w:r>
+        <w:lastRenderedPageBreak/>
         <w:t>Activity Diagram</w:t>
       </w:r>
     </w:p>
@@ -7168,7 +8627,7 @@
                     <pic:cNvPicPr/>
                   </pic:nvPicPr>
                   <pic:blipFill>
-                    <a:blip r:embed="rId21"/>
+                    <a:blip r:embed="rId27"/>
                     <a:stretch>
                       <a:fillRect/>
                     </a:stretch>
@@ -7226,7 +8685,7 @@
                     <pic:cNvPicPr/>
                   </pic:nvPicPr>
                   <pic:blipFill>
-                    <a:blip r:embed="rId22"/>
+                    <a:blip r:embed="rId28"/>
                     <a:stretch>
                       <a:fillRect/>
                     </a:stretch>
@@ -7266,7 +8725,7 @@
                     <pic:cNvPicPr/>
                   </pic:nvPicPr>
                   <pic:blipFill>
-                    <a:blip r:embed="rId23"/>
+                    <a:blip r:embed="rId29"/>
                     <a:stretch>
                       <a:fillRect/>
                     </a:stretch>
@@ -7388,7 +8847,7 @@
                     <pic:cNvPicPr/>
                   </pic:nvPicPr>
                   <pic:blipFill>
-                    <a:blip r:embed="rId24"/>
+                    <a:blip r:embed="rId30"/>
                     <a:stretch>
                       <a:fillRect/>
                     </a:stretch>
@@ -7433,7 +8892,7 @@
                     <pic:cNvPicPr/>
                   </pic:nvPicPr>
                   <pic:blipFill>
-                    <a:blip r:embed="rId25"/>
+                    <a:blip r:embed="rId31"/>
                     <a:stretch>
                       <a:fillRect/>
                     </a:stretch>
@@ -7683,7 +9142,7 @@
           <w:szCs w:val="20"/>
         </w:rPr>
         <w:pict w14:anchorId="4361D898">
-          <v:rect id="_x0000_i1073" style="width:0;height:1.5pt" o:hralign="center" o:hrstd="t" o:hr="t" fillcolor="#a0a0a0" stroked="f"/>
+          <v:rect id="_x0000_i1028" style="width:0;height:1.5pt" o:hralign="center" o:hrstd="t" o:hr="t" fillcolor="#a0a0a0" stroked="f"/>
         </w:pict>
       </w:r>
     </w:p>
@@ -8420,7 +9879,7 @@
           <w:szCs w:val="20"/>
         </w:rPr>
         <w:pict w14:anchorId="1BBF0F05">
-          <v:rect id="_x0000_i1074" style="width:0;height:1.5pt" o:hralign="center" o:hrstd="t" o:hr="t" fillcolor="#a0a0a0" stroked="f"/>
+          <v:rect id="_x0000_i1029" style="width:0;height:1.5pt" o:hralign="center" o:hrstd="t" o:hr="t" fillcolor="#a0a0a0" stroked="f"/>
         </w:pict>
       </w:r>
     </w:p>
@@ -8592,7 +10051,7 @@
           <w:szCs w:val="20"/>
         </w:rPr>
         <w:pict w14:anchorId="0BAFF774">
-          <v:rect id="_x0000_i1075" style="width:0;height:1.5pt" o:hralign="center" o:hrstd="t" o:hr="t" fillcolor="#a0a0a0" stroked="f"/>
+          <v:rect id="_x0000_i1030" style="width:0;height:1.5pt" o:hralign="center" o:hrstd="t" o:hr="t" fillcolor="#a0a0a0" stroked="f"/>
         </w:pict>
       </w:r>
     </w:p>
@@ -8675,7 +10134,7 @@
                     <pic:cNvPicPr/>
                   </pic:nvPicPr>
                   <pic:blipFill>
-                    <a:blip r:embed="rId26"/>
+                    <a:blip r:embed="rId32"/>
                     <a:stretch>
                       <a:fillRect/>
                     </a:stretch>
@@ -8733,7 +10192,7 @@
                     <pic:cNvPicPr/>
                   </pic:nvPicPr>
                   <pic:blipFill>
-                    <a:blip r:embed="rId27"/>
+                    <a:blip r:embed="rId33"/>
                     <a:stretch>
                       <a:fillRect/>
                     </a:stretch>
@@ -8939,11 +10398,11 @@
       </w:pPr>
     </w:p>
     <w:sectPr>
-      <w:headerReference w:type="default" r:id="rId28"/>
-      <w:footerReference w:type="even" r:id="rId29"/>
-      <w:footerReference w:type="default" r:id="rId30"/>
-      <w:headerReference w:type="first" r:id="rId31"/>
-      <w:footerReference w:type="first" r:id="rId32"/>
+      <w:headerReference w:type="default" r:id="rId34"/>
+      <w:footerReference w:type="even" r:id="rId35"/>
+      <w:footerReference w:type="default" r:id="rId36"/>
+      <w:headerReference w:type="first" r:id="rId37"/>
+      <w:footerReference w:type="first" r:id="rId38"/>
       <w:pgSz w:w="12240" w:h="15840"/>
       <w:pgMar w:top="1389" w:right="1134" w:bottom="1349" w:left="1134" w:header="720" w:footer="720" w:gutter="0"/>
       <w:cols w:space="720"/>
@@ -10144,6 +11603,155 @@
     </w:lvl>
   </w:abstractNum>
   <w:abstractNum w:abstractNumId="7" w15:restartNumberingAfterBreak="0">
+    <w:nsid w:val="0D7F7D3F"/>
+    <w:multiLevelType w:val="multilevel"/>
+    <w:tmpl w:val="5F0CC8DC"/>
+    <w:lvl w:ilvl="0">
+      <w:start w:val="1"/>
+      <w:numFmt w:val="bullet"/>
+      <w:lvlText w:val=""/>
+      <w:lvlJc w:val="left"/>
+      <w:pPr>
+        <w:tabs>
+          <w:tab w:val="num" w:pos="720"/>
+        </w:tabs>
+        <w:ind w:left="720" w:hanging="360"/>
+      </w:pPr>
+      <w:rPr>
+        <w:rFonts w:ascii="Symbol" w:hAnsi="Symbol" w:hint="default"/>
+        <w:sz w:val="20"/>
+      </w:rPr>
+    </w:lvl>
+    <w:lvl w:ilvl="1" w:tentative="1">
+      <w:start w:val="1"/>
+      <w:numFmt w:val="bullet"/>
+      <w:lvlText w:val="o"/>
+      <w:lvlJc w:val="left"/>
+      <w:pPr>
+        <w:tabs>
+          <w:tab w:val="num" w:pos="1440"/>
+        </w:tabs>
+        <w:ind w:left="1440" w:hanging="360"/>
+      </w:pPr>
+      <w:rPr>
+        <w:rFonts w:ascii="Courier New" w:hAnsi="Courier New" w:hint="default"/>
+        <w:sz w:val="20"/>
+      </w:rPr>
+    </w:lvl>
+    <w:lvl w:ilvl="2" w:tentative="1">
+      <w:start w:val="1"/>
+      <w:numFmt w:val="bullet"/>
+      <w:lvlText w:val=""/>
+      <w:lvlJc w:val="left"/>
+      <w:pPr>
+        <w:tabs>
+          <w:tab w:val="num" w:pos="2160"/>
+        </w:tabs>
+        <w:ind w:left="2160" w:hanging="360"/>
+      </w:pPr>
+      <w:rPr>
+        <w:rFonts w:ascii="Wingdings" w:hAnsi="Wingdings" w:hint="default"/>
+        <w:sz w:val="20"/>
+      </w:rPr>
+    </w:lvl>
+    <w:lvl w:ilvl="3" w:tentative="1">
+      <w:start w:val="1"/>
+      <w:numFmt w:val="bullet"/>
+      <w:lvlText w:val=""/>
+      <w:lvlJc w:val="left"/>
+      <w:pPr>
+        <w:tabs>
+          <w:tab w:val="num" w:pos="2880"/>
+        </w:tabs>
+        <w:ind w:left="2880" w:hanging="360"/>
+      </w:pPr>
+      <w:rPr>
+        <w:rFonts w:ascii="Wingdings" w:hAnsi="Wingdings" w:hint="default"/>
+        <w:sz w:val="20"/>
+      </w:rPr>
+    </w:lvl>
+    <w:lvl w:ilvl="4" w:tentative="1">
+      <w:start w:val="1"/>
+      <w:numFmt w:val="bullet"/>
+      <w:lvlText w:val=""/>
+      <w:lvlJc w:val="left"/>
+      <w:pPr>
+        <w:tabs>
+          <w:tab w:val="num" w:pos="3600"/>
+        </w:tabs>
+        <w:ind w:left="3600" w:hanging="360"/>
+      </w:pPr>
+      <w:rPr>
+        <w:rFonts w:ascii="Wingdings" w:hAnsi="Wingdings" w:hint="default"/>
+        <w:sz w:val="20"/>
+      </w:rPr>
+    </w:lvl>
+    <w:lvl w:ilvl="5" w:tentative="1">
+      <w:start w:val="1"/>
+      <w:numFmt w:val="bullet"/>
+      <w:lvlText w:val=""/>
+      <w:lvlJc w:val="left"/>
+      <w:pPr>
+        <w:tabs>
+          <w:tab w:val="num" w:pos="4320"/>
+        </w:tabs>
+        <w:ind w:left="4320" w:hanging="360"/>
+      </w:pPr>
+      <w:rPr>
+        <w:rFonts w:ascii="Wingdings" w:hAnsi="Wingdings" w:hint="default"/>
+        <w:sz w:val="20"/>
+      </w:rPr>
+    </w:lvl>
+    <w:lvl w:ilvl="6" w:tentative="1">
+      <w:start w:val="1"/>
+      <w:numFmt w:val="bullet"/>
+      <w:lvlText w:val=""/>
+      <w:lvlJc w:val="left"/>
+      <w:pPr>
+        <w:tabs>
+          <w:tab w:val="num" w:pos="5040"/>
+        </w:tabs>
+        <w:ind w:left="5040" w:hanging="360"/>
+      </w:pPr>
+      <w:rPr>
+        <w:rFonts w:ascii="Wingdings" w:hAnsi="Wingdings" w:hint="default"/>
+        <w:sz w:val="20"/>
+      </w:rPr>
+    </w:lvl>
+    <w:lvl w:ilvl="7" w:tentative="1">
+      <w:start w:val="1"/>
+      <w:numFmt w:val="bullet"/>
+      <w:lvlText w:val=""/>
+      <w:lvlJc w:val="left"/>
+      <w:pPr>
+        <w:tabs>
+          <w:tab w:val="num" w:pos="5760"/>
+        </w:tabs>
+        <w:ind w:left="5760" w:hanging="360"/>
+      </w:pPr>
+      <w:rPr>
+        <w:rFonts w:ascii="Wingdings" w:hAnsi="Wingdings" w:hint="default"/>
+        <w:sz w:val="20"/>
+      </w:rPr>
+    </w:lvl>
+    <w:lvl w:ilvl="8" w:tentative="1">
+      <w:start w:val="1"/>
+      <w:numFmt w:val="bullet"/>
+      <w:lvlText w:val=""/>
+      <w:lvlJc w:val="left"/>
+      <w:pPr>
+        <w:tabs>
+          <w:tab w:val="num" w:pos="6480"/>
+        </w:tabs>
+        <w:ind w:left="6480" w:hanging="360"/>
+      </w:pPr>
+      <w:rPr>
+        <w:rFonts w:ascii="Wingdings" w:hAnsi="Wingdings" w:hint="default"/>
+        <w:sz w:val="20"/>
+      </w:rPr>
+    </w:lvl>
+  </w:abstractNum>
+  <w:abstractNum w:abstractNumId="8" w15:restartNumberingAfterBreak="0">
     <w:nsid w:val="0FA30FB4"/>
     <w:multiLevelType w:val="multilevel"/>
     <w:tmpl w:val="E372316C"/>
@@ -10256,7 +11864,7 @@
       </w:pPr>
     </w:lvl>
   </w:abstractNum>
-  <w:abstractNum w:abstractNumId="8" w15:restartNumberingAfterBreak="0">
+  <w:abstractNum w:abstractNumId="9" w15:restartNumberingAfterBreak="0">
     <w:nsid w:val="1451270D"/>
     <w:multiLevelType w:val="multilevel"/>
     <w:tmpl w:val="A6B02146"/>
@@ -10405,7 +12013,156 @@
       </w:rPr>
     </w:lvl>
   </w:abstractNum>
-  <w:abstractNum w:abstractNumId="9" w15:restartNumberingAfterBreak="0">
+  <w:abstractNum w:abstractNumId="10" w15:restartNumberingAfterBreak="0">
+    <w:nsid w:val="166963C4"/>
+    <w:multiLevelType w:val="multilevel"/>
+    <w:tmpl w:val="569C2E08"/>
+    <w:lvl w:ilvl="0">
+      <w:start w:val="1"/>
+      <w:numFmt w:val="bullet"/>
+      <w:lvlText w:val=""/>
+      <w:lvlJc w:val="left"/>
+      <w:pPr>
+        <w:tabs>
+          <w:tab w:val="num" w:pos="720"/>
+        </w:tabs>
+        <w:ind w:left="720" w:hanging="360"/>
+      </w:pPr>
+      <w:rPr>
+        <w:rFonts w:ascii="Symbol" w:hAnsi="Symbol" w:hint="default"/>
+        <w:sz w:val="20"/>
+      </w:rPr>
+    </w:lvl>
+    <w:lvl w:ilvl="1" w:tentative="1">
+      <w:start w:val="1"/>
+      <w:numFmt w:val="bullet"/>
+      <w:lvlText w:val="o"/>
+      <w:lvlJc w:val="left"/>
+      <w:pPr>
+        <w:tabs>
+          <w:tab w:val="num" w:pos="1440"/>
+        </w:tabs>
+        <w:ind w:left="1440" w:hanging="360"/>
+      </w:pPr>
+      <w:rPr>
+        <w:rFonts w:ascii="Courier New" w:hAnsi="Courier New" w:hint="default"/>
+        <w:sz w:val="20"/>
+      </w:rPr>
+    </w:lvl>
+    <w:lvl w:ilvl="2" w:tentative="1">
+      <w:start w:val="1"/>
+      <w:numFmt w:val="bullet"/>
+      <w:lvlText w:val=""/>
+      <w:lvlJc w:val="left"/>
+      <w:pPr>
+        <w:tabs>
+          <w:tab w:val="num" w:pos="2160"/>
+        </w:tabs>
+        <w:ind w:left="2160" w:hanging="360"/>
+      </w:pPr>
+      <w:rPr>
+        <w:rFonts w:ascii="Wingdings" w:hAnsi="Wingdings" w:hint="default"/>
+        <w:sz w:val="20"/>
+      </w:rPr>
+    </w:lvl>
+    <w:lvl w:ilvl="3" w:tentative="1">
+      <w:start w:val="1"/>
+      <w:numFmt w:val="bullet"/>
+      <w:lvlText w:val=""/>
+      <w:lvlJc w:val="left"/>
+      <w:pPr>
+        <w:tabs>
+          <w:tab w:val="num" w:pos="2880"/>
+        </w:tabs>
+        <w:ind w:left="2880" w:hanging="360"/>
+      </w:pPr>
+      <w:rPr>
+        <w:rFonts w:ascii="Wingdings" w:hAnsi="Wingdings" w:hint="default"/>
+        <w:sz w:val="20"/>
+      </w:rPr>
+    </w:lvl>
+    <w:lvl w:ilvl="4" w:tentative="1">
+      <w:start w:val="1"/>
+      <w:numFmt w:val="bullet"/>
+      <w:lvlText w:val=""/>
+      <w:lvlJc w:val="left"/>
+      <w:pPr>
+        <w:tabs>
+          <w:tab w:val="num" w:pos="3600"/>
+        </w:tabs>
+        <w:ind w:left="3600" w:hanging="360"/>
+      </w:pPr>
+      <w:rPr>
+        <w:rFonts w:ascii="Wingdings" w:hAnsi="Wingdings" w:hint="default"/>
+        <w:sz w:val="20"/>
+      </w:rPr>
+    </w:lvl>
+    <w:lvl w:ilvl="5" w:tentative="1">
+      <w:start w:val="1"/>
+      <w:numFmt w:val="bullet"/>
+      <w:lvlText w:val=""/>
+      <w:lvlJc w:val="left"/>
+      <w:pPr>
+        <w:tabs>
+          <w:tab w:val="num" w:pos="4320"/>
+        </w:tabs>
+        <w:ind w:left="4320" w:hanging="360"/>
+      </w:pPr>
+      <w:rPr>
+        <w:rFonts w:ascii="Wingdings" w:hAnsi="Wingdings" w:hint="default"/>
+        <w:sz w:val="20"/>
+      </w:rPr>
+    </w:lvl>
+    <w:lvl w:ilvl="6" w:tentative="1">
+      <w:start w:val="1"/>
+      <w:numFmt w:val="bullet"/>
+      <w:lvlText w:val=""/>
+      <w:lvlJc w:val="left"/>
+      <w:pPr>
+        <w:tabs>
+          <w:tab w:val="num" w:pos="5040"/>
+        </w:tabs>
+        <w:ind w:left="5040" w:hanging="360"/>
+      </w:pPr>
+      <w:rPr>
+        <w:rFonts w:ascii="Wingdings" w:hAnsi="Wingdings" w:hint="default"/>
+        <w:sz w:val="20"/>
+      </w:rPr>
+    </w:lvl>
+    <w:lvl w:ilvl="7" w:tentative="1">
+      <w:start w:val="1"/>
+      <w:numFmt w:val="bullet"/>
+      <w:lvlText w:val=""/>
+      <w:lvlJc w:val="left"/>
+      <w:pPr>
+        <w:tabs>
+          <w:tab w:val="num" w:pos="5760"/>
+        </w:tabs>
+        <w:ind w:left="5760" w:hanging="360"/>
+      </w:pPr>
+      <w:rPr>
+        <w:rFonts w:ascii="Wingdings" w:hAnsi="Wingdings" w:hint="default"/>
+        <w:sz w:val="20"/>
+      </w:rPr>
+    </w:lvl>
+    <w:lvl w:ilvl="8" w:tentative="1">
+      <w:start w:val="1"/>
+      <w:numFmt w:val="bullet"/>
+      <w:lvlText w:val=""/>
+      <w:lvlJc w:val="left"/>
+      <w:pPr>
+        <w:tabs>
+          <w:tab w:val="num" w:pos="6480"/>
+        </w:tabs>
+        <w:ind w:left="6480" w:hanging="360"/>
+      </w:pPr>
+      <w:rPr>
+        <w:rFonts w:ascii="Wingdings" w:hAnsi="Wingdings" w:hint="default"/>
+        <w:sz w:val="20"/>
+      </w:rPr>
+    </w:lvl>
+  </w:abstractNum>
+  <w:abstractNum w:abstractNumId="11" w15:restartNumberingAfterBreak="0">
     <w:nsid w:val="18867828"/>
     <w:multiLevelType w:val="multilevel"/>
     <w:tmpl w:val="E372316C"/>
@@ -10518,7 +12275,7 @@
       </w:pPr>
     </w:lvl>
   </w:abstractNum>
-  <w:abstractNum w:abstractNumId="10" w15:restartNumberingAfterBreak="0">
+  <w:abstractNum w:abstractNumId="12" w15:restartNumberingAfterBreak="0">
     <w:nsid w:val="18D434E0"/>
     <w:multiLevelType w:val="multilevel"/>
     <w:tmpl w:val="E372316C"/>
@@ -10631,7 +12388,7 @@
       </w:pPr>
     </w:lvl>
   </w:abstractNum>
-  <w:abstractNum w:abstractNumId="11" w15:restartNumberingAfterBreak="0">
+  <w:abstractNum w:abstractNumId="13" w15:restartNumberingAfterBreak="0">
     <w:nsid w:val="1A4E58AD"/>
     <w:multiLevelType w:val="multilevel"/>
     <w:tmpl w:val="3C480B76"/>
@@ -10780,7 +12537,7 @@
       </w:rPr>
     </w:lvl>
   </w:abstractNum>
-  <w:abstractNum w:abstractNumId="12" w15:restartNumberingAfterBreak="0">
+  <w:abstractNum w:abstractNumId="14" w15:restartNumberingAfterBreak="0">
     <w:nsid w:val="20A80C6A"/>
     <w:multiLevelType w:val="multilevel"/>
     <w:tmpl w:val="EB2ECFAC"/>
@@ -10897,7 +12654,7 @@
       </w:pPr>
     </w:lvl>
   </w:abstractNum>
-  <w:abstractNum w:abstractNumId="13" w15:restartNumberingAfterBreak="0">
+  <w:abstractNum w:abstractNumId="15" w15:restartNumberingAfterBreak="0">
     <w:nsid w:val="254E60B7"/>
     <w:multiLevelType w:val="multilevel"/>
     <w:tmpl w:val="E372316C"/>
@@ -11010,7 +12767,7 @@
       </w:pPr>
     </w:lvl>
   </w:abstractNum>
-  <w:abstractNum w:abstractNumId="14" w15:restartNumberingAfterBreak="0">
+  <w:abstractNum w:abstractNumId="16" w15:restartNumberingAfterBreak="0">
     <w:nsid w:val="270816EF"/>
     <w:multiLevelType w:val="multilevel"/>
     <w:tmpl w:val="E372316C"/>
@@ -11123,7 +12880,7 @@
       </w:pPr>
     </w:lvl>
   </w:abstractNum>
-  <w:abstractNum w:abstractNumId="15" w15:restartNumberingAfterBreak="0">
+  <w:abstractNum w:abstractNumId="17" w15:restartNumberingAfterBreak="0">
     <w:nsid w:val="2D721D84"/>
     <w:multiLevelType w:val="multilevel"/>
     <w:tmpl w:val="18B41754"/>
@@ -11236,7 +12993,7 @@
       </w:pPr>
     </w:lvl>
   </w:abstractNum>
-  <w:abstractNum w:abstractNumId="16" w15:restartNumberingAfterBreak="0">
+  <w:abstractNum w:abstractNumId="18" w15:restartNumberingAfterBreak="0">
     <w:nsid w:val="2DDA3395"/>
     <w:multiLevelType w:val="multilevel"/>
     <w:tmpl w:val="4CEC7F28"/>
@@ -11385,7 +13142,156 @@
       </w:rPr>
     </w:lvl>
   </w:abstractNum>
-  <w:abstractNum w:abstractNumId="17" w15:restartNumberingAfterBreak="0">
+  <w:abstractNum w:abstractNumId="19" w15:restartNumberingAfterBreak="0">
+    <w:nsid w:val="2FEE7164"/>
+    <w:multiLevelType w:val="multilevel"/>
+    <w:tmpl w:val="A0BCED60"/>
+    <w:lvl w:ilvl="0">
+      <w:start w:val="1"/>
+      <w:numFmt w:val="bullet"/>
+      <w:lvlText w:val=""/>
+      <w:lvlJc w:val="left"/>
+      <w:pPr>
+        <w:tabs>
+          <w:tab w:val="num" w:pos="720"/>
+        </w:tabs>
+        <w:ind w:left="720" w:hanging="360"/>
+      </w:pPr>
+      <w:rPr>
+        <w:rFonts w:ascii="Symbol" w:hAnsi="Symbol" w:hint="default"/>
+        <w:sz w:val="20"/>
+      </w:rPr>
+    </w:lvl>
+    <w:lvl w:ilvl="1" w:tentative="1">
+      <w:start w:val="1"/>
+      <w:numFmt w:val="bullet"/>
+      <w:lvlText w:val="o"/>
+      <w:lvlJc w:val="left"/>
+      <w:pPr>
+        <w:tabs>
+          <w:tab w:val="num" w:pos="1440"/>
+        </w:tabs>
+        <w:ind w:left="1440" w:hanging="360"/>
+      </w:pPr>
+      <w:rPr>
+        <w:rFonts w:ascii="Courier New" w:hAnsi="Courier New" w:hint="default"/>
+        <w:sz w:val="20"/>
+      </w:rPr>
+    </w:lvl>
+    <w:lvl w:ilvl="2" w:tentative="1">
+      <w:start w:val="1"/>
+      <w:numFmt w:val="bullet"/>
+      <w:lvlText w:val=""/>
+      <w:lvlJc w:val="left"/>
+      <w:pPr>
+        <w:tabs>
+          <w:tab w:val="num" w:pos="2160"/>
+        </w:tabs>
+        <w:ind w:left="2160" w:hanging="360"/>
+      </w:pPr>
+      <w:rPr>
+        <w:rFonts w:ascii="Wingdings" w:hAnsi="Wingdings" w:hint="default"/>
+        <w:sz w:val="20"/>
+      </w:rPr>
+    </w:lvl>
+    <w:lvl w:ilvl="3" w:tentative="1">
+      <w:start w:val="1"/>
+      <w:numFmt w:val="bullet"/>
+      <w:lvlText w:val=""/>
+      <w:lvlJc w:val="left"/>
+      <w:pPr>
+        <w:tabs>
+          <w:tab w:val="num" w:pos="2880"/>
+        </w:tabs>
+        <w:ind w:left="2880" w:hanging="360"/>
+      </w:pPr>
+      <w:rPr>
+        <w:rFonts w:ascii="Wingdings" w:hAnsi="Wingdings" w:hint="default"/>
+        <w:sz w:val="20"/>
+      </w:rPr>
+    </w:lvl>
+    <w:lvl w:ilvl="4" w:tentative="1">
+      <w:start w:val="1"/>
+      <w:numFmt w:val="bullet"/>
+      <w:lvlText w:val=""/>
+      <w:lvlJc w:val="left"/>
+      <w:pPr>
+        <w:tabs>
+          <w:tab w:val="num" w:pos="3600"/>
+        </w:tabs>
+        <w:ind w:left="3600" w:hanging="360"/>
+      </w:pPr>
+      <w:rPr>
+        <w:rFonts w:ascii="Wingdings" w:hAnsi="Wingdings" w:hint="default"/>
+        <w:sz w:val="20"/>
+      </w:rPr>
+    </w:lvl>
+    <w:lvl w:ilvl="5" w:tentative="1">
+      <w:start w:val="1"/>
+      <w:numFmt w:val="bullet"/>
+      <w:lvlText w:val=""/>
+      <w:lvlJc w:val="left"/>
+      <w:pPr>
+        <w:tabs>
+          <w:tab w:val="num" w:pos="4320"/>
+        </w:tabs>
+        <w:ind w:left="4320" w:hanging="360"/>
+      </w:pPr>
+      <w:rPr>
+        <w:rFonts w:ascii="Wingdings" w:hAnsi="Wingdings" w:hint="default"/>
+        <w:sz w:val="20"/>
+      </w:rPr>
+    </w:lvl>
+    <w:lvl w:ilvl="6" w:tentative="1">
+      <w:start w:val="1"/>
+      <w:numFmt w:val="bullet"/>
+      <w:lvlText w:val=""/>
+      <w:lvlJc w:val="left"/>
+      <w:pPr>
+        <w:tabs>
+          <w:tab w:val="num" w:pos="5040"/>
+        </w:tabs>
+        <w:ind w:left="5040" w:hanging="360"/>
+      </w:pPr>
+      <w:rPr>
+        <w:rFonts w:ascii="Wingdings" w:hAnsi="Wingdings" w:hint="default"/>
+        <w:sz w:val="20"/>
+      </w:rPr>
+    </w:lvl>
+    <w:lvl w:ilvl="7" w:tentative="1">
+      <w:start w:val="1"/>
+      <w:numFmt w:val="bullet"/>
+      <w:lvlText w:val=""/>
+      <w:lvlJc w:val="left"/>
+      <w:pPr>
+        <w:tabs>
+          <w:tab w:val="num" w:pos="5760"/>
+        </w:tabs>
+        <w:ind w:left="5760" w:hanging="360"/>
+      </w:pPr>
+      <w:rPr>
+        <w:rFonts w:ascii="Wingdings" w:hAnsi="Wingdings" w:hint="default"/>
+        <w:sz w:val="20"/>
+      </w:rPr>
+    </w:lvl>
+    <w:lvl w:ilvl="8" w:tentative="1">
+      <w:start w:val="1"/>
+      <w:numFmt w:val="bullet"/>
+      <w:lvlText w:val=""/>
+      <w:lvlJc w:val="left"/>
+      <w:pPr>
+        <w:tabs>
+          <w:tab w:val="num" w:pos="6480"/>
+        </w:tabs>
+        <w:ind w:left="6480" w:hanging="360"/>
+      </w:pPr>
+      <w:rPr>
+        <w:rFonts w:ascii="Wingdings" w:hAnsi="Wingdings" w:hint="default"/>
+        <w:sz w:val="20"/>
+      </w:rPr>
+    </w:lvl>
+  </w:abstractNum>
+  <w:abstractNum w:abstractNumId="20" w15:restartNumberingAfterBreak="0">
     <w:nsid w:val="307F2628"/>
     <w:multiLevelType w:val="multilevel"/>
     <w:tmpl w:val="172A10E6"/>
@@ -11534,7 +13440,7 @@
       </w:rPr>
     </w:lvl>
   </w:abstractNum>
-  <w:abstractNum w:abstractNumId="18" w15:restartNumberingAfterBreak="0">
+  <w:abstractNum w:abstractNumId="21" w15:restartNumberingAfterBreak="0">
     <w:nsid w:val="36DC5F7E"/>
     <w:multiLevelType w:val="multilevel"/>
     <w:tmpl w:val="E372316C"/>
@@ -11647,7 +13553,156 @@
       </w:pPr>
     </w:lvl>
   </w:abstractNum>
-  <w:abstractNum w:abstractNumId="19" w15:restartNumberingAfterBreak="0">
+  <w:abstractNum w:abstractNumId="22" w15:restartNumberingAfterBreak="0">
+    <w:nsid w:val="37602757"/>
+    <w:multiLevelType w:val="multilevel"/>
+    <w:tmpl w:val="D1D0D11C"/>
+    <w:lvl w:ilvl="0">
+      <w:start w:val="1"/>
+      <w:numFmt w:val="bullet"/>
+      <w:lvlText w:val=""/>
+      <w:lvlJc w:val="left"/>
+      <w:pPr>
+        <w:tabs>
+          <w:tab w:val="num" w:pos="720"/>
+        </w:tabs>
+        <w:ind w:left="720" w:hanging="360"/>
+      </w:pPr>
+      <w:rPr>
+        <w:rFonts w:ascii="Symbol" w:hAnsi="Symbol" w:hint="default"/>
+        <w:sz w:val="20"/>
+      </w:rPr>
+    </w:lvl>
+    <w:lvl w:ilvl="1" w:tentative="1">
+      <w:start w:val="1"/>
+      <w:numFmt w:val="bullet"/>
+      <w:lvlText w:val="o"/>
+      <w:lvlJc w:val="left"/>
+      <w:pPr>
+        <w:tabs>
+          <w:tab w:val="num" w:pos="1440"/>
+        </w:tabs>
+        <w:ind w:left="1440" w:hanging="360"/>
+      </w:pPr>
+      <w:rPr>
+        <w:rFonts w:ascii="Courier New" w:hAnsi="Courier New" w:hint="default"/>
+        <w:sz w:val="20"/>
+      </w:rPr>
+    </w:lvl>
+    <w:lvl w:ilvl="2" w:tentative="1">
+      <w:start w:val="1"/>
+      <w:numFmt w:val="bullet"/>
+      <w:lvlText w:val=""/>
+      <w:lvlJc w:val="left"/>
+      <w:pPr>
+        <w:tabs>
+          <w:tab w:val="num" w:pos="2160"/>
+        </w:tabs>
+        <w:ind w:left="2160" w:hanging="360"/>
+      </w:pPr>
+      <w:rPr>
+        <w:rFonts w:ascii="Wingdings" w:hAnsi="Wingdings" w:hint="default"/>
+        <w:sz w:val="20"/>
+      </w:rPr>
+    </w:lvl>
+    <w:lvl w:ilvl="3" w:tentative="1">
+      <w:start w:val="1"/>
+      <w:numFmt w:val="bullet"/>
+      <w:lvlText w:val=""/>
+      <w:lvlJc w:val="left"/>
+      <w:pPr>
+        <w:tabs>
+          <w:tab w:val="num" w:pos="2880"/>
+        </w:tabs>
+        <w:ind w:left="2880" w:hanging="360"/>
+      </w:pPr>
+      <w:rPr>
+        <w:rFonts w:ascii="Wingdings" w:hAnsi="Wingdings" w:hint="default"/>
+        <w:sz w:val="20"/>
+      </w:rPr>
+    </w:lvl>
+    <w:lvl w:ilvl="4" w:tentative="1">
+      <w:start w:val="1"/>
+      <w:numFmt w:val="bullet"/>
+      <w:lvlText w:val=""/>
+      <w:lvlJc w:val="left"/>
+      <w:pPr>
+        <w:tabs>
+          <w:tab w:val="num" w:pos="3600"/>
+        </w:tabs>
+        <w:ind w:left="3600" w:hanging="360"/>
+      </w:pPr>
+      <w:rPr>
+        <w:rFonts w:ascii="Wingdings" w:hAnsi="Wingdings" w:hint="default"/>
+        <w:sz w:val="20"/>
+      </w:rPr>
+    </w:lvl>
+    <w:lvl w:ilvl="5" w:tentative="1">
+      <w:start w:val="1"/>
+      <w:numFmt w:val="bullet"/>
+      <w:lvlText w:val=""/>
+      <w:lvlJc w:val="left"/>
+      <w:pPr>
+        <w:tabs>
+          <w:tab w:val="num" w:pos="4320"/>
+        </w:tabs>
+        <w:ind w:left="4320" w:hanging="360"/>
+      </w:pPr>
+      <w:rPr>
+        <w:rFonts w:ascii="Wingdings" w:hAnsi="Wingdings" w:hint="default"/>
+        <w:sz w:val="20"/>
+      </w:rPr>
+    </w:lvl>
+    <w:lvl w:ilvl="6" w:tentative="1">
+      <w:start w:val="1"/>
+      <w:numFmt w:val="bullet"/>
+      <w:lvlText w:val=""/>
+      <w:lvlJc w:val="left"/>
+      <w:pPr>
+        <w:tabs>
+          <w:tab w:val="num" w:pos="5040"/>
+        </w:tabs>
+        <w:ind w:left="5040" w:hanging="360"/>
+      </w:pPr>
+      <w:rPr>
+        <w:rFonts w:ascii="Wingdings" w:hAnsi="Wingdings" w:hint="default"/>
+        <w:sz w:val="20"/>
+      </w:rPr>
+    </w:lvl>
+    <w:lvl w:ilvl="7" w:tentative="1">
+      <w:start w:val="1"/>
+      <w:numFmt w:val="bullet"/>
+      <w:lvlText w:val=""/>
+      <w:lvlJc w:val="left"/>
+      <w:pPr>
+        <w:tabs>
+          <w:tab w:val="num" w:pos="5760"/>
+        </w:tabs>
+        <w:ind w:left="5760" w:hanging="360"/>
+      </w:pPr>
+      <w:rPr>
+        <w:rFonts w:ascii="Wingdings" w:hAnsi="Wingdings" w:hint="default"/>
+        <w:sz w:val="20"/>
+      </w:rPr>
+    </w:lvl>
+    <w:lvl w:ilvl="8" w:tentative="1">
+      <w:start w:val="1"/>
+      <w:numFmt w:val="bullet"/>
+      <w:lvlText w:val=""/>
+      <w:lvlJc w:val="left"/>
+      <w:pPr>
+        <w:tabs>
+          <w:tab w:val="num" w:pos="6480"/>
+        </w:tabs>
+        <w:ind w:left="6480" w:hanging="360"/>
+      </w:pPr>
+      <w:rPr>
+        <w:rFonts w:ascii="Wingdings" w:hAnsi="Wingdings" w:hint="default"/>
+        <w:sz w:val="20"/>
+      </w:rPr>
+    </w:lvl>
+  </w:abstractNum>
+  <w:abstractNum w:abstractNumId="23" w15:restartNumberingAfterBreak="0">
     <w:nsid w:val="37E03860"/>
     <w:multiLevelType w:val="multilevel"/>
     <w:tmpl w:val="E372316C"/>
@@ -11760,7 +13815,7 @@
       </w:pPr>
     </w:lvl>
   </w:abstractNum>
-  <w:abstractNum w:abstractNumId="20" w15:restartNumberingAfterBreak="0">
+  <w:abstractNum w:abstractNumId="24" w15:restartNumberingAfterBreak="0">
     <w:nsid w:val="3A482CFA"/>
     <w:multiLevelType w:val="multilevel"/>
     <w:tmpl w:val="5F3268BC"/>
@@ -11873,7 +13928,156 @@
       </w:pPr>
     </w:lvl>
   </w:abstractNum>
-  <w:abstractNum w:abstractNumId="21" w15:restartNumberingAfterBreak="0">
+  <w:abstractNum w:abstractNumId="25" w15:restartNumberingAfterBreak="0">
+    <w:nsid w:val="44582011"/>
+    <w:multiLevelType w:val="multilevel"/>
+    <w:tmpl w:val="B2C6E25C"/>
+    <w:lvl w:ilvl="0">
+      <w:start w:val="1"/>
+      <w:numFmt w:val="bullet"/>
+      <w:lvlText w:val=""/>
+      <w:lvlJc w:val="left"/>
+      <w:pPr>
+        <w:tabs>
+          <w:tab w:val="num" w:pos="720"/>
+        </w:tabs>
+        <w:ind w:left="720" w:hanging="360"/>
+      </w:pPr>
+      <w:rPr>
+        <w:rFonts w:ascii="Symbol" w:hAnsi="Symbol" w:hint="default"/>
+        <w:sz w:val="20"/>
+      </w:rPr>
+    </w:lvl>
+    <w:lvl w:ilvl="1" w:tentative="1">
+      <w:start w:val="1"/>
+      <w:numFmt w:val="bullet"/>
+      <w:lvlText w:val="o"/>
+      <w:lvlJc w:val="left"/>
+      <w:pPr>
+        <w:tabs>
+          <w:tab w:val="num" w:pos="1440"/>
+        </w:tabs>
+        <w:ind w:left="1440" w:hanging="360"/>
+      </w:pPr>
+      <w:rPr>
+        <w:rFonts w:ascii="Courier New" w:hAnsi="Courier New" w:hint="default"/>
+        <w:sz w:val="20"/>
+      </w:rPr>
+    </w:lvl>
+    <w:lvl w:ilvl="2" w:tentative="1">
+      <w:start w:val="1"/>
+      <w:numFmt w:val="bullet"/>
+      <w:lvlText w:val=""/>
+      <w:lvlJc w:val="left"/>
+      <w:pPr>
+        <w:tabs>
+          <w:tab w:val="num" w:pos="2160"/>
+        </w:tabs>
+        <w:ind w:left="2160" w:hanging="360"/>
+      </w:pPr>
+      <w:rPr>
+        <w:rFonts w:ascii="Wingdings" w:hAnsi="Wingdings" w:hint="default"/>
+        <w:sz w:val="20"/>
+      </w:rPr>
+    </w:lvl>
+    <w:lvl w:ilvl="3" w:tentative="1">
+      <w:start w:val="1"/>
+      <w:numFmt w:val="bullet"/>
+      <w:lvlText w:val=""/>
+      <w:lvlJc w:val="left"/>
+      <w:pPr>
+        <w:tabs>
+          <w:tab w:val="num" w:pos="2880"/>
+        </w:tabs>
+        <w:ind w:left="2880" w:hanging="360"/>
+      </w:pPr>
+      <w:rPr>
+        <w:rFonts w:ascii="Wingdings" w:hAnsi="Wingdings" w:hint="default"/>
+        <w:sz w:val="20"/>
+      </w:rPr>
+    </w:lvl>
+    <w:lvl w:ilvl="4" w:tentative="1">
+      <w:start w:val="1"/>
+      <w:numFmt w:val="bullet"/>
+      <w:lvlText w:val=""/>
+      <w:lvlJc w:val="left"/>
+      <w:pPr>
+        <w:tabs>
+          <w:tab w:val="num" w:pos="3600"/>
+        </w:tabs>
+        <w:ind w:left="3600" w:hanging="360"/>
+      </w:pPr>
+      <w:rPr>
+        <w:rFonts w:ascii="Wingdings" w:hAnsi="Wingdings" w:hint="default"/>
+        <w:sz w:val="20"/>
+      </w:rPr>
+    </w:lvl>
+    <w:lvl w:ilvl="5" w:tentative="1">
+      <w:start w:val="1"/>
+      <w:numFmt w:val="bullet"/>
+      <w:lvlText w:val=""/>
+      <w:lvlJc w:val="left"/>
+      <w:pPr>
+        <w:tabs>
+          <w:tab w:val="num" w:pos="4320"/>
+        </w:tabs>
+        <w:ind w:left="4320" w:hanging="360"/>
+      </w:pPr>
+      <w:rPr>
+        <w:rFonts w:ascii="Wingdings" w:hAnsi="Wingdings" w:hint="default"/>
+        <w:sz w:val="20"/>
+      </w:rPr>
+    </w:lvl>
+    <w:lvl w:ilvl="6" w:tentative="1">
+      <w:start w:val="1"/>
+      <w:numFmt w:val="bullet"/>
+      <w:lvlText w:val=""/>
+      <w:lvlJc w:val="left"/>
+      <w:pPr>
+        <w:tabs>
+          <w:tab w:val="num" w:pos="5040"/>
+        </w:tabs>
+        <w:ind w:left="5040" w:hanging="360"/>
+      </w:pPr>
+      <w:rPr>
+        <w:rFonts w:ascii="Wingdings" w:hAnsi="Wingdings" w:hint="default"/>
+        <w:sz w:val="20"/>
+      </w:rPr>
+    </w:lvl>
+    <w:lvl w:ilvl="7" w:tentative="1">
+      <w:start w:val="1"/>
+      <w:numFmt w:val="bullet"/>
+      <w:lvlText w:val=""/>
+      <w:lvlJc w:val="left"/>
+      <w:pPr>
+        <w:tabs>
+          <w:tab w:val="num" w:pos="5760"/>
+        </w:tabs>
+        <w:ind w:left="5760" w:hanging="360"/>
+      </w:pPr>
+      <w:rPr>
+        <w:rFonts w:ascii="Wingdings" w:hAnsi="Wingdings" w:hint="default"/>
+        <w:sz w:val="20"/>
+      </w:rPr>
+    </w:lvl>
+    <w:lvl w:ilvl="8" w:tentative="1">
+      <w:start w:val="1"/>
+      <w:numFmt w:val="bullet"/>
+      <w:lvlText w:val=""/>
+      <w:lvlJc w:val="left"/>
+      <w:pPr>
+        <w:tabs>
+          <w:tab w:val="num" w:pos="6480"/>
+        </w:tabs>
+        <w:ind w:left="6480" w:hanging="360"/>
+      </w:pPr>
+      <w:rPr>
+        <w:rFonts w:ascii="Wingdings" w:hAnsi="Wingdings" w:hint="default"/>
+        <w:sz w:val="20"/>
+      </w:rPr>
+    </w:lvl>
+  </w:abstractNum>
+  <w:abstractNum w:abstractNumId="26" w15:restartNumberingAfterBreak="0">
     <w:nsid w:val="4BC47631"/>
     <w:multiLevelType w:val="multilevel"/>
     <w:tmpl w:val="163678FA"/>
@@ -12022,7 +14226,7 @@
       </w:rPr>
     </w:lvl>
   </w:abstractNum>
-  <w:abstractNum w:abstractNumId="22" w15:restartNumberingAfterBreak="0">
+  <w:abstractNum w:abstractNumId="27" w15:restartNumberingAfterBreak="0">
     <w:nsid w:val="4CBC1394"/>
     <w:multiLevelType w:val="multilevel"/>
     <w:tmpl w:val="70FE1B70"/>
@@ -12171,7 +14375,156 @@
       </w:rPr>
     </w:lvl>
   </w:abstractNum>
-  <w:abstractNum w:abstractNumId="23" w15:restartNumberingAfterBreak="0">
+  <w:abstractNum w:abstractNumId="28" w15:restartNumberingAfterBreak="0">
+    <w:nsid w:val="63A04D2A"/>
+    <w:multiLevelType w:val="multilevel"/>
+    <w:tmpl w:val="28A0E5CC"/>
+    <w:lvl w:ilvl="0">
+      <w:start w:val="1"/>
+      <w:numFmt w:val="bullet"/>
+      <w:lvlText w:val=""/>
+      <w:lvlJc w:val="left"/>
+      <w:pPr>
+        <w:tabs>
+          <w:tab w:val="num" w:pos="720"/>
+        </w:tabs>
+        <w:ind w:left="720" w:hanging="360"/>
+      </w:pPr>
+      <w:rPr>
+        <w:rFonts w:ascii="Symbol" w:hAnsi="Symbol" w:hint="default"/>
+        <w:sz w:val="20"/>
+      </w:rPr>
+    </w:lvl>
+    <w:lvl w:ilvl="1" w:tentative="1">
+      <w:start w:val="1"/>
+      <w:numFmt w:val="bullet"/>
+      <w:lvlText w:val="o"/>
+      <w:lvlJc w:val="left"/>
+      <w:pPr>
+        <w:tabs>
+          <w:tab w:val="num" w:pos="1440"/>
+        </w:tabs>
+        <w:ind w:left="1440" w:hanging="360"/>
+      </w:pPr>
+      <w:rPr>
+        <w:rFonts w:ascii="Courier New" w:hAnsi="Courier New" w:hint="default"/>
+        <w:sz w:val="20"/>
+      </w:rPr>
+    </w:lvl>
+    <w:lvl w:ilvl="2" w:tentative="1">
+      <w:start w:val="1"/>
+      <w:numFmt w:val="bullet"/>
+      <w:lvlText w:val=""/>
+      <w:lvlJc w:val="left"/>
+      <w:pPr>
+        <w:tabs>
+          <w:tab w:val="num" w:pos="2160"/>
+        </w:tabs>
+        <w:ind w:left="2160" w:hanging="360"/>
+      </w:pPr>
+      <w:rPr>
+        <w:rFonts w:ascii="Wingdings" w:hAnsi="Wingdings" w:hint="default"/>
+        <w:sz w:val="20"/>
+      </w:rPr>
+    </w:lvl>
+    <w:lvl w:ilvl="3" w:tentative="1">
+      <w:start w:val="1"/>
+      <w:numFmt w:val="bullet"/>
+      <w:lvlText w:val=""/>
+      <w:lvlJc w:val="left"/>
+      <w:pPr>
+        <w:tabs>
+          <w:tab w:val="num" w:pos="2880"/>
+        </w:tabs>
+        <w:ind w:left="2880" w:hanging="360"/>
+      </w:pPr>
+      <w:rPr>
+        <w:rFonts w:ascii="Wingdings" w:hAnsi="Wingdings" w:hint="default"/>
+        <w:sz w:val="20"/>
+      </w:rPr>
+    </w:lvl>
+    <w:lvl w:ilvl="4" w:tentative="1">
+      <w:start w:val="1"/>
+      <w:numFmt w:val="bullet"/>
+      <w:lvlText w:val=""/>
+      <w:lvlJc w:val="left"/>
+      <w:pPr>
+        <w:tabs>
+          <w:tab w:val="num" w:pos="3600"/>
+        </w:tabs>
+        <w:ind w:left="3600" w:hanging="360"/>
+      </w:pPr>
+      <w:rPr>
+        <w:rFonts w:ascii="Wingdings" w:hAnsi="Wingdings" w:hint="default"/>
+        <w:sz w:val="20"/>
+      </w:rPr>
+    </w:lvl>
+    <w:lvl w:ilvl="5" w:tentative="1">
+      <w:start w:val="1"/>
+      <w:numFmt w:val="bullet"/>
+      <w:lvlText w:val=""/>
+      <w:lvlJc w:val="left"/>
+      <w:pPr>
+        <w:tabs>
+          <w:tab w:val="num" w:pos="4320"/>
+        </w:tabs>
+        <w:ind w:left="4320" w:hanging="360"/>
+      </w:pPr>
+      <w:rPr>
+        <w:rFonts w:ascii="Wingdings" w:hAnsi="Wingdings" w:hint="default"/>
+        <w:sz w:val="20"/>
+      </w:rPr>
+    </w:lvl>
+    <w:lvl w:ilvl="6" w:tentative="1">
+      <w:start w:val="1"/>
+      <w:numFmt w:val="bullet"/>
+      <w:lvlText w:val=""/>
+      <w:lvlJc w:val="left"/>
+      <w:pPr>
+        <w:tabs>
+          <w:tab w:val="num" w:pos="5040"/>
+        </w:tabs>
+        <w:ind w:left="5040" w:hanging="360"/>
+      </w:pPr>
+      <w:rPr>
+        <w:rFonts w:ascii="Wingdings" w:hAnsi="Wingdings" w:hint="default"/>
+        <w:sz w:val="20"/>
+      </w:rPr>
+    </w:lvl>
+    <w:lvl w:ilvl="7" w:tentative="1">
+      <w:start w:val="1"/>
+      <w:numFmt w:val="bullet"/>
+      <w:lvlText w:val=""/>
+      <w:lvlJc w:val="left"/>
+      <w:pPr>
+        <w:tabs>
+          <w:tab w:val="num" w:pos="5760"/>
+        </w:tabs>
+        <w:ind w:left="5760" w:hanging="360"/>
+      </w:pPr>
+      <w:rPr>
+        <w:rFonts w:ascii="Wingdings" w:hAnsi="Wingdings" w:hint="default"/>
+        <w:sz w:val="20"/>
+      </w:rPr>
+    </w:lvl>
+    <w:lvl w:ilvl="8" w:tentative="1">
+      <w:start w:val="1"/>
+      <w:numFmt w:val="bullet"/>
+      <w:lvlText w:val=""/>
+      <w:lvlJc w:val="left"/>
+      <w:pPr>
+        <w:tabs>
+          <w:tab w:val="num" w:pos="6480"/>
+        </w:tabs>
+        <w:ind w:left="6480" w:hanging="360"/>
+      </w:pPr>
+      <w:rPr>
+        <w:rFonts w:ascii="Wingdings" w:hAnsi="Wingdings" w:hint="default"/>
+        <w:sz w:val="20"/>
+      </w:rPr>
+    </w:lvl>
+  </w:abstractNum>
+  <w:abstractNum w:abstractNumId="29" w15:restartNumberingAfterBreak="0">
     <w:nsid w:val="69082A79"/>
     <w:multiLevelType w:val="multilevel"/>
     <w:tmpl w:val="533E059E"/>
@@ -12320,7 +14673,7 @@
       </w:rPr>
     </w:lvl>
   </w:abstractNum>
-  <w:abstractNum w:abstractNumId="24" w15:restartNumberingAfterBreak="0">
+  <w:abstractNum w:abstractNumId="30" w15:restartNumberingAfterBreak="0">
     <w:nsid w:val="6E7D1050"/>
     <w:multiLevelType w:val="multilevel"/>
     <w:tmpl w:val="EBA6EED4"/>
@@ -12469,7 +14822,7 @@
       </w:rPr>
     </w:lvl>
   </w:abstractNum>
-  <w:abstractNum w:abstractNumId="25" w15:restartNumberingAfterBreak="0">
+  <w:abstractNum w:abstractNumId="31" w15:restartNumberingAfterBreak="0">
     <w:nsid w:val="76957721"/>
     <w:multiLevelType w:val="multilevel"/>
     <w:tmpl w:val="E372316C"/>
@@ -12582,7 +14935,7 @@
       </w:pPr>
     </w:lvl>
   </w:abstractNum>
-  <w:abstractNum w:abstractNumId="26" w15:restartNumberingAfterBreak="0">
+  <w:abstractNum w:abstractNumId="32" w15:restartNumberingAfterBreak="0">
     <w:nsid w:val="78DA27B9"/>
     <w:multiLevelType w:val="multilevel"/>
     <w:tmpl w:val="17B026C2"/>
@@ -12695,7 +15048,7 @@
       </w:rPr>
     </w:lvl>
   </w:abstractNum>
-  <w:abstractNum w:abstractNumId="27" w15:restartNumberingAfterBreak="0">
+  <w:abstractNum w:abstractNumId="33" w15:restartNumberingAfterBreak="0">
     <w:nsid w:val="7A821C17"/>
     <w:multiLevelType w:val="multilevel"/>
     <w:tmpl w:val="91003FB0"/>
@@ -12822,79 +15175,97 @@
     <w:abstractNumId w:val="2"/>
   </w:num>
   <w:num w:numId="4" w16cid:durableId="1288706148">
-    <w:abstractNumId w:val="20"/>
+    <w:abstractNumId w:val="24"/>
   </w:num>
   <w:num w:numId="5" w16cid:durableId="1037775570">
-    <w:abstractNumId w:val="10"/>
+    <w:abstractNumId w:val="12"/>
   </w:num>
   <w:num w:numId="6" w16cid:durableId="136143987">
-    <w:abstractNumId w:val="14"/>
+    <w:abstractNumId w:val="16"/>
   </w:num>
   <w:num w:numId="7" w16cid:durableId="2009601811">
-    <w:abstractNumId w:val="13"/>
+    <w:abstractNumId w:val="15"/>
   </w:num>
   <w:num w:numId="8" w16cid:durableId="463503156">
-    <w:abstractNumId w:val="25"/>
+    <w:abstractNumId w:val="31"/>
   </w:num>
   <w:num w:numId="9" w16cid:durableId="195317664">
-    <w:abstractNumId w:val="7"/>
+    <w:abstractNumId w:val="8"/>
   </w:num>
   <w:num w:numId="10" w16cid:durableId="1360355776">
-    <w:abstractNumId w:val="19"/>
+    <w:abstractNumId w:val="23"/>
   </w:num>
   <w:num w:numId="11" w16cid:durableId="505829746">
     <w:abstractNumId w:val="6"/>
   </w:num>
   <w:num w:numId="12" w16cid:durableId="1712874346">
-    <w:abstractNumId w:val="9"/>
+    <w:abstractNumId w:val="11"/>
   </w:num>
   <w:num w:numId="13" w16cid:durableId="901253277">
-    <w:abstractNumId w:val="15"/>
+    <w:abstractNumId w:val="17"/>
   </w:num>
   <w:num w:numId="14" w16cid:durableId="24598836">
-    <w:abstractNumId w:val="18"/>
+    <w:abstractNumId w:val="21"/>
   </w:num>
   <w:num w:numId="15" w16cid:durableId="1941906828">
-    <w:abstractNumId w:val="26"/>
+    <w:abstractNumId w:val="32"/>
   </w:num>
   <w:num w:numId="16" w16cid:durableId="2035229423">
-    <w:abstractNumId w:val="21"/>
+    <w:abstractNumId w:val="26"/>
   </w:num>
   <w:num w:numId="17" w16cid:durableId="983587176">
     <w:abstractNumId w:val="3"/>
   </w:num>
   <w:num w:numId="18" w16cid:durableId="1638417035">
-    <w:abstractNumId w:val="17"/>
+    <w:abstractNumId w:val="20"/>
   </w:num>
   <w:num w:numId="19" w16cid:durableId="1442916146">
     <w:abstractNumId w:val="5"/>
   </w:num>
   <w:num w:numId="20" w16cid:durableId="1198199909">
+    <w:abstractNumId w:val="33"/>
+  </w:num>
+  <w:num w:numId="21" w16cid:durableId="1234702884">
+    <w:abstractNumId w:val="18"/>
+  </w:num>
+  <w:num w:numId="22" w16cid:durableId="431125916">
+    <w:abstractNumId w:val="13"/>
+  </w:num>
+  <w:num w:numId="23" w16cid:durableId="923026289">
+    <w:abstractNumId w:val="14"/>
+  </w:num>
+  <w:num w:numId="24" w16cid:durableId="2134127735">
+    <w:abstractNumId w:val="9"/>
+  </w:num>
+  <w:num w:numId="25" w16cid:durableId="2002847071">
+    <w:abstractNumId w:val="30"/>
+  </w:num>
+  <w:num w:numId="26" w16cid:durableId="137041409">
     <w:abstractNumId w:val="27"/>
   </w:num>
-  <w:num w:numId="21" w16cid:durableId="1234702884">
-    <w:abstractNumId w:val="16"/>
-  </w:num>
-  <w:num w:numId="22" w16cid:durableId="431125916">
-    <w:abstractNumId w:val="11"/>
-  </w:num>
-  <w:num w:numId="23" w16cid:durableId="923026289">
-    <w:abstractNumId w:val="12"/>
-  </w:num>
-  <w:num w:numId="24" w16cid:durableId="2134127735">
-    <w:abstractNumId w:val="8"/>
-  </w:num>
-  <w:num w:numId="25" w16cid:durableId="2002847071">
-    <w:abstractNumId w:val="24"/>
-  </w:num>
-  <w:num w:numId="26" w16cid:durableId="137041409">
-    <w:abstractNumId w:val="22"/>
-  </w:num>
   <w:num w:numId="27" w16cid:durableId="1588493830">
-    <w:abstractNumId w:val="23"/>
+    <w:abstractNumId w:val="29"/>
   </w:num>
   <w:num w:numId="28" w16cid:durableId="2037732576">
     <w:abstractNumId w:val="4"/>
+  </w:num>
+  <w:num w:numId="29" w16cid:durableId="542984320">
+    <w:abstractNumId w:val="28"/>
+  </w:num>
+  <w:num w:numId="30" w16cid:durableId="799761164">
+    <w:abstractNumId w:val="10"/>
+  </w:num>
+  <w:num w:numId="31" w16cid:durableId="1110931415">
+    <w:abstractNumId w:val="25"/>
+  </w:num>
+  <w:num w:numId="32" w16cid:durableId="448744259">
+    <w:abstractNumId w:val="7"/>
+  </w:num>
+  <w:num w:numId="33" w16cid:durableId="1339310809">
+    <w:abstractNumId w:val="22"/>
+  </w:num>
+  <w:num w:numId="34" w16cid:durableId="325859376">
+    <w:abstractNumId w:val="19"/>
   </w:num>
 </w:numbering>
 </file>
@@ -14582,6 +16953,12 @@
 </file>
 
 <file path=customXml/item1.xml><?xml version="1.0" encoding="utf-8"?>
+<p:properties xmlns:p="http://schemas.microsoft.com/office/2006/metadata/properties" xmlns:xsi="http://www.w3.org/2001/XMLSchema-instance" xmlns:pc="http://schemas.microsoft.com/office/infopath/2007/PartnerControls">
+  <documentManagement/>
+</p:properties>
+</file>
+
+<file path=customXml/item2.xml><?xml version="1.0" encoding="utf-8"?>
 <ct:contentTypeSchema xmlns:ct="http://schemas.microsoft.com/office/2006/metadata/contentType" xmlns:ma="http://schemas.microsoft.com/office/2006/metadata/properties/metaAttributes" ct:_="" ma:_="" ma:contentTypeName="Document" ma:contentTypeID="0x0101007F15726F9EA5944EA2347E5872EBDF3C" ma:contentTypeVersion="4" ma:contentTypeDescription="Create a new document." ma:contentTypeScope="" ma:versionID="7ce451d987f0211bd641366fdee686e1">
   <xsd:schema xmlns:xsd="http://www.w3.org/2001/XMLSchema" xmlns:xs="http://www.w3.org/2001/XMLSchema" xmlns:p="http://schemas.microsoft.com/office/2006/metadata/properties" xmlns:ns2="a4c24e53-346c-4c4b-9f8b-92202ca5545a" targetNamespace="http://schemas.microsoft.com/office/2006/metadata/properties" ma:root="true" ma:fieldsID="47a0b7353bcb2d7546c93dec293c70b8" ns2:_="">
     <xsd:import namespace="a4c24e53-346c-4c4b-9f8b-92202ca5545a"/>
@@ -14725,17 +17102,7 @@
 </ct:contentTypeSchema>
 </file>
 
-<file path=customXml/item2.xml><?xml version="1.0" encoding="utf-8"?>
-<p:properties xmlns:p="http://schemas.microsoft.com/office/2006/metadata/properties" xmlns:xsi="http://www.w3.org/2001/XMLSchema-instance" xmlns:pc="http://schemas.microsoft.com/office/infopath/2007/PartnerControls">
-  <documentManagement/>
-</p:properties>
-</file>
-
 <file path=customXml/item3.xml><?xml version="1.0" encoding="utf-8"?>
-<LongProperties xmlns="http://schemas.microsoft.com/office/2006/metadata/longProperties"/>
-</file>
-
-<file path=customXml/item4.xml><?xml version="1.0" encoding="utf-8"?>
 <?mso-contentType ?>
 <FormTemplates xmlns="http://schemas.microsoft.com/sharepoint/v3/contenttype/forms">
   <Display>DocumentLibraryForm</Display>
@@ -14744,7 +17111,20 @@
 </FormTemplates>
 </file>
 
+<file path=customXml/item4.xml><?xml version="1.0" encoding="utf-8"?>
+<LongProperties xmlns="http://schemas.microsoft.com/office/2006/metadata/longProperties"/>
+</file>
+
 <file path=customXml/itemProps1.xml><?xml version="1.0" encoding="utf-8"?>
+<ds:datastoreItem xmlns:ds="http://schemas.openxmlformats.org/officeDocument/2006/customXml" ds:itemID="{6638B884-0325-4AD2-982A-5D598349AFD3}">
+  <ds:schemaRefs>
+    <ds:schemaRef ds:uri="http://schemas.microsoft.com/office/2006/metadata/properties"/>
+    <ds:schemaRef ds:uri="http://schemas.microsoft.com/office/infopath/2007/PartnerControls"/>
+  </ds:schemaRefs>
+</ds:datastoreItem>
+</file>
+
+<file path=customXml/itemProps2.xml><?xml version="1.0" encoding="utf-8"?>
 <ds:datastoreItem xmlns:ds="http://schemas.openxmlformats.org/officeDocument/2006/customXml" ds:itemID="{F9D5CA68-06C6-4070-AB58-A80FB9790540}">
   <ds:schemaRefs>
     <ds:schemaRef ds:uri="http://schemas.microsoft.com/office/2006/metadata/contentType"/>
@@ -14762,27 +17142,18 @@
 </ds:datastoreItem>
 </file>
 
-<file path=customXml/itemProps2.xml><?xml version="1.0" encoding="utf-8"?>
-<ds:datastoreItem xmlns:ds="http://schemas.openxmlformats.org/officeDocument/2006/customXml" ds:itemID="{6638B884-0325-4AD2-982A-5D598349AFD3}">
+<file path=customXml/itemProps3.xml><?xml version="1.0" encoding="utf-8"?>
+<ds:datastoreItem xmlns:ds="http://schemas.openxmlformats.org/officeDocument/2006/customXml" ds:itemID="{5C4A57C0-CD87-465D-B62B-EFE222010B8A}">
   <ds:schemaRefs>
-    <ds:schemaRef ds:uri="http://schemas.microsoft.com/office/2006/metadata/properties"/>
-    <ds:schemaRef ds:uri="http://schemas.microsoft.com/office/infopath/2007/PartnerControls"/>
+    <ds:schemaRef ds:uri="http://schemas.microsoft.com/sharepoint/v3/contenttype/forms"/>
   </ds:schemaRefs>
 </ds:datastoreItem>
 </file>
 
-<file path=customXml/itemProps3.xml><?xml version="1.0" encoding="utf-8"?>
+<file path=customXml/itemProps4.xml><?xml version="1.0" encoding="utf-8"?>
 <ds:datastoreItem xmlns:ds="http://schemas.openxmlformats.org/officeDocument/2006/customXml" ds:itemID="{3DC0EDF0-54DC-4DF4-AF7D-D2001A077518}">
   <ds:schemaRefs>
     <ds:schemaRef ds:uri="http://schemas.microsoft.com/office/2006/metadata/longProperties"/>
   </ds:schemaRefs>
 </ds:datastoreItem>
-</file>
-
-<file path=customXml/itemProps4.xml><?xml version="1.0" encoding="utf-8"?>
-<ds:datastoreItem xmlns:ds="http://schemas.openxmlformats.org/officeDocument/2006/customXml" ds:itemID="{5C4A57C0-CD87-465D-B62B-EFE222010B8A}">
-  <ds:schemaRefs>
-    <ds:schemaRef ds:uri="http://schemas.microsoft.com/sharepoint/v3/contenttype/forms"/>
-  </ds:schemaRefs>
-</ds:datastoreItem>
 </file>
</xml_diff>